<commit_message>
Se agergan las clases a utilizar en un primer momento
</commit_message>
<xml_diff>
--- a/Ideación del proyecto final.docx
+++ b/Ideación del proyecto final.docx
@@ -1,106 +1,147 @@
 
 <file path=word/document.xml><?xml version="1.0" encoding="utf-8"?>
-<w:document xmlns:wpc="http://schemas.microsoft.com/office/word/2010/wordprocessingCanvas" xmlns:cx="http://schemas.microsoft.com/office/drawing/2014/chartex" xmlns:cx1="http://schemas.microsoft.com/office/drawing/2015/9/8/chartex" xmlns:cx2="http://schemas.microsoft.com/office/drawing/2015/10/21/chartex" xmlns:cx3="http://schemas.microsoft.com/office/drawing/2016/5/9/chartex" xmlns:cx4="http://schemas.microsoft.com/office/drawing/2016/5/10/chartex" xmlns:cx5="http://schemas.microsoft.com/office/drawing/2016/5/11/chartex" xmlns:cx6="http://schemas.microsoft.com/office/drawing/2016/5/12/chartex" xmlns:cx7="http://schemas.microsoft.com/office/drawing/2016/5/13/chartex" xmlns:cx8="http://schemas.microsoft.com/office/drawing/2016/5/14/chartex" xmlns:mc="http://schemas.openxmlformats.org/markup-compatibility/2006" xmlns:aink="http://schemas.microsoft.com/office/drawing/2016/ink" xmlns:am3d="http://schemas.microsoft.com/office/drawing/2017/model3d" xmlns:o="urn:schemas-microsoft-com:office:office" xmlns:r="http://schemas.openxmlformats.org/officeDocument/2006/relationships" xmlns:m="http://schemas.openxmlformats.org/officeDocument/2006/math" xmlns:v="urn:schemas-microsoft-com:vml" xmlns:wp14="http://schemas.microsoft.com/office/word/2010/wordprocessingDrawing" xmlns:wp="http://schemas.openxmlformats.org/drawingml/2006/wordprocessingDrawing" xmlns:w10="urn:schemas-microsoft-com:office:word" xmlns:w="http://schemas.openxmlformats.org/wordprocessingml/2006/main" xmlns:w14="http://schemas.microsoft.com/office/word/2010/wordml" xmlns:w15="http://schemas.microsoft.com/office/word/2012/wordml" xmlns:w16cex="http://schemas.microsoft.com/office/word/2018/wordml/cex" xmlns:w16cid="http://schemas.microsoft.com/office/word/2016/wordml/cid" xmlns:w16="http://schemas.microsoft.com/office/word/2018/wordml" xmlns:w16sdtdh="http://schemas.microsoft.com/office/word/2020/wordml/sdtdatahash" xmlns:w16se="http://schemas.microsoft.com/office/word/2015/wordml/symex" xmlns:wpg="http://schemas.microsoft.com/office/word/2010/wordprocessingGroup" xmlns:wpi="http://schemas.microsoft.com/office/word/2010/wordprocessingInk" xmlns:wne="http://schemas.microsoft.com/office/word/2006/wordml" xmlns:wps="http://schemas.microsoft.com/office/word/2010/wordprocessingShape" mc:Ignorable="w14 w15 w16se w16cid w16 w16cex w16sdtdh wp14">
+<w:document xmlns:wpc="http://schemas.microsoft.com/office/word/2010/wordprocessingCanvas" xmlns:cx="http://schemas.microsoft.com/office/drawing/2014/chartex" xmlns:mc="http://schemas.openxmlformats.org/markup-compatibility/2006" xmlns:o="urn:schemas-microsoft-com:office:office" xmlns:r="http://schemas.openxmlformats.org/officeDocument/2006/relationships" xmlns:m="http://schemas.openxmlformats.org/officeDocument/2006/math" xmlns:v="urn:schemas-microsoft-com:vml" xmlns:wp14="http://schemas.microsoft.com/office/word/2010/wordprocessingDrawing" xmlns:wp="http://schemas.openxmlformats.org/drawingml/2006/wordprocessingDrawing" xmlns:w10="urn:schemas-microsoft-com:office:word" xmlns:w="http://schemas.openxmlformats.org/wordprocessingml/2006/main" xmlns:w14="http://schemas.microsoft.com/office/word/2010/wordml" xmlns:w15="http://schemas.microsoft.com/office/word/2012/wordml" xmlns:w16se="http://schemas.microsoft.com/office/word/2015/wordml/symex" xmlns:wpg="http://schemas.microsoft.com/office/word/2010/wordprocessingGroup" xmlns:wpi="http://schemas.microsoft.com/office/word/2010/wordprocessingInk" xmlns:wne="http://schemas.microsoft.com/office/word/2006/wordml" xmlns:wps="http://schemas.microsoft.com/office/word/2010/wordprocessingShape" mc:Ignorable="w14 w15 w16se wp14">
   <w:body>
     <w:p>
       <w:pPr>
         <w:jc w:val="center"/>
         <w:rPr>
+          <w:rFonts w:ascii="Arial" w:hAnsi="Arial" w:cs="Arial"/>
           <w:b/>
           <w:bCs/>
           <w:sz w:val="28"/>
           <w:szCs w:val="28"/>
-        </w:rPr>
-      </w:pPr>
-      <w:r>
-        <w:rPr>
+          <w:u w:val="single"/>
+        </w:rPr>
+      </w:pPr>
+      <w:r>
+        <w:rPr>
+          <w:rFonts w:ascii="Arial" w:hAnsi="Arial" w:cs="Arial"/>
           <w:b/>
           <w:bCs/>
           <w:sz w:val="28"/>
           <w:szCs w:val="28"/>
         </w:rPr>
-        <w:t xml:space="preserve">Ideación del proyecto final </w:t>
+        <w:t>PROYECTO FINAL</w:t>
       </w:r>
     </w:p>
     <w:p>
       <w:pPr>
         <w:jc w:val="center"/>
+        <w:rPr>
+          <w:rFonts w:ascii="Arial" w:hAnsi="Arial" w:cs="Arial"/>
+          <w:sz w:val="28"/>
+          <w:szCs w:val="28"/>
+        </w:rPr>
       </w:pPr>
     </w:p>
     <w:p>
       <w:pPr>
         <w:jc w:val="center"/>
+        <w:rPr>
+          <w:rFonts w:ascii="Arial" w:hAnsi="Arial" w:cs="Arial"/>
+          <w:sz w:val="28"/>
+          <w:szCs w:val="28"/>
+        </w:rPr>
       </w:pPr>
     </w:p>
     <w:p>
       <w:pPr>
         <w:jc w:val="center"/>
+        <w:rPr>
+          <w:rFonts w:ascii="Arial" w:hAnsi="Arial" w:cs="Arial"/>
+          <w:sz w:val="28"/>
+          <w:szCs w:val="28"/>
+        </w:rPr>
       </w:pPr>
     </w:p>
     <w:p>
       <w:pPr>
         <w:jc w:val="center"/>
+        <w:rPr>
+          <w:rFonts w:ascii="Arial" w:hAnsi="Arial" w:cs="Arial"/>
+          <w:sz w:val="28"/>
+          <w:szCs w:val="28"/>
+        </w:rPr>
       </w:pPr>
     </w:p>
     <w:p>
       <w:pPr>
         <w:jc w:val="center"/>
+        <w:rPr>
+          <w:rFonts w:ascii="Arial" w:hAnsi="Arial" w:cs="Arial"/>
+          <w:sz w:val="28"/>
+          <w:szCs w:val="28"/>
+        </w:rPr>
       </w:pPr>
     </w:p>
     <w:p>
       <w:pPr>
         <w:jc w:val="center"/>
+        <w:rPr>
+          <w:rFonts w:ascii="Arial" w:hAnsi="Arial" w:cs="Arial"/>
+          <w:sz w:val="28"/>
+          <w:szCs w:val="28"/>
+        </w:rPr>
       </w:pPr>
     </w:p>
     <w:p>
       <w:pPr>
         <w:jc w:val="center"/>
         <w:rPr>
-          <w:sz w:val="24"/>
-          <w:szCs w:val="24"/>
-        </w:rPr>
-      </w:pPr>
+          <w:rFonts w:ascii="Arial" w:hAnsi="Arial" w:cs="Arial"/>
+          <w:sz w:val="28"/>
+          <w:szCs w:val="28"/>
+        </w:rPr>
+      </w:pPr>
+      <w:r>
+        <w:rPr>
+          <w:rFonts w:ascii="Arial" w:hAnsi="Arial" w:cs="Arial"/>
+          <w:sz w:val="28"/>
+          <w:szCs w:val="28"/>
+        </w:rPr>
+        <w:t>HAROLD JOSÉ URQUIJO DURÁN</w:t>
+      </w:r>
     </w:p>
     <w:p>
       <w:pPr>
         <w:jc w:val="center"/>
         <w:rPr>
-          <w:sz w:val="24"/>
-          <w:szCs w:val="24"/>
-        </w:rPr>
-      </w:pPr>
-      <w:r>
-        <w:rPr>
-          <w:sz w:val="24"/>
-          <w:szCs w:val="24"/>
-        </w:rPr>
-        <w:t>Harold José Urquijo Durán</w:t>
+          <w:rFonts w:ascii="Arial" w:hAnsi="Arial" w:cs="Arial"/>
+          <w:sz w:val="28"/>
+          <w:szCs w:val="28"/>
+        </w:rPr>
+      </w:pPr>
+      <w:r>
+        <w:rPr>
+          <w:rFonts w:ascii="Arial" w:hAnsi="Arial" w:cs="Arial"/>
+          <w:sz w:val="28"/>
+          <w:szCs w:val="28"/>
+        </w:rPr>
+        <w:t>CARLOS ANDRÉS MESA ROLDAN</w:t>
       </w:r>
     </w:p>
     <w:p>
       <w:pPr>
         <w:jc w:val="center"/>
         <w:rPr>
-          <w:sz w:val="24"/>
-          <w:szCs w:val="24"/>
-        </w:rPr>
-      </w:pPr>
-      <w:r>
-        <w:rPr>
-          <w:sz w:val="24"/>
-          <w:szCs w:val="24"/>
-        </w:rPr>
-        <w:t>Carlos Mesa</w:t>
-      </w:r>
+          <w:rFonts w:ascii="Arial" w:hAnsi="Arial" w:cs="Arial"/>
+          <w:b/>
+          <w:bCs/>
+          <w:sz w:val="28"/>
+          <w:szCs w:val="28"/>
+        </w:rPr>
+      </w:pPr>
     </w:p>
     <w:p>
       <w:pPr>
         <w:jc w:val="center"/>
         <w:rPr>
+          <w:rFonts w:ascii="Arial" w:hAnsi="Arial" w:cs="Arial"/>
           <w:b/>
           <w:bCs/>
-          <w:sz w:val="24"/>
-          <w:szCs w:val="24"/>
+          <w:sz w:val="28"/>
+          <w:szCs w:val="28"/>
         </w:rPr>
       </w:pPr>
     </w:p>
@@ -108,10 +149,11 @@
       <w:pPr>
         <w:jc w:val="center"/>
         <w:rPr>
+          <w:rFonts w:ascii="Arial" w:hAnsi="Arial" w:cs="Arial"/>
           <w:b/>
           <w:bCs/>
-          <w:sz w:val="24"/>
-          <w:szCs w:val="24"/>
+          <w:sz w:val="28"/>
+          <w:szCs w:val="28"/>
         </w:rPr>
       </w:pPr>
     </w:p>
@@ -119,10 +161,11 @@
       <w:pPr>
         <w:jc w:val="center"/>
         <w:rPr>
+          <w:rFonts w:ascii="Arial" w:hAnsi="Arial" w:cs="Arial"/>
           <w:b/>
           <w:bCs/>
-          <w:sz w:val="24"/>
-          <w:szCs w:val="24"/>
+          <w:sz w:val="28"/>
+          <w:szCs w:val="28"/>
         </w:rPr>
       </w:pPr>
     </w:p>
@@ -130,26 +173,55 @@
       <w:pPr>
         <w:jc w:val="center"/>
         <w:rPr>
+          <w:rFonts w:ascii="Arial" w:hAnsi="Arial" w:cs="Arial"/>
           <w:b/>
           <w:bCs/>
-        </w:rPr>
-      </w:pPr>
+          <w:sz w:val="28"/>
+          <w:szCs w:val="28"/>
+        </w:rPr>
+      </w:pPr>
+      <w:r>
+        <w:rPr>
+          <w:rFonts w:ascii="Arial" w:hAnsi="Arial" w:cs="Arial"/>
+          <w:b/>
+          <w:bCs/>
+          <w:sz w:val="28"/>
+          <w:szCs w:val="28"/>
+        </w:rPr>
+        <w:t>Docente</w:t>
+      </w:r>
     </w:p>
     <w:p>
       <w:pPr>
         <w:jc w:val="center"/>
         <w:rPr>
+          <w:rFonts w:ascii="Arial" w:hAnsi="Arial" w:cs="Arial"/>
           <w:b/>
           <w:bCs/>
-        </w:rPr>
-      </w:pPr>
+          <w:sz w:val="28"/>
+          <w:szCs w:val="28"/>
+        </w:rPr>
+      </w:pPr>
+      <w:r>
+        <w:rPr>
+          <w:rFonts w:ascii="Arial" w:hAnsi="Arial" w:cs="Arial"/>
+          <w:b/>
+          <w:bCs/>
+          <w:sz w:val="28"/>
+          <w:szCs w:val="28"/>
+        </w:rPr>
+        <w:t>Augusto Salazar Jiménez</w:t>
+      </w:r>
     </w:p>
     <w:p>
       <w:pPr>
         <w:jc w:val="center"/>
         <w:rPr>
+          <w:rFonts w:ascii="Arial" w:hAnsi="Arial" w:cs="Arial"/>
           <w:b/>
           <w:bCs/>
+          <w:sz w:val="28"/>
+          <w:szCs w:val="28"/>
         </w:rPr>
       </w:pPr>
     </w:p>
@@ -157,8 +229,11 @@
       <w:pPr>
         <w:jc w:val="center"/>
         <w:rPr>
+          <w:rFonts w:ascii="Arial" w:hAnsi="Arial" w:cs="Arial"/>
           <w:b/>
           <w:bCs/>
+          <w:sz w:val="28"/>
+          <w:szCs w:val="28"/>
         </w:rPr>
       </w:pPr>
     </w:p>
@@ -166,8 +241,11 @@
       <w:pPr>
         <w:jc w:val="center"/>
         <w:rPr>
+          <w:rFonts w:ascii="Arial" w:hAnsi="Arial" w:cs="Arial"/>
           <w:b/>
           <w:bCs/>
+          <w:sz w:val="28"/>
+          <w:szCs w:val="28"/>
         </w:rPr>
       </w:pPr>
     </w:p>
@@ -175,8 +253,11 @@
       <w:pPr>
         <w:jc w:val="center"/>
         <w:rPr>
+          <w:rFonts w:ascii="Arial" w:hAnsi="Arial" w:cs="Arial"/>
           <w:b/>
           <w:bCs/>
+          <w:sz w:val="28"/>
+          <w:szCs w:val="28"/>
         </w:rPr>
       </w:pPr>
     </w:p>
@@ -184,26 +265,34 @@
       <w:pPr>
         <w:jc w:val="center"/>
         <w:rPr>
+          <w:rFonts w:ascii="Arial" w:hAnsi="Arial" w:cs="Arial"/>
           <w:b/>
           <w:bCs/>
-        </w:rPr>
-      </w:pPr>
-    </w:p>
-    <w:p>
-      <w:pPr>
-        <w:rPr>
+          <w:sz w:val="28"/>
+          <w:szCs w:val="28"/>
+        </w:rPr>
+      </w:pPr>
+    </w:p>
+    <w:p>
+      <w:pPr>
+        <w:rPr>
+          <w:rFonts w:ascii="Arial" w:hAnsi="Arial" w:cs="Arial"/>
           <w:b/>
           <w:bCs/>
-        </w:rPr>
-      </w:pPr>
-    </w:p>
-    <w:p>
-      <w:pPr>
-        <w:rPr>
+          <w:sz w:val="28"/>
+          <w:szCs w:val="28"/>
+        </w:rPr>
+      </w:pPr>
+    </w:p>
+    <w:p>
+      <w:pPr>
+        <w:jc w:val="center"/>
+        <w:rPr>
+          <w:rFonts w:ascii="Arial" w:hAnsi="Arial" w:cs="Arial"/>
           <w:b/>
           <w:bCs/>
-          <w:sz w:val="24"/>
-          <w:szCs w:val="24"/>
+          <w:sz w:val="28"/>
+          <w:szCs w:val="28"/>
         </w:rPr>
       </w:pPr>
     </w:p>
@@ -211,93 +300,1320 @@
       <w:pPr>
         <w:jc w:val="center"/>
         <w:rPr>
+          <w:rFonts w:ascii="Arial" w:hAnsi="Arial" w:cs="Arial"/>
+          <w:sz w:val="28"/>
+          <w:szCs w:val="28"/>
+        </w:rPr>
+      </w:pPr>
+      <w:r>
+        <w:rPr>
+          <w:rFonts w:ascii="Arial" w:hAnsi="Arial" w:cs="Arial"/>
+          <w:sz w:val="28"/>
+          <w:szCs w:val="28"/>
+        </w:rPr>
+        <w:t xml:space="preserve">Departamento de Ingeniera electrónica y Telecomunicaciones </w:t>
+      </w:r>
+    </w:p>
+    <w:p>
+      <w:pPr>
+        <w:jc w:val="center"/>
+        <w:rPr>
+          <w:rFonts w:ascii="Arial" w:hAnsi="Arial" w:cs="Arial"/>
+          <w:sz w:val="28"/>
+          <w:szCs w:val="28"/>
+        </w:rPr>
+      </w:pPr>
+      <w:r>
+        <w:rPr>
+          <w:rFonts w:ascii="Arial" w:hAnsi="Arial" w:cs="Arial"/>
+          <w:sz w:val="28"/>
+          <w:szCs w:val="28"/>
+        </w:rPr>
+        <w:t>Universidad de Antioquia</w:t>
+      </w:r>
+    </w:p>
+    <w:p>
+      <w:pPr>
+        <w:jc w:val="center"/>
+        <w:rPr>
+          <w:rFonts w:ascii="Arial" w:hAnsi="Arial" w:cs="Arial"/>
+          <w:sz w:val="28"/>
+          <w:szCs w:val="28"/>
+        </w:rPr>
+      </w:pPr>
+      <w:r>
+        <w:rPr>
+          <w:rFonts w:ascii="Arial" w:hAnsi="Arial" w:cs="Arial"/>
+          <w:sz w:val="28"/>
+          <w:szCs w:val="28"/>
+        </w:rPr>
+        <w:t xml:space="preserve">Medellín </w:t>
+      </w:r>
+    </w:p>
+    <w:p>
+      <w:pPr>
+        <w:jc w:val="center"/>
+        <w:rPr>
+          <w:rFonts w:ascii="Arial" w:hAnsi="Arial" w:cs="Arial"/>
+          <w:sz w:val="28"/>
+          <w:szCs w:val="28"/>
+        </w:rPr>
+      </w:pPr>
+      <w:r>
+        <w:rPr>
+          <w:rFonts w:ascii="Arial" w:hAnsi="Arial" w:cs="Arial"/>
+          <w:sz w:val="28"/>
+          <w:szCs w:val="28"/>
+        </w:rPr>
+        <w:t>2023</w:t>
+      </w:r>
+    </w:p>
+    <w:p>
+      <w:pPr>
+        <w:pStyle w:val="Prrafodelista"/>
+        <w:jc w:val="center"/>
+        <w:rPr>
+          <w:rFonts w:ascii="Arial" w:hAnsi="Arial" w:cs="Arial"/>
           <w:b/>
           <w:bCs/>
-          <w:sz w:val="24"/>
-          <w:szCs w:val="24"/>
-        </w:rPr>
-      </w:pPr>
-    </w:p>
-    <w:p>
-      <w:pPr>
+          <w:sz w:val="28"/>
+          <w:szCs w:val="28"/>
+        </w:rPr>
+      </w:pPr>
+      <w:r>
+        <w:rPr>
+          <w:rFonts w:ascii="Arial" w:hAnsi="Arial" w:cs="Arial"/>
+          <w:b/>
+          <w:bCs/>
+          <w:sz w:val="28"/>
+          <w:szCs w:val="28"/>
+        </w:rPr>
+        <w:lastRenderedPageBreak/>
+        <w:t>Contexto</w:t>
+      </w:r>
+    </w:p>
+    <w:p>
+      <w:pPr>
+        <w:pStyle w:val="Prrafodelista"/>
         <w:jc w:val="center"/>
         <w:rPr>
+          <w:rFonts w:ascii="Arial" w:hAnsi="Arial" w:cs="Arial"/>
           <w:b/>
           <w:bCs/>
-          <w:sz w:val="24"/>
-          <w:szCs w:val="24"/>
-        </w:rPr>
-      </w:pPr>
-    </w:p>
-    <w:p>
-      <w:pPr>
+          <w:sz w:val="28"/>
+          <w:szCs w:val="28"/>
+        </w:rPr>
+      </w:pPr>
+    </w:p>
+    <w:p>
+      <w:pPr>
+        <w:pStyle w:val="Prrafodelista"/>
         <w:jc w:val="center"/>
         <w:rPr>
-          <w:sz w:val="24"/>
-          <w:szCs w:val="24"/>
-        </w:rPr>
-      </w:pPr>
-      <w:r>
-        <w:rPr>
-          <w:sz w:val="24"/>
-          <w:szCs w:val="24"/>
-        </w:rPr>
-        <w:t xml:space="preserve">Departamento de Ingeniera electrónica y Telecomunicaciones </w:t>
-      </w:r>
-    </w:p>
-    <w:p>
-      <w:pPr>
+          <w:rFonts w:ascii="Arial" w:hAnsi="Arial" w:cs="Arial"/>
+          <w:b/>
+          <w:bCs/>
+          <w:sz w:val="28"/>
+          <w:szCs w:val="28"/>
+        </w:rPr>
+      </w:pPr>
+    </w:p>
+    <w:p>
+      <w:pPr>
+        <w:ind w:left="360"/>
+        <w:rPr>
+          <w:rFonts w:ascii="Arial" w:hAnsi="Arial" w:cs="Arial"/>
+          <w:sz w:val="28"/>
+          <w:szCs w:val="28"/>
+        </w:rPr>
+      </w:pPr>
+      <w:r>
+        <w:rPr>
+          <w:rFonts w:ascii="Arial" w:hAnsi="Arial" w:cs="Arial"/>
+          <w:sz w:val="28"/>
+          <w:szCs w:val="28"/>
+        </w:rPr>
+        <w:t xml:space="preserve">En </w:t>
+      </w:r>
+      <w:r>
+        <w:rPr>
+          <w:rFonts w:ascii="Arial" w:hAnsi="Arial" w:cs="Arial"/>
+          <w:sz w:val="28"/>
+          <w:szCs w:val="28"/>
+        </w:rPr>
+        <w:t>un universo alterno</w:t>
+      </w:r>
+      <w:r>
+        <w:rPr>
+          <w:rFonts w:ascii="Arial" w:hAnsi="Arial" w:cs="Arial"/>
+          <w:sz w:val="28"/>
+          <w:szCs w:val="28"/>
+        </w:rPr>
+        <w:t>,</w:t>
+      </w:r>
+      <w:r>
+        <w:rPr>
+          <w:rFonts w:ascii="Arial" w:hAnsi="Arial" w:cs="Arial"/>
+          <w:sz w:val="28"/>
+          <w:szCs w:val="28"/>
+        </w:rPr>
+        <w:t xml:space="preserve"> existe una raza de </w:t>
+      </w:r>
+      <w:r>
+        <w:rPr>
+          <w:rFonts w:ascii="Arial" w:hAnsi="Arial" w:cs="Arial"/>
+          <w:sz w:val="28"/>
+          <w:szCs w:val="28"/>
+        </w:rPr>
+        <w:t>seres,</w:t>
+      </w:r>
+      <w:r>
+        <w:rPr>
+          <w:rFonts w:ascii="Arial" w:hAnsi="Arial" w:cs="Arial"/>
+          <w:sz w:val="28"/>
+          <w:szCs w:val="28"/>
+        </w:rPr>
+        <w:t xml:space="preserve"> denominados los </w:t>
+      </w:r>
+      <w:r>
+        <w:rPr>
+          <w:rFonts w:ascii="Arial" w:hAnsi="Arial" w:cs="Arial"/>
+          <w:sz w:val="28"/>
+          <w:szCs w:val="28"/>
+        </w:rPr>
+        <w:t xml:space="preserve">bobbleheads, son </w:t>
+      </w:r>
+      <w:r>
+        <w:rPr>
+          <w:rFonts w:ascii="Arial" w:hAnsi="Arial" w:cs="Arial"/>
+          <w:sz w:val="28"/>
+          <w:szCs w:val="28"/>
+        </w:rPr>
+        <w:t>seres muy amigables y pacíficos</w:t>
+      </w:r>
+      <w:r>
+        <w:rPr>
+          <w:rFonts w:ascii="Arial" w:hAnsi="Arial" w:cs="Arial"/>
+          <w:sz w:val="28"/>
+          <w:szCs w:val="28"/>
+        </w:rPr>
+        <w:t xml:space="preserve">. </w:t>
+      </w:r>
+      <w:r>
+        <w:rPr>
+          <w:rFonts w:ascii="Arial" w:hAnsi="Arial" w:cs="Arial"/>
+          <w:sz w:val="28"/>
+          <w:szCs w:val="28"/>
+        </w:rPr>
+        <w:t xml:space="preserve"> </w:t>
+      </w:r>
+      <w:r>
+        <w:rPr>
+          <w:rFonts w:ascii="Arial" w:hAnsi="Arial" w:cs="Arial"/>
+          <w:sz w:val="28"/>
+          <w:szCs w:val="28"/>
+        </w:rPr>
+        <w:t>S</w:t>
+      </w:r>
+      <w:r>
+        <w:rPr>
+          <w:rFonts w:ascii="Arial" w:hAnsi="Arial" w:cs="Arial"/>
+          <w:sz w:val="28"/>
+          <w:szCs w:val="28"/>
+        </w:rPr>
+        <w:t xml:space="preserve">u especie se caracteriza </w:t>
+      </w:r>
+      <w:r>
+        <w:rPr>
+          <w:rFonts w:ascii="Arial" w:hAnsi="Arial" w:cs="Arial"/>
+          <w:sz w:val="28"/>
+          <w:szCs w:val="28"/>
+        </w:rPr>
+        <w:t xml:space="preserve">principalmente por su estructura corporal, </w:t>
+      </w:r>
+      <w:r>
+        <w:rPr>
+          <w:rFonts w:ascii="Arial" w:hAnsi="Arial" w:cs="Arial"/>
+          <w:sz w:val="28"/>
+          <w:szCs w:val="28"/>
+        </w:rPr>
+        <w:t>todo</w:t>
+      </w:r>
+      <w:r>
+        <w:rPr>
+          <w:rFonts w:ascii="Arial" w:hAnsi="Arial" w:cs="Arial"/>
+          <w:sz w:val="28"/>
+          <w:szCs w:val="28"/>
+        </w:rPr>
+        <w:t xml:space="preserve"> su cuerpo </w:t>
+      </w:r>
+      <w:r>
+        <w:rPr>
+          <w:rFonts w:ascii="Arial" w:hAnsi="Arial" w:cs="Arial"/>
+          <w:sz w:val="28"/>
+          <w:szCs w:val="28"/>
+        </w:rPr>
+        <w:t xml:space="preserve">se compone únicamente por una cabeza </w:t>
+      </w:r>
+      <w:r>
+        <w:rPr>
+          <w:rFonts w:ascii="Arial" w:hAnsi="Arial" w:cs="Arial"/>
+          <w:sz w:val="28"/>
+          <w:szCs w:val="28"/>
+        </w:rPr>
+        <w:t>gigante</w:t>
+      </w:r>
+      <w:r>
+        <w:rPr>
+          <w:rFonts w:ascii="Arial" w:hAnsi="Arial" w:cs="Arial"/>
+          <w:sz w:val="28"/>
+          <w:szCs w:val="28"/>
+        </w:rPr>
+        <w:t xml:space="preserve">, que se desplaza </w:t>
+      </w:r>
+      <w:r>
+        <w:rPr>
+          <w:rFonts w:ascii="Arial" w:hAnsi="Arial" w:cs="Arial"/>
+          <w:sz w:val="28"/>
+          <w:szCs w:val="28"/>
+        </w:rPr>
+        <w:t>en medio del espacio, venciendo a voluntad la fuerza de gravedad del planeta en el que se encuentre.</w:t>
+      </w:r>
+      <w:r>
+        <w:rPr>
+          <w:rFonts w:ascii="Arial" w:hAnsi="Arial" w:cs="Arial"/>
+          <w:sz w:val="28"/>
+          <w:szCs w:val="28"/>
+        </w:rPr>
+        <w:t xml:space="preserve"> </w:t>
+      </w:r>
+      <w:r>
+        <w:rPr>
+          <w:rFonts w:ascii="Arial" w:hAnsi="Arial" w:cs="Arial"/>
+          <w:sz w:val="28"/>
+          <w:szCs w:val="28"/>
+        </w:rPr>
+        <w:t>Son seres curiosos al extremo, tanto así que es de su agrado conocer nuevos lugares y seres vivos alrededor del universo.</w:t>
+      </w:r>
+    </w:p>
+    <w:p>
+      <w:pPr>
+        <w:ind w:left="360"/>
+        <w:rPr>
+          <w:rFonts w:ascii="Arial" w:hAnsi="Arial" w:cs="Arial"/>
+          <w:sz w:val="28"/>
+          <w:szCs w:val="28"/>
+        </w:rPr>
+      </w:pPr>
+    </w:p>
+    <w:p>
+      <w:pPr>
+        <w:ind w:left="360"/>
+        <w:rPr>
+          <w:rFonts w:ascii="Arial" w:hAnsi="Arial" w:cs="Arial"/>
+          <w:sz w:val="28"/>
+          <w:szCs w:val="28"/>
+        </w:rPr>
+      </w:pPr>
+      <w:r>
+        <w:rPr>
+          <w:rFonts w:ascii="Arial" w:hAnsi="Arial" w:cs="Arial"/>
+          <w:sz w:val="28"/>
+          <w:szCs w:val="28"/>
+        </w:rPr>
+        <w:t>En cierto momento</w:t>
+      </w:r>
+      <w:r>
+        <w:rPr>
+          <w:rFonts w:ascii="Arial" w:hAnsi="Arial" w:cs="Arial"/>
+          <w:sz w:val="28"/>
+          <w:szCs w:val="28"/>
+        </w:rPr>
+        <w:t xml:space="preserve"> </w:t>
+      </w:r>
+      <w:r>
+        <w:rPr>
+          <w:rFonts w:ascii="Arial" w:hAnsi="Arial" w:cs="Arial"/>
+          <w:sz w:val="28"/>
+          <w:szCs w:val="28"/>
+        </w:rPr>
+        <w:t>caen en la cuenta de</w:t>
+      </w:r>
+      <w:r>
+        <w:rPr>
+          <w:rFonts w:ascii="Arial" w:hAnsi="Arial" w:cs="Arial"/>
+          <w:sz w:val="28"/>
+          <w:szCs w:val="28"/>
+        </w:rPr>
+        <w:t xml:space="preserve"> que en su planeta natal </w:t>
+      </w:r>
+      <w:r>
+        <w:rPr>
+          <w:rFonts w:ascii="Arial" w:hAnsi="Arial" w:cs="Arial"/>
+          <w:sz w:val="28"/>
+          <w:szCs w:val="28"/>
+        </w:rPr>
+        <w:t>(</w:t>
+      </w:r>
+      <w:proofErr w:type="spellStart"/>
+      <w:r>
+        <w:rPr>
+          <w:rFonts w:ascii="Arial" w:hAnsi="Arial" w:cs="Arial"/>
+          <w:sz w:val="28"/>
+          <w:szCs w:val="28"/>
+        </w:rPr>
+        <w:t>B</w:t>
+      </w:r>
+      <w:r>
+        <w:rPr>
+          <w:rFonts w:ascii="Arial" w:hAnsi="Arial" w:cs="Arial"/>
+          <w:sz w:val="28"/>
+          <w:szCs w:val="28"/>
+        </w:rPr>
+        <w:t>obbleheadlandia</w:t>
+      </w:r>
+      <w:proofErr w:type="spellEnd"/>
+      <w:r>
+        <w:rPr>
+          <w:rFonts w:ascii="Arial" w:hAnsi="Arial" w:cs="Arial"/>
+          <w:sz w:val="28"/>
+          <w:szCs w:val="28"/>
+        </w:rPr>
+        <w:t>)</w:t>
+      </w:r>
+      <w:r>
+        <w:rPr>
+          <w:rFonts w:ascii="Arial" w:hAnsi="Arial" w:cs="Arial"/>
+          <w:sz w:val="28"/>
+          <w:szCs w:val="28"/>
+        </w:rPr>
+        <w:t xml:space="preserve"> está sobre </w:t>
+      </w:r>
+      <w:r>
+        <w:rPr>
+          <w:rFonts w:ascii="Arial" w:hAnsi="Arial" w:cs="Arial"/>
+          <w:sz w:val="28"/>
+          <w:szCs w:val="28"/>
+        </w:rPr>
+        <w:t>poblado,</w:t>
+      </w:r>
+      <w:r>
+        <w:rPr>
+          <w:rFonts w:ascii="Arial" w:hAnsi="Arial" w:cs="Arial"/>
+          <w:sz w:val="28"/>
+          <w:szCs w:val="28"/>
+        </w:rPr>
+        <w:t xml:space="preserve"> </w:t>
+      </w:r>
+      <w:r>
+        <w:rPr>
+          <w:rFonts w:ascii="Arial" w:hAnsi="Arial" w:cs="Arial"/>
+          <w:sz w:val="28"/>
+          <w:szCs w:val="28"/>
+        </w:rPr>
+        <w:t>así</w:t>
+      </w:r>
+      <w:r>
+        <w:rPr>
+          <w:rFonts w:ascii="Arial" w:hAnsi="Arial" w:cs="Arial"/>
+          <w:sz w:val="28"/>
+          <w:szCs w:val="28"/>
+        </w:rPr>
+        <w:t xml:space="preserve"> que</w:t>
+      </w:r>
+      <w:r>
+        <w:rPr>
+          <w:rFonts w:ascii="Arial" w:hAnsi="Arial" w:cs="Arial"/>
+          <w:sz w:val="28"/>
+          <w:szCs w:val="28"/>
+        </w:rPr>
+        <w:t xml:space="preserve"> </w:t>
+      </w:r>
+      <w:r>
+        <w:rPr>
+          <w:rFonts w:ascii="Arial" w:hAnsi="Arial" w:cs="Arial"/>
+          <w:sz w:val="28"/>
+          <w:szCs w:val="28"/>
+        </w:rPr>
+        <w:t xml:space="preserve">toman la decisión de </w:t>
+      </w:r>
+      <w:r>
+        <w:rPr>
+          <w:rFonts w:ascii="Arial" w:hAnsi="Arial" w:cs="Arial"/>
+          <w:sz w:val="28"/>
+          <w:szCs w:val="28"/>
+        </w:rPr>
+        <w:t xml:space="preserve">ir a buscar más planetas </w:t>
+      </w:r>
+      <w:r>
+        <w:rPr>
+          <w:rFonts w:ascii="Arial" w:hAnsi="Arial" w:cs="Arial"/>
+          <w:sz w:val="28"/>
+          <w:szCs w:val="28"/>
+        </w:rPr>
+        <w:t>en</w:t>
+      </w:r>
+      <w:r>
+        <w:rPr>
+          <w:rFonts w:ascii="Arial" w:hAnsi="Arial" w:cs="Arial"/>
+          <w:sz w:val="28"/>
+          <w:szCs w:val="28"/>
+        </w:rPr>
+        <w:t xml:space="preserve"> donde </w:t>
+      </w:r>
+      <w:r>
+        <w:rPr>
+          <w:rFonts w:ascii="Arial" w:hAnsi="Arial" w:cs="Arial"/>
+          <w:sz w:val="28"/>
+          <w:szCs w:val="28"/>
+        </w:rPr>
+        <w:t xml:space="preserve">los </w:t>
+      </w:r>
+      <w:r>
+        <w:rPr>
+          <w:rFonts w:ascii="Arial" w:hAnsi="Arial" w:cs="Arial"/>
+          <w:sz w:val="28"/>
+          <w:szCs w:val="28"/>
+        </w:rPr>
+        <w:t>bobbleheads</w:t>
+      </w:r>
+      <w:r>
+        <w:rPr>
+          <w:rFonts w:ascii="Arial" w:hAnsi="Arial" w:cs="Arial"/>
+          <w:sz w:val="28"/>
+          <w:szCs w:val="28"/>
+        </w:rPr>
+        <w:t xml:space="preserve"> puedan vivir tranquilamente</w:t>
+      </w:r>
+      <w:r>
+        <w:rPr>
+          <w:rFonts w:ascii="Arial" w:hAnsi="Arial" w:cs="Arial"/>
+          <w:sz w:val="28"/>
+          <w:szCs w:val="28"/>
+        </w:rPr>
+        <w:t>,</w:t>
+      </w:r>
+      <w:r>
+        <w:rPr>
+          <w:rFonts w:ascii="Arial" w:hAnsi="Arial" w:cs="Arial"/>
+          <w:sz w:val="28"/>
+          <w:szCs w:val="28"/>
+        </w:rPr>
+        <w:t xml:space="preserve"> por tal razón los </w:t>
+      </w:r>
+      <w:r>
+        <w:rPr>
+          <w:rFonts w:ascii="Arial" w:hAnsi="Arial" w:cs="Arial"/>
+          <w:sz w:val="28"/>
+          <w:szCs w:val="28"/>
+        </w:rPr>
+        <w:t>bobbleheads</w:t>
+      </w:r>
+      <w:r>
+        <w:rPr>
+          <w:rFonts w:ascii="Arial" w:hAnsi="Arial" w:cs="Arial"/>
+          <w:sz w:val="28"/>
+          <w:szCs w:val="28"/>
+        </w:rPr>
+        <w:t xml:space="preserve"> se convierten en </w:t>
+      </w:r>
+      <w:r>
+        <w:rPr>
+          <w:rFonts w:ascii="Arial" w:hAnsi="Arial" w:cs="Arial"/>
+          <w:sz w:val="28"/>
+          <w:szCs w:val="28"/>
+        </w:rPr>
+        <w:t>una raza</w:t>
+      </w:r>
+      <w:r>
+        <w:rPr>
+          <w:rFonts w:ascii="Arial" w:hAnsi="Arial" w:cs="Arial"/>
+          <w:sz w:val="28"/>
+          <w:szCs w:val="28"/>
+        </w:rPr>
+        <w:t xml:space="preserve"> expert</w:t>
+      </w:r>
+      <w:r>
+        <w:rPr>
+          <w:rFonts w:ascii="Arial" w:hAnsi="Arial" w:cs="Arial"/>
+          <w:sz w:val="28"/>
+          <w:szCs w:val="28"/>
+        </w:rPr>
+        <w:t>a en la colonización de planetas.</w:t>
+      </w:r>
+      <w:r>
+        <w:rPr>
+          <w:rFonts w:ascii="Arial" w:hAnsi="Arial" w:cs="Arial"/>
+          <w:sz w:val="28"/>
+          <w:szCs w:val="28"/>
+        </w:rPr>
+        <w:t xml:space="preserve"> </w:t>
+      </w:r>
+      <w:r>
+        <w:rPr>
+          <w:rFonts w:ascii="Arial" w:hAnsi="Arial" w:cs="Arial"/>
+          <w:sz w:val="28"/>
+          <w:szCs w:val="28"/>
+        </w:rPr>
+        <w:t xml:space="preserve">En cierto momento </w:t>
+      </w:r>
+      <w:r>
+        <w:rPr>
+          <w:rFonts w:ascii="Arial" w:hAnsi="Arial" w:cs="Arial"/>
+          <w:sz w:val="28"/>
+          <w:szCs w:val="28"/>
+        </w:rPr>
+        <w:t>deciden invadir el planeta tierra, lo que no saben es que el planeta está preparado</w:t>
+      </w:r>
+      <w:r>
+        <w:rPr>
+          <w:rFonts w:ascii="Arial" w:hAnsi="Arial" w:cs="Arial"/>
+          <w:sz w:val="28"/>
+          <w:szCs w:val="28"/>
+        </w:rPr>
+        <w:t>, dotado</w:t>
+      </w:r>
+      <w:r>
+        <w:rPr>
+          <w:rFonts w:ascii="Arial" w:hAnsi="Arial" w:cs="Arial"/>
+          <w:sz w:val="28"/>
+          <w:szCs w:val="28"/>
+        </w:rPr>
+        <w:t xml:space="preserve"> con naves para dar de baja a los bobbleheads</w:t>
+      </w:r>
+      <w:r>
+        <w:rPr>
+          <w:rFonts w:ascii="Arial" w:hAnsi="Arial" w:cs="Arial"/>
+          <w:sz w:val="28"/>
+          <w:szCs w:val="28"/>
+        </w:rPr>
+        <w:t>.</w:t>
+      </w:r>
+    </w:p>
+    <w:p>
+      <w:pPr>
+        <w:ind w:left="360"/>
+        <w:rPr>
+          <w:rFonts w:ascii="Arial" w:hAnsi="Arial" w:cs="Arial"/>
+          <w:sz w:val="28"/>
+          <w:szCs w:val="28"/>
+        </w:rPr>
+      </w:pPr>
+    </w:p>
+    <w:p>
+      <w:pPr>
+        <w:ind w:left="360"/>
+        <w:rPr>
+          <w:rFonts w:ascii="Arial" w:hAnsi="Arial" w:cs="Arial"/>
+          <w:sz w:val="28"/>
+          <w:szCs w:val="28"/>
+        </w:rPr>
+      </w:pPr>
+      <w:r>
+        <w:rPr>
+          <w:rFonts w:ascii="Arial" w:hAnsi="Arial" w:cs="Arial"/>
+          <w:sz w:val="28"/>
+          <w:szCs w:val="28"/>
+        </w:rPr>
+        <w:t xml:space="preserve">Es allí donde se da inicio a una fantástica aventura, la cual invita a proteger por encima de cualquier cosa </w:t>
+      </w:r>
+      <w:r>
+        <w:rPr>
+          <w:rFonts w:ascii="Arial" w:hAnsi="Arial" w:cs="Arial"/>
+          <w:sz w:val="28"/>
+          <w:szCs w:val="28"/>
+        </w:rPr>
+        <w:t xml:space="preserve">la integridad de la raza, ante las inclemencias del planeta </w:t>
+      </w:r>
+      <w:r>
+        <w:rPr>
+          <w:rFonts w:ascii="Arial" w:hAnsi="Arial" w:cs="Arial"/>
+          <w:sz w:val="28"/>
+          <w:szCs w:val="28"/>
+        </w:rPr>
+        <w:t>en el que se encuentren, la protección de la raza es la prioridad.</w:t>
+      </w:r>
+      <w:r>
+        <w:rPr>
+          <w:rFonts w:ascii="Arial" w:hAnsi="Arial" w:cs="Arial"/>
+          <w:sz w:val="28"/>
+          <w:szCs w:val="28"/>
+        </w:rPr>
+        <w:t xml:space="preserve"> </w:t>
+      </w:r>
+    </w:p>
+    <w:p>
+      <w:pPr>
+        <w:ind w:left="360"/>
+        <w:rPr>
+          <w:rFonts w:ascii="Arial" w:hAnsi="Arial" w:cs="Arial"/>
+          <w:sz w:val="28"/>
+          <w:szCs w:val="28"/>
+        </w:rPr>
+      </w:pPr>
+    </w:p>
+    <w:p>
+      <w:pPr>
+        <w:ind w:left="360"/>
+        <w:rPr>
+          <w:rFonts w:ascii="Arial" w:hAnsi="Arial" w:cs="Arial"/>
+          <w:sz w:val="28"/>
+          <w:szCs w:val="28"/>
+        </w:rPr>
+      </w:pPr>
+    </w:p>
+    <w:p>
+      <w:pPr>
+        <w:ind w:left="360"/>
+        <w:rPr>
+          <w:rFonts w:ascii="Arial" w:hAnsi="Arial" w:cs="Arial"/>
+          <w:sz w:val="28"/>
+          <w:szCs w:val="28"/>
+        </w:rPr>
+      </w:pPr>
+    </w:p>
+    <w:p>
+      <w:pPr>
+        <w:ind w:left="360"/>
+        <w:rPr>
+          <w:rFonts w:ascii="Arial" w:hAnsi="Arial" w:cs="Arial"/>
+          <w:sz w:val="28"/>
+          <w:szCs w:val="28"/>
+        </w:rPr>
+      </w:pPr>
+    </w:p>
+    <w:p>
+      <w:pPr>
+        <w:ind w:left="360"/>
+        <w:rPr>
+          <w:rFonts w:ascii="Arial" w:hAnsi="Arial" w:cs="Arial"/>
+          <w:sz w:val="28"/>
+          <w:szCs w:val="28"/>
+        </w:rPr>
+      </w:pPr>
+    </w:p>
+    <w:p>
+      <w:pPr>
+        <w:ind w:left="360"/>
+        <w:rPr>
+          <w:rFonts w:ascii="Arial" w:hAnsi="Arial" w:cs="Arial"/>
+          <w:sz w:val="28"/>
+          <w:szCs w:val="28"/>
+          <w:u w:val="single"/>
+        </w:rPr>
+      </w:pPr>
+    </w:p>
+    <w:p>
+      <w:pPr>
+        <w:rPr>
+          <w:rFonts w:ascii="Arial" w:hAnsi="Arial" w:cs="Arial"/>
+          <w:sz w:val="28"/>
+          <w:szCs w:val="28"/>
+        </w:rPr>
+      </w:pPr>
+      <w:r>
+        <w:rPr>
+          <w:rFonts w:ascii="Arial" w:hAnsi="Arial" w:cs="Arial"/>
+          <w:sz w:val="28"/>
+          <w:szCs w:val="28"/>
+        </w:rPr>
+        <w:tab/>
+      </w:r>
+    </w:p>
+    <w:p>
+      <w:pPr>
+        <w:ind w:left="360"/>
         <w:jc w:val="center"/>
         <w:rPr>
-          <w:sz w:val="24"/>
-          <w:szCs w:val="24"/>
-        </w:rPr>
-      </w:pPr>
-      <w:r>
-        <w:rPr>
-          <w:sz w:val="24"/>
-          <w:szCs w:val="24"/>
-        </w:rPr>
-        <w:t>Universidad de Antioquia</w:t>
-      </w:r>
-    </w:p>
-    <w:p>
-      <w:pPr>
+          <w:rFonts w:ascii="Arial" w:hAnsi="Arial" w:cs="Arial"/>
+          <w:b/>
+          <w:sz w:val="28"/>
+          <w:szCs w:val="28"/>
+        </w:rPr>
+      </w:pPr>
+      <w:r>
+        <w:rPr>
+          <w:rFonts w:ascii="Arial" w:hAnsi="Arial" w:cs="Arial"/>
+          <w:b/>
+          <w:sz w:val="28"/>
+          <w:szCs w:val="28"/>
+        </w:rPr>
+        <w:lastRenderedPageBreak/>
+        <w:t xml:space="preserve">Generalidad del juego </w:t>
+      </w:r>
+    </w:p>
+    <w:p>
+      <w:pPr>
+        <w:ind w:left="360"/>
         <w:jc w:val="center"/>
         <w:rPr>
-          <w:sz w:val="24"/>
-          <w:szCs w:val="24"/>
-        </w:rPr>
-      </w:pPr>
-      <w:r>
-        <w:rPr>
-          <w:sz w:val="24"/>
-          <w:szCs w:val="24"/>
-        </w:rPr>
-        <w:t xml:space="preserve">Medellín </w:t>
-      </w:r>
-    </w:p>
-    <w:p>
-      <w:pPr>
+          <w:rFonts w:ascii="Arial" w:hAnsi="Arial" w:cs="Arial"/>
+          <w:b/>
+          <w:sz w:val="28"/>
+          <w:szCs w:val="28"/>
+        </w:rPr>
+      </w:pPr>
+    </w:p>
+    <w:p>
+      <w:pPr>
+        <w:ind w:left="360"/>
+        <w:jc w:val="both"/>
+        <w:rPr>
+          <w:rFonts w:ascii="Arial" w:hAnsi="Arial" w:cs="Arial"/>
+          <w:b/>
+          <w:i/>
+          <w:sz w:val="28"/>
+          <w:szCs w:val="28"/>
+        </w:rPr>
+      </w:pPr>
+      <w:r>
+        <w:rPr>
+          <w:rFonts w:ascii="Arial" w:hAnsi="Arial" w:cs="Arial"/>
+          <w:sz w:val="28"/>
+          <w:szCs w:val="28"/>
+        </w:rPr>
+        <w:t xml:space="preserve">Una ventana </w:t>
+      </w:r>
+      <w:r>
+        <w:rPr>
+          <w:rFonts w:ascii="Arial" w:hAnsi="Arial" w:cs="Arial"/>
+          <w:sz w:val="28"/>
+          <w:szCs w:val="28"/>
+        </w:rPr>
+        <w:t>en 2D se presenta, donde a primera vista y durante el desarrollo de todo el juego. El jugador controla un</w:t>
+      </w:r>
+      <w:r>
+        <w:rPr>
+          <w:rFonts w:ascii="Arial" w:hAnsi="Arial" w:cs="Arial"/>
+          <w:sz w:val="28"/>
+          <w:szCs w:val="28"/>
+        </w:rPr>
+        <w:t>a cabeza</w:t>
+      </w:r>
+      <w:r>
+        <w:rPr>
+          <w:rFonts w:ascii="Arial" w:hAnsi="Arial" w:cs="Arial"/>
+          <w:sz w:val="28"/>
+          <w:szCs w:val="28"/>
+        </w:rPr>
+        <w:t xml:space="preserve"> volador</w:t>
+      </w:r>
+      <w:r>
+        <w:rPr>
+          <w:rFonts w:ascii="Arial" w:hAnsi="Arial" w:cs="Arial"/>
+          <w:sz w:val="28"/>
+          <w:szCs w:val="28"/>
+        </w:rPr>
+        <w:t>a</w:t>
+      </w:r>
+      <w:r>
+        <w:rPr>
+          <w:rFonts w:ascii="Arial" w:hAnsi="Arial" w:cs="Arial"/>
+          <w:sz w:val="28"/>
+          <w:szCs w:val="28"/>
+        </w:rPr>
+        <w:t xml:space="preserve"> que se desplaza de izquierda a derecha y de arriba a abajo con el objetivo de dar de baja a los enemigos que se presentan conforme pasa el tiempo.</w:t>
+      </w:r>
+      <w:r>
+        <w:rPr>
+          <w:rFonts w:ascii="Arial" w:hAnsi="Arial" w:cs="Arial"/>
+          <w:sz w:val="28"/>
+          <w:szCs w:val="28"/>
+        </w:rPr>
+        <w:t xml:space="preserve"> Un primer acercamiento se da en la </w:t>
+      </w:r>
+      <w:r>
+        <w:rPr>
+          <w:rFonts w:ascii="Arial" w:hAnsi="Arial" w:cs="Arial"/>
+          <w:b/>
+          <w:i/>
+          <w:sz w:val="28"/>
+          <w:szCs w:val="28"/>
+        </w:rPr>
+        <w:t>figura 1.</w:t>
+      </w:r>
+    </w:p>
+    <w:p>
+      <w:pPr>
+        <w:ind w:left="360"/>
+        <w:jc w:val="both"/>
+        <w:rPr>
+          <w:rFonts w:ascii="Arial" w:hAnsi="Arial" w:cs="Arial"/>
+          <w:b/>
+          <w:i/>
+          <w:sz w:val="28"/>
+          <w:szCs w:val="28"/>
+          <w:u w:val="single"/>
+        </w:rPr>
+      </w:pPr>
+    </w:p>
+    <w:p>
+      <w:pPr>
+        <w:keepNext/>
+        <w:ind w:left="360"/>
         <w:jc w:val="center"/>
-        <w:rPr>
-          <w:sz w:val="24"/>
-          <w:szCs w:val="24"/>
-        </w:rPr>
-      </w:pPr>
-      <w:r>
-        <w:rPr>
-          <w:sz w:val="24"/>
-          <w:szCs w:val="24"/>
-        </w:rPr>
-        <w:t>202</w:t>
-      </w:r>
-      <w:r>
-        <w:rPr>
-          <w:sz w:val="24"/>
-          <w:szCs w:val="24"/>
-        </w:rPr>
-        <w:t>3</w:t>
+      </w:pPr>
+      <w:r>
+        <w:rPr>
+          <w:noProof/>
+          <w:lang w:val="en-US"/>
+        </w:rPr>
+        <w:drawing>
+          <wp:inline distT="0" distB="0" distL="0" distR="0" wp14:anchorId="41A93156" wp14:editId="41215472">
+            <wp:extent cx="4554855" cy="2566551"/>
+            <wp:effectExtent l="0" t="0" r="0" b="5715"/>
+            <wp:docPr id="1" name="Imagen 1"/>
+            <wp:cNvGraphicFramePr>
+              <a:graphicFrameLocks xmlns:a="http://schemas.openxmlformats.org/drawingml/2006/main" noChangeAspect="1"/>
+            </wp:cNvGraphicFramePr>
+            <a:graphic xmlns:a="http://schemas.openxmlformats.org/drawingml/2006/main">
+              <a:graphicData uri="http://schemas.openxmlformats.org/drawingml/2006/picture">
+                <pic:pic xmlns:pic="http://schemas.openxmlformats.org/drawingml/2006/picture">
+                  <pic:nvPicPr>
+                    <pic:cNvPr id="1" name=""/>
+                    <pic:cNvPicPr/>
+                  </pic:nvPicPr>
+                  <pic:blipFill>
+                    <a:blip r:embed="rId6"/>
+                    <a:stretch>
+                      <a:fillRect/>
+                    </a:stretch>
+                  </pic:blipFill>
+                  <pic:spPr>
+                    <a:xfrm>
+                      <a:off x="0" y="0"/>
+                      <a:ext cx="4567788" cy="2573838"/>
+                    </a:xfrm>
+                    <a:prstGeom prst="rect">
+                      <a:avLst/>
+                    </a:prstGeom>
+                  </pic:spPr>
+                </pic:pic>
+              </a:graphicData>
+            </a:graphic>
+          </wp:inline>
+        </w:drawing>
+      </w:r>
+    </w:p>
+    <w:p>
+      <w:pPr>
+        <w:pStyle w:val="Descripcin"/>
+        <w:jc w:val="center"/>
+        <w:rPr>
+          <w:rFonts w:ascii="Arial" w:hAnsi="Arial" w:cs="Arial"/>
+          <w:sz w:val="28"/>
+          <w:szCs w:val="28"/>
+          <w:u w:val="single"/>
+        </w:rPr>
+      </w:pPr>
+      <w:r>
+        <w:t xml:space="preserve">Figure </w:t>
+      </w:r>
+      <w:r>
+        <w:fldChar w:fldCharType="begin"/>
+      </w:r>
+      <w:r>
+        <w:instrText xml:space="preserve"> SEQ Figure \* ARABIC </w:instrText>
+      </w:r>
+      <w:r>
+        <w:fldChar w:fldCharType="separate"/>
+      </w:r>
+      <w:r>
+        <w:rPr>
+          <w:noProof/>
+        </w:rPr>
+        <w:t>1</w:t>
+      </w:r>
+      <w:r>
+        <w:fldChar w:fldCharType="end"/>
+      </w:r>
+      <w:r>
+        <w:t>: Primer acercamiento.</w:t>
+      </w:r>
+    </w:p>
+    <w:p>
+      <w:pPr>
+        <w:ind w:left="360"/>
+        <w:jc w:val="center"/>
+        <w:rPr>
+          <w:rFonts w:ascii="Arial" w:hAnsi="Arial" w:cs="Arial"/>
+          <w:b/>
+          <w:sz w:val="28"/>
+          <w:szCs w:val="28"/>
+        </w:rPr>
+      </w:pPr>
+    </w:p>
+    <w:p>
+      <w:pPr>
+        <w:ind w:left="360"/>
+        <w:rPr>
+          <w:rFonts w:ascii="Arial" w:hAnsi="Arial" w:cs="Arial"/>
+          <w:sz w:val="28"/>
+          <w:szCs w:val="28"/>
+        </w:rPr>
+      </w:pPr>
+      <w:r>
+        <w:rPr>
+          <w:rFonts w:ascii="Arial" w:hAnsi="Arial" w:cs="Arial"/>
+          <w:sz w:val="28"/>
+          <w:szCs w:val="28"/>
+        </w:rPr>
+        <w:t xml:space="preserve">La </w:t>
+      </w:r>
+      <w:r>
+        <w:rPr>
+          <w:rFonts w:ascii="Arial" w:hAnsi="Arial" w:cs="Arial"/>
+          <w:sz w:val="28"/>
+          <w:szCs w:val="28"/>
+        </w:rPr>
+        <w:t xml:space="preserve">misión </w:t>
+      </w:r>
+      <w:r>
+        <w:rPr>
+          <w:rFonts w:ascii="Arial" w:hAnsi="Arial" w:cs="Arial"/>
+          <w:sz w:val="28"/>
+          <w:szCs w:val="28"/>
+        </w:rPr>
+        <w:t>consiste</w:t>
+      </w:r>
+      <w:r>
+        <w:rPr>
+          <w:rFonts w:ascii="Arial" w:hAnsi="Arial" w:cs="Arial"/>
+          <w:sz w:val="28"/>
+          <w:szCs w:val="28"/>
+        </w:rPr>
+        <w:t xml:space="preserve"> e</w:t>
+      </w:r>
+      <w:r>
+        <w:rPr>
+          <w:rFonts w:ascii="Arial" w:hAnsi="Arial" w:cs="Arial"/>
+          <w:sz w:val="28"/>
+          <w:szCs w:val="28"/>
+        </w:rPr>
+        <w:t>n</w:t>
+      </w:r>
+      <w:r>
+        <w:rPr>
+          <w:rFonts w:ascii="Arial" w:hAnsi="Arial" w:cs="Arial"/>
+          <w:sz w:val="28"/>
+          <w:szCs w:val="28"/>
+        </w:rPr>
+        <w:t xml:space="preserve"> destruir el máximo </w:t>
+      </w:r>
+      <w:r>
+        <w:rPr>
+          <w:rFonts w:ascii="Arial" w:hAnsi="Arial" w:cs="Arial"/>
+          <w:sz w:val="28"/>
+          <w:szCs w:val="28"/>
+        </w:rPr>
+        <w:t>enemigos</w:t>
+      </w:r>
+      <w:r>
+        <w:rPr>
+          <w:rFonts w:ascii="Arial" w:hAnsi="Arial" w:cs="Arial"/>
+          <w:sz w:val="28"/>
+          <w:szCs w:val="28"/>
+        </w:rPr>
+        <w:t xml:space="preserve"> posibles</w:t>
+      </w:r>
+      <w:r>
+        <w:rPr>
+          <w:rFonts w:ascii="Arial" w:hAnsi="Arial" w:cs="Arial"/>
+          <w:sz w:val="28"/>
+          <w:szCs w:val="28"/>
+        </w:rPr>
+        <w:t>,</w:t>
+      </w:r>
+      <w:r>
+        <w:rPr>
+          <w:rFonts w:ascii="Arial" w:hAnsi="Arial" w:cs="Arial"/>
+          <w:sz w:val="28"/>
+          <w:szCs w:val="28"/>
+        </w:rPr>
+        <w:t xml:space="preserve"> para así avanzar </w:t>
+      </w:r>
+      <w:r>
+        <w:rPr>
+          <w:rFonts w:ascii="Arial" w:hAnsi="Arial" w:cs="Arial"/>
+          <w:sz w:val="28"/>
+          <w:szCs w:val="28"/>
+        </w:rPr>
+        <w:t>entre las diferentes dificultades que el juego ofrecerá (Mínimo 3 niveles de dicultad).</w:t>
+      </w:r>
+      <w:r>
+        <w:rPr>
+          <w:rFonts w:ascii="Arial" w:hAnsi="Arial" w:cs="Arial"/>
+          <w:sz w:val="28"/>
+          <w:szCs w:val="28"/>
+        </w:rPr>
+        <w:t xml:space="preserve"> El jugador cuenta con proyectiles ilimitados y 3 vidas</w:t>
+      </w:r>
+      <w:r>
+        <w:rPr>
+          <w:rFonts w:ascii="Arial" w:hAnsi="Arial" w:cs="Arial"/>
+          <w:sz w:val="28"/>
+          <w:szCs w:val="28"/>
+        </w:rPr>
+        <w:t>.  A</w:t>
+      </w:r>
+      <w:r>
+        <w:rPr>
+          <w:rFonts w:ascii="Arial" w:hAnsi="Arial" w:cs="Arial"/>
+          <w:sz w:val="28"/>
+          <w:szCs w:val="28"/>
+        </w:rPr>
+        <w:t>l s</w:t>
+      </w:r>
+      <w:r>
+        <w:rPr>
+          <w:rFonts w:ascii="Arial" w:hAnsi="Arial" w:cs="Arial"/>
+          <w:sz w:val="28"/>
+          <w:szCs w:val="28"/>
+        </w:rPr>
+        <w:t xml:space="preserve">er tocado por uno de los aviones enemigos, </w:t>
+      </w:r>
+      <w:r>
+        <w:rPr>
+          <w:rFonts w:ascii="Arial" w:hAnsi="Arial" w:cs="Arial"/>
+          <w:sz w:val="28"/>
+          <w:szCs w:val="28"/>
+        </w:rPr>
+        <w:t>el</w:t>
+      </w:r>
+      <w:r>
+        <w:rPr>
+          <w:rFonts w:ascii="Arial" w:hAnsi="Arial" w:cs="Arial"/>
+          <w:sz w:val="28"/>
+          <w:szCs w:val="28"/>
+        </w:rPr>
+        <w:t xml:space="preserve"> jugador pierde una vida, al ser tocado por 3 aviones el jugador perderá.</w:t>
+      </w:r>
+    </w:p>
+    <w:p>
+      <w:pPr>
+        <w:rPr>
+          <w:rFonts w:ascii="Arial" w:hAnsi="Arial" w:cs="Arial"/>
+          <w:sz w:val="28"/>
+          <w:szCs w:val="28"/>
+        </w:rPr>
+      </w:pPr>
+    </w:p>
+    <w:p>
+      <w:pPr>
+        <w:ind w:left="360"/>
+        <w:rPr>
+          <w:rFonts w:ascii="Arial" w:hAnsi="Arial" w:cs="Arial"/>
+          <w:sz w:val="28"/>
+          <w:szCs w:val="28"/>
+        </w:rPr>
+      </w:pPr>
+      <w:r>
+        <w:rPr>
+          <w:rFonts w:ascii="Arial" w:hAnsi="Arial" w:cs="Arial"/>
+          <w:sz w:val="28"/>
+          <w:szCs w:val="28"/>
+        </w:rPr>
+        <w:t xml:space="preserve">A medida </w:t>
+      </w:r>
+      <w:r>
+        <w:rPr>
+          <w:rFonts w:ascii="Arial" w:hAnsi="Arial" w:cs="Arial"/>
+          <w:sz w:val="28"/>
+          <w:szCs w:val="28"/>
+        </w:rPr>
+        <w:t>que</w:t>
+      </w:r>
+      <w:r>
+        <w:rPr>
+          <w:rFonts w:ascii="Arial" w:hAnsi="Arial" w:cs="Arial"/>
+          <w:sz w:val="28"/>
+          <w:szCs w:val="28"/>
+        </w:rPr>
+        <w:t xml:space="preserve"> el jugador va acumulando puntos los </w:t>
+      </w:r>
+      <w:r>
+        <w:rPr>
+          <w:rFonts w:ascii="Arial" w:hAnsi="Arial" w:cs="Arial"/>
+          <w:sz w:val="28"/>
+          <w:szCs w:val="28"/>
+        </w:rPr>
+        <w:t>enemigos</w:t>
+      </w:r>
+      <w:r>
+        <w:rPr>
+          <w:rFonts w:ascii="Arial" w:hAnsi="Arial" w:cs="Arial"/>
+          <w:sz w:val="28"/>
+          <w:szCs w:val="28"/>
+        </w:rPr>
+        <w:t xml:space="preserve"> se moverán más rápido y será más difícil destruirlos o esquivarlos. El jugador tiene que tener varias cosas en cuenta, como por ejemplo la resistencia del aire que </w:t>
+      </w:r>
+      <w:r>
+        <w:rPr>
+          <w:rFonts w:ascii="Arial" w:hAnsi="Arial" w:cs="Arial"/>
+          <w:sz w:val="28"/>
+          <w:szCs w:val="28"/>
+        </w:rPr>
+        <w:t>constantemente</w:t>
+      </w:r>
+      <w:r>
+        <w:rPr>
+          <w:rFonts w:ascii="Arial" w:hAnsi="Arial" w:cs="Arial"/>
+          <w:sz w:val="28"/>
+          <w:szCs w:val="28"/>
+        </w:rPr>
+        <w:t xml:space="preserve"> lo va a ir </w:t>
+      </w:r>
+      <w:r>
+        <w:rPr>
+          <w:rFonts w:ascii="Arial" w:hAnsi="Arial" w:cs="Arial"/>
+          <w:sz w:val="28"/>
+          <w:szCs w:val="28"/>
+        </w:rPr>
+        <w:t xml:space="preserve">llevando </w:t>
+      </w:r>
+      <w:r>
+        <w:rPr>
+          <w:rFonts w:ascii="Arial" w:hAnsi="Arial" w:cs="Arial"/>
+          <w:sz w:val="28"/>
+          <w:szCs w:val="28"/>
+        </w:rPr>
+        <w:t>hacia atrás, así que debe estar acelerando constantemente,</w:t>
+      </w:r>
+      <w:r>
+        <w:rPr>
+          <w:rFonts w:ascii="Arial" w:hAnsi="Arial" w:cs="Arial"/>
+          <w:sz w:val="28"/>
+          <w:szCs w:val="28"/>
+        </w:rPr>
+        <w:t xml:space="preserve"> pero no </w:t>
+      </w:r>
+      <w:r>
+        <w:rPr>
+          <w:rFonts w:ascii="Arial" w:hAnsi="Arial" w:cs="Arial"/>
+          <w:sz w:val="28"/>
+          <w:szCs w:val="28"/>
+        </w:rPr>
+        <w:lastRenderedPageBreak/>
+        <w:t xml:space="preserve">tanto, como para estar tan cerca del enemigo. </w:t>
+      </w:r>
+      <w:r>
+        <w:rPr>
+          <w:rFonts w:ascii="Arial" w:hAnsi="Arial" w:cs="Arial"/>
+          <w:sz w:val="28"/>
+          <w:szCs w:val="28"/>
+        </w:rPr>
+        <w:t xml:space="preserve"> </w:t>
+      </w:r>
+      <w:r>
+        <w:rPr>
+          <w:rFonts w:ascii="Arial" w:hAnsi="Arial" w:cs="Arial"/>
+          <w:sz w:val="28"/>
+          <w:szCs w:val="28"/>
+        </w:rPr>
+        <w:t xml:space="preserve">La </w:t>
+      </w:r>
+      <w:r>
+        <w:rPr>
+          <w:rFonts w:ascii="Arial" w:hAnsi="Arial" w:cs="Arial"/>
+          <w:sz w:val="28"/>
+          <w:szCs w:val="28"/>
+        </w:rPr>
+        <w:t xml:space="preserve">gravedad ya que esta lo va a atraer hacia abajo, entonces el jugador debe estar constantemente atento de no caer ni dejarse arrastrar por el viento. </w:t>
+      </w:r>
+    </w:p>
+    <w:p>
+      <w:pPr>
+        <w:ind w:left="360"/>
+        <w:rPr>
+          <w:rFonts w:ascii="Arial" w:hAnsi="Arial" w:cs="Arial"/>
+          <w:sz w:val="28"/>
+          <w:szCs w:val="28"/>
+        </w:rPr>
+      </w:pPr>
+    </w:p>
+    <w:p>
+      <w:pPr>
+        <w:ind w:left="360"/>
+        <w:rPr>
+          <w:rFonts w:ascii="Arial" w:hAnsi="Arial" w:cs="Arial"/>
+          <w:sz w:val="28"/>
+          <w:szCs w:val="28"/>
+        </w:rPr>
+      </w:pPr>
+      <w:r>
+        <w:rPr>
+          <w:rFonts w:ascii="Arial" w:hAnsi="Arial" w:cs="Arial"/>
+          <w:sz w:val="28"/>
+          <w:szCs w:val="28"/>
+        </w:rPr>
+        <w:t xml:space="preserve"> El juego cuenta con 2 modos de juego, uno individual y otro multijugador, en el individual el jugador cuenta con 3 vidas, y cada vida se irá restando como se explicó anteriormente, en cambio, en el modo multijugador, tenemos una sola vida, primero empieza jugando uno de los dos jugadores y tiene que alcanzar el máximo puntaje, luego de que el primer jugador pierda, pasaría el 2 jugador que también cuenta solo con una vida y al final el que tenga más puntuación será el ganador. </w:t>
+      </w:r>
+      <w:r>
+        <w:rPr>
+          <w:rFonts w:ascii="Arial" w:hAnsi="Arial" w:cs="Arial"/>
+          <w:sz w:val="28"/>
+          <w:szCs w:val="28"/>
+        </w:rPr>
+        <w:t xml:space="preserve">El jugador al chocar va a tener un tiempo de inmunidad para no chocar dos veces en un tiempo muy corto. </w:t>
+      </w:r>
+    </w:p>
+    <w:p>
+      <w:pPr>
+        <w:ind w:left="360"/>
+        <w:rPr>
+          <w:rFonts w:ascii="Arial" w:hAnsi="Arial" w:cs="Arial"/>
+          <w:sz w:val="28"/>
+          <w:szCs w:val="28"/>
+        </w:rPr>
+      </w:pPr>
+    </w:p>
+    <w:p>
+      <w:pPr>
+        <w:ind w:left="360"/>
+        <w:jc w:val="center"/>
+        <w:rPr>
+          <w:rFonts w:ascii="Arial" w:hAnsi="Arial" w:cs="Arial"/>
+          <w:b/>
+          <w:sz w:val="28"/>
+          <w:szCs w:val="28"/>
+        </w:rPr>
+      </w:pPr>
+      <w:r>
+        <w:rPr>
+          <w:rFonts w:ascii="Arial" w:hAnsi="Arial" w:cs="Arial"/>
+          <w:b/>
+          <w:sz w:val="28"/>
+          <w:szCs w:val="28"/>
+        </w:rPr>
+        <w:t>Físicas en el juego</w:t>
+      </w:r>
+    </w:p>
+    <w:p>
+      <w:pPr>
+        <w:ind w:left="360"/>
+        <w:rPr>
+          <w:rFonts w:ascii="Arial" w:hAnsi="Arial" w:cs="Arial"/>
+          <w:sz w:val="28"/>
+          <w:szCs w:val="28"/>
+        </w:rPr>
+      </w:pPr>
+    </w:p>
+    <w:p>
+      <w:pPr>
+        <w:ind w:left="360"/>
+        <w:rPr>
+          <w:rFonts w:ascii="Arial" w:hAnsi="Arial" w:cs="Arial"/>
+          <w:sz w:val="28"/>
+          <w:szCs w:val="28"/>
+        </w:rPr>
+      </w:pPr>
+      <w:r>
+        <w:rPr>
+          <w:rFonts w:ascii="Arial" w:hAnsi="Arial" w:cs="Arial"/>
+          <w:sz w:val="28"/>
+          <w:szCs w:val="28"/>
+        </w:rPr>
+        <w:t xml:space="preserve">Las naves enemigas harán uso de una serie de movimiento que tienen como finalidad poner en aprieto al jugador. Dichos movientes tendrán como finalidad realizar evasiones y ataques sorpresa y se modelarán de la siguiente manera </w:t>
       </w:r>
     </w:p>
     <w:p>
@@ -305,56 +1621,30 @@
         <w:pStyle w:val="Prrafodelista"/>
         <w:numPr>
           <w:ilvl w:val="0"/>
-          <w:numId w:val="1"/>
+          <w:numId w:val="5"/>
         </w:numPr>
         <w:rPr>
-          <w:b/>
-          <w:bCs/>
-        </w:rPr>
-      </w:pPr>
-      <w:r>
-        <w:rPr>
-          <w:b/>
-          <w:bCs/>
-        </w:rPr>
-        <w:lastRenderedPageBreak/>
-        <w:t>Historia</w:t>
-      </w:r>
-    </w:p>
-    <w:p>
-      <w:pPr>
-        <w:ind w:left="360"/>
-      </w:pPr>
-      <w:r>
-        <w:t xml:space="preserve">Una vez en un universo alterno existe una raza de seres llamada </w:t>
-      </w:r>
-      <w:r>
-        <w:t>bobbleheads</w:t>
-      </w:r>
-      <w:r>
-        <w:t xml:space="preserve">, son </w:t>
-      </w:r>
-      <w:r>
-        <w:t>seres muy amigables y pacíficos</w:t>
-      </w:r>
-      <w:r>
-        <w:t>,</w:t>
-      </w:r>
-      <w:r>
-        <w:t xml:space="preserve"> su especie se caracteriza porque todo su cuerpo es una cabeza gigante y</w:t>
-      </w:r>
-      <w:r>
-        <w:t xml:space="preserve"> les encanta conocer nuevos planetas y nuevas especies</w:t>
-      </w:r>
-      <w:r>
-        <w:t xml:space="preserve">. Un día se dan cuenta que en su planeta natal que es bobbleheadlandia está sobre poblado, así ir a buscar más planetas a donde llevar a su gente, se convierten en unos expertos colonizadores; entonces es ahí cuando deciden invadir el planeta tierra, lo que no saben es que el planeta está preparado con naves para dar de baja a los </w:t>
-      </w:r>
-      <w:r>
-        <w:t>bobbleheads</w:t>
-      </w:r>
-      <w:r>
-        <w:tab/>
-        <w:t xml:space="preserve">y ahí comienza la guerra de los habitantes de la tierra contra las cabezas gigantes. </w:t>
+          <w:rFonts w:ascii="Arial" w:hAnsi="Arial" w:cs="Arial"/>
+          <w:sz w:val="28"/>
+          <w:szCs w:val="28"/>
+        </w:rPr>
+      </w:pPr>
+      <w:r>
+        <w:rPr>
+          <w:rFonts w:ascii="Arial" w:hAnsi="Arial" w:cs="Arial"/>
+          <w:b/>
+          <w:sz w:val="28"/>
+          <w:szCs w:val="28"/>
+        </w:rPr>
+        <w:t>Movimientos circulares</w:t>
+      </w:r>
+      <w:r>
+        <w:rPr>
+          <w:rFonts w:ascii="Arial" w:hAnsi="Arial" w:cs="Arial"/>
+          <w:sz w:val="28"/>
+          <w:szCs w:val="28"/>
+        </w:rPr>
+        <w:t xml:space="preserve">.  </w:t>
       </w:r>
     </w:p>
     <w:p>
@@ -362,45 +1652,30 @@
         <w:pStyle w:val="Prrafodelista"/>
         <w:numPr>
           <w:ilvl w:val="0"/>
-          <w:numId w:val="1"/>
+          <w:numId w:val="5"/>
         </w:numPr>
         <w:rPr>
-          <w:b/>
-          <w:bCs/>
-        </w:rPr>
-      </w:pPr>
-      <w:r>
-        <w:rPr>
-          <w:b/>
-          <w:bCs/>
-        </w:rPr>
-        <w:t xml:space="preserve">Descripción del juego </w:t>
-      </w:r>
-    </w:p>
-    <w:p>
-      <w:pPr>
-        <w:ind w:left="360"/>
-      </w:pPr>
-      <w:r>
-        <w:t xml:space="preserve">El juego consiste en una guerra de </w:t>
-      </w:r>
-      <w:r>
-        <w:t>cabezas gigantes</w:t>
-      </w:r>
-      <w:r>
-        <w:t xml:space="preserve"> contra </w:t>
-      </w:r>
-      <w:r>
-        <w:t>aviones</w:t>
-      </w:r>
-      <w:r>
-        <w:t>, el juego es en 2D y desde una vista lateral. Aquí, el jugador es una cabeza gigante que tiene la misión de destruir y esquivar los aviones enemigos; su misión es destruir el máximo de aviones posibles para así avanzar entre los 3 niveles disponibles. El jugador cuenta con proyectiles ilimitados y 3 vidas</w:t>
-      </w:r>
-      <w:r>
-        <w:t xml:space="preserve">, al ser tocado por uno de los aviones el jugador pierde una vida, al ser tocado por 3 aviones el jugador perderá. A medida que el jugador vaya acumulando puntos los aviones se moverán más rápido y será más difícil destruirlos o esquivarlos. El jugador tiene que tener varias cosas en cuenta, como por ejemplo la resistencia del aire que siempre lo va a ir impulsando hacia atrás, así que debe estar acelerando constantemente, también la gravedad ya que esta lo va a atraer hacia abajo, entonces el jugador debe estar constantemente atento de no caer ni dejarse arrastrar por el viento.  El juego cuenta con 2 modos de juego, uno individual y otro multijugador, en el individual el jugador cuenta con 3 vidas, y cada vida se irá restando como se explicó anteriormente, en cambio, en el modo multijugador, tenemos una sola vida, primero empieza jugando uno de los dos jugadores y tiene que alcanzar el máximo puntaje, luego de que el primer jugador pierda, pasaría el 2 jugador que también cuenta solo con una vida y al final el que tenga más puntuación será el ganador. </w:t>
-      </w:r>
-      <w:r>
-        <w:t xml:space="preserve">El jugador al chocar va a tener un tiempo de inmunidad para no chocar dos veces en un tiempo muy corto. </w:t>
+          <w:rFonts w:ascii="Arial" w:hAnsi="Arial" w:cs="Arial"/>
+          <w:sz w:val="28"/>
+          <w:szCs w:val="28"/>
+        </w:rPr>
+      </w:pPr>
+      <w:r>
+        <w:rPr>
+          <w:rFonts w:ascii="Arial" w:hAnsi="Arial" w:cs="Arial"/>
+          <w:b/>
+          <w:sz w:val="28"/>
+          <w:szCs w:val="28"/>
+        </w:rPr>
+        <w:t>Movimiento de caída libre</w:t>
+      </w:r>
+      <w:r>
+        <w:rPr>
+          <w:rFonts w:ascii="Arial" w:hAnsi="Arial" w:cs="Arial"/>
+          <w:sz w:val="28"/>
+          <w:szCs w:val="28"/>
+        </w:rPr>
+        <w:t>.</w:t>
       </w:r>
     </w:p>
     <w:p>
@@ -408,161 +1683,78 @@
         <w:pStyle w:val="Prrafodelista"/>
         <w:numPr>
           <w:ilvl w:val="0"/>
-          <w:numId w:val="1"/>
+          <w:numId w:val="5"/>
         </w:numPr>
         <w:rPr>
-          <w:b/>
-          <w:bCs/>
-        </w:rPr>
-      </w:pPr>
-      <w:r>
-        <w:rPr>
-          <w:b/>
-          <w:bCs/>
-        </w:rPr>
-        <w:t>Menú</w:t>
-      </w:r>
-    </w:p>
-    <w:p>
-      <w:pPr>
+          <w:rFonts w:ascii="Arial" w:hAnsi="Arial" w:cs="Arial"/>
+          <w:sz w:val="28"/>
+          <w:szCs w:val="28"/>
+        </w:rPr>
+      </w:pPr>
+      <w:r>
+        <w:rPr>
+          <w:rFonts w:ascii="Arial" w:hAnsi="Arial" w:cs="Arial"/>
+          <w:b/>
+          <w:sz w:val="28"/>
+          <w:szCs w:val="28"/>
+        </w:rPr>
+        <w:t xml:space="preserve">Movimiento rectilíneo uniformemente acelerado </w:t>
+      </w:r>
+      <w:r>
+        <w:rPr>
+          <w:rFonts w:ascii="Arial" w:hAnsi="Arial" w:cs="Arial"/>
+          <w:sz w:val="28"/>
+          <w:szCs w:val="28"/>
+        </w:rPr>
+        <w:t>(MRUA)</w:t>
+      </w:r>
+      <w:r>
+        <w:rPr>
+          <w:rFonts w:ascii="Arial" w:hAnsi="Arial" w:cs="Arial"/>
+          <w:sz w:val="28"/>
+          <w:szCs w:val="28"/>
+        </w:rPr>
+        <w:t>.</w:t>
+      </w:r>
+    </w:p>
+    <w:p>
+      <w:pPr>
+        <w:pStyle w:val="Prrafodelista"/>
+        <w:rPr>
+          <w:rFonts w:ascii="Arial" w:hAnsi="Arial" w:cs="Arial"/>
+          <w:sz w:val="28"/>
+          <w:szCs w:val="28"/>
+        </w:rPr>
+      </w:pPr>
+    </w:p>
+    <w:p>
+      <w:pPr>
+        <w:pStyle w:val="Prrafodelista"/>
         <w:ind w:left="360"/>
-      </w:pPr>
-      <w:r>
-        <w:t>Van a estar las siguientes opciones, primero se va a tener el modo 1 jugador, donde podremos escoger entre nueva partida y cargar partida, en la opción nueva partida escogemos el nombre y el tipo de personaje que queremos, que van a estar las opciones de las dos cabezas gigantes. Luego tendremos el modo multijugador solo tendremos la opción de iniciar. También tenemos la opción de ayuda donde se van a mostrar las instrucciones del juego, y también tendremos la opción de salir del juego.</w:t>
-      </w:r>
-    </w:p>
-    <w:p>
-      <w:pPr>
-        <w:pStyle w:val="Prrafodelista"/>
-        <w:numPr>
-          <w:ilvl w:val="0"/>
-          <w:numId w:val="1"/>
-        </w:numPr>
-        <w:rPr>
-          <w:b/>
-          <w:bCs/>
-        </w:rPr>
-      </w:pPr>
-      <w:r>
-        <w:rPr>
-          <w:b/>
-          <w:bCs/>
-        </w:rPr>
-        <w:t>Objetos</w:t>
+        <w:rPr>
+          <w:rFonts w:ascii="Arial" w:hAnsi="Arial" w:cs="Arial"/>
+          <w:sz w:val="28"/>
+          <w:szCs w:val="28"/>
+        </w:rPr>
+      </w:pPr>
+      <w:r>
+        <w:rPr>
+          <w:rFonts w:ascii="Arial" w:hAnsi="Arial" w:cs="Arial"/>
+          <w:sz w:val="28"/>
+          <w:szCs w:val="28"/>
+        </w:rPr>
+        <w:t>El jugador por su parte hará uso de un movimiento rectilíneo uniformemente acelerado, el cual le permitirá elegir a que distancia encontrarse a la hora de atacar o esquivar al enemigo.</w:t>
       </w:r>
     </w:p>
     <w:p>
       <w:pPr>
         <w:ind w:left="360"/>
-      </w:pPr>
-      <w:r>
-        <w:t>Jugador</w:t>
-      </w:r>
-      <w:r>
-        <w:t>: Diferente apariencia, caída libre, perder vidas, movimiento</w:t>
-      </w:r>
-      <w:r>
-        <w:t xml:space="preserve"> WASD</w:t>
-      </w:r>
-      <w:r>
-        <w:t>, tiempo de inmunidad, salirse del mapa</w:t>
-      </w:r>
-      <w:r>
-        <w:t>, choque.</w:t>
-      </w:r>
-    </w:p>
-    <w:p>
-      <w:pPr>
-        <w:ind w:left="360"/>
-      </w:pPr>
-      <w:r>
-        <w:t xml:space="preserve">Enemigos: </w:t>
-      </w:r>
-      <w:r>
-        <w:t xml:space="preserve"> Movimiento</w:t>
-      </w:r>
-      <w:r>
-        <w:t xml:space="preserve"> rectilíneo</w:t>
-      </w:r>
-      <w:r>
-        <w:t>, movimiento sinusoidal, Efecto de muerte, colisión, explosión.</w:t>
-      </w:r>
-    </w:p>
-    <w:p>
-      <w:pPr>
-        <w:ind w:left="360"/>
-      </w:pPr>
-      <w:r>
-        <w:t xml:space="preserve">Fondo: </w:t>
-      </w:r>
-      <w:r>
-        <w:t>3 Fondos diferentes para los diferentes niveles.</w:t>
-      </w:r>
-    </w:p>
-    <w:p>
-      <w:pPr>
-        <w:ind w:left="360"/>
-      </w:pPr>
-      <w:r>
-        <w:lastRenderedPageBreak/>
-        <w:t>Proyectil</w:t>
-      </w:r>
-      <w:r>
-        <w:t>:  Movimiento de la bala.</w:t>
-      </w:r>
-    </w:p>
-    <w:p>
-      <w:pPr>
-        <w:ind w:left="360"/>
-      </w:pPr>
-      <w:r>
-        <w:t>Puntaje:</w:t>
-      </w:r>
-      <w:r>
-        <w:t xml:space="preserve"> Aumentar puntos para jugador 1 y 2, </w:t>
-      </w:r>
-      <w:r>
-        <w:t>vidas disponibles</w:t>
-      </w:r>
-      <w:r>
-        <w:t>.</w:t>
-      </w:r>
-    </w:p>
-    <w:p>
-      <w:pPr>
-        <w:ind w:left="360"/>
-      </w:pPr>
-      <w:r>
-        <w:t xml:space="preserve">Juego: </w:t>
-      </w:r>
-      <w:r>
-        <w:t xml:space="preserve"> Menú, niveles. Escenas, disparos, fin del juego.</w:t>
-      </w:r>
-    </w:p>
-    <w:p>
-      <w:pPr>
-        <w:ind w:left="360"/>
-      </w:pPr>
-    </w:p>
-    <w:p>
-      <w:pPr>
-        <w:pStyle w:val="Prrafodelista"/>
-        <w:numPr>
-          <w:ilvl w:val="0"/>
-          <w:numId w:val="1"/>
-        </w:numPr>
-        <w:rPr>
-          <w:b/>
-          <w:bCs/>
-        </w:rPr>
-      </w:pPr>
-      <w:r>
-        <w:rPr>
-          <w:b/>
-          <w:bCs/>
-        </w:rPr>
-        <w:t>Físicas</w:t>
-      </w:r>
+        <w:rPr>
+          <w:rFonts w:ascii="Arial" w:hAnsi="Arial" w:cs="Arial"/>
+          <w:sz w:val="28"/>
+          <w:szCs w:val="28"/>
+        </w:rPr>
+      </w:pPr>
     </w:p>
     <w:p>
       <w:pPr>
@@ -571,21 +1763,354 @@
           <w:ilvl w:val="0"/>
           <w:numId w:val="4"/>
         </w:numPr>
-      </w:pPr>
-      <w:r>
-        <w:t>Caída libre, esta incluye gravedad y resistencia del aire.</w:t>
-      </w:r>
+        <w:rPr>
+          <w:rFonts w:ascii="Arial" w:hAnsi="Arial" w:cs="Arial"/>
+          <w:sz w:val="28"/>
+          <w:szCs w:val="28"/>
+        </w:rPr>
+      </w:pPr>
+      <w:r>
+        <w:rPr>
+          <w:rFonts w:ascii="Arial" w:hAnsi="Arial" w:cs="Arial"/>
+          <w:b/>
+          <w:sz w:val="28"/>
+          <w:szCs w:val="28"/>
+        </w:rPr>
+        <w:t>Colisiones:</w:t>
+      </w:r>
+      <w:r>
+        <w:rPr>
+          <w:rFonts w:ascii="Arial" w:hAnsi="Arial" w:cs="Arial"/>
+          <w:sz w:val="28"/>
+          <w:szCs w:val="28"/>
+        </w:rPr>
+        <w:t xml:space="preserve"> </w:t>
+      </w:r>
+      <w:r>
+        <w:rPr>
+          <w:rFonts w:ascii="Arial" w:hAnsi="Arial" w:cs="Arial"/>
+          <w:sz w:val="28"/>
+          <w:szCs w:val="28"/>
+        </w:rPr>
+        <w:t>Colisión, cuando el jugad</w:t>
+      </w:r>
+      <w:r>
+        <w:rPr>
+          <w:rFonts w:ascii="Arial" w:hAnsi="Arial" w:cs="Arial"/>
+          <w:sz w:val="28"/>
+          <w:szCs w:val="28"/>
+        </w:rPr>
+        <w:t>or choca con uno de los aviones.</w:t>
+      </w:r>
+    </w:p>
+    <w:p>
+      <w:pPr>
+        <w:jc w:val="both"/>
+        <w:rPr>
+          <w:rFonts w:ascii="Arial" w:hAnsi="Arial" w:cs="Arial"/>
+          <w:b/>
+          <w:sz w:val="28"/>
+          <w:szCs w:val="28"/>
+        </w:rPr>
+      </w:pPr>
+    </w:p>
+    <w:p>
+      <w:pPr>
+        <w:ind w:left="360"/>
+        <w:rPr>
+          <w:rFonts w:ascii="Arial" w:hAnsi="Arial" w:cs="Arial"/>
+          <w:sz w:val="28"/>
+          <w:szCs w:val="28"/>
+        </w:rPr>
+      </w:pPr>
+      <w:r>
+        <w:rPr>
+          <w:rFonts w:ascii="Arial" w:hAnsi="Arial" w:cs="Arial"/>
+          <w:sz w:val="28"/>
+          <w:szCs w:val="28"/>
+        </w:rPr>
+        <w:lastRenderedPageBreak/>
+        <w:t>Se tendrán las siguientes consideraciones y modos de juego</w:t>
+      </w:r>
+      <w:r>
+        <w:rPr>
+          <w:rFonts w:ascii="Arial" w:hAnsi="Arial" w:cs="Arial"/>
+          <w:sz w:val="28"/>
+          <w:szCs w:val="28"/>
+        </w:rPr>
+        <w:t>, primero se va a tener el modo 1 jugador, donde podremos escoger entre nueva partida y cargar partida, en la opción nueva partida escogemos el nombre y el tipo de personaje que queremos, que van a estar las opciones de las dos cabezas gigantes. Luego tendremos el modo multijugador solo tendremos la opción de iniciar. También tenemos la opción de ayuda donde se van a mostrar las instrucciones del juego, y también tendremos la opción de salir del juego.</w:t>
+      </w:r>
+    </w:p>
+    <w:p>
+      <w:pPr>
+        <w:jc w:val="center"/>
+        <w:rPr>
+          <w:rFonts w:ascii="Arial" w:hAnsi="Arial" w:cs="Arial"/>
+          <w:b/>
+          <w:bCs/>
+          <w:sz w:val="28"/>
+          <w:szCs w:val="28"/>
+        </w:rPr>
+      </w:pPr>
+      <w:r>
+        <w:rPr>
+          <w:rFonts w:ascii="Arial" w:hAnsi="Arial" w:cs="Arial"/>
+          <w:b/>
+          <w:bCs/>
+          <w:sz w:val="28"/>
+          <w:szCs w:val="28"/>
+        </w:rPr>
+        <w:t>Clases</w:t>
+      </w:r>
+    </w:p>
+    <w:p>
+      <w:pPr>
+        <w:ind w:left="360"/>
+        <w:rPr>
+          <w:rFonts w:ascii="Arial" w:hAnsi="Arial" w:cs="Arial"/>
+          <w:sz w:val="28"/>
+          <w:szCs w:val="28"/>
+        </w:rPr>
+      </w:pPr>
+      <w:proofErr w:type="gramStart"/>
+      <w:r>
+        <w:rPr>
+          <w:rFonts w:ascii="Arial" w:hAnsi="Arial" w:cs="Arial"/>
+          <w:b/>
+          <w:sz w:val="28"/>
+          <w:szCs w:val="28"/>
+        </w:rPr>
+        <w:t>Jugador</w:t>
+      </w:r>
+      <w:r>
+        <w:rPr>
+          <w:rFonts w:ascii="Arial" w:hAnsi="Arial" w:cs="Arial"/>
+          <w:b/>
+          <w:sz w:val="28"/>
+          <w:szCs w:val="28"/>
+        </w:rPr>
+        <w:t>(</w:t>
+      </w:r>
+      <w:proofErr w:type="gramEnd"/>
+      <w:r>
+        <w:rPr>
+          <w:rFonts w:ascii="Arial" w:hAnsi="Arial" w:cs="Arial"/>
+          <w:b/>
+          <w:sz w:val="28"/>
+          <w:szCs w:val="28"/>
+        </w:rPr>
+        <w:t>)</w:t>
+      </w:r>
+      <w:r>
+        <w:rPr>
+          <w:rFonts w:ascii="Arial" w:hAnsi="Arial" w:cs="Arial"/>
+          <w:sz w:val="28"/>
+          <w:szCs w:val="28"/>
+        </w:rPr>
+        <w:t xml:space="preserve"> En dicho objeto se tendrán una serie de atributos públicos y privados que tendrán como finalidad modelar ciertos aspectos, tales como la posición en X y en Y, las velocidades y demás.</w:t>
+      </w:r>
+    </w:p>
+    <w:p>
+      <w:pPr>
+        <w:rPr>
+          <w:rFonts w:ascii="Arial" w:hAnsi="Arial" w:cs="Arial"/>
+          <w:sz w:val="28"/>
+          <w:szCs w:val="28"/>
+        </w:rPr>
+      </w:pPr>
     </w:p>
     <w:p>
       <w:pPr>
         <w:pStyle w:val="Prrafodelista"/>
         <w:numPr>
           <w:ilvl w:val="0"/>
-          <w:numId w:val="4"/>
+          <w:numId w:val="6"/>
         </w:numPr>
-      </w:pPr>
-      <w:r>
-        <w:t>Movimiento sinusoidal, para el movimiento que van a tener los aviones enemigos.</w:t>
+        <w:rPr>
+          <w:rFonts w:ascii="Arial" w:hAnsi="Arial" w:cs="Arial"/>
+          <w:b/>
+          <w:sz w:val="28"/>
+          <w:szCs w:val="28"/>
+        </w:rPr>
+      </w:pPr>
+      <w:r>
+        <w:rPr>
+          <w:rFonts w:ascii="Arial" w:hAnsi="Arial" w:cs="Arial"/>
+          <w:b/>
+          <w:sz w:val="28"/>
+          <w:szCs w:val="28"/>
+        </w:rPr>
+        <w:t>Métodos</w:t>
+      </w:r>
+      <w:r>
+        <w:rPr>
+          <w:rFonts w:ascii="Arial" w:hAnsi="Arial" w:cs="Arial"/>
+          <w:b/>
+          <w:sz w:val="28"/>
+          <w:szCs w:val="28"/>
+        </w:rPr>
+        <w:t xml:space="preserve">: </w:t>
+      </w:r>
+      <w:r>
+        <w:rPr>
+          <w:rFonts w:ascii="Arial" w:hAnsi="Arial" w:cs="Arial"/>
+          <w:sz w:val="28"/>
+          <w:szCs w:val="28"/>
+        </w:rPr>
+        <w:t xml:space="preserve">A grandes </w:t>
+      </w:r>
+      <w:r>
+        <w:rPr>
+          <w:rFonts w:ascii="Arial" w:hAnsi="Arial" w:cs="Arial"/>
+          <w:sz w:val="28"/>
+          <w:szCs w:val="28"/>
+        </w:rPr>
+        <w:t>rasgos se</w:t>
+      </w:r>
+      <w:r>
+        <w:rPr>
+          <w:rFonts w:ascii="Arial" w:hAnsi="Arial" w:cs="Arial"/>
+          <w:sz w:val="28"/>
+          <w:szCs w:val="28"/>
+        </w:rPr>
+        <w:t xml:space="preserve"> tendrá los siguientes métodos</w:t>
+      </w:r>
+      <w:r>
+        <w:rPr>
+          <w:rFonts w:ascii="Arial" w:hAnsi="Arial" w:cs="Arial"/>
+          <w:sz w:val="28"/>
+          <w:szCs w:val="28"/>
+        </w:rPr>
+        <w:t>:</w:t>
+      </w:r>
+      <w:r>
+        <w:rPr>
+          <w:rFonts w:ascii="Arial" w:hAnsi="Arial" w:cs="Arial"/>
+          <w:sz w:val="28"/>
+          <w:szCs w:val="28"/>
+        </w:rPr>
+        <w:t xml:space="preserve"> Movimientos</w:t>
+      </w:r>
+      <w:r>
+        <w:rPr>
+          <w:rFonts w:ascii="Arial" w:hAnsi="Arial" w:cs="Arial"/>
+          <w:sz w:val="28"/>
+          <w:szCs w:val="28"/>
+        </w:rPr>
+        <w:t>, tiempo de inmunidad.</w:t>
+      </w:r>
+    </w:p>
+    <w:p>
+      <w:pPr>
+        <w:rPr>
+          <w:rFonts w:ascii="Arial" w:hAnsi="Arial" w:cs="Arial"/>
+          <w:sz w:val="28"/>
+          <w:szCs w:val="28"/>
+        </w:rPr>
+      </w:pPr>
+    </w:p>
+    <w:p>
+      <w:pPr>
+        <w:ind w:left="360"/>
+        <w:rPr>
+          <w:rFonts w:ascii="Arial" w:hAnsi="Arial" w:cs="Arial"/>
+          <w:sz w:val="28"/>
+          <w:szCs w:val="28"/>
+        </w:rPr>
+      </w:pPr>
+      <w:proofErr w:type="gramStart"/>
+      <w:r>
+        <w:rPr>
+          <w:rFonts w:ascii="Arial" w:hAnsi="Arial" w:cs="Arial"/>
+          <w:b/>
+          <w:sz w:val="28"/>
+          <w:szCs w:val="28"/>
+        </w:rPr>
+        <w:t>Enemigo</w:t>
+      </w:r>
+      <w:r>
+        <w:rPr>
+          <w:rFonts w:ascii="Arial" w:hAnsi="Arial" w:cs="Arial"/>
+          <w:b/>
+          <w:sz w:val="28"/>
+          <w:szCs w:val="28"/>
+        </w:rPr>
+        <w:t>(</w:t>
+      </w:r>
+      <w:proofErr w:type="gramEnd"/>
+      <w:r>
+        <w:rPr>
+          <w:rFonts w:ascii="Arial" w:hAnsi="Arial" w:cs="Arial"/>
+          <w:b/>
+          <w:sz w:val="28"/>
+          <w:szCs w:val="28"/>
+        </w:rPr>
+        <w:t>)</w:t>
+      </w:r>
+      <w:r>
+        <w:rPr>
+          <w:rFonts w:ascii="Arial" w:hAnsi="Arial" w:cs="Arial"/>
+          <w:b/>
+          <w:sz w:val="28"/>
+          <w:szCs w:val="28"/>
+        </w:rPr>
+        <w:t>:</w:t>
+      </w:r>
+      <w:r>
+        <w:rPr>
+          <w:rFonts w:ascii="Arial" w:hAnsi="Arial" w:cs="Arial"/>
+          <w:sz w:val="28"/>
+          <w:szCs w:val="28"/>
+        </w:rPr>
+        <w:t xml:space="preserve"> </w:t>
+      </w:r>
+      <w:r>
+        <w:rPr>
+          <w:rFonts w:ascii="Arial" w:hAnsi="Arial" w:cs="Arial"/>
+          <w:sz w:val="28"/>
+          <w:szCs w:val="28"/>
+        </w:rPr>
+        <w:t xml:space="preserve"> </w:t>
+      </w:r>
+      <w:r>
+        <w:rPr>
+          <w:rFonts w:ascii="Arial" w:hAnsi="Arial" w:cs="Arial"/>
+          <w:sz w:val="28"/>
+          <w:szCs w:val="28"/>
+        </w:rPr>
+        <w:t xml:space="preserve">En dicho objeto se tendrán una serie de atributos públicos y privados que tendrán como finalidad modelar ciertos aspectos, tales como la posición en X y en Y, las velocidades y demás. Además de que </w:t>
+      </w:r>
+      <w:r>
+        <w:rPr>
+          <w:rFonts w:ascii="Arial" w:hAnsi="Arial" w:cs="Arial"/>
+          <w:sz w:val="28"/>
+          <w:szCs w:val="28"/>
+        </w:rPr>
+        <w:t>tendrá</w:t>
+      </w:r>
+      <w:r>
+        <w:rPr>
+          <w:rFonts w:ascii="Arial" w:hAnsi="Arial" w:cs="Arial"/>
+          <w:sz w:val="28"/>
+          <w:szCs w:val="28"/>
+        </w:rPr>
+        <w:t xml:space="preserve"> un plus en cuanto a sus movimientos, pues el enemigo </w:t>
+      </w:r>
+      <w:r>
+        <w:rPr>
+          <w:rFonts w:ascii="Arial" w:hAnsi="Arial" w:cs="Arial"/>
+          <w:sz w:val="28"/>
+          <w:szCs w:val="28"/>
+        </w:rPr>
+        <w:t>hará</w:t>
+      </w:r>
+      <w:r>
+        <w:rPr>
+          <w:rFonts w:ascii="Arial" w:hAnsi="Arial" w:cs="Arial"/>
+          <w:sz w:val="28"/>
+          <w:szCs w:val="28"/>
+        </w:rPr>
+        <w:t xml:space="preserve"> uso de distintos movimientos ajenos para el jugador.</w:t>
       </w:r>
     </w:p>
     <w:p>
@@ -593,19 +2118,462 @@
         <w:pStyle w:val="Prrafodelista"/>
         <w:numPr>
           <w:ilvl w:val="0"/>
-          <w:numId w:val="4"/>
+          <w:numId w:val="6"/>
         </w:numPr>
-      </w:pPr>
-      <w:r>
-        <w:t>Colisión, cuando el jugador choca con uno de los aviones.</w:t>
+        <w:rPr>
+          <w:rFonts w:ascii="Arial" w:hAnsi="Arial" w:cs="Arial"/>
+          <w:sz w:val="28"/>
+          <w:szCs w:val="28"/>
+        </w:rPr>
+      </w:pPr>
+      <w:r>
+        <w:rPr>
+          <w:rFonts w:ascii="Arial" w:hAnsi="Arial" w:cs="Arial"/>
+          <w:b/>
+          <w:sz w:val="28"/>
+          <w:szCs w:val="28"/>
+        </w:rPr>
+        <w:t>Métodos</w:t>
+      </w:r>
+      <w:r>
+        <w:rPr>
+          <w:rFonts w:ascii="Arial" w:hAnsi="Arial" w:cs="Arial"/>
+          <w:b/>
+          <w:sz w:val="28"/>
+          <w:szCs w:val="28"/>
+        </w:rPr>
+        <w:t xml:space="preserve">: </w:t>
+      </w:r>
+      <w:r>
+        <w:rPr>
+          <w:rFonts w:ascii="Arial" w:hAnsi="Arial" w:cs="Arial"/>
+          <w:sz w:val="28"/>
+          <w:szCs w:val="28"/>
+        </w:rPr>
+        <w:t>Movimiento</w:t>
+      </w:r>
+      <w:r>
+        <w:rPr>
+          <w:rFonts w:ascii="Arial" w:hAnsi="Arial" w:cs="Arial"/>
+          <w:sz w:val="28"/>
+          <w:szCs w:val="28"/>
+        </w:rPr>
+        <w:t xml:space="preserve"> rectilíneo</w:t>
+      </w:r>
+      <w:r>
+        <w:rPr>
+          <w:rFonts w:ascii="Arial" w:hAnsi="Arial" w:cs="Arial"/>
+          <w:sz w:val="28"/>
+          <w:szCs w:val="28"/>
+        </w:rPr>
+        <w:t>, movimiento sinusoidal, Efecto de muerte, colisión, explosión.</w:t>
+      </w:r>
+    </w:p>
+    <w:p>
+      <w:pPr>
+        <w:ind w:left="360"/>
+        <w:rPr>
+          <w:rFonts w:ascii="Arial" w:hAnsi="Arial" w:cs="Arial"/>
+          <w:sz w:val="28"/>
+          <w:szCs w:val="28"/>
+        </w:rPr>
+      </w:pPr>
+      <w:proofErr w:type="gramStart"/>
+      <w:r>
+        <w:rPr>
+          <w:rFonts w:ascii="Arial" w:hAnsi="Arial" w:cs="Arial"/>
+          <w:b/>
+          <w:sz w:val="28"/>
+          <w:szCs w:val="28"/>
+        </w:rPr>
+        <w:t>Fondo</w:t>
+      </w:r>
+      <w:r>
+        <w:rPr>
+          <w:rFonts w:ascii="Arial" w:hAnsi="Arial" w:cs="Arial"/>
+          <w:sz w:val="28"/>
+          <w:szCs w:val="28"/>
+        </w:rPr>
+        <w:t>(</w:t>
+      </w:r>
+      <w:proofErr w:type="gramEnd"/>
+      <w:r>
+        <w:rPr>
+          <w:rFonts w:ascii="Arial" w:hAnsi="Arial" w:cs="Arial"/>
+          <w:sz w:val="28"/>
+          <w:szCs w:val="28"/>
+        </w:rPr>
+        <w:t>)</w:t>
+      </w:r>
+      <w:r>
+        <w:rPr>
+          <w:rFonts w:ascii="Arial" w:hAnsi="Arial" w:cs="Arial"/>
+          <w:sz w:val="28"/>
+          <w:szCs w:val="28"/>
+        </w:rPr>
+        <w:t xml:space="preserve">: </w:t>
+      </w:r>
+      <w:r>
+        <w:rPr>
+          <w:rFonts w:ascii="Arial" w:hAnsi="Arial" w:cs="Arial"/>
+          <w:sz w:val="28"/>
+          <w:szCs w:val="28"/>
+        </w:rPr>
+        <w:t>3 Fondos diferentes para los diferentes niveles.</w:t>
       </w:r>
     </w:p>
     <w:p>
       <w:pPr>
         <w:pStyle w:val="Prrafodelista"/>
-      </w:pPr>
-    </w:p>
-    <w:p/>
+        <w:ind w:left="1080"/>
+        <w:rPr>
+          <w:rFonts w:ascii="Arial" w:hAnsi="Arial" w:cs="Arial"/>
+          <w:sz w:val="28"/>
+          <w:szCs w:val="28"/>
+        </w:rPr>
+      </w:pPr>
+    </w:p>
+    <w:p>
+      <w:pPr>
+        <w:ind w:left="360"/>
+        <w:rPr>
+          <w:rFonts w:ascii="Arial" w:hAnsi="Arial" w:cs="Arial"/>
+          <w:sz w:val="28"/>
+          <w:szCs w:val="28"/>
+        </w:rPr>
+      </w:pPr>
+      <w:r>
+        <w:rPr>
+          <w:rFonts w:ascii="Arial" w:hAnsi="Arial" w:cs="Arial"/>
+          <w:b/>
+          <w:sz w:val="28"/>
+          <w:szCs w:val="28"/>
+        </w:rPr>
+        <w:t>Proyectil</w:t>
+      </w:r>
+      <w:r>
+        <w:rPr>
+          <w:rFonts w:ascii="Arial" w:hAnsi="Arial" w:cs="Arial"/>
+          <w:sz w:val="28"/>
+          <w:szCs w:val="28"/>
+        </w:rPr>
+        <w:t>:  Movimiento de la bala.</w:t>
+      </w:r>
+      <w:r>
+        <w:rPr>
+          <w:rFonts w:ascii="Arial" w:hAnsi="Arial" w:cs="Arial"/>
+          <w:sz w:val="28"/>
+          <w:szCs w:val="28"/>
+        </w:rPr>
+        <w:t xml:space="preserve"> Por tanto, podrá heredar de la clase jugador su respectiva posición en X y </w:t>
+      </w:r>
+      <w:proofErr w:type="spellStart"/>
+      <w:r>
+        <w:rPr>
+          <w:rFonts w:ascii="Arial" w:hAnsi="Arial" w:cs="Arial"/>
+          <w:sz w:val="28"/>
+          <w:szCs w:val="28"/>
+        </w:rPr>
+        <w:t>Y</w:t>
+      </w:r>
+      <w:proofErr w:type="spellEnd"/>
+      <w:r>
+        <w:rPr>
+          <w:rFonts w:ascii="Arial" w:hAnsi="Arial" w:cs="Arial"/>
+          <w:sz w:val="28"/>
+          <w:szCs w:val="28"/>
+        </w:rPr>
+        <w:t>.</w:t>
+      </w:r>
+    </w:p>
+    <w:p>
+      <w:pPr>
+        <w:pStyle w:val="Prrafodelista"/>
+        <w:numPr>
+          <w:ilvl w:val="0"/>
+          <w:numId w:val="6"/>
+        </w:numPr>
+        <w:rPr>
+          <w:rFonts w:ascii="Arial" w:hAnsi="Arial" w:cs="Arial"/>
+          <w:b/>
+          <w:sz w:val="28"/>
+          <w:szCs w:val="28"/>
+        </w:rPr>
+      </w:pPr>
+      <w:r>
+        <w:rPr>
+          <w:rFonts w:ascii="Arial" w:hAnsi="Arial" w:cs="Arial"/>
+          <w:b/>
+          <w:sz w:val="28"/>
+          <w:szCs w:val="28"/>
+        </w:rPr>
+        <w:t>Métodos</w:t>
+      </w:r>
+      <w:r>
+        <w:rPr>
+          <w:rFonts w:ascii="Arial" w:hAnsi="Arial" w:cs="Arial"/>
+          <w:b/>
+          <w:sz w:val="28"/>
+          <w:szCs w:val="28"/>
+        </w:rPr>
+        <w:t xml:space="preserve">: </w:t>
+      </w:r>
+      <w:r>
+        <w:rPr>
+          <w:rFonts w:ascii="Arial" w:hAnsi="Arial" w:cs="Arial"/>
+          <w:sz w:val="28"/>
+          <w:szCs w:val="28"/>
+        </w:rPr>
+        <w:t>A grandes rasgos se tendrá los siguientes métodos</w:t>
+      </w:r>
+      <w:r>
+        <w:rPr>
+          <w:rFonts w:ascii="Arial" w:hAnsi="Arial" w:cs="Arial"/>
+          <w:sz w:val="28"/>
+          <w:szCs w:val="28"/>
+        </w:rPr>
+        <w:t>:</w:t>
+      </w:r>
+      <w:r>
+        <w:rPr>
+          <w:rFonts w:ascii="Arial" w:hAnsi="Arial" w:cs="Arial"/>
+          <w:sz w:val="28"/>
+          <w:szCs w:val="28"/>
+        </w:rPr>
+        <w:t xml:space="preserve"> Movimientos</w:t>
+      </w:r>
+      <w:r>
+        <w:rPr>
+          <w:rFonts w:ascii="Arial" w:hAnsi="Arial" w:cs="Arial"/>
+          <w:sz w:val="28"/>
+          <w:szCs w:val="28"/>
+        </w:rPr>
+        <w:t xml:space="preserve">, </w:t>
+      </w:r>
+      <w:r>
+        <w:rPr>
+          <w:rFonts w:ascii="Arial" w:hAnsi="Arial" w:cs="Arial"/>
+          <w:sz w:val="28"/>
+          <w:szCs w:val="28"/>
+        </w:rPr>
+        <w:t>Colisión</w:t>
+      </w:r>
+      <w:r>
+        <w:rPr>
+          <w:rFonts w:ascii="Arial" w:hAnsi="Arial" w:cs="Arial"/>
+          <w:sz w:val="28"/>
+          <w:szCs w:val="28"/>
+        </w:rPr>
+        <w:t>.</w:t>
+      </w:r>
+    </w:p>
+    <w:p>
+      <w:pPr>
+        <w:ind w:left="360"/>
+        <w:rPr>
+          <w:rFonts w:ascii="Arial" w:hAnsi="Arial" w:cs="Arial"/>
+          <w:sz w:val="28"/>
+          <w:szCs w:val="28"/>
+        </w:rPr>
+      </w:pPr>
+    </w:p>
+    <w:p>
+      <w:pPr>
+        <w:ind w:left="360"/>
+        <w:rPr>
+          <w:rFonts w:ascii="Arial" w:hAnsi="Arial" w:cs="Arial"/>
+          <w:sz w:val="28"/>
+          <w:szCs w:val="28"/>
+        </w:rPr>
+      </w:pPr>
+      <w:r>
+        <w:rPr>
+          <w:rFonts w:ascii="Arial" w:hAnsi="Arial" w:cs="Arial"/>
+          <w:b/>
+          <w:sz w:val="28"/>
+          <w:szCs w:val="28"/>
+        </w:rPr>
+        <w:t>Puntaje:</w:t>
+      </w:r>
+      <w:r>
+        <w:rPr>
+          <w:rFonts w:ascii="Arial" w:hAnsi="Arial" w:cs="Arial"/>
+          <w:b/>
+          <w:sz w:val="28"/>
+          <w:szCs w:val="28"/>
+        </w:rPr>
+        <w:t xml:space="preserve"> </w:t>
+      </w:r>
+      <w:r>
+        <w:rPr>
+          <w:rFonts w:ascii="Arial" w:hAnsi="Arial" w:cs="Arial"/>
+          <w:sz w:val="28"/>
+          <w:szCs w:val="28"/>
+        </w:rPr>
+        <w:t xml:space="preserve">Y una serie de atributos relacionados al aumento de puntuación. </w:t>
+      </w:r>
+      <w:proofErr w:type="spellStart"/>
+      <w:r>
+        <w:rPr>
+          <w:rFonts w:ascii="Arial" w:hAnsi="Arial" w:cs="Arial"/>
+          <w:sz w:val="28"/>
+          <w:szCs w:val="28"/>
+        </w:rPr>
+        <w:t>Puntuacion</w:t>
+      </w:r>
+      <w:proofErr w:type="spellEnd"/>
+      <w:r>
+        <w:rPr>
+          <w:rFonts w:ascii="Arial" w:hAnsi="Arial" w:cs="Arial"/>
+          <w:sz w:val="28"/>
+          <w:szCs w:val="28"/>
+        </w:rPr>
+        <w:t>.</w:t>
+      </w:r>
+    </w:p>
+    <w:p>
+      <w:pPr>
+        <w:ind w:left="360"/>
+        <w:rPr>
+          <w:rFonts w:ascii="Arial" w:hAnsi="Arial" w:cs="Arial"/>
+          <w:sz w:val="28"/>
+          <w:szCs w:val="28"/>
+        </w:rPr>
+      </w:pPr>
+      <w:r>
+        <w:rPr>
+          <w:rFonts w:ascii="Arial" w:hAnsi="Arial" w:cs="Arial"/>
+          <w:sz w:val="28"/>
+          <w:szCs w:val="28"/>
+        </w:rPr>
+        <w:t xml:space="preserve"> </w:t>
+      </w:r>
+      <w:r>
+        <w:rPr>
+          <w:rFonts w:ascii="Arial" w:hAnsi="Arial" w:cs="Arial"/>
+          <w:sz w:val="28"/>
+          <w:szCs w:val="28"/>
+        </w:rPr>
+        <w:t>A grandes rasgos se tendrá los siguientes métodos</w:t>
+      </w:r>
+      <w:r>
+        <w:rPr>
+          <w:rFonts w:ascii="Arial" w:hAnsi="Arial" w:cs="Arial"/>
+          <w:sz w:val="28"/>
+          <w:szCs w:val="28"/>
+        </w:rPr>
+        <w:t>:</w:t>
+      </w:r>
+      <w:r>
+        <w:rPr>
+          <w:rFonts w:ascii="Arial" w:hAnsi="Arial" w:cs="Arial"/>
+          <w:sz w:val="28"/>
+          <w:szCs w:val="28"/>
+        </w:rPr>
+        <w:t xml:space="preserve"> </w:t>
+      </w:r>
+      <w:r>
+        <w:rPr>
+          <w:rFonts w:ascii="Arial" w:hAnsi="Arial" w:cs="Arial"/>
+          <w:sz w:val="28"/>
+          <w:szCs w:val="28"/>
+        </w:rPr>
+        <w:t xml:space="preserve">Aumentar puntos para jugador 1 y 2, </w:t>
+      </w:r>
+      <w:r>
+        <w:rPr>
+          <w:rFonts w:ascii="Arial" w:hAnsi="Arial" w:cs="Arial"/>
+          <w:sz w:val="28"/>
+          <w:szCs w:val="28"/>
+        </w:rPr>
+        <w:t>vidas disponibles</w:t>
+      </w:r>
+      <w:r>
+        <w:rPr>
+          <w:rFonts w:ascii="Arial" w:hAnsi="Arial" w:cs="Arial"/>
+          <w:sz w:val="28"/>
+          <w:szCs w:val="28"/>
+        </w:rPr>
+        <w:t>.</w:t>
+      </w:r>
+    </w:p>
+    <w:p>
+      <w:pPr>
+        <w:ind w:left="360"/>
+        <w:rPr>
+          <w:rFonts w:ascii="Arial" w:hAnsi="Arial" w:cs="Arial"/>
+          <w:sz w:val="28"/>
+          <w:szCs w:val="28"/>
+        </w:rPr>
+      </w:pPr>
+      <w:r>
+        <w:rPr>
+          <w:rFonts w:ascii="Arial" w:hAnsi="Arial" w:cs="Arial"/>
+          <w:b/>
+          <w:sz w:val="28"/>
+          <w:szCs w:val="28"/>
+        </w:rPr>
+        <w:t>Juego:</w:t>
+      </w:r>
+      <w:r>
+        <w:rPr>
+          <w:rFonts w:ascii="Arial" w:hAnsi="Arial" w:cs="Arial"/>
+          <w:sz w:val="28"/>
+          <w:szCs w:val="28"/>
+        </w:rPr>
+        <w:t xml:space="preserve"> </w:t>
+      </w:r>
+      <w:r>
+        <w:rPr>
+          <w:rFonts w:ascii="Arial" w:hAnsi="Arial" w:cs="Arial"/>
+          <w:sz w:val="28"/>
+          <w:szCs w:val="28"/>
+        </w:rPr>
+        <w:t xml:space="preserve"> Menú, niveles. Escenas, disparos, fin del juego.</w:t>
+      </w:r>
+    </w:p>
+    <w:p>
+      <w:pPr>
+        <w:ind w:left="360"/>
+        <w:rPr>
+          <w:rFonts w:ascii="Arial" w:hAnsi="Arial" w:cs="Arial"/>
+          <w:sz w:val="28"/>
+          <w:szCs w:val="28"/>
+          <w:u w:val="single"/>
+        </w:rPr>
+      </w:pPr>
+      <w:bookmarkStart w:id="0" w:name="_GoBack"/>
+      <w:bookmarkEnd w:id="0"/>
+    </w:p>
+    <w:p>
+      <w:pPr>
+        <w:ind w:left="360"/>
+        <w:rPr>
+          <w:rFonts w:ascii="Arial" w:hAnsi="Arial" w:cs="Arial"/>
+          <w:sz w:val="28"/>
+          <w:szCs w:val="28"/>
+        </w:rPr>
+      </w:pPr>
+    </w:p>
+    <w:p>
+      <w:pPr>
+        <w:pStyle w:val="Prrafodelista"/>
+        <w:rPr>
+          <w:rFonts w:ascii="Arial" w:hAnsi="Arial" w:cs="Arial"/>
+          <w:sz w:val="28"/>
+          <w:szCs w:val="28"/>
+        </w:rPr>
+      </w:pPr>
+    </w:p>
+    <w:p>
+      <w:pPr>
+        <w:rPr>
+          <w:rFonts w:ascii="Arial" w:hAnsi="Arial" w:cs="Arial"/>
+          <w:sz w:val="28"/>
+          <w:szCs w:val="28"/>
+        </w:rPr>
+      </w:pPr>
+    </w:p>
     <w:p>
       <w:pPr>
         <w:pStyle w:val="Prrafodelista"/>
@@ -627,7 +2595,7 @@
 </file>
 
 <file path=word/numbering.xml><?xml version="1.0" encoding="utf-8"?>
-<w:numbering xmlns:wpc="http://schemas.microsoft.com/office/word/2010/wordprocessingCanvas" xmlns:cx="http://schemas.microsoft.com/office/drawing/2014/chartex" xmlns:cx1="http://schemas.microsoft.com/office/drawing/2015/9/8/chartex" xmlns:cx2="http://schemas.microsoft.com/office/drawing/2015/10/21/chartex" xmlns:cx3="http://schemas.microsoft.com/office/drawing/2016/5/9/chartex" xmlns:cx4="http://schemas.microsoft.com/office/drawing/2016/5/10/chartex" xmlns:cx5="http://schemas.microsoft.com/office/drawing/2016/5/11/chartex" xmlns:cx6="http://schemas.microsoft.com/office/drawing/2016/5/12/chartex" xmlns:cx7="http://schemas.microsoft.com/office/drawing/2016/5/13/chartex" xmlns:cx8="http://schemas.microsoft.com/office/drawing/2016/5/14/chartex" xmlns:mc="http://schemas.openxmlformats.org/markup-compatibility/2006" xmlns:aink="http://schemas.microsoft.com/office/drawing/2016/ink" xmlns:am3d="http://schemas.microsoft.com/office/drawing/2017/model3d" xmlns:o="urn:schemas-microsoft-com:office:office" xmlns:r="http://schemas.openxmlformats.org/officeDocument/2006/relationships" xmlns:m="http://schemas.openxmlformats.org/officeDocument/2006/math" xmlns:v="urn:schemas-microsoft-com:vml" xmlns:wp14="http://schemas.microsoft.com/office/word/2010/wordprocessingDrawing" xmlns:wp="http://schemas.openxmlformats.org/drawingml/2006/wordprocessingDrawing" xmlns:w10="urn:schemas-microsoft-com:office:word" xmlns:w="http://schemas.openxmlformats.org/wordprocessingml/2006/main" xmlns:w14="http://schemas.microsoft.com/office/word/2010/wordml" xmlns:w15="http://schemas.microsoft.com/office/word/2012/wordml" xmlns:w16cex="http://schemas.microsoft.com/office/word/2018/wordml/cex" xmlns:w16cid="http://schemas.microsoft.com/office/word/2016/wordml/cid" xmlns:w16="http://schemas.microsoft.com/office/word/2018/wordml" xmlns:w16sdtdh="http://schemas.microsoft.com/office/word/2020/wordml/sdtdatahash" xmlns:w16se="http://schemas.microsoft.com/office/word/2015/wordml/symex" xmlns:wpg="http://schemas.microsoft.com/office/word/2010/wordprocessingGroup" xmlns:wpi="http://schemas.microsoft.com/office/word/2010/wordprocessingInk" xmlns:wne="http://schemas.microsoft.com/office/word/2006/wordml" xmlns:wps="http://schemas.microsoft.com/office/word/2010/wordprocessingShape" mc:Ignorable="w14 w15 w16se w16cid w16 w16cex w16sdtdh wp14">
+<w:numbering xmlns:wpc="http://schemas.microsoft.com/office/word/2010/wordprocessingCanvas" xmlns:cx="http://schemas.microsoft.com/office/drawing/2014/chartex" xmlns:mc="http://schemas.openxmlformats.org/markup-compatibility/2006" xmlns:o="urn:schemas-microsoft-com:office:office" xmlns:r="http://schemas.openxmlformats.org/officeDocument/2006/relationships" xmlns:m="http://schemas.openxmlformats.org/officeDocument/2006/math" xmlns:v="urn:schemas-microsoft-com:vml" xmlns:wp14="http://schemas.microsoft.com/office/word/2010/wordprocessingDrawing" xmlns:wp="http://schemas.openxmlformats.org/drawingml/2006/wordprocessingDrawing" xmlns:w10="urn:schemas-microsoft-com:office:word" xmlns:w="http://schemas.openxmlformats.org/wordprocessingml/2006/main" xmlns:w14="http://schemas.microsoft.com/office/word/2010/wordml" xmlns:w15="http://schemas.microsoft.com/office/word/2012/wordml" xmlns:w16se="http://schemas.microsoft.com/office/word/2015/wordml/symex" xmlns:wpg="http://schemas.microsoft.com/office/word/2010/wordprocessingGroup" xmlns:wpi="http://schemas.microsoft.com/office/word/2010/wordprocessingInk" xmlns:wne="http://schemas.microsoft.com/office/word/2006/wordml" xmlns:wps="http://schemas.microsoft.com/office/word/2010/wordprocessingShape" mc:Ignorable="w14 w15 w16se wp14">
   <w:abstractNum w:abstractNumId="0" w15:restartNumberingAfterBreak="0">
     <w:nsid w:val="0F8F0BFC"/>
     <w:multiLevelType w:val="hybridMultilevel"/>
@@ -855,6 +2823,118 @@
     </w:lvl>
   </w:abstractNum>
   <w:abstractNum w:abstractNumId="2" w15:restartNumberingAfterBreak="0">
+    <w:nsid w:val="19F5139E"/>
+    <w:multiLevelType w:val="hybridMultilevel"/>
+    <w:tmpl w:val="AA228E3E"/>
+    <w:lvl w:ilvl="0" w:tplc="EFAEA44C">
+      <w:numFmt w:val="bullet"/>
+      <w:lvlText w:val="-"/>
+      <w:lvlJc w:val="left"/>
+      <w:pPr>
+        <w:ind w:left="720" w:hanging="360"/>
+      </w:pPr>
+      <w:rPr>
+        <w:rFonts w:ascii="Arial" w:eastAsiaTheme="minorHAnsi" w:hAnsi="Arial" w:cs="Arial" w:hint="default"/>
+      </w:rPr>
+    </w:lvl>
+    <w:lvl w:ilvl="1" w:tplc="04090003" w:tentative="1">
+      <w:start w:val="1"/>
+      <w:numFmt w:val="bullet"/>
+      <w:lvlText w:val="o"/>
+      <w:lvlJc w:val="left"/>
+      <w:pPr>
+        <w:ind w:left="1440" w:hanging="360"/>
+      </w:pPr>
+      <w:rPr>
+        <w:rFonts w:ascii="Courier New" w:hAnsi="Courier New" w:cs="Courier New" w:hint="default"/>
+      </w:rPr>
+    </w:lvl>
+    <w:lvl w:ilvl="2" w:tplc="04090005" w:tentative="1">
+      <w:start w:val="1"/>
+      <w:numFmt w:val="bullet"/>
+      <w:lvlText w:val=""/>
+      <w:lvlJc w:val="left"/>
+      <w:pPr>
+        <w:ind w:left="2160" w:hanging="360"/>
+      </w:pPr>
+      <w:rPr>
+        <w:rFonts w:ascii="Wingdings" w:hAnsi="Wingdings" w:hint="default"/>
+      </w:rPr>
+    </w:lvl>
+    <w:lvl w:ilvl="3" w:tplc="04090001" w:tentative="1">
+      <w:start w:val="1"/>
+      <w:numFmt w:val="bullet"/>
+      <w:lvlText w:val=""/>
+      <w:lvlJc w:val="left"/>
+      <w:pPr>
+        <w:ind w:left="2880" w:hanging="360"/>
+      </w:pPr>
+      <w:rPr>
+        <w:rFonts w:ascii="Symbol" w:hAnsi="Symbol" w:hint="default"/>
+      </w:rPr>
+    </w:lvl>
+    <w:lvl w:ilvl="4" w:tplc="04090003" w:tentative="1">
+      <w:start w:val="1"/>
+      <w:numFmt w:val="bullet"/>
+      <w:lvlText w:val="o"/>
+      <w:lvlJc w:val="left"/>
+      <w:pPr>
+        <w:ind w:left="3600" w:hanging="360"/>
+      </w:pPr>
+      <w:rPr>
+        <w:rFonts w:ascii="Courier New" w:hAnsi="Courier New" w:cs="Courier New" w:hint="default"/>
+      </w:rPr>
+    </w:lvl>
+    <w:lvl w:ilvl="5" w:tplc="04090005" w:tentative="1">
+      <w:start w:val="1"/>
+      <w:numFmt w:val="bullet"/>
+      <w:lvlText w:val=""/>
+      <w:lvlJc w:val="left"/>
+      <w:pPr>
+        <w:ind w:left="4320" w:hanging="360"/>
+      </w:pPr>
+      <w:rPr>
+        <w:rFonts w:ascii="Wingdings" w:hAnsi="Wingdings" w:hint="default"/>
+      </w:rPr>
+    </w:lvl>
+    <w:lvl w:ilvl="6" w:tplc="04090001" w:tentative="1">
+      <w:start w:val="1"/>
+      <w:numFmt w:val="bullet"/>
+      <w:lvlText w:val=""/>
+      <w:lvlJc w:val="left"/>
+      <w:pPr>
+        <w:ind w:left="5040" w:hanging="360"/>
+      </w:pPr>
+      <w:rPr>
+        <w:rFonts w:ascii="Symbol" w:hAnsi="Symbol" w:hint="default"/>
+      </w:rPr>
+    </w:lvl>
+    <w:lvl w:ilvl="7" w:tplc="04090003" w:tentative="1">
+      <w:start w:val="1"/>
+      <w:numFmt w:val="bullet"/>
+      <w:lvlText w:val="o"/>
+      <w:lvlJc w:val="left"/>
+      <w:pPr>
+        <w:ind w:left="5760" w:hanging="360"/>
+      </w:pPr>
+      <w:rPr>
+        <w:rFonts w:ascii="Courier New" w:hAnsi="Courier New" w:cs="Courier New" w:hint="default"/>
+      </w:rPr>
+    </w:lvl>
+    <w:lvl w:ilvl="8" w:tplc="04090005" w:tentative="1">
+      <w:start w:val="1"/>
+      <w:numFmt w:val="bullet"/>
+      <w:lvlText w:val=""/>
+      <w:lvlJc w:val="left"/>
+      <w:pPr>
+        <w:ind w:left="6480" w:hanging="360"/>
+      </w:pPr>
+      <w:rPr>
+        <w:rFonts w:ascii="Wingdings" w:hAnsi="Wingdings" w:hint="default"/>
+      </w:rPr>
+    </w:lvl>
+  </w:abstractNum>
+  <w:abstractNum w:abstractNumId="3" w15:restartNumberingAfterBreak="0">
     <w:nsid w:val="501D2C26"/>
     <w:multiLevelType w:val="hybridMultilevel"/>
     <w:tmpl w:val="F000E854"/>
@@ -967,7 +3047,119 @@
       </w:rPr>
     </w:lvl>
   </w:abstractNum>
-  <w:abstractNum w:abstractNumId="3" w15:restartNumberingAfterBreak="0">
+  <w:abstractNum w:abstractNumId="4" w15:restartNumberingAfterBreak="0">
+    <w:nsid w:val="55A6165F"/>
+    <w:multiLevelType w:val="hybridMultilevel"/>
+    <w:tmpl w:val="32345B86"/>
+    <w:lvl w:ilvl="0" w:tplc="EFAEA44C">
+      <w:numFmt w:val="bullet"/>
+      <w:lvlText w:val="-"/>
+      <w:lvlJc w:val="left"/>
+      <w:pPr>
+        <w:ind w:left="1080" w:hanging="360"/>
+      </w:pPr>
+      <w:rPr>
+        <w:rFonts w:ascii="Arial" w:eastAsiaTheme="minorHAnsi" w:hAnsi="Arial" w:cs="Arial" w:hint="default"/>
+      </w:rPr>
+    </w:lvl>
+    <w:lvl w:ilvl="1" w:tplc="04090003" w:tentative="1">
+      <w:start w:val="1"/>
+      <w:numFmt w:val="bullet"/>
+      <w:lvlText w:val="o"/>
+      <w:lvlJc w:val="left"/>
+      <w:pPr>
+        <w:ind w:left="1800" w:hanging="360"/>
+      </w:pPr>
+      <w:rPr>
+        <w:rFonts w:ascii="Courier New" w:hAnsi="Courier New" w:cs="Courier New" w:hint="default"/>
+      </w:rPr>
+    </w:lvl>
+    <w:lvl w:ilvl="2" w:tplc="04090005" w:tentative="1">
+      <w:start w:val="1"/>
+      <w:numFmt w:val="bullet"/>
+      <w:lvlText w:val=""/>
+      <w:lvlJc w:val="left"/>
+      <w:pPr>
+        <w:ind w:left="2520" w:hanging="360"/>
+      </w:pPr>
+      <w:rPr>
+        <w:rFonts w:ascii="Wingdings" w:hAnsi="Wingdings" w:hint="default"/>
+      </w:rPr>
+    </w:lvl>
+    <w:lvl w:ilvl="3" w:tplc="04090001" w:tentative="1">
+      <w:start w:val="1"/>
+      <w:numFmt w:val="bullet"/>
+      <w:lvlText w:val=""/>
+      <w:lvlJc w:val="left"/>
+      <w:pPr>
+        <w:ind w:left="3240" w:hanging="360"/>
+      </w:pPr>
+      <w:rPr>
+        <w:rFonts w:ascii="Symbol" w:hAnsi="Symbol" w:hint="default"/>
+      </w:rPr>
+    </w:lvl>
+    <w:lvl w:ilvl="4" w:tplc="04090003" w:tentative="1">
+      <w:start w:val="1"/>
+      <w:numFmt w:val="bullet"/>
+      <w:lvlText w:val="o"/>
+      <w:lvlJc w:val="left"/>
+      <w:pPr>
+        <w:ind w:left="3960" w:hanging="360"/>
+      </w:pPr>
+      <w:rPr>
+        <w:rFonts w:ascii="Courier New" w:hAnsi="Courier New" w:cs="Courier New" w:hint="default"/>
+      </w:rPr>
+    </w:lvl>
+    <w:lvl w:ilvl="5" w:tplc="04090005" w:tentative="1">
+      <w:start w:val="1"/>
+      <w:numFmt w:val="bullet"/>
+      <w:lvlText w:val=""/>
+      <w:lvlJc w:val="left"/>
+      <w:pPr>
+        <w:ind w:left="4680" w:hanging="360"/>
+      </w:pPr>
+      <w:rPr>
+        <w:rFonts w:ascii="Wingdings" w:hAnsi="Wingdings" w:hint="default"/>
+      </w:rPr>
+    </w:lvl>
+    <w:lvl w:ilvl="6" w:tplc="04090001" w:tentative="1">
+      <w:start w:val="1"/>
+      <w:numFmt w:val="bullet"/>
+      <w:lvlText w:val=""/>
+      <w:lvlJc w:val="left"/>
+      <w:pPr>
+        <w:ind w:left="5400" w:hanging="360"/>
+      </w:pPr>
+      <w:rPr>
+        <w:rFonts w:ascii="Symbol" w:hAnsi="Symbol" w:hint="default"/>
+      </w:rPr>
+    </w:lvl>
+    <w:lvl w:ilvl="7" w:tplc="04090003" w:tentative="1">
+      <w:start w:val="1"/>
+      <w:numFmt w:val="bullet"/>
+      <w:lvlText w:val="o"/>
+      <w:lvlJc w:val="left"/>
+      <w:pPr>
+        <w:ind w:left="6120" w:hanging="360"/>
+      </w:pPr>
+      <w:rPr>
+        <w:rFonts w:ascii="Courier New" w:hAnsi="Courier New" w:cs="Courier New" w:hint="default"/>
+      </w:rPr>
+    </w:lvl>
+    <w:lvl w:ilvl="8" w:tplc="04090005" w:tentative="1">
+      <w:start w:val="1"/>
+      <w:numFmt w:val="bullet"/>
+      <w:lvlText w:val=""/>
+      <w:lvlJc w:val="left"/>
+      <w:pPr>
+        <w:ind w:left="6840" w:hanging="360"/>
+      </w:pPr>
+      <w:rPr>
+        <w:rFonts w:ascii="Wingdings" w:hAnsi="Wingdings" w:hint="default"/>
+      </w:rPr>
+    </w:lvl>
+  </w:abstractNum>
+  <w:abstractNum w:abstractNumId="5" w15:restartNumberingAfterBreak="0">
     <w:nsid w:val="6B3D56E2"/>
     <w:multiLevelType w:val="hybridMultilevel"/>
     <w:tmpl w:val="C27C840E"/>
@@ -1057,22 +3249,28 @@
     </w:lvl>
   </w:abstractNum>
   <w:num w:numId="1">
-    <w:abstractNumId w:val="3"/>
+    <w:abstractNumId w:val="5"/>
   </w:num>
   <w:num w:numId="2">
     <w:abstractNumId w:val="0"/>
   </w:num>
   <w:num w:numId="3">
-    <w:abstractNumId w:val="2"/>
+    <w:abstractNumId w:val="3"/>
   </w:num>
   <w:num w:numId="4">
     <w:abstractNumId w:val="1"/>
+  </w:num>
+  <w:num w:numId="5">
+    <w:abstractNumId w:val="2"/>
+  </w:num>
+  <w:num w:numId="6">
+    <w:abstractNumId w:val="4"/>
   </w:num>
 </w:numbering>
 </file>
 
 <file path=word/styles.xml><?xml version="1.0" encoding="utf-8"?>
-<w:styles xmlns:mc="http://schemas.openxmlformats.org/markup-compatibility/2006" xmlns:r="http://schemas.openxmlformats.org/officeDocument/2006/relationships" xmlns:w="http://schemas.openxmlformats.org/wordprocessingml/2006/main" xmlns:w14="http://schemas.microsoft.com/office/word/2010/wordml" xmlns:w15="http://schemas.microsoft.com/office/word/2012/wordml" xmlns:w16cex="http://schemas.microsoft.com/office/word/2018/wordml/cex" xmlns:w16cid="http://schemas.microsoft.com/office/word/2016/wordml/cid" xmlns:w16="http://schemas.microsoft.com/office/word/2018/wordml" xmlns:w16sdtdh="http://schemas.microsoft.com/office/word/2020/wordml/sdtdatahash" xmlns:w16se="http://schemas.microsoft.com/office/word/2015/wordml/symex" mc:Ignorable="w14 w15 w16se w16cid w16 w16cex w16sdtdh">
+<w:styles xmlns:mc="http://schemas.openxmlformats.org/markup-compatibility/2006" xmlns:r="http://schemas.openxmlformats.org/officeDocument/2006/relationships" xmlns:w="http://schemas.openxmlformats.org/wordprocessingml/2006/main" xmlns:w14="http://schemas.microsoft.com/office/word/2010/wordml" xmlns:w15="http://schemas.microsoft.com/office/word/2012/wordml" xmlns:w16se="http://schemas.microsoft.com/office/word/2015/wordml/symex" mc:Ignorable="w14 w15 w16se">
   <w:docDefaults>
     <w:rPrDefault>
       <w:rPr>
@@ -1088,7 +3286,7 @@
       </w:pPr>
     </w:pPrDefault>
   </w:docDefaults>
-  <w:latentStyles w:defLockedState="0" w:defUIPriority="99" w:defSemiHidden="0" w:defUnhideWhenUsed="0" w:defQFormat="0" w:count="376">
+  <w:latentStyles w:defLockedState="0" w:defUIPriority="99" w:defSemiHidden="0" w:defUnhideWhenUsed="0" w:defQFormat="0" w:count="371">
     <w:lsdException w:name="Normal" w:uiPriority="0" w:qFormat="1"/>
     <w:lsdException w:name="heading 1" w:uiPriority="9" w:qFormat="1"/>
     <w:lsdException w:name="heading 2" w:semiHidden="1" w:uiPriority="9" w:unhideWhenUsed="1" w:qFormat="1"/>
@@ -1460,11 +3658,6 @@
     <w:lsdException w:name="List Table 5 Dark Accent 6" w:uiPriority="50"/>
     <w:lsdException w:name="List Table 6 Colorful Accent 6" w:uiPriority="51"/>
     <w:lsdException w:name="List Table 7 Colorful Accent 6" w:uiPriority="52"/>
-    <w:lsdException w:name="Mention" w:semiHidden="1" w:unhideWhenUsed="1"/>
-    <w:lsdException w:name="Smart Hyperlink" w:semiHidden="1" w:unhideWhenUsed="1"/>
-    <w:lsdException w:name="Hashtag" w:semiHidden="1" w:unhideWhenUsed="1"/>
-    <w:lsdException w:name="Unresolved Mention" w:semiHidden="1" w:unhideWhenUsed="1"/>
-    <w:lsdException w:name="Smart Link" w:semiHidden="1" w:unhideWhenUsed="1"/>
   </w:latentStyles>
   <w:style w:type="paragraph" w:default="1" w:styleId="Normal">
     <w:name w:val="Normal"/>
@@ -1514,6 +3707,25 @@
       <w:ind w:left="720"/>
       <w:contextualSpacing/>
     </w:pPr>
+  </w:style>
+  <w:style w:type="paragraph" w:styleId="Descripcin">
+    <w:name w:val="caption"/>
+    <w:basedOn w:val="Normal"/>
+    <w:next w:val="Normal"/>
+    <w:uiPriority w:val="35"/>
+    <w:unhideWhenUsed/>
+    <w:qFormat/>
+    <w:rsid w:val="004E2F6F"/>
+    <w:pPr>
+      <w:spacing w:after="200" w:line="240" w:lineRule="auto"/>
+    </w:pPr>
+    <w:rPr>
+      <w:i/>
+      <w:iCs/>
+      <w:color w:val="44546A" w:themeColor="text2"/>
+      <w:sz w:val="18"/>
+      <w:szCs w:val="18"/>
+    </w:rPr>
   </w:style>
 </w:styles>
 </file>
@@ -1811,4 +4023,16 @@
     </a:ext>
   </a:extLst>
 </a:theme>
+</file>
+
+<file path=customXml/item1.xml><?xml version="1.0" encoding="utf-8"?>
+<b:Sources xmlns:b="http://schemas.openxmlformats.org/officeDocument/2006/bibliography" xmlns="http://schemas.openxmlformats.org/officeDocument/2006/bibliography" SelectedStyle="\APASixthEditionOfficeOnline.xsl" StyleName="APA" Version="6"/>
+</file>
+
+<file path=customXml/itemProps1.xml><?xml version="1.0" encoding="utf-8"?>
+<ds:datastoreItem xmlns:ds="http://schemas.openxmlformats.org/officeDocument/2006/customXml" ds:itemID="{394B3AF5-1436-461C-A05D-1624306D3AE7}">
+  <ds:schemaRefs>
+    <ds:schemaRef ds:uri="http://schemas.openxmlformats.org/officeDocument/2006/bibliography"/>
+  </ds:schemaRefs>
+</ds:datastoreItem>
 </file>
</xml_diff>

<commit_message>
Se complemnetan detalles en las clases
</commit_message>
<xml_diff>
--- a/Ideación del proyecto final.docx
+++ b/Ideación del proyecto final.docx
@@ -1,6 +1,6 @@
 
 <file path=word/document.xml><?xml version="1.0" encoding="utf-8"?>
-<w:document xmlns:wpc="http://schemas.microsoft.com/office/word/2010/wordprocessingCanvas" xmlns:cx="http://schemas.microsoft.com/office/drawing/2014/chartex" xmlns:mc="http://schemas.openxmlformats.org/markup-compatibility/2006" xmlns:o="urn:schemas-microsoft-com:office:office" xmlns:r="http://schemas.openxmlformats.org/officeDocument/2006/relationships" xmlns:m="http://schemas.openxmlformats.org/officeDocument/2006/math" xmlns:v="urn:schemas-microsoft-com:vml" xmlns:wp14="http://schemas.microsoft.com/office/word/2010/wordprocessingDrawing" xmlns:wp="http://schemas.openxmlformats.org/drawingml/2006/wordprocessingDrawing" xmlns:w10="urn:schemas-microsoft-com:office:word" xmlns:w="http://schemas.openxmlformats.org/wordprocessingml/2006/main" xmlns:w14="http://schemas.microsoft.com/office/word/2010/wordml" xmlns:w15="http://schemas.microsoft.com/office/word/2012/wordml" xmlns:w16se="http://schemas.microsoft.com/office/word/2015/wordml/symex" xmlns:wpg="http://schemas.microsoft.com/office/word/2010/wordprocessingGroup" xmlns:wpi="http://schemas.microsoft.com/office/word/2010/wordprocessingInk" xmlns:wne="http://schemas.microsoft.com/office/word/2006/wordml" xmlns:wps="http://schemas.microsoft.com/office/word/2010/wordprocessingShape" mc:Ignorable="w14 w15 w16se wp14">
+<w:document xmlns:wpc="http://schemas.microsoft.com/office/word/2010/wordprocessingCanvas" xmlns:cx="http://schemas.microsoft.com/office/drawing/2014/chartex" xmlns:cx1="http://schemas.microsoft.com/office/drawing/2015/9/8/chartex" xmlns:cx2="http://schemas.microsoft.com/office/drawing/2015/10/21/chartex" xmlns:cx3="http://schemas.microsoft.com/office/drawing/2016/5/9/chartex" xmlns:cx4="http://schemas.microsoft.com/office/drawing/2016/5/10/chartex" xmlns:cx5="http://schemas.microsoft.com/office/drawing/2016/5/11/chartex" xmlns:cx6="http://schemas.microsoft.com/office/drawing/2016/5/12/chartex" xmlns:cx7="http://schemas.microsoft.com/office/drawing/2016/5/13/chartex" xmlns:cx8="http://schemas.microsoft.com/office/drawing/2016/5/14/chartex" xmlns:mc="http://schemas.openxmlformats.org/markup-compatibility/2006" xmlns:aink="http://schemas.microsoft.com/office/drawing/2016/ink" xmlns:am3d="http://schemas.microsoft.com/office/drawing/2017/model3d" xmlns:o="urn:schemas-microsoft-com:office:office" xmlns:oel="http://schemas.microsoft.com/office/2019/extlst" xmlns:r="http://schemas.openxmlformats.org/officeDocument/2006/relationships" xmlns:m="http://schemas.openxmlformats.org/officeDocument/2006/math" xmlns:v="urn:schemas-microsoft-com:vml" xmlns:wp14="http://schemas.microsoft.com/office/word/2010/wordprocessingDrawing" xmlns:wp="http://schemas.openxmlformats.org/drawingml/2006/wordprocessingDrawing" xmlns:w10="urn:schemas-microsoft-com:office:word" xmlns:w="http://schemas.openxmlformats.org/wordprocessingml/2006/main" xmlns:w14="http://schemas.microsoft.com/office/word/2010/wordml" xmlns:w15="http://schemas.microsoft.com/office/word/2012/wordml" xmlns:w16cex="http://schemas.microsoft.com/office/word/2018/wordml/cex" xmlns:w16cid="http://schemas.microsoft.com/office/word/2016/wordml/cid" xmlns:w16="http://schemas.microsoft.com/office/word/2018/wordml" xmlns:w16du="http://schemas.microsoft.com/office/word/2023/wordml/word16du" xmlns:w16sdtdh="http://schemas.microsoft.com/office/word/2020/wordml/sdtdatahash" xmlns:w16se="http://schemas.microsoft.com/office/word/2015/wordml/symex" xmlns:wpg="http://schemas.microsoft.com/office/word/2010/wordprocessingGroup" xmlns:wpi="http://schemas.microsoft.com/office/word/2010/wordprocessingInk" xmlns:wne="http://schemas.microsoft.com/office/word/2006/wordml" xmlns:wps="http://schemas.microsoft.com/office/word/2010/wordprocessingShape" mc:Ignorable="w14 w15 w16se w16cid w16 w16cex w16sdtdh wp14">
   <w:body>
     <w:p>
       <w:pPr>
@@ -11,6 +11,28 @@
           <w:bCs/>
           <w:sz w:val="28"/>
           <w:szCs w:val="28"/>
+        </w:rPr>
+      </w:pPr>
+      <w:r>
+        <w:rPr>
+          <w:rFonts w:ascii="Arial" w:hAnsi="Arial" w:cs="Arial"/>
+          <w:b/>
+          <w:bCs/>
+          <w:sz w:val="28"/>
+          <w:szCs w:val="28"/>
+        </w:rPr>
+        <w:t>PROYECTO FINAL</w:t>
+      </w:r>
+    </w:p>
+    <w:p>
+      <w:pPr>
+        <w:jc w:val="center"/>
+        <w:rPr>
+          <w:rFonts w:ascii="Arial" w:hAnsi="Arial" w:cs="Arial"/>
+          <w:b/>
+          <w:bCs/>
+          <w:sz w:val="28"/>
+          <w:szCs w:val="28"/>
           <w:u w:val="single"/>
         </w:rPr>
       </w:pPr>
@@ -22,7 +44,7 @@
           <w:sz w:val="28"/>
           <w:szCs w:val="28"/>
         </w:rPr>
-        <w:t>PROYECTO FINAL</w:t>
+        <w:t>ArmagHEADon</w:t>
       </w:r>
     </w:p>
     <w:p>
@@ -275,18 +297,6 @@
     </w:p>
     <w:p>
       <w:pPr>
-        <w:rPr>
-          <w:rFonts w:ascii="Arial" w:hAnsi="Arial" w:cs="Arial"/>
-          <w:b/>
-          <w:bCs/>
-          <w:sz w:val="28"/>
-          <w:szCs w:val="28"/>
-        </w:rPr>
-      </w:pPr>
-    </w:p>
-    <w:p>
-      <w:pPr>
-        <w:jc w:val="center"/>
         <w:rPr>
           <w:rFonts w:ascii="Arial" w:hAnsi="Arial" w:cs="Arial"/>
           <w:b/>
@@ -395,7 +405,7 @@
     <w:p>
       <w:pPr>
         <w:pStyle w:val="Prrafodelista"/>
-        <w:jc w:val="center"/>
+        <w:jc w:val="both"/>
         <w:rPr>
           <w:rFonts w:ascii="Arial" w:hAnsi="Arial" w:cs="Arial"/>
           <w:b/>
@@ -408,7 +418,7 @@
     <w:p>
       <w:pPr>
         <w:pStyle w:val="Prrafodelista"/>
-        <w:jc w:val="center"/>
+        <w:jc w:val="both"/>
         <w:rPr>
           <w:rFonts w:ascii="Arial" w:hAnsi="Arial" w:cs="Arial"/>
           <w:b/>
@@ -421,6 +431,7 @@
     <w:p>
       <w:pPr>
         <w:ind w:left="360"/>
+        <w:jc w:val="both"/>
         <w:rPr>
           <w:rFonts w:ascii="Arial" w:hAnsi="Arial" w:cs="Arial"/>
           <w:sz w:val="28"/>
@@ -599,6 +610,7 @@
     <w:p>
       <w:pPr>
         <w:ind w:left="360"/>
+        <w:jc w:val="both"/>
         <w:rPr>
           <w:rFonts w:ascii="Arial" w:hAnsi="Arial" w:cs="Arial"/>
           <w:sz w:val="28"/>
@@ -609,6 +621,7 @@
     <w:p>
       <w:pPr>
         <w:ind w:left="360"/>
+        <w:jc w:val="both"/>
         <w:rPr>
           <w:rFonts w:ascii="Arial" w:hAnsi="Arial" w:cs="Arial"/>
           <w:sz w:val="28"/>
@@ -653,16 +666,7 @@
           <w:sz w:val="28"/>
           <w:szCs w:val="28"/>
         </w:rPr>
-        <w:t>(</w:t>
-      </w:r>
-      <w:proofErr w:type="spellStart"/>
-      <w:r>
-        <w:rPr>
-          <w:rFonts w:ascii="Arial" w:hAnsi="Arial" w:cs="Arial"/>
-          <w:sz w:val="28"/>
-          <w:szCs w:val="28"/>
-        </w:rPr>
-        <w:t>B</w:t>
+        <w:t>(B</w:t>
       </w:r>
       <w:r>
         <w:rPr>
@@ -672,7 +676,6 @@
         </w:rPr>
         <w:t>obbleheadlandia</w:t>
       </w:r>
-      <w:proofErr w:type="spellEnd"/>
       <w:r>
         <w:rPr>
           <w:rFonts w:ascii="Arial" w:hAnsi="Arial" w:cs="Arial"/>
@@ -893,6 +896,7 @@
     <w:p>
       <w:pPr>
         <w:ind w:left="360"/>
+        <w:jc w:val="both"/>
         <w:rPr>
           <w:rFonts w:ascii="Arial" w:hAnsi="Arial" w:cs="Arial"/>
           <w:sz w:val="28"/>
@@ -903,6 +907,7 @@
     <w:p>
       <w:pPr>
         <w:ind w:left="360"/>
+        <w:jc w:val="both"/>
         <w:rPr>
           <w:rFonts w:ascii="Arial" w:hAnsi="Arial" w:cs="Arial"/>
           <w:sz w:val="28"/>
@@ -945,6 +950,7 @@
     <w:p>
       <w:pPr>
         <w:ind w:left="360"/>
+        <w:jc w:val="both"/>
         <w:rPr>
           <w:rFonts w:ascii="Arial" w:hAnsi="Arial" w:cs="Arial"/>
           <w:sz w:val="28"/>
@@ -955,6 +961,7 @@
     <w:p>
       <w:pPr>
         <w:ind w:left="360"/>
+        <w:jc w:val="both"/>
         <w:rPr>
           <w:rFonts w:ascii="Arial" w:hAnsi="Arial" w:cs="Arial"/>
           <w:sz w:val="28"/>
@@ -965,6 +972,7 @@
     <w:p>
       <w:pPr>
         <w:ind w:left="360"/>
+        <w:jc w:val="both"/>
         <w:rPr>
           <w:rFonts w:ascii="Arial" w:hAnsi="Arial" w:cs="Arial"/>
           <w:sz w:val="28"/>
@@ -975,6 +983,7 @@
     <w:p>
       <w:pPr>
         <w:ind w:left="360"/>
+        <w:jc w:val="both"/>
         <w:rPr>
           <w:rFonts w:ascii="Arial" w:hAnsi="Arial" w:cs="Arial"/>
           <w:sz w:val="28"/>
@@ -985,6 +994,7 @@
     <w:p>
       <w:pPr>
         <w:ind w:left="360"/>
+        <w:jc w:val="both"/>
         <w:rPr>
           <w:rFonts w:ascii="Arial" w:hAnsi="Arial" w:cs="Arial"/>
           <w:sz w:val="28"/>
@@ -995,6 +1005,7 @@
     <w:p>
       <w:pPr>
         <w:ind w:left="360"/>
+        <w:jc w:val="both"/>
         <w:rPr>
           <w:rFonts w:ascii="Arial" w:hAnsi="Arial" w:cs="Arial"/>
           <w:sz w:val="28"/>
@@ -1005,6 +1016,7 @@
     </w:p>
     <w:p>
       <w:pPr>
+        <w:jc w:val="both"/>
         <w:rPr>
           <w:rFonts w:ascii="Arial" w:hAnsi="Arial" w:cs="Arial"/>
           <w:sz w:val="28"/>
@@ -1039,13 +1051,13 @@
           <w:szCs w:val="28"/>
         </w:rPr>
         <w:lastRenderedPageBreak/>
-        <w:t xml:space="preserve">Generalidad del juego </w:t>
+        <w:t>Generalidad del juego</w:t>
       </w:r>
     </w:p>
     <w:p>
       <w:pPr>
         <w:ind w:left="360"/>
-        <w:jc w:val="center"/>
+        <w:jc w:val="both"/>
         <w:rPr>
           <w:rFonts w:ascii="Arial" w:hAnsi="Arial" w:cs="Arial"/>
           <w:b/>
@@ -1234,7 +1246,7 @@
     <w:p>
       <w:pPr>
         <w:ind w:left="360"/>
-        <w:jc w:val="center"/>
+        <w:jc w:val="both"/>
         <w:rPr>
           <w:rFonts w:ascii="Arial" w:hAnsi="Arial" w:cs="Arial"/>
           <w:b/>
@@ -1246,6 +1258,7 @@
     <w:p>
       <w:pPr>
         <w:ind w:left="360"/>
+        <w:jc w:val="both"/>
         <w:rPr>
           <w:rFonts w:ascii="Arial" w:hAnsi="Arial" w:cs="Arial"/>
           <w:sz w:val="28"/>
@@ -1306,6 +1319,14 @@
           <w:sz w:val="28"/>
           <w:szCs w:val="28"/>
         </w:rPr>
+        <w:t xml:space="preserve">de </w:t>
+      </w:r>
+      <w:r>
+        <w:rPr>
+          <w:rFonts w:ascii="Arial" w:hAnsi="Arial" w:cs="Arial"/>
+          <w:sz w:val="28"/>
+          <w:szCs w:val="28"/>
+        </w:rPr>
         <w:t>enemigos</w:t>
       </w:r>
       <w:r>
@@ -1338,7 +1359,23 @@
           <w:sz w:val="28"/>
           <w:szCs w:val="28"/>
         </w:rPr>
-        <w:t>entre las diferentes dificultades que el juego ofrecerá (Mínimo 3 niveles de dicultad).</w:t>
+        <w:t>entre las diferentes dificultades que el juego ofrecerá (</w:t>
+      </w:r>
+      <w:r>
+        <w:rPr>
+          <w:rFonts w:ascii="Arial" w:hAnsi="Arial" w:cs="Arial"/>
+          <w:sz w:val="28"/>
+          <w:szCs w:val="28"/>
+        </w:rPr>
+        <w:t>un m</w:t>
+      </w:r>
+      <w:r>
+        <w:rPr>
+          <w:rFonts w:ascii="Arial" w:hAnsi="Arial" w:cs="Arial"/>
+          <w:sz w:val="28"/>
+          <w:szCs w:val="28"/>
+        </w:rPr>
+        <w:t>ínimo 3 niveles de dicultad).</w:t>
       </w:r>
       <w:r>
         <w:rPr>
@@ -1386,11 +1423,20 @@
           <w:sz w:val="28"/>
           <w:szCs w:val="28"/>
         </w:rPr>
-        <w:t xml:space="preserve"> jugador pierde una vida, al ser tocado por 3 aviones el jugador perderá.</w:t>
-      </w:r>
-    </w:p>
-    <w:p>
-      <w:pPr>
+        <w:t xml:space="preserve"> jugador pierde una vida, al ser tocado por 3 aviones el jugador perderá</w:t>
+      </w:r>
+      <w:r>
+        <w:rPr>
+          <w:rFonts w:ascii="Arial" w:hAnsi="Arial" w:cs="Arial"/>
+          <w:sz w:val="28"/>
+          <w:szCs w:val="28"/>
+        </w:rPr>
+        <w:t xml:space="preserve"> totalmente el juego y sus avances.</w:t>
+      </w:r>
+    </w:p>
+    <w:p>
+      <w:pPr>
+        <w:jc w:val="both"/>
         <w:rPr>
           <w:rFonts w:ascii="Arial" w:hAnsi="Arial" w:cs="Arial"/>
           <w:sz w:val="28"/>
@@ -1401,6 +1447,7 @@
     <w:p>
       <w:pPr>
         <w:ind w:left="360"/>
+        <w:jc w:val="both"/>
         <w:rPr>
           <w:rFonts w:ascii="Arial" w:hAnsi="Arial" w:cs="Arial"/>
           <w:sz w:val="28"/>
@@ -1429,7 +1476,23 @@
           <w:sz w:val="28"/>
           <w:szCs w:val="28"/>
         </w:rPr>
-        <w:t xml:space="preserve"> el jugador va acumulando puntos los </w:t>
+        <w:t xml:space="preserve"> el jugador va acumulando puntos</w:t>
+      </w:r>
+      <w:r>
+        <w:rPr>
+          <w:rFonts w:ascii="Arial" w:hAnsi="Arial" w:cs="Arial"/>
+          <w:sz w:val="28"/>
+          <w:szCs w:val="28"/>
+        </w:rPr>
+        <w:t>,</w:t>
+      </w:r>
+      <w:r>
+        <w:rPr>
+          <w:rFonts w:ascii="Arial" w:hAnsi="Arial" w:cs="Arial"/>
+          <w:sz w:val="28"/>
+          <w:szCs w:val="28"/>
+        </w:rPr>
+        <w:t xml:space="preserve"> los </w:t>
       </w:r>
       <w:r>
         <w:rPr>
@@ -1445,7 +1508,95 @@
           <w:sz w:val="28"/>
           <w:szCs w:val="28"/>
         </w:rPr>
-        <w:t xml:space="preserve"> se moverán más rápido y será más difícil destruirlos o esquivarlos. El jugador tiene que tener varias cosas en cuenta, como por ejemplo la resistencia del aire que </w:t>
+        <w:t xml:space="preserve"> se moverán más rápido y será más </w:t>
+      </w:r>
+      <w:r>
+        <w:rPr>
+          <w:rFonts w:ascii="Arial" w:hAnsi="Arial" w:cs="Arial"/>
+          <w:sz w:val="28"/>
+          <w:szCs w:val="28"/>
+        </w:rPr>
+        <w:t>dific</w:t>
+      </w:r>
+      <w:r>
+        <w:rPr>
+          <w:rFonts w:ascii="Arial" w:hAnsi="Arial" w:cs="Arial"/>
+          <w:sz w:val="28"/>
+          <w:szCs w:val="28"/>
+        </w:rPr>
+        <w:t>ultoso</w:t>
+      </w:r>
+      <w:r>
+        <w:rPr>
+          <w:rFonts w:ascii="Arial" w:hAnsi="Arial" w:cs="Arial"/>
+          <w:sz w:val="28"/>
+          <w:szCs w:val="28"/>
+        </w:rPr>
+        <w:t xml:space="preserve"> destruirlos o esquivarlos. El jugador tiene que tener vari</w:t>
+      </w:r>
+      <w:r>
+        <w:rPr>
+          <w:rFonts w:ascii="Arial" w:hAnsi="Arial" w:cs="Arial"/>
+          <w:sz w:val="28"/>
+          <w:szCs w:val="28"/>
+        </w:rPr>
+        <w:t>os</w:t>
+      </w:r>
+      <w:r>
+        <w:rPr>
+          <w:rFonts w:ascii="Arial" w:hAnsi="Arial" w:cs="Arial"/>
+          <w:sz w:val="28"/>
+          <w:szCs w:val="28"/>
+        </w:rPr>
+        <w:t xml:space="preserve"> </w:t>
+      </w:r>
+      <w:r>
+        <w:rPr>
+          <w:rFonts w:ascii="Arial" w:hAnsi="Arial" w:cs="Arial"/>
+          <w:sz w:val="28"/>
+          <w:szCs w:val="28"/>
+        </w:rPr>
+        <w:t>elementos</w:t>
+      </w:r>
+      <w:r>
+        <w:rPr>
+          <w:rFonts w:ascii="Arial" w:hAnsi="Arial" w:cs="Arial"/>
+          <w:sz w:val="28"/>
+          <w:szCs w:val="28"/>
+        </w:rPr>
+        <w:t xml:space="preserve"> en cuenta, </w:t>
+      </w:r>
+      <w:r>
+        <w:rPr>
+          <w:rFonts w:ascii="Arial" w:hAnsi="Arial" w:cs="Arial"/>
+          <w:sz w:val="28"/>
+          <w:szCs w:val="28"/>
+        </w:rPr>
+        <w:t>como,</w:t>
+      </w:r>
+      <w:r>
+        <w:rPr>
+          <w:rFonts w:ascii="Arial" w:hAnsi="Arial" w:cs="Arial"/>
+          <w:sz w:val="28"/>
+          <w:szCs w:val="28"/>
+        </w:rPr>
+        <w:t xml:space="preserve"> por ejemplo</w:t>
+      </w:r>
+      <w:r>
+        <w:rPr>
+          <w:rFonts w:ascii="Arial" w:hAnsi="Arial" w:cs="Arial"/>
+          <w:sz w:val="28"/>
+          <w:szCs w:val="28"/>
+        </w:rPr>
+        <w:t>,</w:t>
+      </w:r>
+      <w:r>
+        <w:rPr>
+          <w:rFonts w:ascii="Arial" w:hAnsi="Arial" w:cs="Arial"/>
+          <w:sz w:val="28"/>
+          <w:szCs w:val="28"/>
+        </w:rPr>
+        <w:t xml:space="preserve"> la resistencia del aire que </w:t>
       </w:r>
       <w:r>
         <w:rPr>
@@ -1518,12 +1669,29 @@
           <w:sz w:val="28"/>
           <w:szCs w:val="28"/>
         </w:rPr>
-        <w:t xml:space="preserve">gravedad ya que esta lo va a atraer hacia abajo, entonces el jugador debe estar constantemente atento de no caer ni dejarse arrastrar por el viento. </w:t>
+        <w:t xml:space="preserve">gravedad ya que esta lo va a atraer hacia abajo, </w:t>
+      </w:r>
+      <w:r>
+        <w:rPr>
+          <w:rFonts w:ascii="Arial" w:hAnsi="Arial" w:cs="Arial"/>
+          <w:sz w:val="28"/>
+          <w:szCs w:val="28"/>
+        </w:rPr>
+        <w:t>por tanto,</w:t>
+      </w:r>
+      <w:r>
+        <w:rPr>
+          <w:rFonts w:ascii="Arial" w:hAnsi="Arial" w:cs="Arial"/>
+          <w:sz w:val="28"/>
+          <w:szCs w:val="28"/>
+        </w:rPr>
+        <w:t xml:space="preserve"> el jugador debe estar constantemente atento de no caer ni dejarse arrastrar por el viento. </w:t>
       </w:r>
     </w:p>
     <w:p>
       <w:pPr>
         <w:ind w:left="360"/>
+        <w:jc w:val="both"/>
         <w:rPr>
           <w:rFonts w:ascii="Arial" w:hAnsi="Arial" w:cs="Arial"/>
           <w:sz w:val="28"/>
@@ -1534,32 +1702,122 @@
     <w:p>
       <w:pPr>
         <w:ind w:left="360"/>
-        <w:rPr>
-          <w:rFonts w:ascii="Arial" w:hAnsi="Arial" w:cs="Arial"/>
-          <w:sz w:val="28"/>
-          <w:szCs w:val="28"/>
-        </w:rPr>
-      </w:pPr>
-      <w:r>
-        <w:rPr>
-          <w:rFonts w:ascii="Arial" w:hAnsi="Arial" w:cs="Arial"/>
-          <w:sz w:val="28"/>
-          <w:szCs w:val="28"/>
-        </w:rPr>
-        <w:t xml:space="preserve"> El juego cuenta con 2 modos de juego, uno individual y otro multijugador, en el individual el jugador cuenta con 3 vidas, y cada vida se irá restando como se explicó anteriormente, en cambio, en el modo multijugador, tenemos una sola vida, primero empieza jugando uno de los dos jugadores y tiene que alcanzar el máximo puntaje, luego de que el primer jugador pierda, pasaría el 2 jugador que también cuenta solo con una vida y al final el que tenga más puntuación será el ganador. </w:t>
-      </w:r>
-      <w:r>
-        <w:rPr>
-          <w:rFonts w:ascii="Arial" w:hAnsi="Arial" w:cs="Arial"/>
-          <w:sz w:val="28"/>
-          <w:szCs w:val="28"/>
-        </w:rPr>
-        <w:t xml:space="preserve">El jugador al chocar va a tener un tiempo de inmunidad para no chocar dos veces en un tiempo muy corto. </w:t>
+        <w:jc w:val="both"/>
+        <w:rPr>
+          <w:rFonts w:ascii="Arial" w:hAnsi="Arial" w:cs="Arial"/>
+          <w:sz w:val="28"/>
+          <w:szCs w:val="28"/>
+        </w:rPr>
+      </w:pPr>
+      <w:r>
+        <w:rPr>
+          <w:rFonts w:ascii="Arial" w:hAnsi="Arial" w:cs="Arial"/>
+          <w:sz w:val="28"/>
+          <w:szCs w:val="28"/>
+        </w:rPr>
+        <w:t xml:space="preserve"> El juego cuenta con 2 modos de juego, uno individual y otro multijugador, en el individual el jugador cuenta con 3 vidas, y cada vida se irá restando como se explicó anteriormente</w:t>
+      </w:r>
+      <w:r>
+        <w:rPr>
+          <w:rFonts w:ascii="Arial" w:hAnsi="Arial" w:cs="Arial"/>
+          <w:sz w:val="28"/>
+          <w:szCs w:val="28"/>
+        </w:rPr>
+        <w:t>. E</w:t>
+      </w:r>
+      <w:r>
+        <w:rPr>
+          <w:rFonts w:ascii="Arial" w:hAnsi="Arial" w:cs="Arial"/>
+          <w:sz w:val="28"/>
+          <w:szCs w:val="28"/>
+        </w:rPr>
+        <w:t xml:space="preserve">n cambio, en el modo multijugador, </w:t>
+      </w:r>
+      <w:r>
+        <w:rPr>
+          <w:rFonts w:ascii="Arial" w:hAnsi="Arial" w:cs="Arial"/>
+          <w:sz w:val="28"/>
+          <w:szCs w:val="28"/>
+        </w:rPr>
+        <w:t>se cuenta con</w:t>
+      </w:r>
+      <w:r>
+        <w:rPr>
+          <w:rFonts w:ascii="Arial" w:hAnsi="Arial" w:cs="Arial"/>
+          <w:sz w:val="28"/>
+          <w:szCs w:val="28"/>
+        </w:rPr>
+        <w:t xml:space="preserve"> una sola vida, primero</w:t>
+      </w:r>
+      <w:r>
+        <w:rPr>
+          <w:rFonts w:ascii="Arial" w:hAnsi="Arial" w:cs="Arial"/>
+          <w:sz w:val="28"/>
+          <w:szCs w:val="28"/>
+        </w:rPr>
+        <w:t xml:space="preserve"> </w:t>
+      </w:r>
+      <w:r>
+        <w:rPr>
+          <w:rFonts w:ascii="Arial" w:hAnsi="Arial" w:cs="Arial"/>
+          <w:sz w:val="28"/>
+          <w:szCs w:val="28"/>
+        </w:rPr>
+        <w:t>empieza jugando uno de los dos jugadores y tiene que alcanzar el máximo puntaje, luego de que el primer jugador pierda, pasaría el 2 jugador que también cuenta solo con una vida</w:t>
+      </w:r>
+      <w:r>
+        <w:rPr>
+          <w:rFonts w:ascii="Arial" w:hAnsi="Arial" w:cs="Arial"/>
+          <w:sz w:val="28"/>
+          <w:szCs w:val="28"/>
+        </w:rPr>
+        <w:t>.</w:t>
+      </w:r>
+      <w:r>
+        <w:rPr>
+          <w:rFonts w:ascii="Arial" w:hAnsi="Arial" w:cs="Arial"/>
+          <w:sz w:val="28"/>
+          <w:szCs w:val="28"/>
+        </w:rPr>
+        <w:t xml:space="preserve"> </w:t>
+      </w:r>
+      <w:r>
+        <w:rPr>
+          <w:rFonts w:ascii="Arial" w:hAnsi="Arial" w:cs="Arial"/>
+          <w:sz w:val="28"/>
+          <w:szCs w:val="28"/>
+        </w:rPr>
+        <w:t>A</w:t>
+      </w:r>
+      <w:r>
+        <w:rPr>
+          <w:rFonts w:ascii="Arial" w:hAnsi="Arial" w:cs="Arial"/>
+          <w:sz w:val="28"/>
+          <w:szCs w:val="28"/>
+        </w:rPr>
+        <w:t xml:space="preserve">l final el que tenga más puntuación será el ganador. </w:t>
+      </w:r>
+      <w:r>
+        <w:rPr>
+          <w:rFonts w:ascii="Arial" w:hAnsi="Arial" w:cs="Arial"/>
+          <w:sz w:val="28"/>
+          <w:szCs w:val="28"/>
+        </w:rPr>
+        <w:t>El jugador al chocar va a tener un tiempo de inmunidad para no chocar dos veces en un tiempo muy corto</w:t>
+      </w:r>
+      <w:r>
+        <w:rPr>
+          <w:rFonts w:ascii="Arial" w:hAnsi="Arial" w:cs="Arial"/>
+          <w:sz w:val="28"/>
+          <w:szCs w:val="28"/>
+        </w:rPr>
+        <w:t>, con el objetivo de que se reponga y regrese al juego.</w:t>
       </w:r>
     </w:p>
     <w:p>
       <w:pPr>
         <w:ind w:left="360"/>
+        <w:jc w:val="both"/>
         <w:rPr>
           <w:rFonts w:ascii="Arial" w:hAnsi="Arial" w:cs="Arial"/>
           <w:sz w:val="28"/>
@@ -1591,6 +1849,7 @@
     <w:p>
       <w:pPr>
         <w:ind w:left="360"/>
+        <w:jc w:val="both"/>
         <w:rPr>
           <w:rFonts w:ascii="Arial" w:hAnsi="Arial" w:cs="Arial"/>
           <w:sz w:val="28"/>
@@ -1601,6 +1860,7 @@
     <w:p>
       <w:pPr>
         <w:ind w:left="360"/>
+        <w:jc w:val="both"/>
         <w:rPr>
           <w:rFonts w:ascii="Arial" w:hAnsi="Arial" w:cs="Arial"/>
           <w:sz w:val="28"/>
@@ -1623,6 +1883,7 @@
           <w:ilvl w:val="0"/>
           <w:numId w:val="5"/>
         </w:numPr>
+        <w:jc w:val="both"/>
         <w:rPr>
           <w:rFonts w:ascii="Arial" w:hAnsi="Arial" w:cs="Arial"/>
           <w:sz w:val="28"/>
@@ -1654,6 +1915,7 @@
           <w:ilvl w:val="0"/>
           <w:numId w:val="5"/>
         </w:numPr>
+        <w:jc w:val="both"/>
         <w:rPr>
           <w:rFonts w:ascii="Arial" w:hAnsi="Arial" w:cs="Arial"/>
           <w:sz w:val="28"/>
@@ -1685,6 +1947,7 @@
           <w:ilvl w:val="0"/>
           <w:numId w:val="5"/>
         </w:numPr>
+        <w:jc w:val="both"/>
         <w:rPr>
           <w:rFonts w:ascii="Arial" w:hAnsi="Arial" w:cs="Arial"/>
           <w:sz w:val="28"/>
@@ -1720,6 +1983,7 @@
     <w:p>
       <w:pPr>
         <w:pStyle w:val="Prrafodelista"/>
+        <w:jc w:val="both"/>
         <w:rPr>
           <w:rFonts w:ascii="Arial" w:hAnsi="Arial" w:cs="Arial"/>
           <w:sz w:val="28"/>
@@ -1731,6 +1995,7 @@
       <w:pPr>
         <w:pStyle w:val="Prrafodelista"/>
         <w:ind w:left="360"/>
+        <w:jc w:val="both"/>
         <w:rPr>
           <w:rFonts w:ascii="Arial" w:hAnsi="Arial" w:cs="Arial"/>
           <w:sz w:val="28"/>
@@ -1745,10 +2010,19 @@
         </w:rPr>
         <w:t>El jugador por su parte hará uso de un movimiento rectilíneo uniformemente acelerado, el cual le permitirá elegir a que distancia encontrarse a la hora de atacar o esquivar al enemigo.</w:t>
       </w:r>
+      <w:r>
+        <w:rPr>
+          <w:rFonts w:ascii="Arial" w:hAnsi="Arial" w:cs="Arial"/>
+          <w:sz w:val="28"/>
+          <w:szCs w:val="28"/>
+        </w:rPr>
+        <w:t xml:space="preserve"> Además </w:t>
+      </w:r>
     </w:p>
     <w:p>
       <w:pPr>
         <w:ind w:left="360"/>
+        <w:jc w:val="both"/>
         <w:rPr>
           <w:rFonts w:ascii="Arial" w:hAnsi="Arial" w:cs="Arial"/>
           <w:sz w:val="28"/>
@@ -1763,6 +2037,7 @@
           <w:ilvl w:val="0"/>
           <w:numId w:val="4"/>
         </w:numPr>
+        <w:jc w:val="both"/>
         <w:rPr>
           <w:rFonts w:ascii="Arial" w:hAnsi="Arial" w:cs="Arial"/>
           <w:sz w:val="28"/>
@@ -1817,6 +2092,7 @@
     <w:p>
       <w:pPr>
         <w:ind w:left="360"/>
+        <w:jc w:val="both"/>
         <w:rPr>
           <w:rFonts w:ascii="Arial" w:hAnsi="Arial" w:cs="Arial"/>
           <w:sz w:val="28"/>
@@ -1843,6 +2119,17 @@
     </w:p>
     <w:p>
       <w:pPr>
+        <w:ind w:left="360"/>
+        <w:jc w:val="both"/>
+        <w:rPr>
+          <w:rFonts w:ascii="Arial" w:hAnsi="Arial" w:cs="Arial"/>
+          <w:sz w:val="28"/>
+          <w:szCs w:val="28"/>
+        </w:rPr>
+      </w:pPr>
+    </w:p>
+    <w:p>
+      <w:pPr>
         <w:jc w:val="center"/>
         <w:rPr>
           <w:rFonts w:ascii="Arial" w:hAnsi="Arial" w:cs="Arial"/>
@@ -1860,64 +2147,593 @@
           <w:sz w:val="28"/>
           <w:szCs w:val="28"/>
         </w:rPr>
-        <w:t>Clases</w:t>
-      </w:r>
+        <w:t>Análisis 2</w:t>
+      </w:r>
+    </w:p>
+    <w:p>
+      <w:pPr>
+        <w:jc w:val="both"/>
+        <w:rPr>
+          <w:rFonts w:ascii="Arial" w:hAnsi="Arial" w:cs="Arial"/>
+          <w:sz w:val="28"/>
+          <w:szCs w:val="28"/>
+        </w:rPr>
+      </w:pPr>
+      <w:r>
+        <w:rPr>
+          <w:rFonts w:ascii="Arial" w:hAnsi="Arial" w:cs="Arial"/>
+          <w:sz w:val="28"/>
+          <w:szCs w:val="28"/>
+        </w:rPr>
+        <w:t xml:space="preserve">Realizando una serie de iteraciones y a partir de la experiencia dada por el laboratorio 5 del curso, se prevé la implementación de las siguientes clases, con sus </w:t>
+      </w:r>
+      <w:r>
+        <w:rPr>
+          <w:rFonts w:ascii="Arial" w:hAnsi="Arial" w:cs="Arial"/>
+          <w:sz w:val="28"/>
+          <w:szCs w:val="28"/>
+        </w:rPr>
+        <w:t>algunos métodos que en un primer momento se tendrán en cuenta, pero conforme se desarrolle el juego se irán considerando.</w:t>
+      </w:r>
+    </w:p>
+    <w:p>
+      <w:pPr>
+        <w:jc w:val="both"/>
+        <w:rPr>
+          <w:rFonts w:ascii="Arial" w:hAnsi="Arial" w:cs="Arial"/>
+          <w:sz w:val="28"/>
+          <w:szCs w:val="28"/>
+        </w:rPr>
+      </w:pPr>
+    </w:p>
+    <w:p>
+      <w:pPr>
+        <w:jc w:val="both"/>
+        <w:rPr>
+          <w:rFonts w:ascii="Arial" w:hAnsi="Arial" w:cs="Arial"/>
+          <w:b/>
+          <w:bCs/>
+          <w:sz w:val="28"/>
+          <w:szCs w:val="28"/>
+        </w:rPr>
+      </w:pPr>
+      <w:r>
+        <w:rPr>
+          <w:rFonts w:ascii="Arial" w:hAnsi="Arial" w:cs="Arial"/>
+          <w:b/>
+          <w:bCs/>
+          <w:sz w:val="28"/>
+          <w:szCs w:val="28"/>
+        </w:rPr>
+        <w:t>Clase jugador</w:t>
+      </w:r>
+      <w:r>
+        <w:rPr>
+          <w:rFonts w:ascii="Arial" w:hAnsi="Arial" w:cs="Arial"/>
+          <w:b/>
+          <w:bCs/>
+          <w:sz w:val="28"/>
+          <w:szCs w:val="28"/>
+        </w:rPr>
+        <w:t>:</w:t>
+      </w:r>
+    </w:p>
+    <w:p>
+      <w:pPr>
+        <w:jc w:val="both"/>
+        <w:rPr>
+          <w:rFonts w:ascii="Arial" w:hAnsi="Arial" w:cs="Arial"/>
+          <w:b/>
+          <w:bCs/>
+          <w:sz w:val="28"/>
+          <w:szCs w:val="28"/>
+        </w:rPr>
+      </w:pPr>
     </w:p>
     <w:p>
       <w:pPr>
         <w:ind w:left="360"/>
-        <w:rPr>
-          <w:rFonts w:ascii="Arial" w:hAnsi="Arial" w:cs="Arial"/>
-          <w:sz w:val="28"/>
-          <w:szCs w:val="28"/>
-        </w:rPr>
-      </w:pPr>
-      <w:proofErr w:type="gramStart"/>
-      <w:r>
-        <w:rPr>
-          <w:rFonts w:ascii="Arial" w:hAnsi="Arial" w:cs="Arial"/>
-          <w:b/>
-          <w:sz w:val="28"/>
-          <w:szCs w:val="28"/>
-        </w:rPr>
-        <w:t>Jugador</w:t>
-      </w:r>
-      <w:r>
-        <w:rPr>
-          <w:rFonts w:ascii="Arial" w:hAnsi="Arial" w:cs="Arial"/>
-          <w:b/>
-          <w:sz w:val="28"/>
-          <w:szCs w:val="28"/>
-        </w:rPr>
-        <w:t>(</w:t>
-      </w:r>
-      <w:proofErr w:type="gramEnd"/>
-      <w:r>
-        <w:rPr>
-          <w:rFonts w:ascii="Arial" w:hAnsi="Arial" w:cs="Arial"/>
-          <w:b/>
-          <w:sz w:val="28"/>
-          <w:szCs w:val="28"/>
-        </w:rPr>
-        <w:t>)</w:t>
-      </w:r>
-      <w:r>
-        <w:rPr>
-          <w:rFonts w:ascii="Arial" w:hAnsi="Arial" w:cs="Arial"/>
-          <w:sz w:val="28"/>
-          <w:szCs w:val="28"/>
-        </w:rPr>
-        <w:t xml:space="preserve"> En dicho objeto se tendrán una serie de atributos públicos y privados que tendrán como finalidad modelar ciertos aspectos, tales como la posición en X y en Y, las velocidades y demás.</w:t>
-      </w:r>
-    </w:p>
-    <w:p>
-      <w:pPr>
-        <w:rPr>
-          <w:rFonts w:ascii="Arial" w:hAnsi="Arial" w:cs="Arial"/>
-          <w:sz w:val="28"/>
-          <w:szCs w:val="28"/>
-        </w:rPr>
-      </w:pPr>
+        <w:jc w:val="both"/>
+        <w:rPr>
+          <w:rFonts w:ascii="Arial" w:hAnsi="Arial" w:cs="Arial"/>
+          <w:sz w:val="28"/>
+          <w:szCs w:val="28"/>
+        </w:rPr>
+      </w:pPr>
+      <w:r>
+        <w:rPr>
+          <w:rFonts w:ascii="Arial" w:hAnsi="Arial" w:cs="Arial"/>
+          <w:sz w:val="28"/>
+          <w:szCs w:val="28"/>
+        </w:rPr>
+        <w:t xml:space="preserve">En dicho objeto se tendrán una serie de atributos públicos y privados que tendrán como finalidad modelar ciertos aspectos, tales como la posición en X y en Y, las velocidades </w:t>
+      </w:r>
+      <w:r>
+        <w:rPr>
+          <w:rFonts w:ascii="Arial" w:hAnsi="Arial" w:cs="Arial"/>
+          <w:sz w:val="28"/>
+          <w:szCs w:val="28"/>
+        </w:rPr>
+        <w:t xml:space="preserve">y </w:t>
+      </w:r>
+    </w:p>
+    <w:p>
+      <w:pPr>
+        <w:pStyle w:val="Prrafodelista"/>
+        <w:ind w:left="1080"/>
+        <w:jc w:val="both"/>
+        <w:rPr>
+          <w:rFonts w:ascii="Arial" w:hAnsi="Arial" w:cs="Arial"/>
+          <w:sz w:val="28"/>
+          <w:szCs w:val="28"/>
+        </w:rPr>
+      </w:pPr>
+      <w:r>
+        <w:rPr>
+          <w:rFonts w:ascii="Arial" w:hAnsi="Arial" w:cs="Arial"/>
+          <w:b/>
+          <w:sz w:val="28"/>
+          <w:szCs w:val="28"/>
+        </w:rPr>
+        <w:t>Métodos</w:t>
+      </w:r>
+      <w:r>
+        <w:rPr>
+          <w:rFonts w:ascii="Arial" w:hAnsi="Arial" w:cs="Arial"/>
+          <w:b/>
+          <w:sz w:val="28"/>
+          <w:szCs w:val="28"/>
+        </w:rPr>
+        <w:t xml:space="preserve">: </w:t>
+      </w:r>
+      <w:r>
+        <w:rPr>
+          <w:rFonts w:ascii="Arial" w:hAnsi="Arial" w:cs="Arial"/>
+          <w:sz w:val="28"/>
+          <w:szCs w:val="28"/>
+        </w:rPr>
+        <w:t xml:space="preserve">A grandes </w:t>
+      </w:r>
+      <w:r>
+        <w:rPr>
+          <w:rFonts w:ascii="Arial" w:hAnsi="Arial" w:cs="Arial"/>
+          <w:sz w:val="28"/>
+          <w:szCs w:val="28"/>
+        </w:rPr>
+        <w:t>rasgos se</w:t>
+      </w:r>
+      <w:r>
+        <w:rPr>
+          <w:rFonts w:ascii="Arial" w:hAnsi="Arial" w:cs="Arial"/>
+          <w:sz w:val="28"/>
+          <w:szCs w:val="28"/>
+        </w:rPr>
+        <w:t xml:space="preserve"> tendrá los siguientes métodos</w:t>
+      </w:r>
+      <w:r>
+        <w:rPr>
+          <w:rFonts w:ascii="Arial" w:hAnsi="Arial" w:cs="Arial"/>
+          <w:sz w:val="28"/>
+          <w:szCs w:val="28"/>
+        </w:rPr>
+        <w:t>:</w:t>
+      </w:r>
+      <w:r>
+        <w:rPr>
+          <w:rFonts w:ascii="Arial" w:hAnsi="Arial" w:cs="Arial"/>
+          <w:sz w:val="28"/>
+          <w:szCs w:val="28"/>
+        </w:rPr>
+        <w:t xml:space="preserve"> </w:t>
+      </w:r>
+      <w:r>
+        <w:rPr>
+          <w:rFonts w:ascii="Arial" w:hAnsi="Arial" w:cs="Arial"/>
+          <w:sz w:val="28"/>
+          <w:szCs w:val="28"/>
+        </w:rPr>
+        <w:t xml:space="preserve">- </w:t>
+      </w:r>
+      <w:r>
+        <w:rPr>
+          <w:rFonts w:ascii="Arial" w:hAnsi="Arial" w:cs="Arial"/>
+          <w:i/>
+          <w:iCs/>
+          <w:sz w:val="28"/>
+          <w:szCs w:val="28"/>
+        </w:rPr>
+        <w:t>Movimientos</w:t>
+      </w:r>
+      <w:r>
+        <w:rPr>
+          <w:rFonts w:ascii="Arial" w:hAnsi="Arial" w:cs="Arial"/>
+          <w:sz w:val="28"/>
+          <w:szCs w:val="28"/>
+        </w:rPr>
+        <w:t xml:space="preserve">, donde se añaden </w:t>
+      </w:r>
+      <w:r>
+        <w:rPr>
+          <w:rFonts w:ascii="Arial" w:hAnsi="Arial" w:cs="Arial"/>
+          <w:sz w:val="28"/>
+          <w:szCs w:val="28"/>
+        </w:rPr>
+        <w:t xml:space="preserve">las diferentes </w:t>
+      </w:r>
+      <w:r>
+        <w:rPr>
+          <w:rFonts w:ascii="Arial" w:hAnsi="Arial" w:cs="Arial"/>
+          <w:sz w:val="28"/>
+          <w:szCs w:val="28"/>
+        </w:rPr>
+        <w:t>imágenes</w:t>
+      </w:r>
+      <w:r>
+        <w:rPr>
+          <w:rFonts w:ascii="Arial" w:hAnsi="Arial" w:cs="Arial"/>
+          <w:sz w:val="28"/>
+          <w:szCs w:val="28"/>
+        </w:rPr>
+        <w:t xml:space="preserve"> del personaje</w:t>
+      </w:r>
+      <w:r>
+        <w:rPr>
+          <w:rFonts w:ascii="Arial" w:hAnsi="Arial" w:cs="Arial"/>
+          <w:sz w:val="28"/>
+          <w:szCs w:val="28"/>
+        </w:rPr>
+        <w:t>, en una circunstancia dada.</w:t>
+      </w:r>
+    </w:p>
+    <w:p>
+      <w:pPr>
+        <w:pStyle w:val="Prrafodelista"/>
+        <w:ind w:left="1080"/>
+        <w:jc w:val="both"/>
+        <w:rPr>
+          <w:rFonts w:ascii="Arial" w:hAnsi="Arial" w:cs="Arial"/>
+          <w:b/>
+          <w:sz w:val="28"/>
+          <w:szCs w:val="28"/>
+        </w:rPr>
+      </w:pPr>
+      <w:r>
+        <w:rPr>
+          <w:rFonts w:ascii="Arial" w:hAnsi="Arial" w:cs="Arial"/>
+          <w:sz w:val="28"/>
+          <w:szCs w:val="28"/>
+        </w:rPr>
+        <w:t xml:space="preserve">- </w:t>
+      </w:r>
+      <w:r>
+        <w:rPr>
+          <w:rFonts w:ascii="Arial" w:hAnsi="Arial" w:cs="Arial"/>
+          <w:i/>
+          <w:iCs/>
+          <w:sz w:val="28"/>
+          <w:szCs w:val="28"/>
+        </w:rPr>
+        <w:t>T</w:t>
+      </w:r>
+      <w:r>
+        <w:rPr>
+          <w:rFonts w:ascii="Arial" w:hAnsi="Arial" w:cs="Arial"/>
+          <w:i/>
+          <w:iCs/>
+          <w:sz w:val="28"/>
+          <w:szCs w:val="28"/>
+        </w:rPr>
+        <w:t>iempo de inmunidad</w:t>
+      </w:r>
+      <w:r>
+        <w:rPr>
+          <w:rFonts w:ascii="Arial" w:hAnsi="Arial" w:cs="Arial"/>
+          <w:sz w:val="28"/>
+          <w:szCs w:val="28"/>
+        </w:rPr>
+        <w:t>, contador de tiempo que añade cierta inmunidad una vez se ha sido golpeado por el enemigo.</w:t>
+      </w:r>
+    </w:p>
+    <w:p>
+      <w:pPr>
+        <w:jc w:val="both"/>
+        <w:rPr>
+          <w:rFonts w:ascii="Arial" w:hAnsi="Arial" w:cs="Arial"/>
+          <w:b/>
+          <w:sz w:val="28"/>
+          <w:szCs w:val="28"/>
+        </w:rPr>
+      </w:pPr>
+      <w:r>
+        <w:rPr>
+          <w:rFonts w:ascii="Arial" w:hAnsi="Arial" w:cs="Arial"/>
+          <w:b/>
+          <w:sz w:val="28"/>
+          <w:szCs w:val="28"/>
+        </w:rPr>
+        <w:t>Clase enemigo:</w:t>
+      </w:r>
+    </w:p>
+    <w:p>
+      <w:pPr>
+        <w:jc w:val="both"/>
+        <w:rPr>
+          <w:rFonts w:ascii="Arial" w:hAnsi="Arial" w:cs="Arial"/>
+          <w:sz w:val="28"/>
+          <w:szCs w:val="28"/>
+        </w:rPr>
+      </w:pPr>
+    </w:p>
+    <w:p>
+      <w:pPr>
+        <w:ind w:left="360"/>
+        <w:jc w:val="both"/>
+        <w:rPr>
+          <w:rFonts w:ascii="Arial" w:hAnsi="Arial" w:cs="Arial"/>
+          <w:sz w:val="28"/>
+          <w:szCs w:val="28"/>
+        </w:rPr>
+      </w:pPr>
+      <w:r>
+        <w:rPr>
+          <w:rFonts w:ascii="Arial" w:hAnsi="Arial" w:cs="Arial"/>
+          <w:sz w:val="28"/>
+          <w:szCs w:val="28"/>
+        </w:rPr>
+        <w:t xml:space="preserve"> </w:t>
+      </w:r>
+      <w:r>
+        <w:rPr>
+          <w:rFonts w:ascii="Arial" w:hAnsi="Arial" w:cs="Arial"/>
+          <w:sz w:val="28"/>
+          <w:szCs w:val="28"/>
+        </w:rPr>
+        <w:t xml:space="preserve"> </w:t>
+      </w:r>
+      <w:r>
+        <w:rPr>
+          <w:rFonts w:ascii="Arial" w:hAnsi="Arial" w:cs="Arial"/>
+          <w:sz w:val="28"/>
+          <w:szCs w:val="28"/>
+        </w:rPr>
+        <w:t xml:space="preserve">En dicho objeto se tendrán una serie de atributos públicos y privados que tendrán como finalidad modelar ciertos aspectos, tales como la posición en X y en Y, las velocidades y demás. Además de que </w:t>
+      </w:r>
+      <w:r>
+        <w:rPr>
+          <w:rFonts w:ascii="Arial" w:hAnsi="Arial" w:cs="Arial"/>
+          <w:sz w:val="28"/>
+          <w:szCs w:val="28"/>
+        </w:rPr>
+        <w:t>tendrá</w:t>
+      </w:r>
+      <w:r>
+        <w:rPr>
+          <w:rFonts w:ascii="Arial" w:hAnsi="Arial" w:cs="Arial"/>
+          <w:sz w:val="28"/>
+          <w:szCs w:val="28"/>
+        </w:rPr>
+        <w:t xml:space="preserve"> un plus en cuanto a sus movimientos, pues el enemigo </w:t>
+      </w:r>
+      <w:r>
+        <w:rPr>
+          <w:rFonts w:ascii="Arial" w:hAnsi="Arial" w:cs="Arial"/>
+          <w:sz w:val="28"/>
+          <w:szCs w:val="28"/>
+        </w:rPr>
+        <w:t>hará</w:t>
+      </w:r>
+      <w:r>
+        <w:rPr>
+          <w:rFonts w:ascii="Arial" w:hAnsi="Arial" w:cs="Arial"/>
+          <w:sz w:val="28"/>
+          <w:szCs w:val="28"/>
+        </w:rPr>
+        <w:t xml:space="preserve"> uso de distintos movimientos ajenos para el jugador.</w:t>
+      </w:r>
+    </w:p>
+    <w:p>
+      <w:pPr>
+        <w:pStyle w:val="Prrafodelista"/>
+        <w:ind w:left="1080"/>
+        <w:jc w:val="both"/>
+        <w:rPr>
+          <w:rFonts w:ascii="Arial" w:hAnsi="Arial" w:cs="Arial"/>
+          <w:sz w:val="28"/>
+          <w:szCs w:val="28"/>
+        </w:rPr>
+      </w:pPr>
+      <w:r>
+        <w:rPr>
+          <w:rFonts w:ascii="Arial" w:hAnsi="Arial" w:cs="Arial"/>
+          <w:b/>
+          <w:sz w:val="28"/>
+          <w:szCs w:val="28"/>
+        </w:rPr>
+        <w:lastRenderedPageBreak/>
+        <w:t>Métodos</w:t>
+      </w:r>
+      <w:r>
+        <w:rPr>
+          <w:rFonts w:ascii="Arial" w:hAnsi="Arial" w:cs="Arial"/>
+          <w:b/>
+          <w:sz w:val="28"/>
+          <w:szCs w:val="28"/>
+        </w:rPr>
+        <w:t xml:space="preserve">: </w:t>
+      </w:r>
+      <w:r>
+        <w:rPr>
+          <w:rFonts w:ascii="Arial" w:hAnsi="Arial" w:cs="Arial"/>
+          <w:sz w:val="28"/>
+          <w:szCs w:val="28"/>
+        </w:rPr>
+        <w:t>Se tendrán en cuenta ciertos movimientos modelados físicamente, los cuales generan la dificultad al jugador. Además, se cree que se heredará de la clase jugador cierto comportamientos, pues a fin de cuentas se tienen naves espaciales que deben mostrar su posición constantemente.</w:t>
+      </w:r>
+    </w:p>
+    <w:p>
+      <w:pPr>
+        <w:ind w:left="1080" w:firstLine="330"/>
+        <w:jc w:val="both"/>
+        <w:rPr>
+          <w:rFonts w:ascii="Arial" w:hAnsi="Arial" w:cs="Arial"/>
+          <w:sz w:val="28"/>
+          <w:szCs w:val="28"/>
+        </w:rPr>
+      </w:pPr>
+      <w:r>
+        <w:rPr>
+          <w:rFonts w:ascii="Arial" w:hAnsi="Arial" w:cs="Arial"/>
+          <w:sz w:val="28"/>
+          <w:szCs w:val="28"/>
+        </w:rPr>
+        <w:t>- Movimientos, aquellos movimientos físicos, tales como, circular, caída libre, rectilíneo uniforme y aquello que modelará las colisiones.</w:t>
+      </w:r>
+    </w:p>
+    <w:p>
+      <w:pPr>
+        <w:jc w:val="both"/>
+        <w:rPr>
+          <w:rFonts w:ascii="Arial" w:hAnsi="Arial" w:cs="Arial"/>
+          <w:sz w:val="28"/>
+          <w:szCs w:val="28"/>
+        </w:rPr>
+      </w:pPr>
+    </w:p>
+    <w:p>
+      <w:pPr>
+        <w:pStyle w:val="Prrafodelista"/>
+        <w:ind w:left="1080"/>
+        <w:jc w:val="both"/>
+        <w:rPr>
+          <w:rFonts w:ascii="Arial" w:hAnsi="Arial" w:cs="Arial"/>
+          <w:sz w:val="28"/>
+          <w:szCs w:val="28"/>
+        </w:rPr>
+      </w:pPr>
+    </w:p>
+    <w:p>
+      <w:pPr>
+        <w:jc w:val="both"/>
+        <w:rPr>
+          <w:rFonts w:ascii="Arial" w:hAnsi="Arial" w:cs="Arial"/>
+          <w:b/>
+          <w:bCs/>
+          <w:sz w:val="28"/>
+          <w:szCs w:val="28"/>
+        </w:rPr>
+      </w:pPr>
+      <w:r>
+        <w:rPr>
+          <w:rFonts w:ascii="Arial" w:hAnsi="Arial" w:cs="Arial"/>
+          <w:b/>
+          <w:bCs/>
+          <w:sz w:val="28"/>
+          <w:szCs w:val="28"/>
+        </w:rPr>
+        <w:t xml:space="preserve">Clase Fondo: </w:t>
+      </w:r>
+    </w:p>
+    <w:p>
+      <w:pPr>
+        <w:jc w:val="both"/>
+        <w:rPr>
+          <w:rFonts w:ascii="Arial" w:hAnsi="Arial" w:cs="Arial"/>
+          <w:sz w:val="28"/>
+          <w:szCs w:val="28"/>
+        </w:rPr>
+      </w:pPr>
+    </w:p>
+    <w:p>
+      <w:pPr>
+        <w:ind w:left="360"/>
+        <w:jc w:val="both"/>
+        <w:rPr>
+          <w:rFonts w:ascii="Arial" w:hAnsi="Arial" w:cs="Arial"/>
+          <w:sz w:val="28"/>
+          <w:szCs w:val="28"/>
+        </w:rPr>
+      </w:pPr>
+      <w:r>
+        <w:rPr>
+          <w:rFonts w:ascii="Arial" w:hAnsi="Arial" w:cs="Arial"/>
+          <w:bCs/>
+          <w:sz w:val="28"/>
+          <w:szCs w:val="28"/>
+        </w:rPr>
+        <w:t>Un fondo en particular será el encargado de identificar el nivel</w:t>
+      </w:r>
+      <w:r>
+        <w:rPr>
+          <w:rFonts w:ascii="Arial" w:hAnsi="Arial" w:cs="Arial"/>
+          <w:sz w:val="28"/>
+          <w:szCs w:val="28"/>
+        </w:rPr>
+        <w:t xml:space="preserve">. Cada nivel se abrirá paso dado un condicional, el cual evaluará </w:t>
+      </w:r>
+    </w:p>
+    <w:p>
+      <w:pPr>
+        <w:pStyle w:val="Prrafodelista"/>
+        <w:ind w:left="1080"/>
+        <w:jc w:val="both"/>
+        <w:rPr>
+          <w:rFonts w:ascii="Arial" w:hAnsi="Arial" w:cs="Arial"/>
+          <w:sz w:val="28"/>
+          <w:szCs w:val="28"/>
+        </w:rPr>
+      </w:pPr>
+    </w:p>
+    <w:p>
+      <w:pPr>
+        <w:ind w:left="360"/>
+        <w:jc w:val="both"/>
+        <w:rPr>
+          <w:rFonts w:ascii="Arial" w:hAnsi="Arial" w:cs="Arial"/>
+          <w:sz w:val="28"/>
+          <w:szCs w:val="28"/>
+        </w:rPr>
+      </w:pPr>
+      <w:r>
+        <w:rPr>
+          <w:rFonts w:ascii="Arial" w:hAnsi="Arial" w:cs="Arial"/>
+          <w:b/>
+          <w:sz w:val="28"/>
+          <w:szCs w:val="28"/>
+        </w:rPr>
+        <w:t>Proyectil</w:t>
+      </w:r>
+      <w:r>
+        <w:rPr>
+          <w:rFonts w:ascii="Arial" w:hAnsi="Arial" w:cs="Arial"/>
+          <w:sz w:val="28"/>
+          <w:szCs w:val="28"/>
+        </w:rPr>
+        <w:t>:  Movimiento de la bala.</w:t>
+      </w:r>
+      <w:r>
+        <w:rPr>
+          <w:rFonts w:ascii="Arial" w:hAnsi="Arial" w:cs="Arial"/>
+          <w:sz w:val="28"/>
+          <w:szCs w:val="28"/>
+        </w:rPr>
+        <w:t xml:space="preserve"> Por tanto, podrá heredar de la clase jugador su respectiva posición en X y Y.</w:t>
+      </w:r>
+      <w:r>
+        <w:rPr>
+          <w:rFonts w:ascii="Arial" w:hAnsi="Arial" w:cs="Arial"/>
+          <w:sz w:val="28"/>
+          <w:szCs w:val="28"/>
+        </w:rPr>
+        <w:t xml:space="preserve"> Esta clase estará presente tanto para el jugador como para el enemigo, por tanto, en un primer momento se va a desear</w:t>
+      </w:r>
+      <w:r>
+        <w:rPr>
+          <w:rFonts w:ascii="Arial" w:hAnsi="Arial" w:cs="Arial"/>
+          <w:sz w:val="28"/>
+          <w:szCs w:val="28"/>
+        </w:rPr>
+        <w:t xml:space="preserve"> que esta clase sea heredada.</w:t>
+      </w:r>
     </w:p>
     <w:p>
       <w:pPr>
@@ -1926,6 +2742,7 @@
           <w:ilvl w:val="0"/>
           <w:numId w:val="6"/>
         </w:numPr>
+        <w:jc w:val="both"/>
         <w:rPr>
           <w:rFonts w:ascii="Arial" w:hAnsi="Arial" w:cs="Arial"/>
           <w:b/>
@@ -1957,23 +2774,31 @@
           <w:sz w:val="28"/>
           <w:szCs w:val="28"/>
         </w:rPr>
-        <w:t xml:space="preserve">A grandes </w:t>
-      </w:r>
-      <w:r>
-        <w:rPr>
-          <w:rFonts w:ascii="Arial" w:hAnsi="Arial" w:cs="Arial"/>
-          <w:sz w:val="28"/>
-          <w:szCs w:val="28"/>
-        </w:rPr>
-        <w:t>rasgos se</w:t>
-      </w:r>
-      <w:r>
-        <w:rPr>
-          <w:rFonts w:ascii="Arial" w:hAnsi="Arial" w:cs="Arial"/>
-          <w:sz w:val="28"/>
-          <w:szCs w:val="28"/>
-        </w:rPr>
-        <w:t xml:space="preserve"> tendrá los siguientes métodos</w:t>
+        <w:t xml:space="preserve">A grandes rasgos se tendrá </w:t>
+      </w:r>
+      <w:r>
+        <w:rPr>
+          <w:rFonts w:ascii="Arial" w:hAnsi="Arial" w:cs="Arial"/>
+          <w:sz w:val="28"/>
+          <w:szCs w:val="28"/>
+        </w:rPr>
+        <w:t>el</w:t>
+      </w:r>
+      <w:r>
+        <w:rPr>
+          <w:rFonts w:ascii="Arial" w:hAnsi="Arial" w:cs="Arial"/>
+          <w:sz w:val="28"/>
+          <w:szCs w:val="28"/>
+        </w:rPr>
+        <w:t xml:space="preserve"> </w:t>
+      </w:r>
+      <w:r>
+        <w:rPr>
+          <w:rFonts w:ascii="Arial" w:hAnsi="Arial" w:cs="Arial"/>
+          <w:sz w:val="28"/>
+          <w:szCs w:val="28"/>
+        </w:rPr>
+        <w:t>siguiente método</w:t>
       </w:r>
       <w:r>
         <w:rPr>
@@ -1989,68 +2814,120 @@
           <w:sz w:val="28"/>
           <w:szCs w:val="28"/>
         </w:rPr>
-        <w:t xml:space="preserve"> Movimientos</w:t>
-      </w:r>
-      <w:r>
-        <w:rPr>
-          <w:rFonts w:ascii="Arial" w:hAnsi="Arial" w:cs="Arial"/>
-          <w:sz w:val="28"/>
-          <w:szCs w:val="28"/>
-        </w:rPr>
-        <w:t>, tiempo de inmunidad.</w:t>
-      </w:r>
-    </w:p>
-    <w:p>
-      <w:pPr>
-        <w:rPr>
-          <w:rFonts w:ascii="Arial" w:hAnsi="Arial" w:cs="Arial"/>
-          <w:sz w:val="28"/>
-          <w:szCs w:val="28"/>
-        </w:rPr>
-      </w:pPr>
+        <w:t xml:space="preserve"> </w:t>
+      </w:r>
+      <w:r>
+        <w:rPr>
+          <w:rFonts w:ascii="Arial" w:hAnsi="Arial" w:cs="Arial"/>
+          <w:i/>
+          <w:iCs/>
+          <w:sz w:val="28"/>
+          <w:szCs w:val="28"/>
+        </w:rPr>
+        <w:t>Movimientos</w:t>
+      </w:r>
+      <w:r>
+        <w:rPr>
+          <w:rFonts w:ascii="Arial" w:hAnsi="Arial" w:cs="Arial"/>
+          <w:sz w:val="28"/>
+          <w:szCs w:val="28"/>
+        </w:rPr>
+        <w:t>, para dar a conocer el movimiento de la bala en el transcurso de su recorrido y a qué velocidad viajará.</w:t>
+      </w:r>
     </w:p>
     <w:p>
       <w:pPr>
         <w:ind w:left="360"/>
-        <w:rPr>
-          <w:rFonts w:ascii="Arial" w:hAnsi="Arial" w:cs="Arial"/>
-          <w:sz w:val="28"/>
-          <w:szCs w:val="28"/>
-        </w:rPr>
-      </w:pPr>
-      <w:proofErr w:type="gramStart"/>
-      <w:r>
-        <w:rPr>
-          <w:rFonts w:ascii="Arial" w:hAnsi="Arial" w:cs="Arial"/>
-          <w:b/>
-          <w:sz w:val="28"/>
-          <w:szCs w:val="28"/>
-        </w:rPr>
-        <w:t>Enemigo</w:t>
-      </w:r>
-      <w:r>
-        <w:rPr>
-          <w:rFonts w:ascii="Arial" w:hAnsi="Arial" w:cs="Arial"/>
-          <w:b/>
-          <w:sz w:val="28"/>
-          <w:szCs w:val="28"/>
-        </w:rPr>
-        <w:t>(</w:t>
-      </w:r>
-      <w:proofErr w:type="gramEnd"/>
-      <w:r>
-        <w:rPr>
-          <w:rFonts w:ascii="Arial" w:hAnsi="Arial" w:cs="Arial"/>
-          <w:b/>
-          <w:sz w:val="28"/>
-          <w:szCs w:val="28"/>
-        </w:rPr>
-        <w:t>)</w:t>
-      </w:r>
-      <w:r>
-        <w:rPr>
-          <w:rFonts w:ascii="Arial" w:hAnsi="Arial" w:cs="Arial"/>
-          <w:b/>
+        <w:jc w:val="both"/>
+        <w:rPr>
+          <w:rFonts w:ascii="Arial" w:hAnsi="Arial" w:cs="Arial"/>
+          <w:sz w:val="28"/>
+          <w:szCs w:val="28"/>
+        </w:rPr>
+      </w:pPr>
+    </w:p>
+    <w:p>
+      <w:pPr>
+        <w:ind w:left="360"/>
+        <w:jc w:val="both"/>
+        <w:rPr>
+          <w:rFonts w:ascii="Arial" w:hAnsi="Arial" w:cs="Arial"/>
+          <w:sz w:val="28"/>
+          <w:szCs w:val="28"/>
+        </w:rPr>
+      </w:pPr>
+      <w:r>
+        <w:rPr>
+          <w:rFonts w:ascii="Arial" w:hAnsi="Arial" w:cs="Arial"/>
+          <w:b/>
+          <w:sz w:val="28"/>
+          <w:szCs w:val="28"/>
+        </w:rPr>
+        <w:t>Puntaje:</w:t>
+      </w:r>
+      <w:r>
+        <w:rPr>
+          <w:rFonts w:ascii="Arial" w:hAnsi="Arial" w:cs="Arial"/>
+          <w:b/>
+          <w:sz w:val="28"/>
+          <w:szCs w:val="28"/>
+        </w:rPr>
+        <w:t xml:space="preserve"> </w:t>
+      </w:r>
+      <w:r>
+        <w:rPr>
+          <w:rFonts w:ascii="Arial" w:hAnsi="Arial" w:cs="Arial"/>
+          <w:sz w:val="28"/>
+          <w:szCs w:val="28"/>
+        </w:rPr>
+        <w:t xml:space="preserve">Y una serie de atributos relacionados al aumento de puntuación. </w:t>
+      </w:r>
+      <w:r>
+        <w:rPr>
+          <w:rFonts w:ascii="Arial" w:hAnsi="Arial" w:cs="Arial"/>
+          <w:sz w:val="28"/>
+          <w:szCs w:val="28"/>
+        </w:rPr>
+        <w:t>Puntuación</w:t>
+      </w:r>
+      <w:r>
+        <w:rPr>
+          <w:rFonts w:ascii="Arial" w:hAnsi="Arial" w:cs="Arial"/>
+          <w:sz w:val="28"/>
+          <w:szCs w:val="28"/>
+        </w:rPr>
+        <w:t>.</w:t>
+      </w:r>
+    </w:p>
+    <w:p>
+      <w:pPr>
+        <w:ind w:left="360"/>
+        <w:jc w:val="both"/>
+        <w:rPr>
+          <w:rFonts w:ascii="Arial" w:hAnsi="Arial" w:cs="Arial"/>
+          <w:sz w:val="28"/>
+          <w:szCs w:val="28"/>
+        </w:rPr>
+      </w:pPr>
+      <w:r>
+        <w:rPr>
+          <w:rFonts w:ascii="Arial" w:hAnsi="Arial" w:cs="Arial"/>
+          <w:sz w:val="28"/>
+          <w:szCs w:val="28"/>
+        </w:rPr>
+        <w:t xml:space="preserve"> </w:t>
+      </w:r>
+      <w:r>
+        <w:rPr>
+          <w:rFonts w:ascii="Arial" w:hAnsi="Arial" w:cs="Arial"/>
+          <w:sz w:val="28"/>
+          <w:szCs w:val="28"/>
+        </w:rPr>
+        <w:t>A grandes rasgos se tendrá los siguientes métodos</w:t>
+      </w:r>
+      <w:r>
+        <w:rPr>
+          <w:rFonts w:ascii="Arial" w:hAnsi="Arial" w:cs="Arial"/>
           <w:sz w:val="28"/>
           <w:szCs w:val="28"/>
         </w:rPr>
@@ -2070,6 +2947,50 @@
           <w:sz w:val="28"/>
           <w:szCs w:val="28"/>
         </w:rPr>
+        <w:t xml:space="preserve">Aumentar puntos para jugador 1 y 2, </w:t>
+      </w:r>
+      <w:r>
+        <w:rPr>
+          <w:rFonts w:ascii="Arial" w:hAnsi="Arial" w:cs="Arial"/>
+          <w:sz w:val="28"/>
+          <w:szCs w:val="28"/>
+        </w:rPr>
+        <w:t>vidas disponibles</w:t>
+      </w:r>
+      <w:r>
+        <w:rPr>
+          <w:rFonts w:ascii="Arial" w:hAnsi="Arial" w:cs="Arial"/>
+          <w:sz w:val="28"/>
+          <w:szCs w:val="28"/>
+        </w:rPr>
+        <w:t>.</w:t>
+      </w:r>
+    </w:p>
+    <w:p>
+      <w:pPr>
+        <w:ind w:left="360"/>
+        <w:jc w:val="both"/>
+        <w:rPr>
+          <w:rFonts w:ascii="Arial" w:hAnsi="Arial" w:cs="Arial"/>
+          <w:sz w:val="28"/>
+          <w:szCs w:val="28"/>
+        </w:rPr>
+      </w:pPr>
+      <w:r>
+        <w:rPr>
+          <w:rFonts w:ascii="Arial" w:hAnsi="Arial" w:cs="Arial"/>
+          <w:b/>
+          <w:sz w:val="28"/>
+          <w:szCs w:val="28"/>
+        </w:rPr>
+        <w:t>Juego:</w:t>
+      </w:r>
+      <w:r>
+        <w:rPr>
+          <w:rFonts w:ascii="Arial" w:hAnsi="Arial" w:cs="Arial"/>
+          <w:sz w:val="28"/>
+          <w:szCs w:val="28"/>
+        </w:rPr>
         <w:t xml:space="preserve"> </w:t>
       </w:r>
       <w:r>
@@ -2078,39 +2999,61 @@
           <w:sz w:val="28"/>
           <w:szCs w:val="28"/>
         </w:rPr>
-        <w:t xml:space="preserve">En dicho objeto se tendrán una serie de atributos públicos y privados que tendrán como finalidad modelar ciertos aspectos, tales como la posición en X y en Y, las velocidades y demás. Además de que </w:t>
-      </w:r>
-      <w:r>
-        <w:rPr>
-          <w:rFonts w:ascii="Arial" w:hAnsi="Arial" w:cs="Arial"/>
-          <w:sz w:val="28"/>
-          <w:szCs w:val="28"/>
-        </w:rPr>
-        <w:t>tendrá</w:t>
-      </w:r>
-      <w:r>
-        <w:rPr>
-          <w:rFonts w:ascii="Arial" w:hAnsi="Arial" w:cs="Arial"/>
-          <w:sz w:val="28"/>
-          <w:szCs w:val="28"/>
-        </w:rPr>
-        <w:t xml:space="preserve"> un plus en cuanto a sus movimientos, pues el enemigo </w:t>
-      </w:r>
-      <w:r>
-        <w:rPr>
-          <w:rFonts w:ascii="Arial" w:hAnsi="Arial" w:cs="Arial"/>
-          <w:sz w:val="28"/>
-          <w:szCs w:val="28"/>
-        </w:rPr>
-        <w:t>hará</w:t>
-      </w:r>
-      <w:r>
-        <w:rPr>
-          <w:rFonts w:ascii="Arial" w:hAnsi="Arial" w:cs="Arial"/>
-          <w:sz w:val="28"/>
-          <w:szCs w:val="28"/>
-        </w:rPr>
-        <w:t xml:space="preserve"> uso de distintos movimientos ajenos para el jugador.</w:t>
+        <w:t xml:space="preserve"> Menú, niveles. Escenas, disparos, fin del juego.</w:t>
+      </w:r>
+    </w:p>
+    <w:p>
+      <w:pPr>
+        <w:jc w:val="both"/>
+        <w:rPr>
+          <w:rFonts w:ascii="Arial" w:hAnsi="Arial" w:cs="Arial"/>
+          <w:sz w:val="28"/>
+          <w:szCs w:val="28"/>
+        </w:rPr>
+      </w:pPr>
+      <w:r>
+        <w:rPr>
+          <w:rFonts w:ascii="Arial" w:hAnsi="Arial" w:cs="Arial"/>
+          <w:sz w:val="28"/>
+          <w:szCs w:val="28"/>
+        </w:rPr>
+        <w:t xml:space="preserve">Se descartan una serie de elementos que </w:t>
+      </w:r>
+      <w:r>
+        <w:rPr>
+          <w:rFonts w:ascii="Arial" w:hAnsi="Arial" w:cs="Arial"/>
+          <w:sz w:val="28"/>
+          <w:szCs w:val="28"/>
+        </w:rPr>
+        <w:t>son fácilmente remplazables con las diferentes posibilidades que brinda la programación orientada a objetos, por medio de la herencia de clases.</w:t>
+      </w:r>
+    </w:p>
+    <w:p>
+      <w:pPr>
+        <w:jc w:val="both"/>
+        <w:rPr>
+          <w:rFonts w:ascii="Arial" w:hAnsi="Arial" w:cs="Arial"/>
+          <w:sz w:val="28"/>
+          <w:szCs w:val="28"/>
+        </w:rPr>
+      </w:pPr>
+    </w:p>
+    <w:p>
+      <w:pPr>
+        <w:jc w:val="both"/>
+        <w:rPr>
+          <w:rFonts w:ascii="Arial" w:hAnsi="Arial" w:cs="Arial"/>
+          <w:sz w:val="28"/>
+          <w:szCs w:val="28"/>
+        </w:rPr>
+      </w:pPr>
+      <w:r>
+        <w:rPr>
+          <w:rFonts w:ascii="Arial" w:hAnsi="Arial" w:cs="Arial"/>
+          <w:sz w:val="28"/>
+          <w:szCs w:val="28"/>
+        </w:rPr>
+        <w:t>Lista de necesidades o retos:</w:t>
       </w:r>
     </w:p>
     <w:p>
@@ -2118,172 +3061,22 @@
         <w:pStyle w:val="Prrafodelista"/>
         <w:numPr>
           <w:ilvl w:val="0"/>
-          <w:numId w:val="6"/>
+          <w:numId w:val="4"/>
         </w:numPr>
-        <w:rPr>
-          <w:rFonts w:ascii="Arial" w:hAnsi="Arial" w:cs="Arial"/>
-          <w:sz w:val="28"/>
-          <w:szCs w:val="28"/>
-        </w:rPr>
-      </w:pPr>
-      <w:r>
-        <w:rPr>
-          <w:rFonts w:ascii="Arial" w:hAnsi="Arial" w:cs="Arial"/>
-          <w:b/>
-          <w:sz w:val="28"/>
-          <w:szCs w:val="28"/>
-        </w:rPr>
-        <w:t>Métodos</w:t>
-      </w:r>
-      <w:r>
-        <w:rPr>
-          <w:rFonts w:ascii="Arial" w:hAnsi="Arial" w:cs="Arial"/>
-          <w:b/>
-          <w:sz w:val="28"/>
-          <w:szCs w:val="28"/>
-        </w:rPr>
-        <w:t xml:space="preserve">: </w:t>
-      </w:r>
-      <w:r>
-        <w:rPr>
-          <w:rFonts w:ascii="Arial" w:hAnsi="Arial" w:cs="Arial"/>
-          <w:sz w:val="28"/>
-          <w:szCs w:val="28"/>
-        </w:rPr>
-        <w:t>Movimiento</w:t>
-      </w:r>
-      <w:r>
-        <w:rPr>
-          <w:rFonts w:ascii="Arial" w:hAnsi="Arial" w:cs="Arial"/>
-          <w:sz w:val="28"/>
-          <w:szCs w:val="28"/>
-        </w:rPr>
-        <w:t xml:space="preserve"> rectilíneo</w:t>
-      </w:r>
-      <w:r>
-        <w:rPr>
-          <w:rFonts w:ascii="Arial" w:hAnsi="Arial" w:cs="Arial"/>
-          <w:sz w:val="28"/>
-          <w:szCs w:val="28"/>
-        </w:rPr>
-        <w:t>, movimiento sinusoidal, Efecto de muerte, colisión, explosión.</w:t>
-      </w:r>
-    </w:p>
-    <w:p>
-      <w:pPr>
-        <w:ind w:left="360"/>
-        <w:rPr>
-          <w:rFonts w:ascii="Arial" w:hAnsi="Arial" w:cs="Arial"/>
-          <w:sz w:val="28"/>
-          <w:szCs w:val="28"/>
-        </w:rPr>
-      </w:pPr>
-      <w:proofErr w:type="gramStart"/>
-      <w:r>
-        <w:rPr>
-          <w:rFonts w:ascii="Arial" w:hAnsi="Arial" w:cs="Arial"/>
-          <w:b/>
-          <w:sz w:val="28"/>
-          <w:szCs w:val="28"/>
-        </w:rPr>
-        <w:t>Fondo</w:t>
-      </w:r>
-      <w:r>
-        <w:rPr>
-          <w:rFonts w:ascii="Arial" w:hAnsi="Arial" w:cs="Arial"/>
-          <w:sz w:val="28"/>
-          <w:szCs w:val="28"/>
-        </w:rPr>
-        <w:t>(</w:t>
-      </w:r>
-      <w:proofErr w:type="gramEnd"/>
-      <w:r>
-        <w:rPr>
-          <w:rFonts w:ascii="Arial" w:hAnsi="Arial" w:cs="Arial"/>
-          <w:sz w:val="28"/>
-          <w:szCs w:val="28"/>
-        </w:rPr>
-        <w:t>)</w:t>
-      </w:r>
-      <w:r>
-        <w:rPr>
-          <w:rFonts w:ascii="Arial" w:hAnsi="Arial" w:cs="Arial"/>
-          <w:sz w:val="28"/>
-          <w:szCs w:val="28"/>
-        </w:rPr>
-        <w:t xml:space="preserve">: </w:t>
-      </w:r>
-      <w:r>
-        <w:rPr>
-          <w:rFonts w:ascii="Arial" w:hAnsi="Arial" w:cs="Arial"/>
-          <w:sz w:val="28"/>
-          <w:szCs w:val="28"/>
-        </w:rPr>
-        <w:t>3 Fondos diferentes para los diferentes niveles.</w:t>
-      </w:r>
-    </w:p>
-    <w:p>
-      <w:pPr>
-        <w:pStyle w:val="Prrafodelista"/>
-        <w:ind w:left="1080"/>
-        <w:rPr>
-          <w:rFonts w:ascii="Arial" w:hAnsi="Arial" w:cs="Arial"/>
-          <w:sz w:val="28"/>
-          <w:szCs w:val="28"/>
-        </w:rPr>
-      </w:pPr>
-    </w:p>
-    <w:p>
-      <w:pPr>
-        <w:ind w:left="360"/>
-        <w:rPr>
-          <w:rFonts w:ascii="Arial" w:hAnsi="Arial" w:cs="Arial"/>
-          <w:sz w:val="28"/>
-          <w:szCs w:val="28"/>
-        </w:rPr>
-      </w:pPr>
-      <w:r>
-        <w:rPr>
-          <w:rFonts w:ascii="Arial" w:hAnsi="Arial" w:cs="Arial"/>
-          <w:b/>
-          <w:sz w:val="28"/>
-          <w:szCs w:val="28"/>
-        </w:rPr>
-        <w:t>Proyectil</w:t>
-      </w:r>
-      <w:r>
-        <w:rPr>
-          <w:rFonts w:ascii="Arial" w:hAnsi="Arial" w:cs="Arial"/>
-          <w:sz w:val="28"/>
-          <w:szCs w:val="28"/>
-        </w:rPr>
-        <w:t>:  Movimiento de la bala.</w:t>
-      </w:r>
-      <w:r>
-        <w:rPr>
-          <w:rFonts w:ascii="Arial" w:hAnsi="Arial" w:cs="Arial"/>
-          <w:sz w:val="28"/>
-          <w:szCs w:val="28"/>
-        </w:rPr>
-        <w:t xml:space="preserve"> Por tanto, podrá heredar de la clase jugador su respectiva posición en X y </w:t>
-      </w:r>
-      <w:proofErr w:type="spellStart"/>
-      <w:r>
-        <w:rPr>
-          <w:rFonts w:ascii="Arial" w:hAnsi="Arial" w:cs="Arial"/>
-          <w:sz w:val="28"/>
-          <w:szCs w:val="28"/>
-        </w:rPr>
-        <w:t>Y</w:t>
-      </w:r>
-      <w:proofErr w:type="spellEnd"/>
-      <w:r>
-        <w:rPr>
-          <w:rFonts w:ascii="Arial" w:hAnsi="Arial" w:cs="Arial"/>
-          <w:sz w:val="28"/>
-          <w:szCs w:val="28"/>
-        </w:rPr>
-        <w:t>.</w:t>
+        <w:jc w:val="both"/>
+        <w:rPr>
+          <w:rFonts w:ascii="Arial" w:hAnsi="Arial" w:cs="Arial"/>
+          <w:sz w:val="28"/>
+          <w:szCs w:val="28"/>
+        </w:rPr>
+      </w:pPr>
+      <w:r>
+        <w:rPr>
+          <w:rFonts w:ascii="Arial" w:hAnsi="Arial" w:cs="Arial"/>
+          <w:sz w:val="28"/>
+          <w:szCs w:val="28"/>
+        </w:rPr>
+        <w:t>Indagar en las diferentes librerías de QT, con el fin de encontrar aquella que se ajuste a la integración de efectos auditivos que mejoren la interacción y experiencia del juego.</w:t>
       </w:r>
     </w:p>
     <w:p>
@@ -2291,259 +3084,23 @@
         <w:pStyle w:val="Prrafodelista"/>
         <w:numPr>
           <w:ilvl w:val="0"/>
-          <w:numId w:val="6"/>
+          <w:numId w:val="4"/>
         </w:numPr>
-        <w:rPr>
-          <w:rFonts w:ascii="Arial" w:hAnsi="Arial" w:cs="Arial"/>
-          <w:b/>
-          <w:sz w:val="28"/>
-          <w:szCs w:val="28"/>
-        </w:rPr>
-      </w:pPr>
-      <w:r>
-        <w:rPr>
-          <w:rFonts w:ascii="Arial" w:hAnsi="Arial" w:cs="Arial"/>
-          <w:b/>
-          <w:sz w:val="28"/>
-          <w:szCs w:val="28"/>
-        </w:rPr>
-        <w:t>Métodos</w:t>
-      </w:r>
-      <w:r>
-        <w:rPr>
-          <w:rFonts w:ascii="Arial" w:hAnsi="Arial" w:cs="Arial"/>
-          <w:b/>
-          <w:sz w:val="28"/>
-          <w:szCs w:val="28"/>
-        </w:rPr>
-        <w:t xml:space="preserve">: </w:t>
-      </w:r>
-      <w:r>
-        <w:rPr>
-          <w:rFonts w:ascii="Arial" w:hAnsi="Arial" w:cs="Arial"/>
-          <w:sz w:val="28"/>
-          <w:szCs w:val="28"/>
-        </w:rPr>
-        <w:t>A grandes rasgos se tendrá los siguientes métodos</w:t>
-      </w:r>
-      <w:r>
-        <w:rPr>
-          <w:rFonts w:ascii="Arial" w:hAnsi="Arial" w:cs="Arial"/>
-          <w:sz w:val="28"/>
-          <w:szCs w:val="28"/>
-        </w:rPr>
-        <w:t>:</w:t>
-      </w:r>
-      <w:r>
-        <w:rPr>
-          <w:rFonts w:ascii="Arial" w:hAnsi="Arial" w:cs="Arial"/>
-          <w:sz w:val="28"/>
-          <w:szCs w:val="28"/>
-        </w:rPr>
-        <w:t xml:space="preserve"> Movimientos</w:t>
-      </w:r>
-      <w:r>
-        <w:rPr>
-          <w:rFonts w:ascii="Arial" w:hAnsi="Arial" w:cs="Arial"/>
-          <w:sz w:val="28"/>
-          <w:szCs w:val="28"/>
-        </w:rPr>
-        <w:t xml:space="preserve">, </w:t>
-      </w:r>
-      <w:r>
-        <w:rPr>
-          <w:rFonts w:ascii="Arial" w:hAnsi="Arial" w:cs="Arial"/>
-          <w:sz w:val="28"/>
-          <w:szCs w:val="28"/>
-        </w:rPr>
-        <w:t>Colisión</w:t>
-      </w:r>
-      <w:r>
-        <w:rPr>
-          <w:rFonts w:ascii="Arial" w:hAnsi="Arial" w:cs="Arial"/>
-          <w:sz w:val="28"/>
-          <w:szCs w:val="28"/>
-        </w:rPr>
-        <w:t>.</w:t>
-      </w:r>
-    </w:p>
-    <w:p>
-      <w:pPr>
-        <w:ind w:left="360"/>
-        <w:rPr>
-          <w:rFonts w:ascii="Arial" w:hAnsi="Arial" w:cs="Arial"/>
-          <w:sz w:val="28"/>
-          <w:szCs w:val="28"/>
-        </w:rPr>
-      </w:pPr>
-    </w:p>
-    <w:p>
-      <w:pPr>
-        <w:ind w:left="360"/>
-        <w:rPr>
-          <w:rFonts w:ascii="Arial" w:hAnsi="Arial" w:cs="Arial"/>
-          <w:sz w:val="28"/>
-          <w:szCs w:val="28"/>
-        </w:rPr>
-      </w:pPr>
-      <w:r>
-        <w:rPr>
-          <w:rFonts w:ascii="Arial" w:hAnsi="Arial" w:cs="Arial"/>
-          <w:b/>
-          <w:sz w:val="28"/>
-          <w:szCs w:val="28"/>
-        </w:rPr>
-        <w:t>Puntaje:</w:t>
-      </w:r>
-      <w:r>
-        <w:rPr>
-          <w:rFonts w:ascii="Arial" w:hAnsi="Arial" w:cs="Arial"/>
-          <w:b/>
-          <w:sz w:val="28"/>
-          <w:szCs w:val="28"/>
-        </w:rPr>
-        <w:t xml:space="preserve"> </w:t>
-      </w:r>
-      <w:r>
-        <w:rPr>
-          <w:rFonts w:ascii="Arial" w:hAnsi="Arial" w:cs="Arial"/>
-          <w:sz w:val="28"/>
-          <w:szCs w:val="28"/>
-        </w:rPr>
-        <w:t xml:space="preserve">Y una serie de atributos relacionados al aumento de puntuación. </w:t>
-      </w:r>
-      <w:proofErr w:type="spellStart"/>
-      <w:r>
-        <w:rPr>
-          <w:rFonts w:ascii="Arial" w:hAnsi="Arial" w:cs="Arial"/>
-          <w:sz w:val="28"/>
-          <w:szCs w:val="28"/>
-        </w:rPr>
-        <w:t>Puntuacion</w:t>
-      </w:r>
-      <w:proofErr w:type="spellEnd"/>
-      <w:r>
-        <w:rPr>
-          <w:rFonts w:ascii="Arial" w:hAnsi="Arial" w:cs="Arial"/>
-          <w:sz w:val="28"/>
-          <w:szCs w:val="28"/>
-        </w:rPr>
-        <w:t>.</w:t>
-      </w:r>
-    </w:p>
-    <w:p>
-      <w:pPr>
-        <w:ind w:left="360"/>
-        <w:rPr>
-          <w:rFonts w:ascii="Arial" w:hAnsi="Arial" w:cs="Arial"/>
-          <w:sz w:val="28"/>
-          <w:szCs w:val="28"/>
-        </w:rPr>
-      </w:pPr>
-      <w:r>
-        <w:rPr>
-          <w:rFonts w:ascii="Arial" w:hAnsi="Arial" w:cs="Arial"/>
-          <w:sz w:val="28"/>
-          <w:szCs w:val="28"/>
-        </w:rPr>
-        <w:t xml:space="preserve"> </w:t>
-      </w:r>
-      <w:r>
-        <w:rPr>
-          <w:rFonts w:ascii="Arial" w:hAnsi="Arial" w:cs="Arial"/>
-          <w:sz w:val="28"/>
-          <w:szCs w:val="28"/>
-        </w:rPr>
-        <w:t>A grandes rasgos se tendrá los siguientes métodos</w:t>
-      </w:r>
-      <w:r>
-        <w:rPr>
-          <w:rFonts w:ascii="Arial" w:hAnsi="Arial" w:cs="Arial"/>
-          <w:sz w:val="28"/>
-          <w:szCs w:val="28"/>
-        </w:rPr>
-        <w:t>:</w:t>
-      </w:r>
-      <w:r>
-        <w:rPr>
-          <w:rFonts w:ascii="Arial" w:hAnsi="Arial" w:cs="Arial"/>
-          <w:sz w:val="28"/>
-          <w:szCs w:val="28"/>
-        </w:rPr>
-        <w:t xml:space="preserve"> </w:t>
-      </w:r>
-      <w:r>
-        <w:rPr>
-          <w:rFonts w:ascii="Arial" w:hAnsi="Arial" w:cs="Arial"/>
-          <w:sz w:val="28"/>
-          <w:szCs w:val="28"/>
-        </w:rPr>
-        <w:t xml:space="preserve">Aumentar puntos para jugador 1 y 2, </w:t>
-      </w:r>
-      <w:r>
-        <w:rPr>
-          <w:rFonts w:ascii="Arial" w:hAnsi="Arial" w:cs="Arial"/>
-          <w:sz w:val="28"/>
-          <w:szCs w:val="28"/>
-        </w:rPr>
-        <w:t>vidas disponibles</w:t>
-      </w:r>
-      <w:r>
-        <w:rPr>
-          <w:rFonts w:ascii="Arial" w:hAnsi="Arial" w:cs="Arial"/>
-          <w:sz w:val="28"/>
-          <w:szCs w:val="28"/>
-        </w:rPr>
-        <w:t>.</w:t>
-      </w:r>
-    </w:p>
-    <w:p>
-      <w:pPr>
-        <w:ind w:left="360"/>
-        <w:rPr>
-          <w:rFonts w:ascii="Arial" w:hAnsi="Arial" w:cs="Arial"/>
-          <w:sz w:val="28"/>
-          <w:szCs w:val="28"/>
-        </w:rPr>
-      </w:pPr>
-      <w:r>
-        <w:rPr>
-          <w:rFonts w:ascii="Arial" w:hAnsi="Arial" w:cs="Arial"/>
-          <w:b/>
-          <w:sz w:val="28"/>
-          <w:szCs w:val="28"/>
-        </w:rPr>
-        <w:t>Juego:</w:t>
-      </w:r>
-      <w:r>
-        <w:rPr>
-          <w:rFonts w:ascii="Arial" w:hAnsi="Arial" w:cs="Arial"/>
-          <w:sz w:val="28"/>
-          <w:szCs w:val="28"/>
-        </w:rPr>
-        <w:t xml:space="preserve"> </w:t>
-      </w:r>
-      <w:r>
-        <w:rPr>
-          <w:rFonts w:ascii="Arial" w:hAnsi="Arial" w:cs="Arial"/>
-          <w:sz w:val="28"/>
-          <w:szCs w:val="28"/>
-        </w:rPr>
-        <w:t xml:space="preserve"> Menú, niveles. Escenas, disparos, fin del juego.</w:t>
-      </w:r>
-    </w:p>
-    <w:p>
-      <w:pPr>
-        <w:ind w:left="360"/>
-        <w:rPr>
-          <w:rFonts w:ascii="Arial" w:hAnsi="Arial" w:cs="Arial"/>
-          <w:sz w:val="28"/>
-          <w:szCs w:val="28"/>
-          <w:u w:val="single"/>
-        </w:rPr>
-      </w:pPr>
-      <w:bookmarkStart w:id="0" w:name="_GoBack"/>
-      <w:bookmarkEnd w:id="0"/>
+        <w:jc w:val="both"/>
+        <w:rPr>
+          <w:rFonts w:ascii="Arial" w:hAnsi="Arial" w:cs="Arial"/>
+          <w:sz w:val="28"/>
+          <w:szCs w:val="28"/>
+        </w:rPr>
+      </w:pPr>
+      <w:r>
+        <w:rPr>
+          <w:rFonts w:ascii="Arial" w:hAnsi="Arial" w:cs="Arial"/>
+          <w:sz w:val="28"/>
+          <w:szCs w:val="28"/>
+        </w:rPr>
+        <w:t xml:space="preserve">Implementar colisionador con el fin de generar de </w:t>
+      </w:r>
     </w:p>
     <w:p>
       <w:pPr>
@@ -2595,7 +3152,7 @@
 </file>
 
 <file path=word/numbering.xml><?xml version="1.0" encoding="utf-8"?>
-<w:numbering xmlns:wpc="http://schemas.microsoft.com/office/word/2010/wordprocessingCanvas" xmlns:cx="http://schemas.microsoft.com/office/drawing/2014/chartex" xmlns:mc="http://schemas.openxmlformats.org/markup-compatibility/2006" xmlns:o="urn:schemas-microsoft-com:office:office" xmlns:r="http://schemas.openxmlformats.org/officeDocument/2006/relationships" xmlns:m="http://schemas.openxmlformats.org/officeDocument/2006/math" xmlns:v="urn:schemas-microsoft-com:vml" xmlns:wp14="http://schemas.microsoft.com/office/word/2010/wordprocessingDrawing" xmlns:wp="http://schemas.openxmlformats.org/drawingml/2006/wordprocessingDrawing" xmlns:w10="urn:schemas-microsoft-com:office:word" xmlns:w="http://schemas.openxmlformats.org/wordprocessingml/2006/main" xmlns:w14="http://schemas.microsoft.com/office/word/2010/wordml" xmlns:w15="http://schemas.microsoft.com/office/word/2012/wordml" xmlns:w16se="http://schemas.microsoft.com/office/word/2015/wordml/symex" xmlns:wpg="http://schemas.microsoft.com/office/word/2010/wordprocessingGroup" xmlns:wpi="http://schemas.microsoft.com/office/word/2010/wordprocessingInk" xmlns:wne="http://schemas.microsoft.com/office/word/2006/wordml" xmlns:wps="http://schemas.microsoft.com/office/word/2010/wordprocessingShape" mc:Ignorable="w14 w15 w16se wp14">
+<w:numbering xmlns:wpc="http://schemas.microsoft.com/office/word/2010/wordprocessingCanvas" xmlns:cx="http://schemas.microsoft.com/office/drawing/2014/chartex" xmlns:cx1="http://schemas.microsoft.com/office/drawing/2015/9/8/chartex" xmlns:cx2="http://schemas.microsoft.com/office/drawing/2015/10/21/chartex" xmlns:cx3="http://schemas.microsoft.com/office/drawing/2016/5/9/chartex" xmlns:cx4="http://schemas.microsoft.com/office/drawing/2016/5/10/chartex" xmlns:cx5="http://schemas.microsoft.com/office/drawing/2016/5/11/chartex" xmlns:cx6="http://schemas.microsoft.com/office/drawing/2016/5/12/chartex" xmlns:cx7="http://schemas.microsoft.com/office/drawing/2016/5/13/chartex" xmlns:cx8="http://schemas.microsoft.com/office/drawing/2016/5/14/chartex" xmlns:mc="http://schemas.openxmlformats.org/markup-compatibility/2006" xmlns:aink="http://schemas.microsoft.com/office/drawing/2016/ink" xmlns:am3d="http://schemas.microsoft.com/office/drawing/2017/model3d" xmlns:o="urn:schemas-microsoft-com:office:office" xmlns:oel="http://schemas.microsoft.com/office/2019/extlst" xmlns:r="http://schemas.openxmlformats.org/officeDocument/2006/relationships" xmlns:m="http://schemas.openxmlformats.org/officeDocument/2006/math" xmlns:v="urn:schemas-microsoft-com:vml" xmlns:wp14="http://schemas.microsoft.com/office/word/2010/wordprocessingDrawing" xmlns:wp="http://schemas.openxmlformats.org/drawingml/2006/wordprocessingDrawing" xmlns:w10="urn:schemas-microsoft-com:office:word" xmlns:w="http://schemas.openxmlformats.org/wordprocessingml/2006/main" xmlns:w14="http://schemas.microsoft.com/office/word/2010/wordml" xmlns:w15="http://schemas.microsoft.com/office/word/2012/wordml" xmlns:w16cex="http://schemas.microsoft.com/office/word/2018/wordml/cex" xmlns:w16cid="http://schemas.microsoft.com/office/word/2016/wordml/cid" xmlns:w16="http://schemas.microsoft.com/office/word/2018/wordml" xmlns:w16du="http://schemas.microsoft.com/office/word/2023/wordml/word16du" xmlns:w16sdtdh="http://schemas.microsoft.com/office/word/2020/wordml/sdtdatahash" xmlns:w16se="http://schemas.microsoft.com/office/word/2015/wordml/symex" xmlns:wpg="http://schemas.microsoft.com/office/word/2010/wordprocessingGroup" xmlns:wpi="http://schemas.microsoft.com/office/word/2010/wordprocessingInk" xmlns:wne="http://schemas.microsoft.com/office/word/2006/wordml" xmlns:wps="http://schemas.microsoft.com/office/word/2010/wordprocessingShape" mc:Ignorable="w14 w15 w16se w16cid w16 w16cex w16sdtdh wp14">
   <w:abstractNum w:abstractNumId="0" w15:restartNumberingAfterBreak="0">
     <w:nsid w:val="0F8F0BFC"/>
     <w:multiLevelType w:val="hybridMultilevel"/>
@@ -2712,7 +3269,7 @@
   <w:abstractNum w:abstractNumId="1" w15:restartNumberingAfterBreak="0">
     <w:nsid w:val="174725FA"/>
     <w:multiLevelType w:val="hybridMultilevel"/>
-    <w:tmpl w:val="338A8B64"/>
+    <w:tmpl w:val="4B66F304"/>
     <w:lvl w:ilvl="0" w:tplc="3E7ED586">
       <w:start w:val="5"/>
       <w:numFmt w:val="bullet"/>
@@ -3248,29 +3805,29 @@
       </w:pPr>
     </w:lvl>
   </w:abstractNum>
-  <w:num w:numId="1">
+  <w:num w:numId="1" w16cid:durableId="2124763751">
     <w:abstractNumId w:val="5"/>
   </w:num>
-  <w:num w:numId="2">
+  <w:num w:numId="2" w16cid:durableId="148135817">
     <w:abstractNumId w:val="0"/>
   </w:num>
-  <w:num w:numId="3">
+  <w:num w:numId="3" w16cid:durableId="924806455">
     <w:abstractNumId w:val="3"/>
   </w:num>
-  <w:num w:numId="4">
+  <w:num w:numId="4" w16cid:durableId="448666961">
     <w:abstractNumId w:val="1"/>
   </w:num>
-  <w:num w:numId="5">
+  <w:num w:numId="5" w16cid:durableId="61611403">
     <w:abstractNumId w:val="2"/>
   </w:num>
-  <w:num w:numId="6">
+  <w:num w:numId="6" w16cid:durableId="575432146">
     <w:abstractNumId w:val="4"/>
   </w:num>
 </w:numbering>
 </file>
 
 <file path=word/styles.xml><?xml version="1.0" encoding="utf-8"?>
-<w:styles xmlns:mc="http://schemas.openxmlformats.org/markup-compatibility/2006" xmlns:r="http://schemas.openxmlformats.org/officeDocument/2006/relationships" xmlns:w="http://schemas.openxmlformats.org/wordprocessingml/2006/main" xmlns:w14="http://schemas.microsoft.com/office/word/2010/wordml" xmlns:w15="http://schemas.microsoft.com/office/word/2012/wordml" xmlns:w16se="http://schemas.microsoft.com/office/word/2015/wordml/symex" mc:Ignorable="w14 w15 w16se">
+<w:styles xmlns:mc="http://schemas.openxmlformats.org/markup-compatibility/2006" xmlns:r="http://schemas.openxmlformats.org/officeDocument/2006/relationships" xmlns:w="http://schemas.openxmlformats.org/wordprocessingml/2006/main" xmlns:w14="http://schemas.microsoft.com/office/word/2010/wordml" xmlns:w15="http://schemas.microsoft.com/office/word/2012/wordml" xmlns:w16cex="http://schemas.microsoft.com/office/word/2018/wordml/cex" xmlns:w16cid="http://schemas.microsoft.com/office/word/2016/wordml/cid" xmlns:w16="http://schemas.microsoft.com/office/word/2018/wordml" xmlns:w16sdtdh="http://schemas.microsoft.com/office/word/2020/wordml/sdtdatahash" xmlns:w16se="http://schemas.microsoft.com/office/word/2015/wordml/symex" mc:Ignorable="w14 w15 w16se w16cid w16 w16cex w16sdtdh">
   <w:docDefaults>
     <w:rPrDefault>
       <w:rPr>
@@ -3286,7 +3843,7 @@
       </w:pPr>
     </w:pPrDefault>
   </w:docDefaults>
-  <w:latentStyles w:defLockedState="0" w:defUIPriority="99" w:defSemiHidden="0" w:defUnhideWhenUsed="0" w:defQFormat="0" w:count="371">
+  <w:latentStyles w:defLockedState="0" w:defUIPriority="99" w:defSemiHidden="0" w:defUnhideWhenUsed="0" w:defQFormat="0" w:count="376">
     <w:lsdException w:name="Normal" w:uiPriority="0" w:qFormat="1"/>
     <w:lsdException w:name="heading 1" w:uiPriority="9" w:qFormat="1"/>
     <w:lsdException w:name="heading 2" w:semiHidden="1" w:uiPriority="9" w:unhideWhenUsed="1" w:qFormat="1"/>
@@ -3658,11 +4215,16 @@
     <w:lsdException w:name="List Table 5 Dark Accent 6" w:uiPriority="50"/>
     <w:lsdException w:name="List Table 6 Colorful Accent 6" w:uiPriority="51"/>
     <w:lsdException w:name="List Table 7 Colorful Accent 6" w:uiPriority="52"/>
+    <w:lsdException w:name="Mention" w:semiHidden="1" w:unhideWhenUsed="1"/>
+    <w:lsdException w:name="Smart Hyperlink" w:semiHidden="1" w:unhideWhenUsed="1"/>
+    <w:lsdException w:name="Hashtag" w:semiHidden="1" w:unhideWhenUsed="1"/>
+    <w:lsdException w:name="Unresolved Mention" w:semiHidden="1" w:unhideWhenUsed="1"/>
+    <w:lsdException w:name="Smart Link" w:semiHidden="1" w:unhideWhenUsed="1"/>
   </w:latentStyles>
   <w:style w:type="paragraph" w:default="1" w:styleId="Normal">
     <w:name w:val="Normal"/>
     <w:qFormat/>
-    <w:rsid w:val="000A583D"/>
+    <w:rsid w:val="006D0414"/>
     <w:pPr>
       <w:spacing w:line="256" w:lineRule="auto"/>
     </w:pPr>

</xml_diff>

<commit_message>
Se modificó las fisicas y un error al final del archivo.
</commit_message>
<xml_diff>
--- a/Ideación del proyecto final.docx
+++ b/Ideación del proyecto final.docx
@@ -1,6 +1,6 @@
 
 <file path=word/document.xml><?xml version="1.0" encoding="utf-8"?>
-<w:document xmlns:wpc="http://schemas.microsoft.com/office/word/2010/wordprocessingCanvas" xmlns:cx="http://schemas.microsoft.com/office/drawing/2014/chartex" xmlns:cx1="http://schemas.microsoft.com/office/drawing/2015/9/8/chartex" xmlns:cx2="http://schemas.microsoft.com/office/drawing/2015/10/21/chartex" xmlns:cx3="http://schemas.microsoft.com/office/drawing/2016/5/9/chartex" xmlns:cx4="http://schemas.microsoft.com/office/drawing/2016/5/10/chartex" xmlns:cx5="http://schemas.microsoft.com/office/drawing/2016/5/11/chartex" xmlns:cx6="http://schemas.microsoft.com/office/drawing/2016/5/12/chartex" xmlns:cx7="http://schemas.microsoft.com/office/drawing/2016/5/13/chartex" xmlns:cx8="http://schemas.microsoft.com/office/drawing/2016/5/14/chartex" xmlns:mc="http://schemas.openxmlformats.org/markup-compatibility/2006" xmlns:aink="http://schemas.microsoft.com/office/drawing/2016/ink" xmlns:am3d="http://schemas.microsoft.com/office/drawing/2017/model3d" xmlns:o="urn:schemas-microsoft-com:office:office" xmlns:oel="http://schemas.microsoft.com/office/2019/extlst" xmlns:r="http://schemas.openxmlformats.org/officeDocument/2006/relationships" xmlns:m="http://schemas.openxmlformats.org/officeDocument/2006/math" xmlns:v="urn:schemas-microsoft-com:vml" xmlns:wp14="http://schemas.microsoft.com/office/word/2010/wordprocessingDrawing" xmlns:wp="http://schemas.openxmlformats.org/drawingml/2006/wordprocessingDrawing" xmlns:w10="urn:schemas-microsoft-com:office:word" xmlns:w="http://schemas.openxmlformats.org/wordprocessingml/2006/main" xmlns:w14="http://schemas.microsoft.com/office/word/2010/wordml" xmlns:w15="http://schemas.microsoft.com/office/word/2012/wordml" xmlns:w16cex="http://schemas.microsoft.com/office/word/2018/wordml/cex" xmlns:w16cid="http://schemas.microsoft.com/office/word/2016/wordml/cid" xmlns:w16="http://schemas.microsoft.com/office/word/2018/wordml" xmlns:w16du="http://schemas.microsoft.com/office/word/2023/wordml/word16du" xmlns:w16sdtdh="http://schemas.microsoft.com/office/word/2020/wordml/sdtdatahash" xmlns:w16se="http://schemas.microsoft.com/office/word/2015/wordml/symex" xmlns:wpg="http://schemas.microsoft.com/office/word/2010/wordprocessingGroup" xmlns:wpi="http://schemas.microsoft.com/office/word/2010/wordprocessingInk" xmlns:wne="http://schemas.microsoft.com/office/word/2006/wordml" xmlns:wps="http://schemas.microsoft.com/office/word/2010/wordprocessingShape" mc:Ignorable="w14 w15 w16se w16cid w16 w16cex w16sdtdh wp14">
+<w:document xmlns:wpc="http://schemas.microsoft.com/office/word/2010/wordprocessingCanvas" xmlns:cx="http://schemas.microsoft.com/office/drawing/2014/chartex" xmlns:cx1="http://schemas.microsoft.com/office/drawing/2015/9/8/chartex" xmlns:cx2="http://schemas.microsoft.com/office/drawing/2015/10/21/chartex" xmlns:cx3="http://schemas.microsoft.com/office/drawing/2016/5/9/chartex" xmlns:cx4="http://schemas.microsoft.com/office/drawing/2016/5/10/chartex" xmlns:cx5="http://schemas.microsoft.com/office/drawing/2016/5/11/chartex" xmlns:cx6="http://schemas.microsoft.com/office/drawing/2016/5/12/chartex" xmlns:cx7="http://schemas.microsoft.com/office/drawing/2016/5/13/chartex" xmlns:cx8="http://schemas.microsoft.com/office/drawing/2016/5/14/chartex" xmlns:mc="http://schemas.openxmlformats.org/markup-compatibility/2006" xmlns:aink="http://schemas.microsoft.com/office/drawing/2016/ink" xmlns:am3d="http://schemas.microsoft.com/office/drawing/2017/model3d" xmlns:o="urn:schemas-microsoft-com:office:office" xmlns:r="http://schemas.openxmlformats.org/officeDocument/2006/relationships" xmlns:m="http://schemas.openxmlformats.org/officeDocument/2006/math" xmlns:v="urn:schemas-microsoft-com:vml" xmlns:wp14="http://schemas.microsoft.com/office/word/2010/wordprocessingDrawing" xmlns:wp="http://schemas.openxmlformats.org/drawingml/2006/wordprocessingDrawing" xmlns:w10="urn:schemas-microsoft-com:office:word" xmlns:w="http://schemas.openxmlformats.org/wordprocessingml/2006/main" xmlns:w14="http://schemas.microsoft.com/office/word/2010/wordml" xmlns:w15="http://schemas.microsoft.com/office/word/2012/wordml" xmlns:w16cex="http://schemas.microsoft.com/office/word/2018/wordml/cex" xmlns:w16cid="http://schemas.microsoft.com/office/word/2016/wordml/cid" xmlns:w16="http://schemas.microsoft.com/office/word/2018/wordml" xmlns:w16sdtdh="http://schemas.microsoft.com/office/word/2020/wordml/sdtdatahash" xmlns:w16se="http://schemas.microsoft.com/office/word/2015/wordml/symex" xmlns:wpg="http://schemas.microsoft.com/office/word/2010/wordprocessingGroup" xmlns:wpi="http://schemas.microsoft.com/office/word/2010/wordprocessingInk" xmlns:wne="http://schemas.microsoft.com/office/word/2006/wordml" xmlns:wps="http://schemas.microsoft.com/office/word/2010/wordprocessingShape" mc:Ignorable="w14 w15 w16se w16cid w16 w16cex w16sdtdh wp14">
   <w:body>
     <w:p>
       <w:pPr>
@@ -36,6 +36,7 @@
           <w:u w:val="single"/>
         </w:rPr>
       </w:pPr>
+      <w:proofErr w:type="spellStart"/>
       <w:r>
         <w:rPr>
           <w:rFonts w:ascii="Arial" w:hAnsi="Arial" w:cs="Arial"/>
@@ -46,6 +47,7 @@
         </w:rPr>
         <w:t>ArmagHEADon</w:t>
       </w:r>
+      <w:proofErr w:type="spellEnd"/>
     </w:p>
     <w:p>
       <w:pPr>
@@ -486,13 +488,23 @@
         </w:rPr>
         <w:t xml:space="preserve"> denominados los </w:t>
       </w:r>
-      <w:r>
-        <w:rPr>
-          <w:rFonts w:ascii="Arial" w:hAnsi="Arial" w:cs="Arial"/>
-          <w:sz w:val="28"/>
-          <w:szCs w:val="28"/>
-        </w:rPr>
-        <w:t xml:space="preserve">bobbleheads, son </w:t>
+      <w:proofErr w:type="spellStart"/>
+      <w:r>
+        <w:rPr>
+          <w:rFonts w:ascii="Arial" w:hAnsi="Arial" w:cs="Arial"/>
+          <w:sz w:val="28"/>
+          <w:szCs w:val="28"/>
+        </w:rPr>
+        <w:t>bobbleheads</w:t>
+      </w:r>
+      <w:proofErr w:type="spellEnd"/>
+      <w:r>
+        <w:rPr>
+          <w:rFonts w:ascii="Arial" w:hAnsi="Arial" w:cs="Arial"/>
+          <w:sz w:val="28"/>
+          <w:szCs w:val="28"/>
+        </w:rPr>
+        <w:t xml:space="preserve">, son </w:t>
       </w:r>
       <w:r>
         <w:rPr>
@@ -666,7 +678,16 @@
           <w:sz w:val="28"/>
           <w:szCs w:val="28"/>
         </w:rPr>
-        <w:t>(B</w:t>
+        <w:t>(</w:t>
+      </w:r>
+      <w:proofErr w:type="spellStart"/>
+      <w:r>
+        <w:rPr>
+          <w:rFonts w:ascii="Arial" w:hAnsi="Arial" w:cs="Arial"/>
+          <w:sz w:val="28"/>
+          <w:szCs w:val="28"/>
+        </w:rPr>
+        <w:t>B</w:t>
       </w:r>
       <w:r>
         <w:rPr>
@@ -676,6 +697,7 @@
         </w:rPr>
         <w:t>obbleheadlandia</w:t>
       </w:r>
+      <w:proofErr w:type="spellEnd"/>
       <w:r>
         <w:rPr>
           <w:rFonts w:ascii="Arial" w:hAnsi="Arial" w:cs="Arial"/>
@@ -772,6 +794,7 @@
         </w:rPr>
         <w:t xml:space="preserve">los </w:t>
       </w:r>
+      <w:proofErr w:type="spellStart"/>
       <w:r>
         <w:rPr>
           <w:rFonts w:ascii="Arial" w:hAnsi="Arial" w:cs="Arial"/>
@@ -780,6 +803,7 @@
         </w:rPr>
         <w:t>bobbleheads</w:t>
       </w:r>
+      <w:proofErr w:type="spellEnd"/>
       <w:r>
         <w:rPr>
           <w:rFonts w:ascii="Arial" w:hAnsi="Arial" w:cs="Arial"/>
@@ -804,6 +828,7 @@
         </w:rPr>
         <w:t xml:space="preserve"> por tal razón los </w:t>
       </w:r>
+      <w:proofErr w:type="spellStart"/>
       <w:r>
         <w:rPr>
           <w:rFonts w:ascii="Arial" w:hAnsi="Arial" w:cs="Arial"/>
@@ -812,6 +837,7 @@
         </w:rPr>
         <w:t>bobbleheads</w:t>
       </w:r>
+      <w:proofErr w:type="spellEnd"/>
       <w:r>
         <w:rPr>
           <w:rFonts w:ascii="Arial" w:hAnsi="Arial" w:cs="Arial"/>
@@ -882,8 +908,18 @@
           <w:sz w:val="28"/>
           <w:szCs w:val="28"/>
         </w:rPr>
-        <w:t xml:space="preserve"> con naves para dar de baja a los bobbleheads</w:t>
-      </w:r>
+        <w:t xml:space="preserve"> con naves para dar de baja a los </w:t>
+      </w:r>
+      <w:proofErr w:type="spellStart"/>
+      <w:r>
+        <w:rPr>
+          <w:rFonts w:ascii="Arial" w:hAnsi="Arial" w:cs="Arial"/>
+          <w:sz w:val="28"/>
+          <w:szCs w:val="28"/>
+        </w:rPr>
+        <w:t>bobbleheads</w:t>
+      </w:r>
+      <w:proofErr w:type="spellEnd"/>
       <w:r>
         <w:rPr>
           <w:rFonts w:ascii="Arial" w:hAnsi="Arial" w:cs="Arial"/>
@@ -1375,7 +1411,25 @@
           <w:sz w:val="28"/>
           <w:szCs w:val="28"/>
         </w:rPr>
-        <w:t>ínimo 3 niveles de dicultad).</w:t>
+        <w:t xml:space="preserve">ínimo 3 niveles de </w:t>
+      </w:r>
+      <w:proofErr w:type="spellStart"/>
+      <w:r>
+        <w:rPr>
+          <w:rFonts w:ascii="Arial" w:hAnsi="Arial" w:cs="Arial"/>
+          <w:sz w:val="28"/>
+          <w:szCs w:val="28"/>
+        </w:rPr>
+        <w:t>dicultad</w:t>
+      </w:r>
+      <w:proofErr w:type="spellEnd"/>
+      <w:r>
+        <w:rPr>
+          <w:rFonts w:ascii="Arial" w:hAnsi="Arial" w:cs="Arial"/>
+          <w:sz w:val="28"/>
+          <w:szCs w:val="28"/>
+        </w:rPr>
+        <w:t>).</w:t>
       </w:r>
       <w:r>
         <w:rPr>
@@ -1983,6 +2037,30 @@
     <w:p>
       <w:pPr>
         <w:pStyle w:val="Prrafodelista"/>
+        <w:numPr>
+          <w:ilvl w:val="0"/>
+          <w:numId w:val="5"/>
+        </w:numPr>
+        <w:jc w:val="both"/>
+        <w:rPr>
+          <w:rFonts w:ascii="Arial" w:hAnsi="Arial" w:cs="Arial"/>
+          <w:sz w:val="28"/>
+          <w:szCs w:val="28"/>
+        </w:rPr>
+      </w:pPr>
+      <w:r>
+        <w:rPr>
+          <w:rFonts w:ascii="Arial" w:hAnsi="Arial" w:cs="Arial"/>
+          <w:b/>
+          <w:sz w:val="28"/>
+          <w:szCs w:val="28"/>
+        </w:rPr>
+        <w:t>Movimiento Sinusoidal.</w:t>
+      </w:r>
+    </w:p>
+    <w:p>
+      <w:pPr>
+        <w:pStyle w:val="Prrafodelista"/>
         <w:jc w:val="both"/>
         <w:rPr>
           <w:rFonts w:ascii="Arial" w:hAnsi="Arial" w:cs="Arial"/>
@@ -2358,23 +2436,7 @@
           <w:sz w:val="28"/>
           <w:szCs w:val="28"/>
         </w:rPr>
-        <w:t xml:space="preserve">las diferentes </w:t>
-      </w:r>
-      <w:r>
-        <w:rPr>
-          <w:rFonts w:ascii="Arial" w:hAnsi="Arial" w:cs="Arial"/>
-          <w:sz w:val="28"/>
-          <w:szCs w:val="28"/>
-        </w:rPr>
-        <w:t>imágenes</w:t>
-      </w:r>
-      <w:r>
-        <w:rPr>
-          <w:rFonts w:ascii="Arial" w:hAnsi="Arial" w:cs="Arial"/>
-          <w:sz w:val="28"/>
-          <w:szCs w:val="28"/>
-        </w:rPr>
-        <w:t xml:space="preserve"> del personaje</w:t>
+        <w:t>las diferentes imágenes del personaje</w:t>
       </w:r>
       <w:r>
         <w:rPr>
@@ -3099,7 +3161,15 @@
           <w:sz w:val="28"/>
           <w:szCs w:val="28"/>
         </w:rPr>
-        <w:t xml:space="preserve">Implementar colisionador con el fin de generar de </w:t>
+        <w:t xml:space="preserve">Implementar colisionador con el fin de generar </w:t>
+      </w:r>
+      <w:r>
+        <w:rPr>
+          <w:rFonts w:ascii="Arial" w:hAnsi="Arial" w:cs="Arial"/>
+          <w:sz w:val="28"/>
+          <w:szCs w:val="28"/>
+        </w:rPr>
+        <w:t>colisiones tanto para enemigos como para jugadores.</w:t>
       </w:r>
     </w:p>
     <w:p>
@@ -3152,7 +3222,7 @@
 </file>
 
 <file path=word/numbering.xml><?xml version="1.0" encoding="utf-8"?>
-<w:numbering xmlns:wpc="http://schemas.microsoft.com/office/word/2010/wordprocessingCanvas" xmlns:cx="http://schemas.microsoft.com/office/drawing/2014/chartex" xmlns:cx1="http://schemas.microsoft.com/office/drawing/2015/9/8/chartex" xmlns:cx2="http://schemas.microsoft.com/office/drawing/2015/10/21/chartex" xmlns:cx3="http://schemas.microsoft.com/office/drawing/2016/5/9/chartex" xmlns:cx4="http://schemas.microsoft.com/office/drawing/2016/5/10/chartex" xmlns:cx5="http://schemas.microsoft.com/office/drawing/2016/5/11/chartex" xmlns:cx6="http://schemas.microsoft.com/office/drawing/2016/5/12/chartex" xmlns:cx7="http://schemas.microsoft.com/office/drawing/2016/5/13/chartex" xmlns:cx8="http://schemas.microsoft.com/office/drawing/2016/5/14/chartex" xmlns:mc="http://schemas.openxmlformats.org/markup-compatibility/2006" xmlns:aink="http://schemas.microsoft.com/office/drawing/2016/ink" xmlns:am3d="http://schemas.microsoft.com/office/drawing/2017/model3d" xmlns:o="urn:schemas-microsoft-com:office:office" xmlns:oel="http://schemas.microsoft.com/office/2019/extlst" xmlns:r="http://schemas.openxmlformats.org/officeDocument/2006/relationships" xmlns:m="http://schemas.openxmlformats.org/officeDocument/2006/math" xmlns:v="urn:schemas-microsoft-com:vml" xmlns:wp14="http://schemas.microsoft.com/office/word/2010/wordprocessingDrawing" xmlns:wp="http://schemas.openxmlformats.org/drawingml/2006/wordprocessingDrawing" xmlns:w10="urn:schemas-microsoft-com:office:word" xmlns:w="http://schemas.openxmlformats.org/wordprocessingml/2006/main" xmlns:w14="http://schemas.microsoft.com/office/word/2010/wordml" xmlns:w15="http://schemas.microsoft.com/office/word/2012/wordml" xmlns:w16cex="http://schemas.microsoft.com/office/word/2018/wordml/cex" xmlns:w16cid="http://schemas.microsoft.com/office/word/2016/wordml/cid" xmlns:w16="http://schemas.microsoft.com/office/word/2018/wordml" xmlns:w16du="http://schemas.microsoft.com/office/word/2023/wordml/word16du" xmlns:w16sdtdh="http://schemas.microsoft.com/office/word/2020/wordml/sdtdatahash" xmlns:w16se="http://schemas.microsoft.com/office/word/2015/wordml/symex" xmlns:wpg="http://schemas.microsoft.com/office/word/2010/wordprocessingGroup" xmlns:wpi="http://schemas.microsoft.com/office/word/2010/wordprocessingInk" xmlns:wne="http://schemas.microsoft.com/office/word/2006/wordml" xmlns:wps="http://schemas.microsoft.com/office/word/2010/wordprocessingShape" mc:Ignorable="w14 w15 w16se w16cid w16 w16cex w16sdtdh wp14">
+<w:numbering xmlns:wpc="http://schemas.microsoft.com/office/word/2010/wordprocessingCanvas" xmlns:cx="http://schemas.microsoft.com/office/drawing/2014/chartex" xmlns:cx1="http://schemas.microsoft.com/office/drawing/2015/9/8/chartex" xmlns:cx2="http://schemas.microsoft.com/office/drawing/2015/10/21/chartex" xmlns:cx3="http://schemas.microsoft.com/office/drawing/2016/5/9/chartex" xmlns:cx4="http://schemas.microsoft.com/office/drawing/2016/5/10/chartex" xmlns:cx5="http://schemas.microsoft.com/office/drawing/2016/5/11/chartex" xmlns:cx6="http://schemas.microsoft.com/office/drawing/2016/5/12/chartex" xmlns:cx7="http://schemas.microsoft.com/office/drawing/2016/5/13/chartex" xmlns:cx8="http://schemas.microsoft.com/office/drawing/2016/5/14/chartex" xmlns:mc="http://schemas.openxmlformats.org/markup-compatibility/2006" xmlns:aink="http://schemas.microsoft.com/office/drawing/2016/ink" xmlns:am3d="http://schemas.microsoft.com/office/drawing/2017/model3d" xmlns:o="urn:schemas-microsoft-com:office:office" xmlns:r="http://schemas.openxmlformats.org/officeDocument/2006/relationships" xmlns:m="http://schemas.openxmlformats.org/officeDocument/2006/math" xmlns:v="urn:schemas-microsoft-com:vml" xmlns:wp14="http://schemas.microsoft.com/office/word/2010/wordprocessingDrawing" xmlns:wp="http://schemas.openxmlformats.org/drawingml/2006/wordprocessingDrawing" xmlns:w10="urn:schemas-microsoft-com:office:word" xmlns:w="http://schemas.openxmlformats.org/wordprocessingml/2006/main" xmlns:w14="http://schemas.microsoft.com/office/word/2010/wordml" xmlns:w15="http://schemas.microsoft.com/office/word/2012/wordml" xmlns:w16cex="http://schemas.microsoft.com/office/word/2018/wordml/cex" xmlns:w16cid="http://schemas.microsoft.com/office/word/2016/wordml/cid" xmlns:w16="http://schemas.microsoft.com/office/word/2018/wordml" xmlns:w16sdtdh="http://schemas.microsoft.com/office/word/2020/wordml/sdtdatahash" xmlns:w16se="http://schemas.microsoft.com/office/word/2015/wordml/symex" xmlns:wpg="http://schemas.microsoft.com/office/word/2010/wordprocessingGroup" xmlns:wpi="http://schemas.microsoft.com/office/word/2010/wordprocessingInk" xmlns:wne="http://schemas.microsoft.com/office/word/2006/wordml" xmlns:wps="http://schemas.microsoft.com/office/word/2010/wordprocessingShape" mc:Ignorable="w14 w15 w16se w16cid w16 w16cex w16sdtdh wp14">
   <w:abstractNum w:abstractNumId="0" w15:restartNumberingAfterBreak="0">
     <w:nsid w:val="0F8F0BFC"/>
     <w:multiLevelType w:val="hybridMultilevel"/>
@@ -3805,22 +3875,22 @@
       </w:pPr>
     </w:lvl>
   </w:abstractNum>
-  <w:num w:numId="1" w16cid:durableId="2124763751">
+  <w:num w:numId="1">
     <w:abstractNumId w:val="5"/>
   </w:num>
-  <w:num w:numId="2" w16cid:durableId="148135817">
+  <w:num w:numId="2">
     <w:abstractNumId w:val="0"/>
   </w:num>
-  <w:num w:numId="3" w16cid:durableId="924806455">
+  <w:num w:numId="3">
     <w:abstractNumId w:val="3"/>
   </w:num>
-  <w:num w:numId="4" w16cid:durableId="448666961">
+  <w:num w:numId="4">
     <w:abstractNumId w:val="1"/>
   </w:num>
-  <w:num w:numId="5" w16cid:durableId="61611403">
+  <w:num w:numId="5">
     <w:abstractNumId w:val="2"/>
   </w:num>
-  <w:num w:numId="6" w16cid:durableId="575432146">
+  <w:num w:numId="6">
     <w:abstractNumId w:val="4"/>
   </w:num>
 </w:numbering>

</xml_diff>

<commit_message>
Se anade una física mas a la clase jugador en el archivo
</commit_message>
<xml_diff>
--- a/Ideación del proyecto final.docx
+++ b/Ideación del proyecto final.docx
@@ -1,6 +1,6 @@
 
 <file path=word/document.xml><?xml version="1.0" encoding="utf-8"?>
-<w:document xmlns:wpc="http://schemas.microsoft.com/office/word/2010/wordprocessingCanvas" xmlns:cx="http://schemas.microsoft.com/office/drawing/2014/chartex" xmlns:cx1="http://schemas.microsoft.com/office/drawing/2015/9/8/chartex" xmlns:cx2="http://schemas.microsoft.com/office/drawing/2015/10/21/chartex" xmlns:cx3="http://schemas.microsoft.com/office/drawing/2016/5/9/chartex" xmlns:cx4="http://schemas.microsoft.com/office/drawing/2016/5/10/chartex" xmlns:cx5="http://schemas.microsoft.com/office/drawing/2016/5/11/chartex" xmlns:cx6="http://schemas.microsoft.com/office/drawing/2016/5/12/chartex" xmlns:cx7="http://schemas.microsoft.com/office/drawing/2016/5/13/chartex" xmlns:cx8="http://schemas.microsoft.com/office/drawing/2016/5/14/chartex" xmlns:mc="http://schemas.openxmlformats.org/markup-compatibility/2006" xmlns:aink="http://schemas.microsoft.com/office/drawing/2016/ink" xmlns:am3d="http://schemas.microsoft.com/office/drawing/2017/model3d" xmlns:o="urn:schemas-microsoft-com:office:office" xmlns:r="http://schemas.openxmlformats.org/officeDocument/2006/relationships" xmlns:m="http://schemas.openxmlformats.org/officeDocument/2006/math" xmlns:v="urn:schemas-microsoft-com:vml" xmlns:wp14="http://schemas.microsoft.com/office/word/2010/wordprocessingDrawing" xmlns:wp="http://schemas.openxmlformats.org/drawingml/2006/wordprocessingDrawing" xmlns:w10="urn:schemas-microsoft-com:office:word" xmlns:w="http://schemas.openxmlformats.org/wordprocessingml/2006/main" xmlns:w14="http://schemas.microsoft.com/office/word/2010/wordml" xmlns:w15="http://schemas.microsoft.com/office/word/2012/wordml" xmlns:w16cex="http://schemas.microsoft.com/office/word/2018/wordml/cex" xmlns:w16cid="http://schemas.microsoft.com/office/word/2016/wordml/cid" xmlns:w16="http://schemas.microsoft.com/office/word/2018/wordml" xmlns:w16sdtdh="http://schemas.microsoft.com/office/word/2020/wordml/sdtdatahash" xmlns:w16se="http://schemas.microsoft.com/office/word/2015/wordml/symex" xmlns:wpg="http://schemas.microsoft.com/office/word/2010/wordprocessingGroup" xmlns:wpi="http://schemas.microsoft.com/office/word/2010/wordprocessingInk" xmlns:wne="http://schemas.microsoft.com/office/word/2006/wordml" xmlns:wps="http://schemas.microsoft.com/office/word/2010/wordprocessingShape" mc:Ignorable="w14 w15 w16se w16cid w16 w16cex w16sdtdh wp14">
+<w:document xmlns:wpc="http://schemas.microsoft.com/office/word/2010/wordprocessingCanvas" xmlns:cx="http://schemas.microsoft.com/office/drawing/2014/chartex" xmlns:cx1="http://schemas.microsoft.com/office/drawing/2015/9/8/chartex" xmlns:cx2="http://schemas.microsoft.com/office/drawing/2015/10/21/chartex" xmlns:cx3="http://schemas.microsoft.com/office/drawing/2016/5/9/chartex" xmlns:cx4="http://schemas.microsoft.com/office/drawing/2016/5/10/chartex" xmlns:cx5="http://schemas.microsoft.com/office/drawing/2016/5/11/chartex" xmlns:cx6="http://schemas.microsoft.com/office/drawing/2016/5/12/chartex" xmlns:cx7="http://schemas.microsoft.com/office/drawing/2016/5/13/chartex" xmlns:cx8="http://schemas.microsoft.com/office/drawing/2016/5/14/chartex" xmlns:mc="http://schemas.openxmlformats.org/markup-compatibility/2006" xmlns:aink="http://schemas.microsoft.com/office/drawing/2016/ink" xmlns:am3d="http://schemas.microsoft.com/office/drawing/2017/model3d" xmlns:o="urn:schemas-microsoft-com:office:office" xmlns:oel="http://schemas.microsoft.com/office/2019/extlst" xmlns:r="http://schemas.openxmlformats.org/officeDocument/2006/relationships" xmlns:m="http://schemas.openxmlformats.org/officeDocument/2006/math" xmlns:v="urn:schemas-microsoft-com:vml" xmlns:wp14="http://schemas.microsoft.com/office/word/2010/wordprocessingDrawing" xmlns:wp="http://schemas.openxmlformats.org/drawingml/2006/wordprocessingDrawing" xmlns:w10="urn:schemas-microsoft-com:office:word" xmlns:w="http://schemas.openxmlformats.org/wordprocessingml/2006/main" xmlns:w14="http://schemas.microsoft.com/office/word/2010/wordml" xmlns:w15="http://schemas.microsoft.com/office/word/2012/wordml" xmlns:w16cex="http://schemas.microsoft.com/office/word/2018/wordml/cex" xmlns:w16cid="http://schemas.microsoft.com/office/word/2016/wordml/cid" xmlns:w16="http://schemas.microsoft.com/office/word/2018/wordml" xmlns:w16du="http://schemas.microsoft.com/office/word/2023/wordml/word16du" xmlns:w16sdtdh="http://schemas.microsoft.com/office/word/2020/wordml/sdtdatahash" xmlns:w16se="http://schemas.microsoft.com/office/word/2015/wordml/symex" xmlns:wpg="http://schemas.microsoft.com/office/word/2010/wordprocessingGroup" xmlns:wpi="http://schemas.microsoft.com/office/word/2010/wordprocessingInk" xmlns:wne="http://schemas.microsoft.com/office/word/2006/wordml" xmlns:wps="http://schemas.microsoft.com/office/word/2010/wordprocessingShape" mc:Ignorable="w14 w15 w16se w16cid w16 w16cex w16sdtdh wp14">
   <w:body>
     <w:p>
       <w:pPr>
@@ -36,7 +36,6 @@
           <w:u w:val="single"/>
         </w:rPr>
       </w:pPr>
-      <w:proofErr w:type="spellStart"/>
       <w:r>
         <w:rPr>
           <w:rFonts w:ascii="Arial" w:hAnsi="Arial" w:cs="Arial"/>
@@ -47,7 +46,6 @@
         </w:rPr>
         <w:t>ArmagHEADon</w:t>
       </w:r>
-      <w:proofErr w:type="spellEnd"/>
     </w:p>
     <w:p>
       <w:pPr>
@@ -488,7 +486,292 @@
         </w:rPr>
         <w:t xml:space="preserve"> denominados los </w:t>
       </w:r>
-      <w:proofErr w:type="spellStart"/>
+      <w:r>
+        <w:rPr>
+          <w:rFonts w:ascii="Arial" w:hAnsi="Arial" w:cs="Arial"/>
+          <w:sz w:val="28"/>
+          <w:szCs w:val="28"/>
+        </w:rPr>
+        <w:t xml:space="preserve">bobbleheads, son </w:t>
+      </w:r>
+      <w:r>
+        <w:rPr>
+          <w:rFonts w:ascii="Arial" w:hAnsi="Arial" w:cs="Arial"/>
+          <w:sz w:val="28"/>
+          <w:szCs w:val="28"/>
+        </w:rPr>
+        <w:t>seres muy amigables y pacíficos</w:t>
+      </w:r>
+      <w:r>
+        <w:rPr>
+          <w:rFonts w:ascii="Arial" w:hAnsi="Arial" w:cs="Arial"/>
+          <w:sz w:val="28"/>
+          <w:szCs w:val="28"/>
+        </w:rPr>
+        <w:t xml:space="preserve">. </w:t>
+      </w:r>
+      <w:r>
+        <w:rPr>
+          <w:rFonts w:ascii="Arial" w:hAnsi="Arial" w:cs="Arial"/>
+          <w:sz w:val="28"/>
+          <w:szCs w:val="28"/>
+        </w:rPr>
+        <w:t xml:space="preserve"> </w:t>
+      </w:r>
+      <w:r>
+        <w:rPr>
+          <w:rFonts w:ascii="Arial" w:hAnsi="Arial" w:cs="Arial"/>
+          <w:sz w:val="28"/>
+          <w:szCs w:val="28"/>
+        </w:rPr>
+        <w:t>S</w:t>
+      </w:r>
+      <w:r>
+        <w:rPr>
+          <w:rFonts w:ascii="Arial" w:hAnsi="Arial" w:cs="Arial"/>
+          <w:sz w:val="28"/>
+          <w:szCs w:val="28"/>
+        </w:rPr>
+        <w:t xml:space="preserve">u especie se caracteriza </w:t>
+      </w:r>
+      <w:r>
+        <w:rPr>
+          <w:rFonts w:ascii="Arial" w:hAnsi="Arial" w:cs="Arial"/>
+          <w:sz w:val="28"/>
+          <w:szCs w:val="28"/>
+        </w:rPr>
+        <w:t xml:space="preserve">principalmente por su estructura corporal, </w:t>
+      </w:r>
+      <w:r>
+        <w:rPr>
+          <w:rFonts w:ascii="Arial" w:hAnsi="Arial" w:cs="Arial"/>
+          <w:sz w:val="28"/>
+          <w:szCs w:val="28"/>
+        </w:rPr>
+        <w:t>todo</w:t>
+      </w:r>
+      <w:r>
+        <w:rPr>
+          <w:rFonts w:ascii="Arial" w:hAnsi="Arial" w:cs="Arial"/>
+          <w:sz w:val="28"/>
+          <w:szCs w:val="28"/>
+        </w:rPr>
+        <w:t xml:space="preserve"> su cuerpo </w:t>
+      </w:r>
+      <w:r>
+        <w:rPr>
+          <w:rFonts w:ascii="Arial" w:hAnsi="Arial" w:cs="Arial"/>
+          <w:sz w:val="28"/>
+          <w:szCs w:val="28"/>
+        </w:rPr>
+        <w:t xml:space="preserve">se compone únicamente por una cabeza </w:t>
+      </w:r>
+      <w:r>
+        <w:rPr>
+          <w:rFonts w:ascii="Arial" w:hAnsi="Arial" w:cs="Arial"/>
+          <w:sz w:val="28"/>
+          <w:szCs w:val="28"/>
+        </w:rPr>
+        <w:t>gigante</w:t>
+      </w:r>
+      <w:r>
+        <w:rPr>
+          <w:rFonts w:ascii="Arial" w:hAnsi="Arial" w:cs="Arial"/>
+          <w:sz w:val="28"/>
+          <w:szCs w:val="28"/>
+        </w:rPr>
+        <w:t xml:space="preserve">, que se desplaza </w:t>
+      </w:r>
+      <w:r>
+        <w:rPr>
+          <w:rFonts w:ascii="Arial" w:hAnsi="Arial" w:cs="Arial"/>
+          <w:sz w:val="28"/>
+          <w:szCs w:val="28"/>
+        </w:rPr>
+        <w:t>en medio del espacio, venciendo a voluntad la fuerza de gravedad del planeta en el que se encuentre.</w:t>
+      </w:r>
+      <w:r>
+        <w:rPr>
+          <w:rFonts w:ascii="Arial" w:hAnsi="Arial" w:cs="Arial"/>
+          <w:sz w:val="28"/>
+          <w:szCs w:val="28"/>
+        </w:rPr>
+        <w:t xml:space="preserve"> </w:t>
+      </w:r>
+      <w:r>
+        <w:rPr>
+          <w:rFonts w:ascii="Arial" w:hAnsi="Arial" w:cs="Arial"/>
+          <w:sz w:val="28"/>
+          <w:szCs w:val="28"/>
+        </w:rPr>
+        <w:t>Son seres curiosos al extremo, tanto así que es de su agrado conocer nuevos lugares y seres vivos alrededor del universo.</w:t>
+      </w:r>
+    </w:p>
+    <w:p>
+      <w:pPr>
+        <w:ind w:left="360"/>
+        <w:jc w:val="both"/>
+        <w:rPr>
+          <w:rFonts w:ascii="Arial" w:hAnsi="Arial" w:cs="Arial"/>
+          <w:sz w:val="28"/>
+          <w:szCs w:val="28"/>
+        </w:rPr>
+      </w:pPr>
+    </w:p>
+    <w:p>
+      <w:pPr>
+        <w:ind w:left="360"/>
+        <w:jc w:val="both"/>
+        <w:rPr>
+          <w:rFonts w:ascii="Arial" w:hAnsi="Arial" w:cs="Arial"/>
+          <w:sz w:val="28"/>
+          <w:szCs w:val="28"/>
+        </w:rPr>
+      </w:pPr>
+      <w:r>
+        <w:rPr>
+          <w:rFonts w:ascii="Arial" w:hAnsi="Arial" w:cs="Arial"/>
+          <w:sz w:val="28"/>
+          <w:szCs w:val="28"/>
+        </w:rPr>
+        <w:t>En cierto momento</w:t>
+      </w:r>
+      <w:r>
+        <w:rPr>
+          <w:rFonts w:ascii="Arial" w:hAnsi="Arial" w:cs="Arial"/>
+          <w:sz w:val="28"/>
+          <w:szCs w:val="28"/>
+        </w:rPr>
+        <w:t xml:space="preserve"> </w:t>
+      </w:r>
+      <w:r>
+        <w:rPr>
+          <w:rFonts w:ascii="Arial" w:hAnsi="Arial" w:cs="Arial"/>
+          <w:sz w:val="28"/>
+          <w:szCs w:val="28"/>
+        </w:rPr>
+        <w:t>caen en la cuenta de</w:t>
+      </w:r>
+      <w:r>
+        <w:rPr>
+          <w:rFonts w:ascii="Arial" w:hAnsi="Arial" w:cs="Arial"/>
+          <w:sz w:val="28"/>
+          <w:szCs w:val="28"/>
+        </w:rPr>
+        <w:t xml:space="preserve"> que en su planeta natal </w:t>
+      </w:r>
+      <w:r>
+        <w:rPr>
+          <w:rFonts w:ascii="Arial" w:hAnsi="Arial" w:cs="Arial"/>
+          <w:sz w:val="28"/>
+          <w:szCs w:val="28"/>
+        </w:rPr>
+        <w:t>(B</w:t>
+      </w:r>
+      <w:r>
+        <w:rPr>
+          <w:rFonts w:ascii="Arial" w:hAnsi="Arial" w:cs="Arial"/>
+          <w:sz w:val="28"/>
+          <w:szCs w:val="28"/>
+        </w:rPr>
+        <w:t>obbleheadlandia</w:t>
+      </w:r>
+      <w:r>
+        <w:rPr>
+          <w:rFonts w:ascii="Arial" w:hAnsi="Arial" w:cs="Arial"/>
+          <w:sz w:val="28"/>
+          <w:szCs w:val="28"/>
+        </w:rPr>
+        <w:t>)</w:t>
+      </w:r>
+      <w:r>
+        <w:rPr>
+          <w:rFonts w:ascii="Arial" w:hAnsi="Arial" w:cs="Arial"/>
+          <w:sz w:val="28"/>
+          <w:szCs w:val="28"/>
+        </w:rPr>
+        <w:t xml:space="preserve"> está sobre </w:t>
+      </w:r>
+      <w:r>
+        <w:rPr>
+          <w:rFonts w:ascii="Arial" w:hAnsi="Arial" w:cs="Arial"/>
+          <w:sz w:val="28"/>
+          <w:szCs w:val="28"/>
+        </w:rPr>
+        <w:t>poblado,</w:t>
+      </w:r>
+      <w:r>
+        <w:rPr>
+          <w:rFonts w:ascii="Arial" w:hAnsi="Arial" w:cs="Arial"/>
+          <w:sz w:val="28"/>
+          <w:szCs w:val="28"/>
+        </w:rPr>
+        <w:t xml:space="preserve"> </w:t>
+      </w:r>
+      <w:r>
+        <w:rPr>
+          <w:rFonts w:ascii="Arial" w:hAnsi="Arial" w:cs="Arial"/>
+          <w:sz w:val="28"/>
+          <w:szCs w:val="28"/>
+        </w:rPr>
+        <w:t>así</w:t>
+      </w:r>
+      <w:r>
+        <w:rPr>
+          <w:rFonts w:ascii="Arial" w:hAnsi="Arial" w:cs="Arial"/>
+          <w:sz w:val="28"/>
+          <w:szCs w:val="28"/>
+        </w:rPr>
+        <w:t xml:space="preserve"> que</w:t>
+      </w:r>
+      <w:r>
+        <w:rPr>
+          <w:rFonts w:ascii="Arial" w:hAnsi="Arial" w:cs="Arial"/>
+          <w:sz w:val="28"/>
+          <w:szCs w:val="28"/>
+        </w:rPr>
+        <w:t xml:space="preserve"> </w:t>
+      </w:r>
+      <w:r>
+        <w:rPr>
+          <w:rFonts w:ascii="Arial" w:hAnsi="Arial" w:cs="Arial"/>
+          <w:sz w:val="28"/>
+          <w:szCs w:val="28"/>
+        </w:rPr>
+        <w:t xml:space="preserve">toman la decisión de </w:t>
+      </w:r>
+      <w:r>
+        <w:rPr>
+          <w:rFonts w:ascii="Arial" w:hAnsi="Arial" w:cs="Arial"/>
+          <w:sz w:val="28"/>
+          <w:szCs w:val="28"/>
+        </w:rPr>
+        <w:t xml:space="preserve">ir a buscar más planetas </w:t>
+      </w:r>
+      <w:r>
+        <w:rPr>
+          <w:rFonts w:ascii="Arial" w:hAnsi="Arial" w:cs="Arial"/>
+          <w:sz w:val="28"/>
+          <w:szCs w:val="28"/>
+        </w:rPr>
+        <w:t>en</w:t>
+      </w:r>
+      <w:r>
+        <w:rPr>
+          <w:rFonts w:ascii="Arial" w:hAnsi="Arial" w:cs="Arial"/>
+          <w:sz w:val="28"/>
+          <w:szCs w:val="28"/>
+        </w:rPr>
+        <w:t xml:space="preserve"> donde </w:t>
+      </w:r>
+      <w:r>
+        <w:rPr>
+          <w:rFonts w:ascii="Arial" w:hAnsi="Arial" w:cs="Arial"/>
+          <w:sz w:val="28"/>
+          <w:szCs w:val="28"/>
+        </w:rPr>
+        <w:t xml:space="preserve">los </w:t>
+      </w:r>
       <w:r>
         <w:rPr>
           <w:rFonts w:ascii="Arial" w:hAnsi="Arial" w:cs="Arial"/>
@@ -497,30 +780,69 @@
         </w:rPr>
         <w:t>bobbleheads</w:t>
       </w:r>
-      <w:proofErr w:type="spellEnd"/>
-      <w:r>
-        <w:rPr>
-          <w:rFonts w:ascii="Arial" w:hAnsi="Arial" w:cs="Arial"/>
-          <w:sz w:val="28"/>
-          <w:szCs w:val="28"/>
-        </w:rPr>
-        <w:t xml:space="preserve">, son </w:t>
-      </w:r>
-      <w:r>
-        <w:rPr>
-          <w:rFonts w:ascii="Arial" w:hAnsi="Arial" w:cs="Arial"/>
-          <w:sz w:val="28"/>
-          <w:szCs w:val="28"/>
-        </w:rPr>
-        <w:t>seres muy amigables y pacíficos</w:t>
-      </w:r>
-      <w:r>
-        <w:rPr>
-          <w:rFonts w:ascii="Arial" w:hAnsi="Arial" w:cs="Arial"/>
-          <w:sz w:val="28"/>
-          <w:szCs w:val="28"/>
-        </w:rPr>
-        <w:t xml:space="preserve">. </w:t>
+      <w:r>
+        <w:rPr>
+          <w:rFonts w:ascii="Arial" w:hAnsi="Arial" w:cs="Arial"/>
+          <w:sz w:val="28"/>
+          <w:szCs w:val="28"/>
+        </w:rPr>
+        <w:t xml:space="preserve"> puedan vivir tranquilamente</w:t>
+      </w:r>
+      <w:r>
+        <w:rPr>
+          <w:rFonts w:ascii="Arial" w:hAnsi="Arial" w:cs="Arial"/>
+          <w:sz w:val="28"/>
+          <w:szCs w:val="28"/>
+        </w:rPr>
+        <w:t>,</w:t>
+      </w:r>
+      <w:r>
+        <w:rPr>
+          <w:rFonts w:ascii="Arial" w:hAnsi="Arial" w:cs="Arial"/>
+          <w:sz w:val="28"/>
+          <w:szCs w:val="28"/>
+        </w:rPr>
+        <w:t xml:space="preserve"> por tal razón los </w:t>
+      </w:r>
+      <w:r>
+        <w:rPr>
+          <w:rFonts w:ascii="Arial" w:hAnsi="Arial" w:cs="Arial"/>
+          <w:sz w:val="28"/>
+          <w:szCs w:val="28"/>
+        </w:rPr>
+        <w:t>bobbleheads</w:t>
+      </w:r>
+      <w:r>
+        <w:rPr>
+          <w:rFonts w:ascii="Arial" w:hAnsi="Arial" w:cs="Arial"/>
+          <w:sz w:val="28"/>
+          <w:szCs w:val="28"/>
+        </w:rPr>
+        <w:t xml:space="preserve"> se convierten en </w:t>
+      </w:r>
+      <w:r>
+        <w:rPr>
+          <w:rFonts w:ascii="Arial" w:hAnsi="Arial" w:cs="Arial"/>
+          <w:sz w:val="28"/>
+          <w:szCs w:val="28"/>
+        </w:rPr>
+        <w:t>una raza</w:t>
+      </w:r>
+      <w:r>
+        <w:rPr>
+          <w:rFonts w:ascii="Arial" w:hAnsi="Arial" w:cs="Arial"/>
+          <w:sz w:val="28"/>
+          <w:szCs w:val="28"/>
+        </w:rPr>
+        <w:t xml:space="preserve"> expert</w:t>
+      </w:r>
+      <w:r>
+        <w:rPr>
+          <w:rFonts w:ascii="Arial" w:hAnsi="Arial" w:cs="Arial"/>
+          <w:sz w:val="28"/>
+          <w:szCs w:val="28"/>
+        </w:rPr>
+        <w:t>a en la colonización de planetas.</w:t>
       </w:r>
       <w:r>
         <w:rPr>
@@ -536,354 +858,6 @@
           <w:sz w:val="28"/>
           <w:szCs w:val="28"/>
         </w:rPr>
-        <w:t>S</w:t>
-      </w:r>
-      <w:r>
-        <w:rPr>
-          <w:rFonts w:ascii="Arial" w:hAnsi="Arial" w:cs="Arial"/>
-          <w:sz w:val="28"/>
-          <w:szCs w:val="28"/>
-        </w:rPr>
-        <w:t xml:space="preserve">u especie se caracteriza </w:t>
-      </w:r>
-      <w:r>
-        <w:rPr>
-          <w:rFonts w:ascii="Arial" w:hAnsi="Arial" w:cs="Arial"/>
-          <w:sz w:val="28"/>
-          <w:szCs w:val="28"/>
-        </w:rPr>
-        <w:t xml:space="preserve">principalmente por su estructura corporal, </w:t>
-      </w:r>
-      <w:r>
-        <w:rPr>
-          <w:rFonts w:ascii="Arial" w:hAnsi="Arial" w:cs="Arial"/>
-          <w:sz w:val="28"/>
-          <w:szCs w:val="28"/>
-        </w:rPr>
-        <w:t>todo</w:t>
-      </w:r>
-      <w:r>
-        <w:rPr>
-          <w:rFonts w:ascii="Arial" w:hAnsi="Arial" w:cs="Arial"/>
-          <w:sz w:val="28"/>
-          <w:szCs w:val="28"/>
-        </w:rPr>
-        <w:t xml:space="preserve"> su cuerpo </w:t>
-      </w:r>
-      <w:r>
-        <w:rPr>
-          <w:rFonts w:ascii="Arial" w:hAnsi="Arial" w:cs="Arial"/>
-          <w:sz w:val="28"/>
-          <w:szCs w:val="28"/>
-        </w:rPr>
-        <w:t xml:space="preserve">se compone únicamente por una cabeza </w:t>
-      </w:r>
-      <w:r>
-        <w:rPr>
-          <w:rFonts w:ascii="Arial" w:hAnsi="Arial" w:cs="Arial"/>
-          <w:sz w:val="28"/>
-          <w:szCs w:val="28"/>
-        </w:rPr>
-        <w:t>gigante</w:t>
-      </w:r>
-      <w:r>
-        <w:rPr>
-          <w:rFonts w:ascii="Arial" w:hAnsi="Arial" w:cs="Arial"/>
-          <w:sz w:val="28"/>
-          <w:szCs w:val="28"/>
-        </w:rPr>
-        <w:t xml:space="preserve">, que se desplaza </w:t>
-      </w:r>
-      <w:r>
-        <w:rPr>
-          <w:rFonts w:ascii="Arial" w:hAnsi="Arial" w:cs="Arial"/>
-          <w:sz w:val="28"/>
-          <w:szCs w:val="28"/>
-        </w:rPr>
-        <w:t>en medio del espacio, venciendo a voluntad la fuerza de gravedad del planeta en el que se encuentre.</w:t>
-      </w:r>
-      <w:r>
-        <w:rPr>
-          <w:rFonts w:ascii="Arial" w:hAnsi="Arial" w:cs="Arial"/>
-          <w:sz w:val="28"/>
-          <w:szCs w:val="28"/>
-        </w:rPr>
-        <w:t xml:space="preserve"> </w:t>
-      </w:r>
-      <w:r>
-        <w:rPr>
-          <w:rFonts w:ascii="Arial" w:hAnsi="Arial" w:cs="Arial"/>
-          <w:sz w:val="28"/>
-          <w:szCs w:val="28"/>
-        </w:rPr>
-        <w:t>Son seres curiosos al extremo, tanto así que es de su agrado conocer nuevos lugares y seres vivos alrededor del universo.</w:t>
-      </w:r>
-    </w:p>
-    <w:p>
-      <w:pPr>
-        <w:ind w:left="360"/>
-        <w:jc w:val="both"/>
-        <w:rPr>
-          <w:rFonts w:ascii="Arial" w:hAnsi="Arial" w:cs="Arial"/>
-          <w:sz w:val="28"/>
-          <w:szCs w:val="28"/>
-        </w:rPr>
-      </w:pPr>
-    </w:p>
-    <w:p>
-      <w:pPr>
-        <w:ind w:left="360"/>
-        <w:jc w:val="both"/>
-        <w:rPr>
-          <w:rFonts w:ascii="Arial" w:hAnsi="Arial" w:cs="Arial"/>
-          <w:sz w:val="28"/>
-          <w:szCs w:val="28"/>
-        </w:rPr>
-      </w:pPr>
-      <w:r>
-        <w:rPr>
-          <w:rFonts w:ascii="Arial" w:hAnsi="Arial" w:cs="Arial"/>
-          <w:sz w:val="28"/>
-          <w:szCs w:val="28"/>
-        </w:rPr>
-        <w:t>En cierto momento</w:t>
-      </w:r>
-      <w:r>
-        <w:rPr>
-          <w:rFonts w:ascii="Arial" w:hAnsi="Arial" w:cs="Arial"/>
-          <w:sz w:val="28"/>
-          <w:szCs w:val="28"/>
-        </w:rPr>
-        <w:t xml:space="preserve"> </w:t>
-      </w:r>
-      <w:r>
-        <w:rPr>
-          <w:rFonts w:ascii="Arial" w:hAnsi="Arial" w:cs="Arial"/>
-          <w:sz w:val="28"/>
-          <w:szCs w:val="28"/>
-        </w:rPr>
-        <w:t>caen en la cuenta de</w:t>
-      </w:r>
-      <w:r>
-        <w:rPr>
-          <w:rFonts w:ascii="Arial" w:hAnsi="Arial" w:cs="Arial"/>
-          <w:sz w:val="28"/>
-          <w:szCs w:val="28"/>
-        </w:rPr>
-        <w:t xml:space="preserve"> que en su planeta natal </w:t>
-      </w:r>
-      <w:r>
-        <w:rPr>
-          <w:rFonts w:ascii="Arial" w:hAnsi="Arial" w:cs="Arial"/>
-          <w:sz w:val="28"/>
-          <w:szCs w:val="28"/>
-        </w:rPr>
-        <w:t>(</w:t>
-      </w:r>
-      <w:proofErr w:type="spellStart"/>
-      <w:r>
-        <w:rPr>
-          <w:rFonts w:ascii="Arial" w:hAnsi="Arial" w:cs="Arial"/>
-          <w:sz w:val="28"/>
-          <w:szCs w:val="28"/>
-        </w:rPr>
-        <w:t>B</w:t>
-      </w:r>
-      <w:r>
-        <w:rPr>
-          <w:rFonts w:ascii="Arial" w:hAnsi="Arial" w:cs="Arial"/>
-          <w:sz w:val="28"/>
-          <w:szCs w:val="28"/>
-        </w:rPr>
-        <w:t>obbleheadlandia</w:t>
-      </w:r>
-      <w:proofErr w:type="spellEnd"/>
-      <w:r>
-        <w:rPr>
-          <w:rFonts w:ascii="Arial" w:hAnsi="Arial" w:cs="Arial"/>
-          <w:sz w:val="28"/>
-          <w:szCs w:val="28"/>
-        </w:rPr>
-        <w:t>)</w:t>
-      </w:r>
-      <w:r>
-        <w:rPr>
-          <w:rFonts w:ascii="Arial" w:hAnsi="Arial" w:cs="Arial"/>
-          <w:sz w:val="28"/>
-          <w:szCs w:val="28"/>
-        </w:rPr>
-        <w:t xml:space="preserve"> está sobre </w:t>
-      </w:r>
-      <w:r>
-        <w:rPr>
-          <w:rFonts w:ascii="Arial" w:hAnsi="Arial" w:cs="Arial"/>
-          <w:sz w:val="28"/>
-          <w:szCs w:val="28"/>
-        </w:rPr>
-        <w:t>poblado,</w:t>
-      </w:r>
-      <w:r>
-        <w:rPr>
-          <w:rFonts w:ascii="Arial" w:hAnsi="Arial" w:cs="Arial"/>
-          <w:sz w:val="28"/>
-          <w:szCs w:val="28"/>
-        </w:rPr>
-        <w:t xml:space="preserve"> </w:t>
-      </w:r>
-      <w:r>
-        <w:rPr>
-          <w:rFonts w:ascii="Arial" w:hAnsi="Arial" w:cs="Arial"/>
-          <w:sz w:val="28"/>
-          <w:szCs w:val="28"/>
-        </w:rPr>
-        <w:t>así</w:t>
-      </w:r>
-      <w:r>
-        <w:rPr>
-          <w:rFonts w:ascii="Arial" w:hAnsi="Arial" w:cs="Arial"/>
-          <w:sz w:val="28"/>
-          <w:szCs w:val="28"/>
-        </w:rPr>
-        <w:t xml:space="preserve"> que</w:t>
-      </w:r>
-      <w:r>
-        <w:rPr>
-          <w:rFonts w:ascii="Arial" w:hAnsi="Arial" w:cs="Arial"/>
-          <w:sz w:val="28"/>
-          <w:szCs w:val="28"/>
-        </w:rPr>
-        <w:t xml:space="preserve"> </w:t>
-      </w:r>
-      <w:r>
-        <w:rPr>
-          <w:rFonts w:ascii="Arial" w:hAnsi="Arial" w:cs="Arial"/>
-          <w:sz w:val="28"/>
-          <w:szCs w:val="28"/>
-        </w:rPr>
-        <w:t xml:space="preserve">toman la decisión de </w:t>
-      </w:r>
-      <w:r>
-        <w:rPr>
-          <w:rFonts w:ascii="Arial" w:hAnsi="Arial" w:cs="Arial"/>
-          <w:sz w:val="28"/>
-          <w:szCs w:val="28"/>
-        </w:rPr>
-        <w:t xml:space="preserve">ir a buscar más planetas </w:t>
-      </w:r>
-      <w:r>
-        <w:rPr>
-          <w:rFonts w:ascii="Arial" w:hAnsi="Arial" w:cs="Arial"/>
-          <w:sz w:val="28"/>
-          <w:szCs w:val="28"/>
-        </w:rPr>
-        <w:t>en</w:t>
-      </w:r>
-      <w:r>
-        <w:rPr>
-          <w:rFonts w:ascii="Arial" w:hAnsi="Arial" w:cs="Arial"/>
-          <w:sz w:val="28"/>
-          <w:szCs w:val="28"/>
-        </w:rPr>
-        <w:t xml:space="preserve"> donde </w:t>
-      </w:r>
-      <w:r>
-        <w:rPr>
-          <w:rFonts w:ascii="Arial" w:hAnsi="Arial" w:cs="Arial"/>
-          <w:sz w:val="28"/>
-          <w:szCs w:val="28"/>
-        </w:rPr>
-        <w:t xml:space="preserve">los </w:t>
-      </w:r>
-      <w:proofErr w:type="spellStart"/>
-      <w:r>
-        <w:rPr>
-          <w:rFonts w:ascii="Arial" w:hAnsi="Arial" w:cs="Arial"/>
-          <w:sz w:val="28"/>
-          <w:szCs w:val="28"/>
-        </w:rPr>
-        <w:t>bobbleheads</w:t>
-      </w:r>
-      <w:proofErr w:type="spellEnd"/>
-      <w:r>
-        <w:rPr>
-          <w:rFonts w:ascii="Arial" w:hAnsi="Arial" w:cs="Arial"/>
-          <w:sz w:val="28"/>
-          <w:szCs w:val="28"/>
-        </w:rPr>
-        <w:t xml:space="preserve"> puedan vivir tranquilamente</w:t>
-      </w:r>
-      <w:r>
-        <w:rPr>
-          <w:rFonts w:ascii="Arial" w:hAnsi="Arial" w:cs="Arial"/>
-          <w:sz w:val="28"/>
-          <w:szCs w:val="28"/>
-        </w:rPr>
-        <w:t>,</w:t>
-      </w:r>
-      <w:r>
-        <w:rPr>
-          <w:rFonts w:ascii="Arial" w:hAnsi="Arial" w:cs="Arial"/>
-          <w:sz w:val="28"/>
-          <w:szCs w:val="28"/>
-        </w:rPr>
-        <w:t xml:space="preserve"> por tal razón los </w:t>
-      </w:r>
-      <w:proofErr w:type="spellStart"/>
-      <w:r>
-        <w:rPr>
-          <w:rFonts w:ascii="Arial" w:hAnsi="Arial" w:cs="Arial"/>
-          <w:sz w:val="28"/>
-          <w:szCs w:val="28"/>
-        </w:rPr>
-        <w:t>bobbleheads</w:t>
-      </w:r>
-      <w:proofErr w:type="spellEnd"/>
-      <w:r>
-        <w:rPr>
-          <w:rFonts w:ascii="Arial" w:hAnsi="Arial" w:cs="Arial"/>
-          <w:sz w:val="28"/>
-          <w:szCs w:val="28"/>
-        </w:rPr>
-        <w:t xml:space="preserve"> se convierten en </w:t>
-      </w:r>
-      <w:r>
-        <w:rPr>
-          <w:rFonts w:ascii="Arial" w:hAnsi="Arial" w:cs="Arial"/>
-          <w:sz w:val="28"/>
-          <w:szCs w:val="28"/>
-        </w:rPr>
-        <w:t>una raza</w:t>
-      </w:r>
-      <w:r>
-        <w:rPr>
-          <w:rFonts w:ascii="Arial" w:hAnsi="Arial" w:cs="Arial"/>
-          <w:sz w:val="28"/>
-          <w:szCs w:val="28"/>
-        </w:rPr>
-        <w:t xml:space="preserve"> expert</w:t>
-      </w:r>
-      <w:r>
-        <w:rPr>
-          <w:rFonts w:ascii="Arial" w:hAnsi="Arial" w:cs="Arial"/>
-          <w:sz w:val="28"/>
-          <w:szCs w:val="28"/>
-        </w:rPr>
-        <w:t>a en la colonización de planetas.</w:t>
-      </w:r>
-      <w:r>
-        <w:rPr>
-          <w:rFonts w:ascii="Arial" w:hAnsi="Arial" w:cs="Arial"/>
-          <w:sz w:val="28"/>
-          <w:szCs w:val="28"/>
-        </w:rPr>
-        <w:t xml:space="preserve"> </w:t>
-      </w:r>
-      <w:r>
-        <w:rPr>
-          <w:rFonts w:ascii="Arial" w:hAnsi="Arial" w:cs="Arial"/>
-          <w:sz w:val="28"/>
-          <w:szCs w:val="28"/>
-        </w:rPr>
         <w:t xml:space="preserve">En cierto momento </w:t>
       </w:r>
       <w:r>
@@ -908,18 +882,8 @@
           <w:sz w:val="28"/>
           <w:szCs w:val="28"/>
         </w:rPr>
-        <w:t xml:space="preserve"> con naves para dar de baja a los </w:t>
-      </w:r>
-      <w:proofErr w:type="spellStart"/>
-      <w:r>
-        <w:rPr>
-          <w:rFonts w:ascii="Arial" w:hAnsi="Arial" w:cs="Arial"/>
-          <w:sz w:val="28"/>
-          <w:szCs w:val="28"/>
-        </w:rPr>
-        <w:t>bobbleheads</w:t>
-      </w:r>
-      <w:proofErr w:type="spellEnd"/>
+        <w:t xml:space="preserve"> con naves para dar de baja a los bobbleheads</w:t>
+      </w:r>
       <w:r>
         <w:rPr>
           <w:rFonts w:ascii="Arial" w:hAnsi="Arial" w:cs="Arial"/>
@@ -1411,25 +1375,7 @@
           <w:sz w:val="28"/>
           <w:szCs w:val="28"/>
         </w:rPr>
-        <w:t xml:space="preserve">ínimo 3 niveles de </w:t>
-      </w:r>
-      <w:proofErr w:type="spellStart"/>
-      <w:r>
-        <w:rPr>
-          <w:rFonts w:ascii="Arial" w:hAnsi="Arial" w:cs="Arial"/>
-          <w:sz w:val="28"/>
-          <w:szCs w:val="28"/>
-        </w:rPr>
-        <w:t>dicultad</w:t>
-      </w:r>
-      <w:proofErr w:type="spellEnd"/>
-      <w:r>
-        <w:rPr>
-          <w:rFonts w:ascii="Arial" w:hAnsi="Arial" w:cs="Arial"/>
-          <w:sz w:val="28"/>
-          <w:szCs w:val="28"/>
-        </w:rPr>
-        <w:t>).</w:t>
+        <w:t>ínimo 3 niveles de dicultad).</w:t>
       </w:r>
       <w:r>
         <w:rPr>
@@ -2158,6 +2104,46 @@
     </w:p>
     <w:p>
       <w:pPr>
+        <w:pStyle w:val="Prrafodelista"/>
+        <w:numPr>
+          <w:ilvl w:val="0"/>
+          <w:numId w:val="4"/>
+        </w:numPr>
+        <w:jc w:val="both"/>
+        <w:rPr>
+          <w:rFonts w:ascii="Arial" w:hAnsi="Arial" w:cs="Arial"/>
+          <w:sz w:val="28"/>
+          <w:szCs w:val="28"/>
+        </w:rPr>
+      </w:pPr>
+      <w:r>
+        <w:rPr>
+          <w:rFonts w:ascii="Arial" w:hAnsi="Arial" w:cs="Arial"/>
+          <w:b/>
+          <w:sz w:val="28"/>
+          <w:szCs w:val="28"/>
+        </w:rPr>
+        <w:t xml:space="preserve">Movimiento rectilíneo uniformemente acelerado </w:t>
+      </w:r>
+      <w:r>
+        <w:rPr>
+          <w:rFonts w:ascii="Arial" w:hAnsi="Arial" w:cs="Arial"/>
+          <w:sz w:val="28"/>
+          <w:szCs w:val="28"/>
+        </w:rPr>
+        <w:t>(MRUA)</w:t>
+      </w:r>
+      <w:r>
+        <w:rPr>
+          <w:rFonts w:ascii="Arial" w:hAnsi="Arial" w:cs="Arial"/>
+          <w:sz w:val="28"/>
+          <w:szCs w:val="28"/>
+        </w:rPr>
+        <w:t>.</w:t>
+      </w:r>
+    </w:p>
+    <w:p>
+      <w:pPr>
         <w:jc w:val="both"/>
         <w:rPr>
           <w:rFonts w:ascii="Arial" w:hAnsi="Arial" w:cs="Arial"/>
@@ -2183,7 +2169,6 @@
           <w:sz w:val="28"/>
           <w:szCs w:val="28"/>
         </w:rPr>
-        <w:lastRenderedPageBreak/>
         <w:t>Se tendrán las siguientes consideraciones y modos de juego</w:t>
       </w:r>
       <w:r>
@@ -2558,7 +2543,16 @@
           <w:sz w:val="28"/>
           <w:szCs w:val="28"/>
         </w:rPr>
-        <w:t xml:space="preserve">En dicho objeto se tendrán una serie de atributos públicos y privados que tendrán como finalidad modelar ciertos aspectos, tales como la posición en X y en Y, las velocidades y demás. Además de que </w:t>
+        <w:t xml:space="preserve">En dicho objeto se tendrán una serie de atributos públicos y privados que tendrán como finalidad modelar ciertos aspectos, tales como la posición en X y en Y, las velocidades y demás. Además de </w:t>
+      </w:r>
+      <w:r>
+        <w:rPr>
+          <w:rFonts w:ascii="Arial" w:hAnsi="Arial" w:cs="Arial"/>
+          <w:sz w:val="28"/>
+          <w:szCs w:val="28"/>
+        </w:rPr>
+        <w:lastRenderedPageBreak/>
+        <w:t xml:space="preserve">que </w:t>
       </w:r>
       <w:r>
         <w:rPr>
@@ -2611,7 +2605,6 @@
           <w:sz w:val="28"/>
           <w:szCs w:val="28"/>
         </w:rPr>
-        <w:lastRenderedPageBreak/>
         <w:t>Métodos</w:t>
       </w:r>
       <w:r>
@@ -3079,6 +3072,7 @@
           <w:sz w:val="28"/>
           <w:szCs w:val="28"/>
         </w:rPr>
+        <w:lastRenderedPageBreak/>
         <w:t xml:space="preserve">Se descartan una serie de elementos que </w:t>
       </w:r>
       <w:r>
@@ -3222,7 +3216,7 @@
 </file>
 
 <file path=word/numbering.xml><?xml version="1.0" encoding="utf-8"?>
-<w:numbering xmlns:wpc="http://schemas.microsoft.com/office/word/2010/wordprocessingCanvas" xmlns:cx="http://schemas.microsoft.com/office/drawing/2014/chartex" xmlns:cx1="http://schemas.microsoft.com/office/drawing/2015/9/8/chartex" xmlns:cx2="http://schemas.microsoft.com/office/drawing/2015/10/21/chartex" xmlns:cx3="http://schemas.microsoft.com/office/drawing/2016/5/9/chartex" xmlns:cx4="http://schemas.microsoft.com/office/drawing/2016/5/10/chartex" xmlns:cx5="http://schemas.microsoft.com/office/drawing/2016/5/11/chartex" xmlns:cx6="http://schemas.microsoft.com/office/drawing/2016/5/12/chartex" xmlns:cx7="http://schemas.microsoft.com/office/drawing/2016/5/13/chartex" xmlns:cx8="http://schemas.microsoft.com/office/drawing/2016/5/14/chartex" xmlns:mc="http://schemas.openxmlformats.org/markup-compatibility/2006" xmlns:aink="http://schemas.microsoft.com/office/drawing/2016/ink" xmlns:am3d="http://schemas.microsoft.com/office/drawing/2017/model3d" xmlns:o="urn:schemas-microsoft-com:office:office" xmlns:r="http://schemas.openxmlformats.org/officeDocument/2006/relationships" xmlns:m="http://schemas.openxmlformats.org/officeDocument/2006/math" xmlns:v="urn:schemas-microsoft-com:vml" xmlns:wp14="http://schemas.microsoft.com/office/word/2010/wordprocessingDrawing" xmlns:wp="http://schemas.openxmlformats.org/drawingml/2006/wordprocessingDrawing" xmlns:w10="urn:schemas-microsoft-com:office:word" xmlns:w="http://schemas.openxmlformats.org/wordprocessingml/2006/main" xmlns:w14="http://schemas.microsoft.com/office/word/2010/wordml" xmlns:w15="http://schemas.microsoft.com/office/word/2012/wordml" xmlns:w16cex="http://schemas.microsoft.com/office/word/2018/wordml/cex" xmlns:w16cid="http://schemas.microsoft.com/office/word/2016/wordml/cid" xmlns:w16="http://schemas.microsoft.com/office/word/2018/wordml" xmlns:w16sdtdh="http://schemas.microsoft.com/office/word/2020/wordml/sdtdatahash" xmlns:w16se="http://schemas.microsoft.com/office/word/2015/wordml/symex" xmlns:wpg="http://schemas.microsoft.com/office/word/2010/wordprocessingGroup" xmlns:wpi="http://schemas.microsoft.com/office/word/2010/wordprocessingInk" xmlns:wne="http://schemas.microsoft.com/office/word/2006/wordml" xmlns:wps="http://schemas.microsoft.com/office/word/2010/wordprocessingShape" mc:Ignorable="w14 w15 w16se w16cid w16 w16cex w16sdtdh wp14">
+<w:numbering xmlns:wpc="http://schemas.microsoft.com/office/word/2010/wordprocessingCanvas" xmlns:cx="http://schemas.microsoft.com/office/drawing/2014/chartex" xmlns:cx1="http://schemas.microsoft.com/office/drawing/2015/9/8/chartex" xmlns:cx2="http://schemas.microsoft.com/office/drawing/2015/10/21/chartex" xmlns:cx3="http://schemas.microsoft.com/office/drawing/2016/5/9/chartex" xmlns:cx4="http://schemas.microsoft.com/office/drawing/2016/5/10/chartex" xmlns:cx5="http://schemas.microsoft.com/office/drawing/2016/5/11/chartex" xmlns:cx6="http://schemas.microsoft.com/office/drawing/2016/5/12/chartex" xmlns:cx7="http://schemas.microsoft.com/office/drawing/2016/5/13/chartex" xmlns:cx8="http://schemas.microsoft.com/office/drawing/2016/5/14/chartex" xmlns:mc="http://schemas.openxmlformats.org/markup-compatibility/2006" xmlns:aink="http://schemas.microsoft.com/office/drawing/2016/ink" xmlns:am3d="http://schemas.microsoft.com/office/drawing/2017/model3d" xmlns:o="urn:schemas-microsoft-com:office:office" xmlns:oel="http://schemas.microsoft.com/office/2019/extlst" xmlns:r="http://schemas.openxmlformats.org/officeDocument/2006/relationships" xmlns:m="http://schemas.openxmlformats.org/officeDocument/2006/math" xmlns:v="urn:schemas-microsoft-com:vml" xmlns:wp14="http://schemas.microsoft.com/office/word/2010/wordprocessingDrawing" xmlns:wp="http://schemas.openxmlformats.org/drawingml/2006/wordprocessingDrawing" xmlns:w10="urn:schemas-microsoft-com:office:word" xmlns:w="http://schemas.openxmlformats.org/wordprocessingml/2006/main" xmlns:w14="http://schemas.microsoft.com/office/word/2010/wordml" xmlns:w15="http://schemas.microsoft.com/office/word/2012/wordml" xmlns:w16cex="http://schemas.microsoft.com/office/word/2018/wordml/cex" xmlns:w16cid="http://schemas.microsoft.com/office/word/2016/wordml/cid" xmlns:w16="http://schemas.microsoft.com/office/word/2018/wordml" xmlns:w16du="http://schemas.microsoft.com/office/word/2023/wordml/word16du" xmlns:w16sdtdh="http://schemas.microsoft.com/office/word/2020/wordml/sdtdatahash" xmlns:w16se="http://schemas.microsoft.com/office/word/2015/wordml/symex" xmlns:wpg="http://schemas.microsoft.com/office/word/2010/wordprocessingGroup" xmlns:wpi="http://schemas.microsoft.com/office/word/2010/wordprocessingInk" xmlns:wne="http://schemas.microsoft.com/office/word/2006/wordml" xmlns:wps="http://schemas.microsoft.com/office/word/2010/wordprocessingShape" mc:Ignorable="w14 w15 w16se w16cid w16 w16cex w16sdtdh wp14">
   <w:abstractNum w:abstractNumId="0" w15:restartNumberingAfterBreak="0">
     <w:nsid w:val="0F8F0BFC"/>
     <w:multiLevelType w:val="hybridMultilevel"/>
@@ -3875,22 +3869,22 @@
       </w:pPr>
     </w:lvl>
   </w:abstractNum>
-  <w:num w:numId="1">
+  <w:num w:numId="1" w16cid:durableId="757217070">
     <w:abstractNumId w:val="5"/>
   </w:num>
-  <w:num w:numId="2">
+  <w:num w:numId="2" w16cid:durableId="964507994">
     <w:abstractNumId w:val="0"/>
   </w:num>
-  <w:num w:numId="3">
+  <w:num w:numId="3" w16cid:durableId="1318266538">
     <w:abstractNumId w:val="3"/>
   </w:num>
-  <w:num w:numId="4">
+  <w:num w:numId="4" w16cid:durableId="1566068752">
     <w:abstractNumId w:val="1"/>
   </w:num>
-  <w:num w:numId="5">
+  <w:num w:numId="5" w16cid:durableId="1394619282">
     <w:abstractNumId w:val="2"/>
   </w:num>
-  <w:num w:numId="6">
+  <w:num w:numId="6" w16cid:durableId="520239639">
     <w:abstractNumId w:val="4"/>
   </w:num>
 </w:numbering>

</xml_diff>

<commit_message>
Se arreglo un problema con las clases
</commit_message>
<xml_diff>
--- a/Ideación del proyecto final.docx
+++ b/Ideación del proyecto final.docx
@@ -1,6 +1,6 @@
 
 <file path=word/document.xml><?xml version="1.0" encoding="utf-8"?>
-<w:document xmlns:wpc="http://schemas.microsoft.com/office/word/2010/wordprocessingCanvas" xmlns:cx="http://schemas.microsoft.com/office/drawing/2014/chartex" xmlns:cx1="http://schemas.microsoft.com/office/drawing/2015/9/8/chartex" xmlns:cx2="http://schemas.microsoft.com/office/drawing/2015/10/21/chartex" xmlns:cx3="http://schemas.microsoft.com/office/drawing/2016/5/9/chartex" xmlns:cx4="http://schemas.microsoft.com/office/drawing/2016/5/10/chartex" xmlns:cx5="http://schemas.microsoft.com/office/drawing/2016/5/11/chartex" xmlns:cx6="http://schemas.microsoft.com/office/drawing/2016/5/12/chartex" xmlns:cx7="http://schemas.microsoft.com/office/drawing/2016/5/13/chartex" xmlns:cx8="http://schemas.microsoft.com/office/drawing/2016/5/14/chartex" xmlns:mc="http://schemas.openxmlformats.org/markup-compatibility/2006" xmlns:aink="http://schemas.microsoft.com/office/drawing/2016/ink" xmlns:am3d="http://schemas.microsoft.com/office/drawing/2017/model3d" xmlns:o="urn:schemas-microsoft-com:office:office" xmlns:oel="http://schemas.microsoft.com/office/2019/extlst" xmlns:r="http://schemas.openxmlformats.org/officeDocument/2006/relationships" xmlns:m="http://schemas.openxmlformats.org/officeDocument/2006/math" xmlns:v="urn:schemas-microsoft-com:vml" xmlns:wp14="http://schemas.microsoft.com/office/word/2010/wordprocessingDrawing" xmlns:wp="http://schemas.openxmlformats.org/drawingml/2006/wordprocessingDrawing" xmlns:w10="urn:schemas-microsoft-com:office:word" xmlns:w="http://schemas.openxmlformats.org/wordprocessingml/2006/main" xmlns:w14="http://schemas.microsoft.com/office/word/2010/wordml" xmlns:w15="http://schemas.microsoft.com/office/word/2012/wordml" xmlns:w16cex="http://schemas.microsoft.com/office/word/2018/wordml/cex" xmlns:w16cid="http://schemas.microsoft.com/office/word/2016/wordml/cid" xmlns:w16="http://schemas.microsoft.com/office/word/2018/wordml" xmlns:w16du="http://schemas.microsoft.com/office/word/2023/wordml/word16du" xmlns:w16sdtdh="http://schemas.microsoft.com/office/word/2020/wordml/sdtdatahash" xmlns:w16se="http://schemas.microsoft.com/office/word/2015/wordml/symex" xmlns:wpg="http://schemas.microsoft.com/office/word/2010/wordprocessingGroup" xmlns:wpi="http://schemas.microsoft.com/office/word/2010/wordprocessingInk" xmlns:wne="http://schemas.microsoft.com/office/word/2006/wordml" xmlns:wps="http://schemas.microsoft.com/office/word/2010/wordprocessingShape" mc:Ignorable="w14 w15 w16se w16cid w16 w16cex w16sdtdh wp14">
+<w:document xmlns:wpc="http://schemas.microsoft.com/office/word/2010/wordprocessingCanvas" xmlns:cx="http://schemas.microsoft.com/office/drawing/2014/chartex" xmlns:cx1="http://schemas.microsoft.com/office/drawing/2015/9/8/chartex" xmlns:cx2="http://schemas.microsoft.com/office/drawing/2015/10/21/chartex" xmlns:cx3="http://schemas.microsoft.com/office/drawing/2016/5/9/chartex" xmlns:cx4="http://schemas.microsoft.com/office/drawing/2016/5/10/chartex" xmlns:cx5="http://schemas.microsoft.com/office/drawing/2016/5/11/chartex" xmlns:cx6="http://schemas.microsoft.com/office/drawing/2016/5/12/chartex" xmlns:cx7="http://schemas.microsoft.com/office/drawing/2016/5/13/chartex" xmlns:cx8="http://schemas.microsoft.com/office/drawing/2016/5/14/chartex" xmlns:mc="http://schemas.openxmlformats.org/markup-compatibility/2006" xmlns:aink="http://schemas.microsoft.com/office/drawing/2016/ink" xmlns:am3d="http://schemas.microsoft.com/office/drawing/2017/model3d" xmlns:o="urn:schemas-microsoft-com:office:office" xmlns:r="http://schemas.openxmlformats.org/officeDocument/2006/relationships" xmlns:m="http://schemas.openxmlformats.org/officeDocument/2006/math" xmlns:v="urn:schemas-microsoft-com:vml" xmlns:wp14="http://schemas.microsoft.com/office/word/2010/wordprocessingDrawing" xmlns:wp="http://schemas.openxmlformats.org/drawingml/2006/wordprocessingDrawing" xmlns:w10="urn:schemas-microsoft-com:office:word" xmlns:w="http://schemas.openxmlformats.org/wordprocessingml/2006/main" xmlns:w14="http://schemas.microsoft.com/office/word/2010/wordml" xmlns:w15="http://schemas.microsoft.com/office/word/2012/wordml" xmlns:w16cex="http://schemas.microsoft.com/office/word/2018/wordml/cex" xmlns:w16cid="http://schemas.microsoft.com/office/word/2016/wordml/cid" xmlns:w16="http://schemas.microsoft.com/office/word/2018/wordml" xmlns:w16sdtdh="http://schemas.microsoft.com/office/word/2020/wordml/sdtdatahash" xmlns:w16se="http://schemas.microsoft.com/office/word/2015/wordml/symex" xmlns:wpg="http://schemas.microsoft.com/office/word/2010/wordprocessingGroup" xmlns:wpi="http://schemas.microsoft.com/office/word/2010/wordprocessingInk" xmlns:wne="http://schemas.microsoft.com/office/word/2006/wordml" xmlns:wps="http://schemas.microsoft.com/office/word/2010/wordprocessingShape" mc:Ignorable="w14 w15 w16se w16cid w16 w16cex w16sdtdh wp14">
   <w:body>
     <w:p>
       <w:pPr>
@@ -36,6 +36,7 @@
           <w:u w:val="single"/>
         </w:rPr>
       </w:pPr>
+      <w:proofErr w:type="spellStart"/>
       <w:r>
         <w:rPr>
           <w:rFonts w:ascii="Arial" w:hAnsi="Arial" w:cs="Arial"/>
@@ -46,6 +47,7 @@
         </w:rPr>
         <w:t>ArmagHEADon</w:t>
       </w:r>
+      <w:proofErr w:type="spellEnd"/>
     </w:p>
     <w:p>
       <w:pPr>
@@ -486,13 +488,23 @@
         </w:rPr>
         <w:t xml:space="preserve"> denominados los </w:t>
       </w:r>
-      <w:r>
-        <w:rPr>
-          <w:rFonts w:ascii="Arial" w:hAnsi="Arial" w:cs="Arial"/>
-          <w:sz w:val="28"/>
-          <w:szCs w:val="28"/>
-        </w:rPr>
-        <w:t xml:space="preserve">bobbleheads, son </w:t>
+      <w:proofErr w:type="spellStart"/>
+      <w:r>
+        <w:rPr>
+          <w:rFonts w:ascii="Arial" w:hAnsi="Arial" w:cs="Arial"/>
+          <w:sz w:val="28"/>
+          <w:szCs w:val="28"/>
+        </w:rPr>
+        <w:t>bobbleheads</w:t>
+      </w:r>
+      <w:proofErr w:type="spellEnd"/>
+      <w:r>
+        <w:rPr>
+          <w:rFonts w:ascii="Arial" w:hAnsi="Arial" w:cs="Arial"/>
+          <w:sz w:val="28"/>
+          <w:szCs w:val="28"/>
+        </w:rPr>
+        <w:t xml:space="preserve">, son </w:t>
       </w:r>
       <w:r>
         <w:rPr>
@@ -666,7 +678,16 @@
           <w:sz w:val="28"/>
           <w:szCs w:val="28"/>
         </w:rPr>
-        <w:t>(B</w:t>
+        <w:t>(</w:t>
+      </w:r>
+      <w:proofErr w:type="spellStart"/>
+      <w:r>
+        <w:rPr>
+          <w:rFonts w:ascii="Arial" w:hAnsi="Arial" w:cs="Arial"/>
+          <w:sz w:val="28"/>
+          <w:szCs w:val="28"/>
+        </w:rPr>
+        <w:t>B</w:t>
       </w:r>
       <w:r>
         <w:rPr>
@@ -676,6 +697,7 @@
         </w:rPr>
         <w:t>obbleheadlandia</w:t>
       </w:r>
+      <w:proofErr w:type="spellEnd"/>
       <w:r>
         <w:rPr>
           <w:rFonts w:ascii="Arial" w:hAnsi="Arial" w:cs="Arial"/>
@@ -772,6 +794,7 @@
         </w:rPr>
         <w:t xml:space="preserve">los </w:t>
       </w:r>
+      <w:proofErr w:type="spellStart"/>
       <w:r>
         <w:rPr>
           <w:rFonts w:ascii="Arial" w:hAnsi="Arial" w:cs="Arial"/>
@@ -780,6 +803,7 @@
         </w:rPr>
         <w:t>bobbleheads</w:t>
       </w:r>
+      <w:proofErr w:type="spellEnd"/>
       <w:r>
         <w:rPr>
           <w:rFonts w:ascii="Arial" w:hAnsi="Arial" w:cs="Arial"/>
@@ -804,6 +828,7 @@
         </w:rPr>
         <w:t xml:space="preserve"> por tal razón los </w:t>
       </w:r>
+      <w:proofErr w:type="spellStart"/>
       <w:r>
         <w:rPr>
           <w:rFonts w:ascii="Arial" w:hAnsi="Arial" w:cs="Arial"/>
@@ -812,6 +837,7 @@
         </w:rPr>
         <w:t>bobbleheads</w:t>
       </w:r>
+      <w:proofErr w:type="spellEnd"/>
       <w:r>
         <w:rPr>
           <w:rFonts w:ascii="Arial" w:hAnsi="Arial" w:cs="Arial"/>
@@ -882,8 +908,18 @@
           <w:sz w:val="28"/>
           <w:szCs w:val="28"/>
         </w:rPr>
-        <w:t xml:space="preserve"> con naves para dar de baja a los bobbleheads</w:t>
-      </w:r>
+        <w:t xml:space="preserve"> con naves para dar de baja a los </w:t>
+      </w:r>
+      <w:proofErr w:type="spellStart"/>
+      <w:r>
+        <w:rPr>
+          <w:rFonts w:ascii="Arial" w:hAnsi="Arial" w:cs="Arial"/>
+          <w:sz w:val="28"/>
+          <w:szCs w:val="28"/>
+        </w:rPr>
+        <w:t>bobbleheads</w:t>
+      </w:r>
+      <w:proofErr w:type="spellEnd"/>
       <w:r>
         <w:rPr>
           <w:rFonts w:ascii="Arial" w:hAnsi="Arial" w:cs="Arial"/>
@@ -1375,7 +1411,25 @@
           <w:sz w:val="28"/>
           <w:szCs w:val="28"/>
         </w:rPr>
-        <w:t>ínimo 3 niveles de dicultad).</w:t>
+        <w:t xml:space="preserve">ínimo 3 niveles de </w:t>
+      </w:r>
+      <w:proofErr w:type="spellStart"/>
+      <w:r>
+        <w:rPr>
+          <w:rFonts w:ascii="Arial" w:hAnsi="Arial" w:cs="Arial"/>
+          <w:sz w:val="28"/>
+          <w:szCs w:val="28"/>
+        </w:rPr>
+        <w:t>dicultad</w:t>
+      </w:r>
+      <w:proofErr w:type="spellEnd"/>
+      <w:r>
+        <w:rPr>
+          <w:rFonts w:ascii="Arial" w:hAnsi="Arial" w:cs="Arial"/>
+          <w:sz w:val="28"/>
+          <w:szCs w:val="28"/>
+        </w:rPr>
+        <w:t>).</w:t>
       </w:r>
       <w:r>
         <w:rPr>
@@ -2728,15 +2782,39 @@
     </w:p>
     <w:p>
       <w:pPr>
-        <w:pStyle w:val="Prrafodelista"/>
-        <w:ind w:left="1080"/>
-        <w:jc w:val="both"/>
-        <w:rPr>
-          <w:rFonts w:ascii="Arial" w:hAnsi="Arial" w:cs="Arial"/>
-          <w:sz w:val="28"/>
-          <w:szCs w:val="28"/>
-        </w:rPr>
-      </w:pPr>
+        <w:jc w:val="both"/>
+        <w:rPr>
+          <w:rFonts w:ascii="Arial" w:hAnsi="Arial" w:cs="Arial"/>
+          <w:sz w:val="28"/>
+          <w:szCs w:val="28"/>
+        </w:rPr>
+      </w:pPr>
+      <w:r>
+        <w:rPr>
+          <w:rFonts w:ascii="Arial" w:hAnsi="Arial" w:cs="Arial"/>
+          <w:b/>
+          <w:sz w:val="28"/>
+          <w:szCs w:val="28"/>
+        </w:rPr>
+        <w:t xml:space="preserve">Clase </w:t>
+      </w:r>
+      <w:r>
+        <w:rPr>
+          <w:rFonts w:ascii="Arial" w:hAnsi="Arial" w:cs="Arial"/>
+          <w:b/>
+          <w:sz w:val="28"/>
+          <w:szCs w:val="28"/>
+        </w:rPr>
+        <w:t>Proyectil</w:t>
+      </w:r>
+      <w:r>
+        <w:rPr>
+          <w:rFonts w:ascii="Arial" w:hAnsi="Arial" w:cs="Arial"/>
+          <w:sz w:val="28"/>
+          <w:szCs w:val="28"/>
+        </w:rPr>
+        <w:t xml:space="preserve">: </w:t>
+      </w:r>
     </w:p>
     <w:p>
       <w:pPr>
@@ -2751,27 +2829,36 @@
       <w:r>
         <w:rPr>
           <w:rFonts w:ascii="Arial" w:hAnsi="Arial" w:cs="Arial"/>
-          <w:b/>
-          <w:sz w:val="28"/>
-          <w:szCs w:val="28"/>
-        </w:rPr>
-        <w:t>Proyectil</w:t>
-      </w:r>
-      <w:r>
-        <w:rPr>
-          <w:rFonts w:ascii="Arial" w:hAnsi="Arial" w:cs="Arial"/>
-          <w:sz w:val="28"/>
-          <w:szCs w:val="28"/>
-        </w:rPr>
-        <w:t>:  Movimiento de la bala.</w:t>
-      </w:r>
-      <w:r>
-        <w:rPr>
-          <w:rFonts w:ascii="Arial" w:hAnsi="Arial" w:cs="Arial"/>
-          <w:sz w:val="28"/>
-          <w:szCs w:val="28"/>
-        </w:rPr>
-        <w:t xml:space="preserve"> Por tanto, podrá heredar de la clase jugador su respectiva posición en X y Y.</w:t>
+          <w:sz w:val="28"/>
+          <w:szCs w:val="28"/>
+        </w:rPr>
+        <w:t>Movimiento de la bala.</w:t>
+      </w:r>
+      <w:r>
+        <w:rPr>
+          <w:rFonts w:ascii="Arial" w:hAnsi="Arial" w:cs="Arial"/>
+          <w:sz w:val="28"/>
+          <w:szCs w:val="28"/>
+        </w:rPr>
+        <w:t xml:space="preserve"> Por tanto, podrá heredar de la clase jugador su respectiva posición en X y </w:t>
+      </w:r>
+      <w:proofErr w:type="spellStart"/>
+      <w:r>
+        <w:rPr>
+          <w:rFonts w:ascii="Arial" w:hAnsi="Arial" w:cs="Arial"/>
+          <w:sz w:val="28"/>
+          <w:szCs w:val="28"/>
+        </w:rPr>
+        <w:t>Y</w:t>
+      </w:r>
+      <w:proofErr w:type="spellEnd"/>
+      <w:r>
+        <w:rPr>
+          <w:rFonts w:ascii="Arial" w:hAnsi="Arial" w:cs="Arial"/>
+          <w:sz w:val="28"/>
+          <w:szCs w:val="28"/>
+        </w:rPr>
+        <w:t>.</w:t>
       </w:r>
       <w:r>
         <w:rPr>
@@ -2892,6 +2979,35 @@
     </w:p>
     <w:p>
       <w:pPr>
+        <w:jc w:val="both"/>
+        <w:rPr>
+          <w:rFonts w:ascii="Arial" w:hAnsi="Arial" w:cs="Arial"/>
+          <w:b/>
+          <w:sz w:val="28"/>
+          <w:szCs w:val="28"/>
+        </w:rPr>
+      </w:pPr>
+      <w:r>
+        <w:rPr>
+          <w:rFonts w:ascii="Arial" w:hAnsi="Arial" w:cs="Arial"/>
+          <w:b/>
+          <w:sz w:val="28"/>
+          <w:szCs w:val="28"/>
+        </w:rPr>
+        <w:t xml:space="preserve">Clase </w:t>
+      </w:r>
+      <w:r>
+        <w:rPr>
+          <w:rFonts w:ascii="Arial" w:hAnsi="Arial" w:cs="Arial"/>
+          <w:b/>
+          <w:sz w:val="28"/>
+          <w:szCs w:val="28"/>
+        </w:rPr>
+        <w:t>Puntaje:</w:t>
+      </w:r>
+    </w:p>
+    <w:p>
+      <w:pPr>
         <w:ind w:left="360"/>
         <w:jc w:val="both"/>
         <w:rPr>
@@ -2900,6 +3016,39 @@
           <w:szCs w:val="28"/>
         </w:rPr>
       </w:pPr>
+      <w:r>
+        <w:rPr>
+          <w:rFonts w:ascii="Arial" w:hAnsi="Arial" w:cs="Arial"/>
+          <w:b/>
+          <w:sz w:val="28"/>
+          <w:szCs w:val="28"/>
+        </w:rPr>
+        <w:t xml:space="preserve"> </w:t>
+      </w:r>
+      <w:r>
+        <w:rPr>
+          <w:rFonts w:ascii="Arial" w:hAnsi="Arial" w:cs="Arial"/>
+          <w:sz w:val="28"/>
+          <w:szCs w:val="28"/>
+        </w:rPr>
+        <w:t xml:space="preserve">Y una serie de atributos relacionados al aumento de puntuación. </w:t>
+      </w:r>
+      <w:r>
+        <w:rPr>
+          <w:rFonts w:ascii="Arial" w:hAnsi="Arial" w:cs="Arial"/>
+          <w:sz w:val="28"/>
+          <w:szCs w:val="28"/>
+        </w:rPr>
+        <w:t>Puntuación</w:t>
+      </w:r>
+      <w:r>
+        <w:rPr>
+          <w:rFonts w:ascii="Arial" w:hAnsi="Arial" w:cs="Arial"/>
+          <w:sz w:val="28"/>
+          <w:szCs w:val="28"/>
+        </w:rPr>
+        <w:t>.</w:t>
+      </w:r>
     </w:p>
     <w:p>
       <w:pPr>
@@ -2914,16 +3063,6 @@
       <w:r>
         <w:rPr>
           <w:rFonts w:ascii="Arial" w:hAnsi="Arial" w:cs="Arial"/>
-          <w:b/>
-          <w:sz w:val="28"/>
-          <w:szCs w:val="28"/>
-        </w:rPr>
-        <w:t>Puntaje:</w:t>
-      </w:r>
-      <w:r>
-        <w:rPr>
-          <w:rFonts w:ascii="Arial" w:hAnsi="Arial" w:cs="Arial"/>
-          <w:b/>
           <w:sz w:val="28"/>
           <w:szCs w:val="28"/>
         </w:rPr>
@@ -2935,15 +3074,39 @@
           <w:sz w:val="28"/>
           <w:szCs w:val="28"/>
         </w:rPr>
-        <w:t xml:space="preserve">Y una serie de atributos relacionados al aumento de puntuación. </w:t>
-      </w:r>
-      <w:r>
-        <w:rPr>
-          <w:rFonts w:ascii="Arial" w:hAnsi="Arial" w:cs="Arial"/>
-          <w:sz w:val="28"/>
-          <w:szCs w:val="28"/>
-        </w:rPr>
-        <w:t>Puntuación</w:t>
+        <w:t>A grandes rasgos se tendrá los siguientes métodos</w:t>
+      </w:r>
+      <w:r>
+        <w:rPr>
+          <w:rFonts w:ascii="Arial" w:hAnsi="Arial" w:cs="Arial"/>
+          <w:sz w:val="28"/>
+          <w:szCs w:val="28"/>
+        </w:rPr>
+        <w:t>:</w:t>
+      </w:r>
+      <w:r>
+        <w:rPr>
+          <w:rFonts w:ascii="Arial" w:hAnsi="Arial" w:cs="Arial"/>
+          <w:sz w:val="28"/>
+          <w:szCs w:val="28"/>
+        </w:rPr>
+        <w:t xml:space="preserve"> </w:t>
+      </w:r>
+      <w:r>
+        <w:rPr>
+          <w:rFonts w:ascii="Arial" w:hAnsi="Arial" w:cs="Arial"/>
+          <w:sz w:val="28"/>
+          <w:szCs w:val="28"/>
+        </w:rPr>
+        <w:t xml:space="preserve">Aumentar puntos para jugador 1 y 2, </w:t>
+      </w:r>
+      <w:r>
+        <w:rPr>
+          <w:rFonts w:ascii="Arial" w:hAnsi="Arial" w:cs="Arial"/>
+          <w:sz w:val="28"/>
+          <w:szCs w:val="28"/>
+        </w:rPr>
+        <w:t>vidas disponibles</w:t>
       </w:r>
       <w:r>
         <w:rPr>
@@ -2956,81 +3119,35 @@
     </w:p>
     <w:p>
       <w:pPr>
-        <w:ind w:left="360"/>
-        <w:jc w:val="both"/>
-        <w:rPr>
-          <w:rFonts w:ascii="Arial" w:hAnsi="Arial" w:cs="Arial"/>
-          <w:sz w:val="28"/>
-          <w:szCs w:val="28"/>
-        </w:rPr>
-      </w:pPr>
-      <w:r>
-        <w:rPr>
-          <w:rFonts w:ascii="Arial" w:hAnsi="Arial" w:cs="Arial"/>
-          <w:sz w:val="28"/>
-          <w:szCs w:val="28"/>
-        </w:rPr>
-        <w:t xml:space="preserve"> </w:t>
-      </w:r>
-      <w:r>
-        <w:rPr>
-          <w:rFonts w:ascii="Arial" w:hAnsi="Arial" w:cs="Arial"/>
-          <w:sz w:val="28"/>
-          <w:szCs w:val="28"/>
-        </w:rPr>
-        <w:t>A grandes rasgos se tendrá los siguientes métodos</w:t>
-      </w:r>
-      <w:r>
-        <w:rPr>
-          <w:rFonts w:ascii="Arial" w:hAnsi="Arial" w:cs="Arial"/>
-          <w:sz w:val="28"/>
-          <w:szCs w:val="28"/>
-        </w:rPr>
-        <w:t>:</w:t>
-      </w:r>
-      <w:r>
-        <w:rPr>
-          <w:rFonts w:ascii="Arial" w:hAnsi="Arial" w:cs="Arial"/>
-          <w:sz w:val="28"/>
-          <w:szCs w:val="28"/>
-        </w:rPr>
-        <w:t xml:space="preserve"> </w:t>
-      </w:r>
-      <w:r>
-        <w:rPr>
-          <w:rFonts w:ascii="Arial" w:hAnsi="Arial" w:cs="Arial"/>
-          <w:sz w:val="28"/>
-          <w:szCs w:val="28"/>
-        </w:rPr>
-        <w:t xml:space="preserve">Aumentar puntos para jugador 1 y 2, </w:t>
-      </w:r>
-      <w:r>
-        <w:rPr>
-          <w:rFonts w:ascii="Arial" w:hAnsi="Arial" w:cs="Arial"/>
-          <w:sz w:val="28"/>
-          <w:szCs w:val="28"/>
-        </w:rPr>
-        <w:t>vidas disponibles</w:t>
-      </w:r>
-      <w:r>
-        <w:rPr>
-          <w:rFonts w:ascii="Arial" w:hAnsi="Arial" w:cs="Arial"/>
-          <w:sz w:val="28"/>
-          <w:szCs w:val="28"/>
-        </w:rPr>
-        <w:t>.</w:t>
-      </w:r>
-    </w:p>
-    <w:p>
-      <w:pPr>
-        <w:ind w:left="360"/>
-        <w:jc w:val="both"/>
-        <w:rPr>
-          <w:rFonts w:ascii="Arial" w:hAnsi="Arial" w:cs="Arial"/>
-          <w:sz w:val="28"/>
-          <w:szCs w:val="28"/>
-        </w:rPr>
-      </w:pPr>
+        <w:jc w:val="both"/>
+        <w:rPr>
+          <w:rFonts w:ascii="Arial" w:hAnsi="Arial" w:cs="Arial"/>
+          <w:b/>
+          <w:sz w:val="28"/>
+          <w:szCs w:val="28"/>
+        </w:rPr>
+      </w:pPr>
+    </w:p>
+    <w:p>
+      <w:pPr>
+        <w:jc w:val="both"/>
+        <w:rPr>
+          <w:rFonts w:ascii="Arial" w:hAnsi="Arial" w:cs="Arial"/>
+          <w:b/>
+          <w:sz w:val="28"/>
+          <w:szCs w:val="28"/>
+        </w:rPr>
+      </w:pPr>
+      <w:r>
+        <w:rPr>
+          <w:rFonts w:ascii="Arial" w:hAnsi="Arial" w:cs="Arial"/>
+          <w:b/>
+          <w:sz w:val="28"/>
+          <w:szCs w:val="28"/>
+        </w:rPr>
+        <w:lastRenderedPageBreak/>
+        <w:t xml:space="preserve">Clase </w:t>
+      </w:r>
       <w:r>
         <w:rPr>
           <w:rFonts w:ascii="Arial" w:hAnsi="Arial" w:cs="Arial"/>
@@ -3040,39 +3157,40 @@
         </w:rPr>
         <w:t>Juego:</w:t>
       </w:r>
-      <w:r>
-        <w:rPr>
-          <w:rFonts w:ascii="Arial" w:hAnsi="Arial" w:cs="Arial"/>
-          <w:sz w:val="28"/>
-          <w:szCs w:val="28"/>
-        </w:rPr>
-        <w:t xml:space="preserve"> </w:t>
-      </w:r>
-      <w:r>
-        <w:rPr>
-          <w:rFonts w:ascii="Arial" w:hAnsi="Arial" w:cs="Arial"/>
-          <w:sz w:val="28"/>
-          <w:szCs w:val="28"/>
-        </w:rPr>
-        <w:t xml:space="preserve"> Menú, niveles. Escenas, disparos, fin del juego.</w:t>
-      </w:r>
-    </w:p>
-    <w:p>
-      <w:pPr>
-        <w:jc w:val="both"/>
-        <w:rPr>
-          <w:rFonts w:ascii="Arial" w:hAnsi="Arial" w:cs="Arial"/>
-          <w:sz w:val="28"/>
-          <w:szCs w:val="28"/>
-        </w:rPr>
-      </w:pPr>
-      <w:r>
-        <w:rPr>
-          <w:rFonts w:ascii="Arial" w:hAnsi="Arial" w:cs="Arial"/>
-          <w:sz w:val="28"/>
-          <w:szCs w:val="28"/>
-        </w:rPr>
-        <w:lastRenderedPageBreak/>
+    </w:p>
+    <w:p>
+      <w:pPr>
+        <w:jc w:val="both"/>
+        <w:rPr>
+          <w:rFonts w:ascii="Arial" w:hAnsi="Arial" w:cs="Arial"/>
+          <w:sz w:val="28"/>
+          <w:szCs w:val="28"/>
+        </w:rPr>
+      </w:pPr>
+      <w:r>
+        <w:rPr>
+          <w:rFonts w:ascii="Arial" w:hAnsi="Arial" w:cs="Arial"/>
+          <w:sz w:val="28"/>
+          <w:szCs w:val="28"/>
+        </w:rPr>
+        <w:t>Menú, niveles. Escenas, disparos, fin del juego.</w:t>
+      </w:r>
+    </w:p>
+    <w:p>
+      <w:pPr>
+        <w:jc w:val="both"/>
+        <w:rPr>
+          <w:rFonts w:ascii="Arial" w:hAnsi="Arial" w:cs="Arial"/>
+          <w:sz w:val="28"/>
+          <w:szCs w:val="28"/>
+        </w:rPr>
+      </w:pPr>
+      <w:r>
+        <w:rPr>
+          <w:rFonts w:ascii="Arial" w:hAnsi="Arial" w:cs="Arial"/>
+          <w:sz w:val="28"/>
+          <w:szCs w:val="28"/>
+        </w:rPr>
         <w:t xml:space="preserve">Se descartan una serie de elementos que </w:t>
       </w:r>
       <w:r>
@@ -3216,7 +3334,7 @@
 </file>
 
 <file path=word/numbering.xml><?xml version="1.0" encoding="utf-8"?>
-<w:numbering xmlns:wpc="http://schemas.microsoft.com/office/word/2010/wordprocessingCanvas" xmlns:cx="http://schemas.microsoft.com/office/drawing/2014/chartex" xmlns:cx1="http://schemas.microsoft.com/office/drawing/2015/9/8/chartex" xmlns:cx2="http://schemas.microsoft.com/office/drawing/2015/10/21/chartex" xmlns:cx3="http://schemas.microsoft.com/office/drawing/2016/5/9/chartex" xmlns:cx4="http://schemas.microsoft.com/office/drawing/2016/5/10/chartex" xmlns:cx5="http://schemas.microsoft.com/office/drawing/2016/5/11/chartex" xmlns:cx6="http://schemas.microsoft.com/office/drawing/2016/5/12/chartex" xmlns:cx7="http://schemas.microsoft.com/office/drawing/2016/5/13/chartex" xmlns:cx8="http://schemas.microsoft.com/office/drawing/2016/5/14/chartex" xmlns:mc="http://schemas.openxmlformats.org/markup-compatibility/2006" xmlns:aink="http://schemas.microsoft.com/office/drawing/2016/ink" xmlns:am3d="http://schemas.microsoft.com/office/drawing/2017/model3d" xmlns:o="urn:schemas-microsoft-com:office:office" xmlns:oel="http://schemas.microsoft.com/office/2019/extlst" xmlns:r="http://schemas.openxmlformats.org/officeDocument/2006/relationships" xmlns:m="http://schemas.openxmlformats.org/officeDocument/2006/math" xmlns:v="urn:schemas-microsoft-com:vml" xmlns:wp14="http://schemas.microsoft.com/office/word/2010/wordprocessingDrawing" xmlns:wp="http://schemas.openxmlformats.org/drawingml/2006/wordprocessingDrawing" xmlns:w10="urn:schemas-microsoft-com:office:word" xmlns:w="http://schemas.openxmlformats.org/wordprocessingml/2006/main" xmlns:w14="http://schemas.microsoft.com/office/word/2010/wordml" xmlns:w15="http://schemas.microsoft.com/office/word/2012/wordml" xmlns:w16cex="http://schemas.microsoft.com/office/word/2018/wordml/cex" xmlns:w16cid="http://schemas.microsoft.com/office/word/2016/wordml/cid" xmlns:w16="http://schemas.microsoft.com/office/word/2018/wordml" xmlns:w16du="http://schemas.microsoft.com/office/word/2023/wordml/word16du" xmlns:w16sdtdh="http://schemas.microsoft.com/office/word/2020/wordml/sdtdatahash" xmlns:w16se="http://schemas.microsoft.com/office/word/2015/wordml/symex" xmlns:wpg="http://schemas.microsoft.com/office/word/2010/wordprocessingGroup" xmlns:wpi="http://schemas.microsoft.com/office/word/2010/wordprocessingInk" xmlns:wne="http://schemas.microsoft.com/office/word/2006/wordml" xmlns:wps="http://schemas.microsoft.com/office/word/2010/wordprocessingShape" mc:Ignorable="w14 w15 w16se w16cid w16 w16cex w16sdtdh wp14">
+<w:numbering xmlns:wpc="http://schemas.microsoft.com/office/word/2010/wordprocessingCanvas" xmlns:cx="http://schemas.microsoft.com/office/drawing/2014/chartex" xmlns:cx1="http://schemas.microsoft.com/office/drawing/2015/9/8/chartex" xmlns:cx2="http://schemas.microsoft.com/office/drawing/2015/10/21/chartex" xmlns:cx3="http://schemas.microsoft.com/office/drawing/2016/5/9/chartex" xmlns:cx4="http://schemas.microsoft.com/office/drawing/2016/5/10/chartex" xmlns:cx5="http://schemas.microsoft.com/office/drawing/2016/5/11/chartex" xmlns:cx6="http://schemas.microsoft.com/office/drawing/2016/5/12/chartex" xmlns:cx7="http://schemas.microsoft.com/office/drawing/2016/5/13/chartex" xmlns:cx8="http://schemas.microsoft.com/office/drawing/2016/5/14/chartex" xmlns:mc="http://schemas.openxmlformats.org/markup-compatibility/2006" xmlns:aink="http://schemas.microsoft.com/office/drawing/2016/ink" xmlns:am3d="http://schemas.microsoft.com/office/drawing/2017/model3d" xmlns:o="urn:schemas-microsoft-com:office:office" xmlns:r="http://schemas.openxmlformats.org/officeDocument/2006/relationships" xmlns:m="http://schemas.openxmlformats.org/officeDocument/2006/math" xmlns:v="urn:schemas-microsoft-com:vml" xmlns:wp14="http://schemas.microsoft.com/office/word/2010/wordprocessingDrawing" xmlns:wp="http://schemas.openxmlformats.org/drawingml/2006/wordprocessingDrawing" xmlns:w10="urn:schemas-microsoft-com:office:word" xmlns:w="http://schemas.openxmlformats.org/wordprocessingml/2006/main" xmlns:w14="http://schemas.microsoft.com/office/word/2010/wordml" xmlns:w15="http://schemas.microsoft.com/office/word/2012/wordml" xmlns:w16cex="http://schemas.microsoft.com/office/word/2018/wordml/cex" xmlns:w16cid="http://schemas.microsoft.com/office/word/2016/wordml/cid" xmlns:w16="http://schemas.microsoft.com/office/word/2018/wordml" xmlns:w16sdtdh="http://schemas.microsoft.com/office/word/2020/wordml/sdtdatahash" xmlns:w16se="http://schemas.microsoft.com/office/word/2015/wordml/symex" xmlns:wpg="http://schemas.microsoft.com/office/word/2010/wordprocessingGroup" xmlns:wpi="http://schemas.microsoft.com/office/word/2010/wordprocessingInk" xmlns:wne="http://schemas.microsoft.com/office/word/2006/wordml" xmlns:wps="http://schemas.microsoft.com/office/word/2010/wordprocessingShape" mc:Ignorable="w14 w15 w16se w16cid w16 w16cex w16sdtdh wp14">
   <w:abstractNum w:abstractNumId="0" w15:restartNumberingAfterBreak="0">
     <w:nsid w:val="0F8F0BFC"/>
     <w:multiLevelType w:val="hybridMultilevel"/>
@@ -3869,22 +3987,22 @@
       </w:pPr>
     </w:lvl>
   </w:abstractNum>
-  <w:num w:numId="1" w16cid:durableId="757217070">
+  <w:num w:numId="1">
     <w:abstractNumId w:val="5"/>
   </w:num>
-  <w:num w:numId="2" w16cid:durableId="964507994">
+  <w:num w:numId="2">
     <w:abstractNumId w:val="0"/>
   </w:num>
-  <w:num w:numId="3" w16cid:durableId="1318266538">
+  <w:num w:numId="3">
     <w:abstractNumId w:val="3"/>
   </w:num>
-  <w:num w:numId="4" w16cid:durableId="1566068752">
+  <w:num w:numId="4">
     <w:abstractNumId w:val="1"/>
   </w:num>
-  <w:num w:numId="5" w16cid:durableId="1394619282">
+  <w:num w:numId="5">
     <w:abstractNumId w:val="2"/>
   </w:num>
-  <w:num w:numId="6" w16cid:durableId="520239639">
+  <w:num w:numId="6">
     <w:abstractNumId w:val="4"/>
   </w:num>
 </w:numbering>

</xml_diff>

<commit_message>
Se añade una clase mas al analisis del proyecto
</commit_message>
<xml_diff>
--- a/Ideación del proyecto final.docx
+++ b/Ideación del proyecto final.docx
@@ -1,9 +1,20 @@
 
 <file path=word/document.xml><?xml version="1.0" encoding="utf-8"?>
-<w:document xmlns:wpc="http://schemas.microsoft.com/office/word/2010/wordprocessingCanvas" xmlns:cx="http://schemas.microsoft.com/office/drawing/2014/chartex" xmlns:cx1="http://schemas.microsoft.com/office/drawing/2015/9/8/chartex" xmlns:cx2="http://schemas.microsoft.com/office/drawing/2015/10/21/chartex" xmlns:cx3="http://schemas.microsoft.com/office/drawing/2016/5/9/chartex" xmlns:cx4="http://schemas.microsoft.com/office/drawing/2016/5/10/chartex" xmlns:cx5="http://schemas.microsoft.com/office/drawing/2016/5/11/chartex" xmlns:cx6="http://schemas.microsoft.com/office/drawing/2016/5/12/chartex" xmlns:cx7="http://schemas.microsoft.com/office/drawing/2016/5/13/chartex" xmlns:cx8="http://schemas.microsoft.com/office/drawing/2016/5/14/chartex" xmlns:mc="http://schemas.openxmlformats.org/markup-compatibility/2006" xmlns:aink="http://schemas.microsoft.com/office/drawing/2016/ink" xmlns:am3d="http://schemas.microsoft.com/office/drawing/2017/model3d" xmlns:o="urn:schemas-microsoft-com:office:office" xmlns:r="http://schemas.openxmlformats.org/officeDocument/2006/relationships" xmlns:m="http://schemas.openxmlformats.org/officeDocument/2006/math" xmlns:v="urn:schemas-microsoft-com:vml" xmlns:wp14="http://schemas.microsoft.com/office/word/2010/wordprocessingDrawing" xmlns:wp="http://schemas.openxmlformats.org/drawingml/2006/wordprocessingDrawing" xmlns:w10="urn:schemas-microsoft-com:office:word" xmlns:w="http://schemas.openxmlformats.org/wordprocessingml/2006/main" xmlns:w14="http://schemas.microsoft.com/office/word/2010/wordml" xmlns:w15="http://schemas.microsoft.com/office/word/2012/wordml" xmlns:w16cex="http://schemas.microsoft.com/office/word/2018/wordml/cex" xmlns:w16cid="http://schemas.microsoft.com/office/word/2016/wordml/cid" xmlns:w16="http://schemas.microsoft.com/office/word/2018/wordml" xmlns:w16sdtdh="http://schemas.microsoft.com/office/word/2020/wordml/sdtdatahash" xmlns:w16se="http://schemas.microsoft.com/office/word/2015/wordml/symex" xmlns:wpg="http://schemas.microsoft.com/office/word/2010/wordprocessingGroup" xmlns:wpi="http://schemas.microsoft.com/office/word/2010/wordprocessingInk" xmlns:wne="http://schemas.microsoft.com/office/word/2006/wordml" xmlns:wps="http://schemas.microsoft.com/office/word/2010/wordprocessingShape" mc:Ignorable="w14 w15 w16se w16cid w16 w16cex w16sdtdh wp14">
+<w:document xmlns:wpc="http://schemas.microsoft.com/office/word/2010/wordprocessingCanvas" xmlns:cx="http://schemas.microsoft.com/office/drawing/2014/chartex" xmlns:cx1="http://schemas.microsoft.com/office/drawing/2015/9/8/chartex" xmlns:cx2="http://schemas.microsoft.com/office/drawing/2015/10/21/chartex" xmlns:cx3="http://schemas.microsoft.com/office/drawing/2016/5/9/chartex" xmlns:cx4="http://schemas.microsoft.com/office/drawing/2016/5/10/chartex" xmlns:cx5="http://schemas.microsoft.com/office/drawing/2016/5/11/chartex" xmlns:cx6="http://schemas.microsoft.com/office/drawing/2016/5/12/chartex" xmlns:cx7="http://schemas.microsoft.com/office/drawing/2016/5/13/chartex" xmlns:cx8="http://schemas.microsoft.com/office/drawing/2016/5/14/chartex" xmlns:mc="http://schemas.openxmlformats.org/markup-compatibility/2006" xmlns:aink="http://schemas.microsoft.com/office/drawing/2016/ink" xmlns:am3d="http://schemas.microsoft.com/office/drawing/2017/model3d" xmlns:o="urn:schemas-microsoft-com:office:office" xmlns:oel="http://schemas.microsoft.com/office/2019/extlst" xmlns:r="http://schemas.openxmlformats.org/officeDocument/2006/relationships" xmlns:m="http://schemas.openxmlformats.org/officeDocument/2006/math" xmlns:v="urn:schemas-microsoft-com:vml" xmlns:wp14="http://schemas.microsoft.com/office/word/2010/wordprocessingDrawing" xmlns:wp="http://schemas.openxmlformats.org/drawingml/2006/wordprocessingDrawing" xmlns:w10="urn:schemas-microsoft-com:office:word" xmlns:w="http://schemas.openxmlformats.org/wordprocessingml/2006/main" xmlns:w14="http://schemas.microsoft.com/office/word/2010/wordml" xmlns:w15="http://schemas.microsoft.com/office/word/2012/wordml" xmlns:w16cex="http://schemas.microsoft.com/office/word/2018/wordml/cex" xmlns:w16cid="http://schemas.microsoft.com/office/word/2016/wordml/cid" xmlns:w16="http://schemas.microsoft.com/office/word/2018/wordml" xmlns:w16du="http://schemas.microsoft.com/office/word/2023/wordml/word16du" xmlns:w16sdtdh="http://schemas.microsoft.com/office/word/2020/wordml/sdtdatahash" xmlns:w16se="http://schemas.microsoft.com/office/word/2015/wordml/symex" xmlns:wpg="http://schemas.microsoft.com/office/word/2010/wordprocessingGroup" xmlns:wpi="http://schemas.microsoft.com/office/word/2010/wordprocessingInk" xmlns:wne="http://schemas.microsoft.com/office/word/2006/wordml" xmlns:wps="http://schemas.microsoft.com/office/word/2010/wordprocessingShape" mc:Ignorable="w14 w15 w16se w16cid w16 w16cex w16sdtdh wp14">
   <w:body>
     <w:p>
       <w:pPr>
+        <w:rPr>
+          <w:rFonts w:ascii="Arial" w:hAnsi="Arial" w:cs="Arial"/>
+          <w:b/>
+          <w:bCs/>
+          <w:sz w:val="28"/>
+          <w:szCs w:val="28"/>
+        </w:rPr>
+      </w:pPr>
+    </w:p>
+    <w:p>
+      <w:pPr>
         <w:jc w:val="center"/>
         <w:rPr>
           <w:rFonts w:ascii="Arial" w:hAnsi="Arial" w:cs="Arial"/>
@@ -15,12 +26,75 @@
       </w:pPr>
       <w:r>
         <w:rPr>
+          <w:noProof/>
+        </w:rPr>
+        <w:drawing>
+          <wp:inline distT="0" distB="0" distL="0" distR="0" wp14:anchorId="1CD6C94D" wp14:editId="0B894921">
+            <wp:extent cx="1894840" cy="1866900"/>
+            <wp:effectExtent l="0" t="0" r="0" b="0"/>
+            <wp:docPr id="1840465003" name="Picture 1"/>
+            <wp:cNvGraphicFramePr>
+              <a:graphicFrameLocks xmlns:a="http://schemas.openxmlformats.org/drawingml/2006/main" noChangeAspect="1"/>
+            </wp:cNvGraphicFramePr>
+            <a:graphic xmlns:a="http://schemas.openxmlformats.org/drawingml/2006/main">
+              <a:graphicData uri="http://schemas.openxmlformats.org/drawingml/2006/picture">
+                <pic:pic xmlns:pic="http://schemas.openxmlformats.org/drawingml/2006/picture">
+                  <pic:nvPicPr>
+                    <pic:cNvPr id="1840465003" name=""/>
+                    <pic:cNvPicPr/>
+                  </pic:nvPicPr>
+                  <pic:blipFill>
+                    <a:blip r:embed="rId6"/>
+                    <a:stretch>
+                      <a:fillRect/>
+                    </a:stretch>
+                  </pic:blipFill>
+                  <pic:spPr>
+                    <a:xfrm>
+                      <a:off x="0" y="0"/>
+                      <a:ext cx="1898968" cy="1870967"/>
+                    </a:xfrm>
+                    <a:prstGeom prst="rect">
+                      <a:avLst/>
+                    </a:prstGeom>
+                  </pic:spPr>
+                </pic:pic>
+              </a:graphicData>
+            </a:graphic>
+          </wp:inline>
+        </w:drawing>
+      </w:r>
+    </w:p>
+    <w:p>
+      <w:pPr>
+        <w:rPr>
           <w:rFonts w:ascii="Arial" w:hAnsi="Arial" w:cs="Arial"/>
           <w:b/>
           <w:bCs/>
           <w:sz w:val="28"/>
           <w:szCs w:val="28"/>
         </w:rPr>
+      </w:pPr>
+    </w:p>
+    <w:p>
+      <w:pPr>
+        <w:jc w:val="center"/>
+        <w:rPr>
+          <w:rFonts w:ascii="Arial" w:hAnsi="Arial" w:cs="Arial"/>
+          <w:b/>
+          <w:bCs/>
+          <w:sz w:val="28"/>
+          <w:szCs w:val="28"/>
+        </w:rPr>
+      </w:pPr>
+      <w:r>
+        <w:rPr>
+          <w:rFonts w:ascii="Arial" w:hAnsi="Arial" w:cs="Arial"/>
+          <w:b/>
+          <w:bCs/>
+          <w:sz w:val="28"/>
+          <w:szCs w:val="28"/>
+        </w:rPr>
         <w:t>PROYECTO FINAL</w:t>
       </w:r>
     </w:p>
@@ -36,7 +110,6 @@
           <w:u w:val="single"/>
         </w:rPr>
       </w:pPr>
-      <w:proofErr w:type="spellStart"/>
       <w:r>
         <w:rPr>
           <w:rFonts w:ascii="Arial" w:hAnsi="Arial" w:cs="Arial"/>
@@ -47,7 +120,6 @@
         </w:rPr>
         <w:t>ArmagHEADon</w:t>
       </w:r>
-      <w:proofErr w:type="spellEnd"/>
     </w:p>
     <w:p>
       <w:pPr>
@@ -68,6 +140,14 @@
           <w:szCs w:val="28"/>
         </w:rPr>
       </w:pPr>
+      <w:r>
+        <w:rPr>
+          <w:rFonts w:ascii="Arial" w:hAnsi="Arial" w:cs="Arial"/>
+          <w:sz w:val="28"/>
+          <w:szCs w:val="28"/>
+        </w:rPr>
+        <w:t>HAROLD JOSÉ URQUIJO DURÁN</w:t>
+      </w:r>
     </w:p>
     <w:p>
       <w:pPr>
@@ -78,32 +158,88 @@
           <w:szCs w:val="28"/>
         </w:rPr>
       </w:pPr>
+      <w:r>
+        <w:rPr>
+          <w:rFonts w:ascii="Arial" w:hAnsi="Arial" w:cs="Arial"/>
+          <w:sz w:val="28"/>
+          <w:szCs w:val="28"/>
+        </w:rPr>
+        <w:t>CARLOS ANDRÉS MESA ROLDAN</w:t>
+      </w:r>
+    </w:p>
+    <w:p>
+      <w:pPr>
+        <w:rPr>
+          <w:rFonts w:ascii="Arial" w:hAnsi="Arial" w:cs="Arial"/>
+          <w:b/>
+          <w:bCs/>
+          <w:sz w:val="28"/>
+          <w:szCs w:val="28"/>
+        </w:rPr>
+      </w:pPr>
+    </w:p>
+    <w:p>
+      <w:pPr>
+        <w:rPr>
+          <w:rFonts w:ascii="Arial" w:hAnsi="Arial" w:cs="Arial"/>
+          <w:b/>
+          <w:bCs/>
+          <w:sz w:val="28"/>
+          <w:szCs w:val="28"/>
+        </w:rPr>
+      </w:pPr>
     </w:p>
     <w:p>
       <w:pPr>
         <w:jc w:val="center"/>
         <w:rPr>
           <w:rFonts w:ascii="Arial" w:hAnsi="Arial" w:cs="Arial"/>
-          <w:sz w:val="28"/>
-          <w:szCs w:val="28"/>
-        </w:rPr>
-      </w:pPr>
+          <w:b/>
+          <w:bCs/>
+          <w:sz w:val="28"/>
+          <w:szCs w:val="28"/>
+        </w:rPr>
+      </w:pPr>
+      <w:r>
+        <w:rPr>
+          <w:rFonts w:ascii="Arial" w:hAnsi="Arial" w:cs="Arial"/>
+          <w:b/>
+          <w:bCs/>
+          <w:sz w:val="28"/>
+          <w:szCs w:val="28"/>
+        </w:rPr>
+        <w:t>Docente</w:t>
+      </w:r>
     </w:p>
     <w:p>
       <w:pPr>
         <w:jc w:val="center"/>
         <w:rPr>
           <w:rFonts w:ascii="Arial" w:hAnsi="Arial" w:cs="Arial"/>
-          <w:sz w:val="28"/>
-          <w:szCs w:val="28"/>
-        </w:rPr>
-      </w:pPr>
+          <w:b/>
+          <w:bCs/>
+          <w:sz w:val="28"/>
+          <w:szCs w:val="28"/>
+        </w:rPr>
+      </w:pPr>
+      <w:r>
+        <w:rPr>
+          <w:rFonts w:ascii="Arial" w:hAnsi="Arial" w:cs="Arial"/>
+          <w:b/>
+          <w:bCs/>
+          <w:sz w:val="28"/>
+          <w:szCs w:val="28"/>
+        </w:rPr>
+        <w:t>Augusto Salazar Jiménez</w:t>
+      </w:r>
     </w:p>
     <w:p>
       <w:pPr>
         <w:jc w:val="center"/>
         <w:rPr>
           <w:rFonts w:ascii="Arial" w:hAnsi="Arial" w:cs="Arial"/>
+          <w:b/>
+          <w:bCs/>
           <w:sz w:val="28"/>
           <w:szCs w:val="28"/>
         </w:rPr>
@@ -114,275 +250,121 @@
         <w:jc w:val="center"/>
         <w:rPr>
           <w:rFonts w:ascii="Arial" w:hAnsi="Arial" w:cs="Arial"/>
-          <w:sz w:val="28"/>
-          <w:szCs w:val="28"/>
-        </w:rPr>
-      </w:pPr>
-      <w:r>
-        <w:rPr>
-          <w:rFonts w:ascii="Arial" w:hAnsi="Arial" w:cs="Arial"/>
-          <w:sz w:val="28"/>
-          <w:szCs w:val="28"/>
-        </w:rPr>
-        <w:t>HAROLD JOSÉ URQUIJO DURÁN</w:t>
-      </w:r>
+          <w:b/>
+          <w:bCs/>
+          <w:sz w:val="28"/>
+          <w:szCs w:val="28"/>
+        </w:rPr>
+      </w:pPr>
     </w:p>
     <w:p>
       <w:pPr>
         <w:jc w:val="center"/>
         <w:rPr>
           <w:rFonts w:ascii="Arial" w:hAnsi="Arial" w:cs="Arial"/>
-          <w:sz w:val="28"/>
-          <w:szCs w:val="28"/>
-        </w:rPr>
-      </w:pPr>
-      <w:r>
-        <w:rPr>
-          <w:rFonts w:ascii="Arial" w:hAnsi="Arial" w:cs="Arial"/>
-          <w:sz w:val="28"/>
-          <w:szCs w:val="28"/>
-        </w:rPr>
-        <w:t>CARLOS ANDRÉS MESA ROLDAN</w:t>
-      </w:r>
+          <w:b/>
+          <w:bCs/>
+          <w:sz w:val="28"/>
+          <w:szCs w:val="28"/>
+        </w:rPr>
+      </w:pPr>
+    </w:p>
+    <w:p>
+      <w:pPr>
+        <w:rPr>
+          <w:rFonts w:ascii="Arial" w:hAnsi="Arial" w:cs="Arial"/>
+          <w:b/>
+          <w:bCs/>
+          <w:sz w:val="28"/>
+          <w:szCs w:val="28"/>
+        </w:rPr>
+      </w:pPr>
     </w:p>
     <w:p>
       <w:pPr>
         <w:jc w:val="center"/>
         <w:rPr>
           <w:rFonts w:ascii="Arial" w:hAnsi="Arial" w:cs="Arial"/>
-          <w:b/>
-          <w:bCs/>
-          <w:sz w:val="28"/>
-          <w:szCs w:val="28"/>
-        </w:rPr>
-      </w:pPr>
+          <w:sz w:val="28"/>
+          <w:szCs w:val="28"/>
+        </w:rPr>
+      </w:pPr>
+      <w:r>
+        <w:rPr>
+          <w:rFonts w:ascii="Arial" w:hAnsi="Arial" w:cs="Arial"/>
+          <w:sz w:val="28"/>
+          <w:szCs w:val="28"/>
+        </w:rPr>
+        <w:t xml:space="preserve">Departamento de Ingeniera electrónica y Telecomunicaciones </w:t>
+      </w:r>
     </w:p>
     <w:p>
       <w:pPr>
         <w:jc w:val="center"/>
         <w:rPr>
           <w:rFonts w:ascii="Arial" w:hAnsi="Arial" w:cs="Arial"/>
-          <w:b/>
-          <w:bCs/>
-          <w:sz w:val="28"/>
-          <w:szCs w:val="28"/>
-        </w:rPr>
-      </w:pPr>
+          <w:sz w:val="28"/>
+          <w:szCs w:val="28"/>
+        </w:rPr>
+      </w:pPr>
+      <w:r>
+        <w:rPr>
+          <w:rFonts w:ascii="Arial" w:hAnsi="Arial" w:cs="Arial"/>
+          <w:sz w:val="28"/>
+          <w:szCs w:val="28"/>
+        </w:rPr>
+        <w:t>Universidad de Antioquia</w:t>
+      </w:r>
     </w:p>
     <w:p>
       <w:pPr>
         <w:jc w:val="center"/>
         <w:rPr>
           <w:rFonts w:ascii="Arial" w:hAnsi="Arial" w:cs="Arial"/>
-          <w:b/>
-          <w:bCs/>
-          <w:sz w:val="28"/>
-          <w:szCs w:val="28"/>
-        </w:rPr>
-      </w:pPr>
+          <w:sz w:val="28"/>
+          <w:szCs w:val="28"/>
+        </w:rPr>
+      </w:pPr>
+      <w:r>
+        <w:rPr>
+          <w:rFonts w:ascii="Arial" w:hAnsi="Arial" w:cs="Arial"/>
+          <w:sz w:val="28"/>
+          <w:szCs w:val="28"/>
+        </w:rPr>
+        <w:t xml:space="preserve">Medellín </w:t>
+      </w:r>
     </w:p>
     <w:p>
       <w:pPr>
         <w:jc w:val="center"/>
         <w:rPr>
           <w:rFonts w:ascii="Arial" w:hAnsi="Arial" w:cs="Arial"/>
-          <w:b/>
-          <w:bCs/>
-          <w:sz w:val="28"/>
-          <w:szCs w:val="28"/>
-        </w:rPr>
-      </w:pPr>
+          <w:sz w:val="28"/>
+          <w:szCs w:val="28"/>
+        </w:rPr>
+      </w:pPr>
+      <w:r>
+        <w:rPr>
+          <w:rFonts w:ascii="Arial" w:hAnsi="Arial" w:cs="Arial"/>
+          <w:sz w:val="28"/>
+          <w:szCs w:val="28"/>
+        </w:rPr>
+        <w:t>2023</w:t>
+      </w:r>
     </w:p>
     <w:p>
       <w:pPr>
         <w:jc w:val="center"/>
         <w:rPr>
           <w:rFonts w:ascii="Arial" w:hAnsi="Arial" w:cs="Arial"/>
-          <w:b/>
-          <w:bCs/>
-          <w:sz w:val="28"/>
-          <w:szCs w:val="28"/>
-        </w:rPr>
-      </w:pPr>
-      <w:r>
-        <w:rPr>
-          <w:rFonts w:ascii="Arial" w:hAnsi="Arial" w:cs="Arial"/>
-          <w:b/>
-          <w:bCs/>
-          <w:sz w:val="28"/>
-          <w:szCs w:val="28"/>
-        </w:rPr>
-        <w:t>Docente</w:t>
-      </w:r>
-    </w:p>
-    <w:p>
-      <w:pPr>
-        <w:jc w:val="center"/>
-        <w:rPr>
-          <w:rFonts w:ascii="Arial" w:hAnsi="Arial" w:cs="Arial"/>
-          <w:b/>
-          <w:bCs/>
-          <w:sz w:val="28"/>
-          <w:szCs w:val="28"/>
-        </w:rPr>
-      </w:pPr>
-      <w:r>
-        <w:rPr>
-          <w:rFonts w:ascii="Arial" w:hAnsi="Arial" w:cs="Arial"/>
-          <w:b/>
-          <w:bCs/>
-          <w:sz w:val="28"/>
-          <w:szCs w:val="28"/>
-        </w:rPr>
-        <w:t>Augusto Salazar Jiménez</w:t>
-      </w:r>
-    </w:p>
-    <w:p>
-      <w:pPr>
-        <w:jc w:val="center"/>
-        <w:rPr>
-          <w:rFonts w:ascii="Arial" w:hAnsi="Arial" w:cs="Arial"/>
-          <w:b/>
-          <w:bCs/>
-          <w:sz w:val="28"/>
-          <w:szCs w:val="28"/>
-        </w:rPr>
-      </w:pPr>
-    </w:p>
-    <w:p>
-      <w:pPr>
-        <w:jc w:val="center"/>
-        <w:rPr>
-          <w:rFonts w:ascii="Arial" w:hAnsi="Arial" w:cs="Arial"/>
-          <w:b/>
-          <w:bCs/>
-          <w:sz w:val="28"/>
-          <w:szCs w:val="28"/>
-        </w:rPr>
-      </w:pPr>
-    </w:p>
-    <w:p>
-      <w:pPr>
-        <w:jc w:val="center"/>
-        <w:rPr>
-          <w:rFonts w:ascii="Arial" w:hAnsi="Arial" w:cs="Arial"/>
-          <w:b/>
-          <w:bCs/>
-          <w:sz w:val="28"/>
-          <w:szCs w:val="28"/>
-        </w:rPr>
-      </w:pPr>
-    </w:p>
-    <w:p>
-      <w:pPr>
-        <w:jc w:val="center"/>
-        <w:rPr>
-          <w:rFonts w:ascii="Arial" w:hAnsi="Arial" w:cs="Arial"/>
-          <w:b/>
-          <w:bCs/>
-          <w:sz w:val="28"/>
-          <w:szCs w:val="28"/>
-        </w:rPr>
-      </w:pPr>
-    </w:p>
-    <w:p>
-      <w:pPr>
-        <w:jc w:val="center"/>
-        <w:rPr>
-          <w:rFonts w:ascii="Arial" w:hAnsi="Arial" w:cs="Arial"/>
-          <w:b/>
-          <w:bCs/>
-          <w:sz w:val="28"/>
-          <w:szCs w:val="28"/>
-        </w:rPr>
-      </w:pPr>
-    </w:p>
-    <w:p>
-      <w:pPr>
-        <w:rPr>
-          <w:rFonts w:ascii="Arial" w:hAnsi="Arial" w:cs="Arial"/>
-          <w:b/>
-          <w:bCs/>
-          <w:sz w:val="28"/>
-          <w:szCs w:val="28"/>
-        </w:rPr>
-      </w:pPr>
-    </w:p>
-    <w:p>
-      <w:pPr>
-        <w:jc w:val="center"/>
-        <w:rPr>
-          <w:rFonts w:ascii="Arial" w:hAnsi="Arial" w:cs="Arial"/>
-          <w:sz w:val="28"/>
-          <w:szCs w:val="28"/>
-        </w:rPr>
-      </w:pPr>
-      <w:r>
-        <w:rPr>
-          <w:rFonts w:ascii="Arial" w:hAnsi="Arial" w:cs="Arial"/>
-          <w:sz w:val="28"/>
-          <w:szCs w:val="28"/>
-        </w:rPr>
-        <w:t xml:space="preserve">Departamento de Ingeniera electrónica y Telecomunicaciones </w:t>
-      </w:r>
-    </w:p>
-    <w:p>
-      <w:pPr>
-        <w:jc w:val="center"/>
-        <w:rPr>
-          <w:rFonts w:ascii="Arial" w:hAnsi="Arial" w:cs="Arial"/>
-          <w:sz w:val="28"/>
-          <w:szCs w:val="28"/>
-        </w:rPr>
-      </w:pPr>
-      <w:r>
-        <w:rPr>
-          <w:rFonts w:ascii="Arial" w:hAnsi="Arial" w:cs="Arial"/>
-          <w:sz w:val="28"/>
-          <w:szCs w:val="28"/>
-        </w:rPr>
-        <w:t>Universidad de Antioquia</w:t>
-      </w:r>
-    </w:p>
-    <w:p>
-      <w:pPr>
-        <w:jc w:val="center"/>
-        <w:rPr>
-          <w:rFonts w:ascii="Arial" w:hAnsi="Arial" w:cs="Arial"/>
-          <w:sz w:val="28"/>
-          <w:szCs w:val="28"/>
-        </w:rPr>
-      </w:pPr>
-      <w:r>
-        <w:rPr>
-          <w:rFonts w:ascii="Arial" w:hAnsi="Arial" w:cs="Arial"/>
-          <w:sz w:val="28"/>
-          <w:szCs w:val="28"/>
-        </w:rPr>
-        <w:t xml:space="preserve">Medellín </w:t>
-      </w:r>
-    </w:p>
-    <w:p>
-      <w:pPr>
-        <w:jc w:val="center"/>
-        <w:rPr>
-          <w:rFonts w:ascii="Arial" w:hAnsi="Arial" w:cs="Arial"/>
-          <w:sz w:val="28"/>
-          <w:szCs w:val="28"/>
-        </w:rPr>
-      </w:pPr>
-      <w:r>
-        <w:rPr>
-          <w:rFonts w:ascii="Arial" w:hAnsi="Arial" w:cs="Arial"/>
-          <w:sz w:val="28"/>
-          <w:szCs w:val="28"/>
-        </w:rPr>
-        <w:t>2023</w:t>
-      </w:r>
-    </w:p>
-    <w:p>
-      <w:pPr>
-        <w:pStyle w:val="Prrafodelista"/>
+          <w:sz w:val="28"/>
+          <w:szCs w:val="28"/>
+        </w:rPr>
+      </w:pPr>
+    </w:p>
+    <w:p>
+      <w:pPr>
+        <w:pStyle w:val="ListParagraph"/>
         <w:jc w:val="center"/>
         <w:rPr>
           <w:rFonts w:ascii="Arial" w:hAnsi="Arial" w:cs="Arial"/>
@@ -406,7 +388,7 @@
     </w:p>
     <w:p>
       <w:pPr>
-        <w:pStyle w:val="Prrafodelista"/>
+        <w:pStyle w:val="ListParagraph"/>
         <w:jc w:val="both"/>
         <w:rPr>
           <w:rFonts w:ascii="Arial" w:hAnsi="Arial" w:cs="Arial"/>
@@ -419,7 +401,7 @@
     </w:p>
     <w:p>
       <w:pPr>
-        <w:pStyle w:val="Prrafodelista"/>
+        <w:pStyle w:val="ListParagraph"/>
         <w:jc w:val="both"/>
         <w:rPr>
           <w:rFonts w:ascii="Arial" w:hAnsi="Arial" w:cs="Arial"/>
@@ -488,7 +470,292 @@
         </w:rPr>
         <w:t xml:space="preserve"> denominados los </w:t>
       </w:r>
-      <w:proofErr w:type="spellStart"/>
+      <w:r>
+        <w:rPr>
+          <w:rFonts w:ascii="Arial" w:hAnsi="Arial" w:cs="Arial"/>
+          <w:sz w:val="28"/>
+          <w:szCs w:val="28"/>
+        </w:rPr>
+        <w:t xml:space="preserve">bobbleheads, son </w:t>
+      </w:r>
+      <w:r>
+        <w:rPr>
+          <w:rFonts w:ascii="Arial" w:hAnsi="Arial" w:cs="Arial"/>
+          <w:sz w:val="28"/>
+          <w:szCs w:val="28"/>
+        </w:rPr>
+        <w:t>seres muy amigables y pacíficos</w:t>
+      </w:r>
+      <w:r>
+        <w:rPr>
+          <w:rFonts w:ascii="Arial" w:hAnsi="Arial" w:cs="Arial"/>
+          <w:sz w:val="28"/>
+          <w:szCs w:val="28"/>
+        </w:rPr>
+        <w:t xml:space="preserve">. </w:t>
+      </w:r>
+      <w:r>
+        <w:rPr>
+          <w:rFonts w:ascii="Arial" w:hAnsi="Arial" w:cs="Arial"/>
+          <w:sz w:val="28"/>
+          <w:szCs w:val="28"/>
+        </w:rPr>
+        <w:t xml:space="preserve"> </w:t>
+      </w:r>
+      <w:r>
+        <w:rPr>
+          <w:rFonts w:ascii="Arial" w:hAnsi="Arial" w:cs="Arial"/>
+          <w:sz w:val="28"/>
+          <w:szCs w:val="28"/>
+        </w:rPr>
+        <w:t>S</w:t>
+      </w:r>
+      <w:r>
+        <w:rPr>
+          <w:rFonts w:ascii="Arial" w:hAnsi="Arial" w:cs="Arial"/>
+          <w:sz w:val="28"/>
+          <w:szCs w:val="28"/>
+        </w:rPr>
+        <w:t xml:space="preserve">u especie se caracteriza </w:t>
+      </w:r>
+      <w:r>
+        <w:rPr>
+          <w:rFonts w:ascii="Arial" w:hAnsi="Arial" w:cs="Arial"/>
+          <w:sz w:val="28"/>
+          <w:szCs w:val="28"/>
+        </w:rPr>
+        <w:t xml:space="preserve">principalmente por su estructura corporal, </w:t>
+      </w:r>
+      <w:r>
+        <w:rPr>
+          <w:rFonts w:ascii="Arial" w:hAnsi="Arial" w:cs="Arial"/>
+          <w:sz w:val="28"/>
+          <w:szCs w:val="28"/>
+        </w:rPr>
+        <w:t>todo</w:t>
+      </w:r>
+      <w:r>
+        <w:rPr>
+          <w:rFonts w:ascii="Arial" w:hAnsi="Arial" w:cs="Arial"/>
+          <w:sz w:val="28"/>
+          <w:szCs w:val="28"/>
+        </w:rPr>
+        <w:t xml:space="preserve"> su cuerpo </w:t>
+      </w:r>
+      <w:r>
+        <w:rPr>
+          <w:rFonts w:ascii="Arial" w:hAnsi="Arial" w:cs="Arial"/>
+          <w:sz w:val="28"/>
+          <w:szCs w:val="28"/>
+        </w:rPr>
+        <w:t xml:space="preserve">se compone únicamente por una cabeza </w:t>
+      </w:r>
+      <w:r>
+        <w:rPr>
+          <w:rFonts w:ascii="Arial" w:hAnsi="Arial" w:cs="Arial"/>
+          <w:sz w:val="28"/>
+          <w:szCs w:val="28"/>
+        </w:rPr>
+        <w:t>gigante</w:t>
+      </w:r>
+      <w:r>
+        <w:rPr>
+          <w:rFonts w:ascii="Arial" w:hAnsi="Arial" w:cs="Arial"/>
+          <w:sz w:val="28"/>
+          <w:szCs w:val="28"/>
+        </w:rPr>
+        <w:t xml:space="preserve">, que se desplaza </w:t>
+      </w:r>
+      <w:r>
+        <w:rPr>
+          <w:rFonts w:ascii="Arial" w:hAnsi="Arial" w:cs="Arial"/>
+          <w:sz w:val="28"/>
+          <w:szCs w:val="28"/>
+        </w:rPr>
+        <w:t>en medio del espacio, venciendo a voluntad la fuerza de gravedad del planeta en el que se encuentre.</w:t>
+      </w:r>
+      <w:r>
+        <w:rPr>
+          <w:rFonts w:ascii="Arial" w:hAnsi="Arial" w:cs="Arial"/>
+          <w:sz w:val="28"/>
+          <w:szCs w:val="28"/>
+        </w:rPr>
+        <w:t xml:space="preserve"> </w:t>
+      </w:r>
+      <w:r>
+        <w:rPr>
+          <w:rFonts w:ascii="Arial" w:hAnsi="Arial" w:cs="Arial"/>
+          <w:sz w:val="28"/>
+          <w:szCs w:val="28"/>
+        </w:rPr>
+        <w:t>Son seres curiosos al extremo, tanto así que es de su agrado conocer nuevos lugares y seres vivos alrededor del universo.</w:t>
+      </w:r>
+    </w:p>
+    <w:p>
+      <w:pPr>
+        <w:ind w:left="360"/>
+        <w:jc w:val="both"/>
+        <w:rPr>
+          <w:rFonts w:ascii="Arial" w:hAnsi="Arial" w:cs="Arial"/>
+          <w:sz w:val="28"/>
+          <w:szCs w:val="28"/>
+        </w:rPr>
+      </w:pPr>
+    </w:p>
+    <w:p>
+      <w:pPr>
+        <w:ind w:left="360"/>
+        <w:jc w:val="both"/>
+        <w:rPr>
+          <w:rFonts w:ascii="Arial" w:hAnsi="Arial" w:cs="Arial"/>
+          <w:sz w:val="28"/>
+          <w:szCs w:val="28"/>
+        </w:rPr>
+      </w:pPr>
+      <w:r>
+        <w:rPr>
+          <w:rFonts w:ascii="Arial" w:hAnsi="Arial" w:cs="Arial"/>
+          <w:sz w:val="28"/>
+          <w:szCs w:val="28"/>
+        </w:rPr>
+        <w:t>En cierto momento</w:t>
+      </w:r>
+      <w:r>
+        <w:rPr>
+          <w:rFonts w:ascii="Arial" w:hAnsi="Arial" w:cs="Arial"/>
+          <w:sz w:val="28"/>
+          <w:szCs w:val="28"/>
+        </w:rPr>
+        <w:t xml:space="preserve"> </w:t>
+      </w:r>
+      <w:r>
+        <w:rPr>
+          <w:rFonts w:ascii="Arial" w:hAnsi="Arial" w:cs="Arial"/>
+          <w:sz w:val="28"/>
+          <w:szCs w:val="28"/>
+        </w:rPr>
+        <w:t>caen en la cuenta de</w:t>
+      </w:r>
+      <w:r>
+        <w:rPr>
+          <w:rFonts w:ascii="Arial" w:hAnsi="Arial" w:cs="Arial"/>
+          <w:sz w:val="28"/>
+          <w:szCs w:val="28"/>
+        </w:rPr>
+        <w:t xml:space="preserve"> que en su planeta natal </w:t>
+      </w:r>
+      <w:r>
+        <w:rPr>
+          <w:rFonts w:ascii="Arial" w:hAnsi="Arial" w:cs="Arial"/>
+          <w:sz w:val="28"/>
+          <w:szCs w:val="28"/>
+        </w:rPr>
+        <w:t>(B</w:t>
+      </w:r>
+      <w:r>
+        <w:rPr>
+          <w:rFonts w:ascii="Arial" w:hAnsi="Arial" w:cs="Arial"/>
+          <w:sz w:val="28"/>
+          <w:szCs w:val="28"/>
+        </w:rPr>
+        <w:t>obbleheadlandia</w:t>
+      </w:r>
+      <w:r>
+        <w:rPr>
+          <w:rFonts w:ascii="Arial" w:hAnsi="Arial" w:cs="Arial"/>
+          <w:sz w:val="28"/>
+          <w:szCs w:val="28"/>
+        </w:rPr>
+        <w:t>)</w:t>
+      </w:r>
+      <w:r>
+        <w:rPr>
+          <w:rFonts w:ascii="Arial" w:hAnsi="Arial" w:cs="Arial"/>
+          <w:sz w:val="28"/>
+          <w:szCs w:val="28"/>
+        </w:rPr>
+        <w:t xml:space="preserve"> está sobre </w:t>
+      </w:r>
+      <w:r>
+        <w:rPr>
+          <w:rFonts w:ascii="Arial" w:hAnsi="Arial" w:cs="Arial"/>
+          <w:sz w:val="28"/>
+          <w:szCs w:val="28"/>
+        </w:rPr>
+        <w:t>poblado,</w:t>
+      </w:r>
+      <w:r>
+        <w:rPr>
+          <w:rFonts w:ascii="Arial" w:hAnsi="Arial" w:cs="Arial"/>
+          <w:sz w:val="28"/>
+          <w:szCs w:val="28"/>
+        </w:rPr>
+        <w:t xml:space="preserve"> </w:t>
+      </w:r>
+      <w:r>
+        <w:rPr>
+          <w:rFonts w:ascii="Arial" w:hAnsi="Arial" w:cs="Arial"/>
+          <w:sz w:val="28"/>
+          <w:szCs w:val="28"/>
+        </w:rPr>
+        <w:t>así</w:t>
+      </w:r>
+      <w:r>
+        <w:rPr>
+          <w:rFonts w:ascii="Arial" w:hAnsi="Arial" w:cs="Arial"/>
+          <w:sz w:val="28"/>
+          <w:szCs w:val="28"/>
+        </w:rPr>
+        <w:t xml:space="preserve"> que</w:t>
+      </w:r>
+      <w:r>
+        <w:rPr>
+          <w:rFonts w:ascii="Arial" w:hAnsi="Arial" w:cs="Arial"/>
+          <w:sz w:val="28"/>
+          <w:szCs w:val="28"/>
+        </w:rPr>
+        <w:t xml:space="preserve"> </w:t>
+      </w:r>
+      <w:r>
+        <w:rPr>
+          <w:rFonts w:ascii="Arial" w:hAnsi="Arial" w:cs="Arial"/>
+          <w:sz w:val="28"/>
+          <w:szCs w:val="28"/>
+        </w:rPr>
+        <w:t xml:space="preserve">toman la decisión de </w:t>
+      </w:r>
+      <w:r>
+        <w:rPr>
+          <w:rFonts w:ascii="Arial" w:hAnsi="Arial" w:cs="Arial"/>
+          <w:sz w:val="28"/>
+          <w:szCs w:val="28"/>
+        </w:rPr>
+        <w:t xml:space="preserve">ir a buscar más planetas </w:t>
+      </w:r>
+      <w:r>
+        <w:rPr>
+          <w:rFonts w:ascii="Arial" w:hAnsi="Arial" w:cs="Arial"/>
+          <w:sz w:val="28"/>
+          <w:szCs w:val="28"/>
+        </w:rPr>
+        <w:t>en</w:t>
+      </w:r>
+      <w:r>
+        <w:rPr>
+          <w:rFonts w:ascii="Arial" w:hAnsi="Arial" w:cs="Arial"/>
+          <w:sz w:val="28"/>
+          <w:szCs w:val="28"/>
+        </w:rPr>
+        <w:t xml:space="preserve"> donde </w:t>
+      </w:r>
+      <w:r>
+        <w:rPr>
+          <w:rFonts w:ascii="Arial" w:hAnsi="Arial" w:cs="Arial"/>
+          <w:sz w:val="28"/>
+          <w:szCs w:val="28"/>
+        </w:rPr>
+        <w:t xml:space="preserve">los </w:t>
+      </w:r>
       <w:r>
         <w:rPr>
           <w:rFonts w:ascii="Arial" w:hAnsi="Arial" w:cs="Arial"/>
@@ -497,30 +764,69 @@
         </w:rPr>
         <w:t>bobbleheads</w:t>
       </w:r>
-      <w:proofErr w:type="spellEnd"/>
-      <w:r>
-        <w:rPr>
-          <w:rFonts w:ascii="Arial" w:hAnsi="Arial" w:cs="Arial"/>
-          <w:sz w:val="28"/>
-          <w:szCs w:val="28"/>
-        </w:rPr>
-        <w:t xml:space="preserve">, son </w:t>
-      </w:r>
-      <w:r>
-        <w:rPr>
-          <w:rFonts w:ascii="Arial" w:hAnsi="Arial" w:cs="Arial"/>
-          <w:sz w:val="28"/>
-          <w:szCs w:val="28"/>
-        </w:rPr>
-        <w:t>seres muy amigables y pacíficos</w:t>
-      </w:r>
-      <w:r>
-        <w:rPr>
-          <w:rFonts w:ascii="Arial" w:hAnsi="Arial" w:cs="Arial"/>
-          <w:sz w:val="28"/>
-          <w:szCs w:val="28"/>
-        </w:rPr>
-        <w:t xml:space="preserve">. </w:t>
+      <w:r>
+        <w:rPr>
+          <w:rFonts w:ascii="Arial" w:hAnsi="Arial" w:cs="Arial"/>
+          <w:sz w:val="28"/>
+          <w:szCs w:val="28"/>
+        </w:rPr>
+        <w:t xml:space="preserve"> puedan vivir tranquilamente</w:t>
+      </w:r>
+      <w:r>
+        <w:rPr>
+          <w:rFonts w:ascii="Arial" w:hAnsi="Arial" w:cs="Arial"/>
+          <w:sz w:val="28"/>
+          <w:szCs w:val="28"/>
+        </w:rPr>
+        <w:t>,</w:t>
+      </w:r>
+      <w:r>
+        <w:rPr>
+          <w:rFonts w:ascii="Arial" w:hAnsi="Arial" w:cs="Arial"/>
+          <w:sz w:val="28"/>
+          <w:szCs w:val="28"/>
+        </w:rPr>
+        <w:t xml:space="preserve"> por tal razón los </w:t>
+      </w:r>
+      <w:r>
+        <w:rPr>
+          <w:rFonts w:ascii="Arial" w:hAnsi="Arial" w:cs="Arial"/>
+          <w:sz w:val="28"/>
+          <w:szCs w:val="28"/>
+        </w:rPr>
+        <w:t>bobbleheads</w:t>
+      </w:r>
+      <w:r>
+        <w:rPr>
+          <w:rFonts w:ascii="Arial" w:hAnsi="Arial" w:cs="Arial"/>
+          <w:sz w:val="28"/>
+          <w:szCs w:val="28"/>
+        </w:rPr>
+        <w:t xml:space="preserve"> se convierten en </w:t>
+      </w:r>
+      <w:r>
+        <w:rPr>
+          <w:rFonts w:ascii="Arial" w:hAnsi="Arial" w:cs="Arial"/>
+          <w:sz w:val="28"/>
+          <w:szCs w:val="28"/>
+        </w:rPr>
+        <w:t>una raza</w:t>
+      </w:r>
+      <w:r>
+        <w:rPr>
+          <w:rFonts w:ascii="Arial" w:hAnsi="Arial" w:cs="Arial"/>
+          <w:sz w:val="28"/>
+          <w:szCs w:val="28"/>
+        </w:rPr>
+        <w:t xml:space="preserve"> expert</w:t>
+      </w:r>
+      <w:r>
+        <w:rPr>
+          <w:rFonts w:ascii="Arial" w:hAnsi="Arial" w:cs="Arial"/>
+          <w:sz w:val="28"/>
+          <w:szCs w:val="28"/>
+        </w:rPr>
+        <w:t>a en la colonización de planetas.</w:t>
       </w:r>
       <w:r>
         <w:rPr>
@@ -536,71 +842,101 @@
           <w:sz w:val="28"/>
           <w:szCs w:val="28"/>
         </w:rPr>
-        <w:t>S</w:t>
-      </w:r>
-      <w:r>
-        <w:rPr>
-          <w:rFonts w:ascii="Arial" w:hAnsi="Arial" w:cs="Arial"/>
-          <w:sz w:val="28"/>
-          <w:szCs w:val="28"/>
-        </w:rPr>
-        <w:t xml:space="preserve">u especie se caracteriza </w:t>
-      </w:r>
-      <w:r>
-        <w:rPr>
-          <w:rFonts w:ascii="Arial" w:hAnsi="Arial" w:cs="Arial"/>
-          <w:sz w:val="28"/>
-          <w:szCs w:val="28"/>
-        </w:rPr>
-        <w:t xml:space="preserve">principalmente por su estructura corporal, </w:t>
-      </w:r>
-      <w:r>
-        <w:rPr>
-          <w:rFonts w:ascii="Arial" w:hAnsi="Arial" w:cs="Arial"/>
-          <w:sz w:val="28"/>
-          <w:szCs w:val="28"/>
-        </w:rPr>
-        <w:t>todo</w:t>
-      </w:r>
-      <w:r>
-        <w:rPr>
-          <w:rFonts w:ascii="Arial" w:hAnsi="Arial" w:cs="Arial"/>
-          <w:sz w:val="28"/>
-          <w:szCs w:val="28"/>
-        </w:rPr>
-        <w:t xml:space="preserve"> su cuerpo </w:t>
-      </w:r>
-      <w:r>
-        <w:rPr>
-          <w:rFonts w:ascii="Arial" w:hAnsi="Arial" w:cs="Arial"/>
-          <w:sz w:val="28"/>
-          <w:szCs w:val="28"/>
-        </w:rPr>
-        <w:t xml:space="preserve">se compone únicamente por una cabeza </w:t>
-      </w:r>
-      <w:r>
-        <w:rPr>
-          <w:rFonts w:ascii="Arial" w:hAnsi="Arial" w:cs="Arial"/>
-          <w:sz w:val="28"/>
-          <w:szCs w:val="28"/>
-        </w:rPr>
-        <w:t>gigante</w:t>
-      </w:r>
-      <w:r>
-        <w:rPr>
-          <w:rFonts w:ascii="Arial" w:hAnsi="Arial" w:cs="Arial"/>
-          <w:sz w:val="28"/>
-          <w:szCs w:val="28"/>
-        </w:rPr>
-        <w:t xml:space="preserve">, que se desplaza </w:t>
-      </w:r>
-      <w:r>
-        <w:rPr>
-          <w:rFonts w:ascii="Arial" w:hAnsi="Arial" w:cs="Arial"/>
-          <w:sz w:val="28"/>
-          <w:szCs w:val="28"/>
-        </w:rPr>
-        <w:t>en medio del espacio, venciendo a voluntad la fuerza de gravedad del planeta en el que se encuentre.</w:t>
+        <w:t xml:space="preserve">En cierto momento </w:t>
+      </w:r>
+      <w:r>
+        <w:rPr>
+          <w:rFonts w:ascii="Arial" w:hAnsi="Arial" w:cs="Arial"/>
+          <w:sz w:val="28"/>
+          <w:szCs w:val="28"/>
+        </w:rPr>
+        <w:t>deciden invadir el planeta tierra, lo que no saben es que el planeta está preparado</w:t>
+      </w:r>
+      <w:r>
+        <w:rPr>
+          <w:rFonts w:ascii="Arial" w:hAnsi="Arial" w:cs="Arial"/>
+          <w:sz w:val="28"/>
+          <w:szCs w:val="28"/>
+        </w:rPr>
+        <w:t>, dotado</w:t>
+      </w:r>
+      <w:r>
+        <w:rPr>
+          <w:rFonts w:ascii="Arial" w:hAnsi="Arial" w:cs="Arial"/>
+          <w:sz w:val="28"/>
+          <w:szCs w:val="28"/>
+        </w:rPr>
+        <w:t xml:space="preserve"> con </w:t>
+      </w:r>
+      <w:r>
+        <w:rPr>
+          <w:rFonts w:ascii="Arial" w:hAnsi="Arial" w:cs="Arial"/>
+          <w:sz w:val="28"/>
+          <w:szCs w:val="28"/>
+        </w:rPr>
+        <w:t xml:space="preserve">helicpteros, aviones y </w:t>
+      </w:r>
+      <w:r>
+        <w:rPr>
+          <w:rFonts w:ascii="Arial" w:hAnsi="Arial" w:cs="Arial"/>
+          <w:sz w:val="28"/>
+          <w:szCs w:val="28"/>
+        </w:rPr>
+        <w:t>naves para dar de baja a los bobbleheads</w:t>
+      </w:r>
+      <w:r>
+        <w:rPr>
+          <w:rFonts w:ascii="Arial" w:hAnsi="Arial" w:cs="Arial"/>
+          <w:sz w:val="28"/>
+          <w:szCs w:val="28"/>
+        </w:rPr>
+        <w:t>.</w:t>
+      </w:r>
+    </w:p>
+    <w:p>
+      <w:pPr>
+        <w:ind w:left="360"/>
+        <w:jc w:val="both"/>
+        <w:rPr>
+          <w:rFonts w:ascii="Arial" w:hAnsi="Arial" w:cs="Arial"/>
+          <w:sz w:val="28"/>
+          <w:szCs w:val="28"/>
+        </w:rPr>
+      </w:pPr>
+    </w:p>
+    <w:p>
+      <w:pPr>
+        <w:ind w:left="360"/>
+        <w:jc w:val="both"/>
+        <w:rPr>
+          <w:rFonts w:ascii="Arial" w:hAnsi="Arial" w:cs="Arial"/>
+          <w:sz w:val="28"/>
+          <w:szCs w:val="28"/>
+        </w:rPr>
+      </w:pPr>
+      <w:r>
+        <w:rPr>
+          <w:rFonts w:ascii="Arial" w:hAnsi="Arial" w:cs="Arial"/>
+          <w:sz w:val="28"/>
+          <w:szCs w:val="28"/>
+        </w:rPr>
+        <w:t xml:space="preserve">Es allí donde se da inicio a una fantástica aventura, la cual invita a proteger por encima de cualquier cosa </w:t>
+      </w:r>
+      <w:r>
+        <w:rPr>
+          <w:rFonts w:ascii="Arial" w:hAnsi="Arial" w:cs="Arial"/>
+          <w:sz w:val="28"/>
+          <w:szCs w:val="28"/>
+        </w:rPr>
+        <w:t xml:space="preserve">la integridad de la raza, ante las inclemencias del planeta </w:t>
+      </w:r>
+      <w:r>
+        <w:rPr>
+          <w:rFonts w:ascii="Arial" w:hAnsi="Arial" w:cs="Arial"/>
+          <w:sz w:val="28"/>
+          <w:szCs w:val="28"/>
+        </w:rPr>
+        <w:t>en el que se encuentren, la protección de la raza es la prioridad.</w:t>
       </w:r>
       <w:r>
         <w:rPr>
@@ -616,7 +952,7 @@
           <w:sz w:val="28"/>
           <w:szCs w:val="28"/>
         </w:rPr>
-        <w:t>Son seres curiosos al extremo, tanto así que es de su agrado conocer nuevos lugares y seres vivos alrededor del universo.</w:t>
+        <w:t xml:space="preserve"> Las defensas del planeta tierra se harán mucho más agresivas, conforme se avanza al interior del planeta.</w:t>
       </w:r>
     </w:p>
     <w:p>
@@ -629,359 +965,6 @@
           <w:szCs w:val="28"/>
         </w:rPr>
       </w:pPr>
-    </w:p>
-    <w:p>
-      <w:pPr>
-        <w:ind w:left="360"/>
-        <w:jc w:val="both"/>
-        <w:rPr>
-          <w:rFonts w:ascii="Arial" w:hAnsi="Arial" w:cs="Arial"/>
-          <w:sz w:val="28"/>
-          <w:szCs w:val="28"/>
-        </w:rPr>
-      </w:pPr>
-      <w:r>
-        <w:rPr>
-          <w:rFonts w:ascii="Arial" w:hAnsi="Arial" w:cs="Arial"/>
-          <w:sz w:val="28"/>
-          <w:szCs w:val="28"/>
-        </w:rPr>
-        <w:t>En cierto momento</w:t>
-      </w:r>
-      <w:r>
-        <w:rPr>
-          <w:rFonts w:ascii="Arial" w:hAnsi="Arial" w:cs="Arial"/>
-          <w:sz w:val="28"/>
-          <w:szCs w:val="28"/>
-        </w:rPr>
-        <w:t xml:space="preserve"> </w:t>
-      </w:r>
-      <w:r>
-        <w:rPr>
-          <w:rFonts w:ascii="Arial" w:hAnsi="Arial" w:cs="Arial"/>
-          <w:sz w:val="28"/>
-          <w:szCs w:val="28"/>
-        </w:rPr>
-        <w:t>caen en la cuenta de</w:t>
-      </w:r>
-      <w:r>
-        <w:rPr>
-          <w:rFonts w:ascii="Arial" w:hAnsi="Arial" w:cs="Arial"/>
-          <w:sz w:val="28"/>
-          <w:szCs w:val="28"/>
-        </w:rPr>
-        <w:t xml:space="preserve"> que en su planeta natal </w:t>
-      </w:r>
-      <w:r>
-        <w:rPr>
-          <w:rFonts w:ascii="Arial" w:hAnsi="Arial" w:cs="Arial"/>
-          <w:sz w:val="28"/>
-          <w:szCs w:val="28"/>
-        </w:rPr>
-        <w:t>(</w:t>
-      </w:r>
-      <w:proofErr w:type="spellStart"/>
-      <w:r>
-        <w:rPr>
-          <w:rFonts w:ascii="Arial" w:hAnsi="Arial" w:cs="Arial"/>
-          <w:sz w:val="28"/>
-          <w:szCs w:val="28"/>
-        </w:rPr>
-        <w:t>B</w:t>
-      </w:r>
-      <w:r>
-        <w:rPr>
-          <w:rFonts w:ascii="Arial" w:hAnsi="Arial" w:cs="Arial"/>
-          <w:sz w:val="28"/>
-          <w:szCs w:val="28"/>
-        </w:rPr>
-        <w:t>obbleheadlandia</w:t>
-      </w:r>
-      <w:proofErr w:type="spellEnd"/>
-      <w:r>
-        <w:rPr>
-          <w:rFonts w:ascii="Arial" w:hAnsi="Arial" w:cs="Arial"/>
-          <w:sz w:val="28"/>
-          <w:szCs w:val="28"/>
-        </w:rPr>
-        <w:t>)</w:t>
-      </w:r>
-      <w:r>
-        <w:rPr>
-          <w:rFonts w:ascii="Arial" w:hAnsi="Arial" w:cs="Arial"/>
-          <w:sz w:val="28"/>
-          <w:szCs w:val="28"/>
-        </w:rPr>
-        <w:t xml:space="preserve"> está sobre </w:t>
-      </w:r>
-      <w:r>
-        <w:rPr>
-          <w:rFonts w:ascii="Arial" w:hAnsi="Arial" w:cs="Arial"/>
-          <w:sz w:val="28"/>
-          <w:szCs w:val="28"/>
-        </w:rPr>
-        <w:t>poblado,</w:t>
-      </w:r>
-      <w:r>
-        <w:rPr>
-          <w:rFonts w:ascii="Arial" w:hAnsi="Arial" w:cs="Arial"/>
-          <w:sz w:val="28"/>
-          <w:szCs w:val="28"/>
-        </w:rPr>
-        <w:t xml:space="preserve"> </w:t>
-      </w:r>
-      <w:r>
-        <w:rPr>
-          <w:rFonts w:ascii="Arial" w:hAnsi="Arial" w:cs="Arial"/>
-          <w:sz w:val="28"/>
-          <w:szCs w:val="28"/>
-        </w:rPr>
-        <w:t>así</w:t>
-      </w:r>
-      <w:r>
-        <w:rPr>
-          <w:rFonts w:ascii="Arial" w:hAnsi="Arial" w:cs="Arial"/>
-          <w:sz w:val="28"/>
-          <w:szCs w:val="28"/>
-        </w:rPr>
-        <w:t xml:space="preserve"> que</w:t>
-      </w:r>
-      <w:r>
-        <w:rPr>
-          <w:rFonts w:ascii="Arial" w:hAnsi="Arial" w:cs="Arial"/>
-          <w:sz w:val="28"/>
-          <w:szCs w:val="28"/>
-        </w:rPr>
-        <w:t xml:space="preserve"> </w:t>
-      </w:r>
-      <w:r>
-        <w:rPr>
-          <w:rFonts w:ascii="Arial" w:hAnsi="Arial" w:cs="Arial"/>
-          <w:sz w:val="28"/>
-          <w:szCs w:val="28"/>
-        </w:rPr>
-        <w:t xml:space="preserve">toman la decisión de </w:t>
-      </w:r>
-      <w:r>
-        <w:rPr>
-          <w:rFonts w:ascii="Arial" w:hAnsi="Arial" w:cs="Arial"/>
-          <w:sz w:val="28"/>
-          <w:szCs w:val="28"/>
-        </w:rPr>
-        <w:t xml:space="preserve">ir a buscar más planetas </w:t>
-      </w:r>
-      <w:r>
-        <w:rPr>
-          <w:rFonts w:ascii="Arial" w:hAnsi="Arial" w:cs="Arial"/>
-          <w:sz w:val="28"/>
-          <w:szCs w:val="28"/>
-        </w:rPr>
-        <w:t>en</w:t>
-      </w:r>
-      <w:r>
-        <w:rPr>
-          <w:rFonts w:ascii="Arial" w:hAnsi="Arial" w:cs="Arial"/>
-          <w:sz w:val="28"/>
-          <w:szCs w:val="28"/>
-        </w:rPr>
-        <w:t xml:space="preserve"> donde </w:t>
-      </w:r>
-      <w:r>
-        <w:rPr>
-          <w:rFonts w:ascii="Arial" w:hAnsi="Arial" w:cs="Arial"/>
-          <w:sz w:val="28"/>
-          <w:szCs w:val="28"/>
-        </w:rPr>
-        <w:t xml:space="preserve">los </w:t>
-      </w:r>
-      <w:proofErr w:type="spellStart"/>
-      <w:r>
-        <w:rPr>
-          <w:rFonts w:ascii="Arial" w:hAnsi="Arial" w:cs="Arial"/>
-          <w:sz w:val="28"/>
-          <w:szCs w:val="28"/>
-        </w:rPr>
-        <w:t>bobbleheads</w:t>
-      </w:r>
-      <w:proofErr w:type="spellEnd"/>
-      <w:r>
-        <w:rPr>
-          <w:rFonts w:ascii="Arial" w:hAnsi="Arial" w:cs="Arial"/>
-          <w:sz w:val="28"/>
-          <w:szCs w:val="28"/>
-        </w:rPr>
-        <w:t xml:space="preserve"> puedan vivir tranquilamente</w:t>
-      </w:r>
-      <w:r>
-        <w:rPr>
-          <w:rFonts w:ascii="Arial" w:hAnsi="Arial" w:cs="Arial"/>
-          <w:sz w:val="28"/>
-          <w:szCs w:val="28"/>
-        </w:rPr>
-        <w:t>,</w:t>
-      </w:r>
-      <w:r>
-        <w:rPr>
-          <w:rFonts w:ascii="Arial" w:hAnsi="Arial" w:cs="Arial"/>
-          <w:sz w:val="28"/>
-          <w:szCs w:val="28"/>
-        </w:rPr>
-        <w:t xml:space="preserve"> por tal razón los </w:t>
-      </w:r>
-      <w:proofErr w:type="spellStart"/>
-      <w:r>
-        <w:rPr>
-          <w:rFonts w:ascii="Arial" w:hAnsi="Arial" w:cs="Arial"/>
-          <w:sz w:val="28"/>
-          <w:szCs w:val="28"/>
-        </w:rPr>
-        <w:t>bobbleheads</w:t>
-      </w:r>
-      <w:proofErr w:type="spellEnd"/>
-      <w:r>
-        <w:rPr>
-          <w:rFonts w:ascii="Arial" w:hAnsi="Arial" w:cs="Arial"/>
-          <w:sz w:val="28"/>
-          <w:szCs w:val="28"/>
-        </w:rPr>
-        <w:t xml:space="preserve"> se convierten en </w:t>
-      </w:r>
-      <w:r>
-        <w:rPr>
-          <w:rFonts w:ascii="Arial" w:hAnsi="Arial" w:cs="Arial"/>
-          <w:sz w:val="28"/>
-          <w:szCs w:val="28"/>
-        </w:rPr>
-        <w:t>una raza</w:t>
-      </w:r>
-      <w:r>
-        <w:rPr>
-          <w:rFonts w:ascii="Arial" w:hAnsi="Arial" w:cs="Arial"/>
-          <w:sz w:val="28"/>
-          <w:szCs w:val="28"/>
-        </w:rPr>
-        <w:t xml:space="preserve"> expert</w:t>
-      </w:r>
-      <w:r>
-        <w:rPr>
-          <w:rFonts w:ascii="Arial" w:hAnsi="Arial" w:cs="Arial"/>
-          <w:sz w:val="28"/>
-          <w:szCs w:val="28"/>
-        </w:rPr>
-        <w:t>a en la colonización de planetas.</w:t>
-      </w:r>
-      <w:r>
-        <w:rPr>
-          <w:rFonts w:ascii="Arial" w:hAnsi="Arial" w:cs="Arial"/>
-          <w:sz w:val="28"/>
-          <w:szCs w:val="28"/>
-        </w:rPr>
-        <w:t xml:space="preserve"> </w:t>
-      </w:r>
-      <w:r>
-        <w:rPr>
-          <w:rFonts w:ascii="Arial" w:hAnsi="Arial" w:cs="Arial"/>
-          <w:sz w:val="28"/>
-          <w:szCs w:val="28"/>
-        </w:rPr>
-        <w:t xml:space="preserve">En cierto momento </w:t>
-      </w:r>
-      <w:r>
-        <w:rPr>
-          <w:rFonts w:ascii="Arial" w:hAnsi="Arial" w:cs="Arial"/>
-          <w:sz w:val="28"/>
-          <w:szCs w:val="28"/>
-        </w:rPr>
-        <w:t>deciden invadir el planeta tierra, lo que no saben es que el planeta está preparado</w:t>
-      </w:r>
-      <w:r>
-        <w:rPr>
-          <w:rFonts w:ascii="Arial" w:hAnsi="Arial" w:cs="Arial"/>
-          <w:sz w:val="28"/>
-          <w:szCs w:val="28"/>
-        </w:rPr>
-        <w:t>, dotado</w:t>
-      </w:r>
-      <w:r>
-        <w:rPr>
-          <w:rFonts w:ascii="Arial" w:hAnsi="Arial" w:cs="Arial"/>
-          <w:sz w:val="28"/>
-          <w:szCs w:val="28"/>
-        </w:rPr>
-        <w:t xml:space="preserve"> con naves para dar de baja a los </w:t>
-      </w:r>
-      <w:proofErr w:type="spellStart"/>
-      <w:r>
-        <w:rPr>
-          <w:rFonts w:ascii="Arial" w:hAnsi="Arial" w:cs="Arial"/>
-          <w:sz w:val="28"/>
-          <w:szCs w:val="28"/>
-        </w:rPr>
-        <w:t>bobbleheads</w:t>
-      </w:r>
-      <w:proofErr w:type="spellEnd"/>
-      <w:r>
-        <w:rPr>
-          <w:rFonts w:ascii="Arial" w:hAnsi="Arial" w:cs="Arial"/>
-          <w:sz w:val="28"/>
-          <w:szCs w:val="28"/>
-        </w:rPr>
-        <w:t>.</w:t>
-      </w:r>
-    </w:p>
-    <w:p>
-      <w:pPr>
-        <w:ind w:left="360"/>
-        <w:jc w:val="both"/>
-        <w:rPr>
-          <w:rFonts w:ascii="Arial" w:hAnsi="Arial" w:cs="Arial"/>
-          <w:sz w:val="28"/>
-          <w:szCs w:val="28"/>
-        </w:rPr>
-      </w:pPr>
-    </w:p>
-    <w:p>
-      <w:pPr>
-        <w:ind w:left="360"/>
-        <w:jc w:val="both"/>
-        <w:rPr>
-          <w:rFonts w:ascii="Arial" w:hAnsi="Arial" w:cs="Arial"/>
-          <w:sz w:val="28"/>
-          <w:szCs w:val="28"/>
-        </w:rPr>
-      </w:pPr>
-      <w:r>
-        <w:rPr>
-          <w:rFonts w:ascii="Arial" w:hAnsi="Arial" w:cs="Arial"/>
-          <w:sz w:val="28"/>
-          <w:szCs w:val="28"/>
-        </w:rPr>
-        <w:t xml:space="preserve">Es allí donde se da inicio a una fantástica aventura, la cual invita a proteger por encima de cualquier cosa </w:t>
-      </w:r>
-      <w:r>
-        <w:rPr>
-          <w:rFonts w:ascii="Arial" w:hAnsi="Arial" w:cs="Arial"/>
-          <w:sz w:val="28"/>
-          <w:szCs w:val="28"/>
-        </w:rPr>
-        <w:t xml:space="preserve">la integridad de la raza, ante las inclemencias del planeta </w:t>
-      </w:r>
-      <w:r>
-        <w:rPr>
-          <w:rFonts w:ascii="Arial" w:hAnsi="Arial" w:cs="Arial"/>
-          <w:sz w:val="28"/>
-          <w:szCs w:val="28"/>
-        </w:rPr>
-        <w:t>en el que se encuentren, la protección de la raza es la prioridad.</w:t>
-      </w:r>
-      <w:r>
-        <w:rPr>
-          <w:rFonts w:ascii="Arial" w:hAnsi="Arial" w:cs="Arial"/>
-          <w:sz w:val="28"/>
-          <w:szCs w:val="28"/>
-        </w:rPr>
-        <w:t xml:space="preserve"> </w:t>
-      </w:r>
     </w:p>
     <w:p>
       <w:pPr>
@@ -1086,7 +1069,6 @@
           <w:sz w:val="28"/>
           <w:szCs w:val="28"/>
         </w:rPr>
-        <w:lastRenderedPageBreak/>
         <w:t>Generalidad del juego</w:t>
       </w:r>
     </w:p>
@@ -1222,7 +1204,7 @@
                     <pic:cNvPicPr/>
                   </pic:nvPicPr>
                   <pic:blipFill>
-                    <a:blip r:embed="rId6"/>
+                    <a:blip r:embed="rId7"/>
                     <a:stretch>
                       <a:fillRect/>
                     </a:stretch>
@@ -1245,7 +1227,7 @@
     </w:p>
     <w:p>
       <w:pPr>
-        <w:pStyle w:val="Descripcin"/>
+        <w:pStyle w:val="Caption"/>
         <w:jc w:val="center"/>
         <w:rPr>
           <w:rFonts w:ascii="Arial" w:hAnsi="Arial" w:cs="Arial"/>
@@ -1411,25 +1393,7 @@
           <w:sz w:val="28"/>
           <w:szCs w:val="28"/>
         </w:rPr>
-        <w:t xml:space="preserve">ínimo 3 niveles de </w:t>
-      </w:r>
-      <w:proofErr w:type="spellStart"/>
-      <w:r>
-        <w:rPr>
-          <w:rFonts w:ascii="Arial" w:hAnsi="Arial" w:cs="Arial"/>
-          <w:sz w:val="28"/>
-          <w:szCs w:val="28"/>
-        </w:rPr>
-        <w:t>dicultad</w:t>
-      </w:r>
-      <w:proofErr w:type="spellEnd"/>
-      <w:r>
-        <w:rPr>
-          <w:rFonts w:ascii="Arial" w:hAnsi="Arial" w:cs="Arial"/>
-          <w:sz w:val="28"/>
-          <w:szCs w:val="28"/>
-        </w:rPr>
-        <w:t>).</w:t>
+        <w:t>ínimo 3 niveles de dicultad).</w:t>
       </w:r>
       <w:r>
         <w:rPr>
@@ -1586,7 +1550,16 @@
           <w:sz w:val="28"/>
           <w:szCs w:val="28"/>
         </w:rPr>
-        <w:t xml:space="preserve"> destruirlos o esquivarlos. El jugador tiene que tener vari</w:t>
+        <w:t xml:space="preserve"> destruirlos o esquivarlos. </w:t>
+      </w:r>
+      <w:r>
+        <w:rPr>
+          <w:rFonts w:ascii="Arial" w:hAnsi="Arial" w:cs="Arial"/>
+          <w:sz w:val="28"/>
+          <w:szCs w:val="28"/>
+        </w:rPr>
+        <w:lastRenderedPageBreak/>
+        <w:t>El jugador tiene que tener vari</w:t>
       </w:r>
       <w:r>
         <w:rPr>
@@ -1690,16 +1663,7 @@
           <w:sz w:val="28"/>
           <w:szCs w:val="28"/>
         </w:rPr>
-        <w:t xml:space="preserve"> pero no </w:t>
-      </w:r>
-      <w:r>
-        <w:rPr>
-          <w:rFonts w:ascii="Arial" w:hAnsi="Arial" w:cs="Arial"/>
-          <w:sz w:val="28"/>
-          <w:szCs w:val="28"/>
-        </w:rPr>
-        <w:lastRenderedPageBreak/>
-        <w:t xml:space="preserve">tanto, como para estar tan cerca del enemigo. </w:t>
+        <w:t xml:space="preserve"> pero no tanto, como para estar tan cerca del enemigo. </w:t>
       </w:r>
       <w:r>
         <w:rPr>
@@ -1927,12 +1891,124 @@
           <w:sz w:val="28"/>
           <w:szCs w:val="28"/>
         </w:rPr>
-        <w:t xml:space="preserve">Las naves enemigas harán uso de una serie de movimiento que tienen como finalidad poner en aprieto al jugador. Dichos movientes tendrán como finalidad realizar evasiones y ataques sorpresa y se modelarán de la siguiente manera </w:t>
-      </w:r>
-    </w:p>
-    <w:p>
-      <w:pPr>
-        <w:pStyle w:val="Prrafodelista"/>
+        <w:t>Las naves enemigas harán uso de una serie de movimiento</w:t>
+      </w:r>
+      <w:r>
+        <w:rPr>
+          <w:rFonts w:ascii="Arial" w:hAnsi="Arial" w:cs="Arial"/>
+          <w:sz w:val="28"/>
+          <w:szCs w:val="28"/>
+        </w:rPr>
+        <w:t>s</w:t>
+      </w:r>
+      <w:r>
+        <w:rPr>
+          <w:rFonts w:ascii="Arial" w:hAnsi="Arial" w:cs="Arial"/>
+          <w:sz w:val="28"/>
+          <w:szCs w:val="28"/>
+        </w:rPr>
+        <w:t xml:space="preserve"> que tienen como finalidad poner en aprieto</w:t>
+      </w:r>
+      <w:r>
+        <w:rPr>
+          <w:rFonts w:ascii="Arial" w:hAnsi="Arial" w:cs="Arial"/>
+          <w:sz w:val="28"/>
+          <w:szCs w:val="28"/>
+        </w:rPr>
+        <w:t>s</w:t>
+      </w:r>
+      <w:r>
+        <w:rPr>
+          <w:rFonts w:ascii="Arial" w:hAnsi="Arial" w:cs="Arial"/>
+          <w:sz w:val="28"/>
+          <w:szCs w:val="28"/>
+        </w:rPr>
+        <w:t xml:space="preserve"> al jugador. Dichos movi</w:t>
+      </w:r>
+      <w:r>
+        <w:rPr>
+          <w:rFonts w:ascii="Arial" w:hAnsi="Arial" w:cs="Arial"/>
+          <w:sz w:val="28"/>
+          <w:szCs w:val="28"/>
+        </w:rPr>
+        <w:t>mi</w:t>
+      </w:r>
+      <w:r>
+        <w:rPr>
+          <w:rFonts w:ascii="Arial" w:hAnsi="Arial" w:cs="Arial"/>
+          <w:sz w:val="28"/>
+          <w:szCs w:val="28"/>
+        </w:rPr>
+        <w:t>ent</w:t>
+      </w:r>
+      <w:r>
+        <w:rPr>
+          <w:rFonts w:ascii="Arial" w:hAnsi="Arial" w:cs="Arial"/>
+          <w:sz w:val="28"/>
+          <w:szCs w:val="28"/>
+        </w:rPr>
+        <w:t>o</w:t>
+      </w:r>
+      <w:r>
+        <w:rPr>
+          <w:rFonts w:ascii="Arial" w:hAnsi="Arial" w:cs="Arial"/>
+          <w:sz w:val="28"/>
+          <w:szCs w:val="28"/>
+        </w:rPr>
+        <w:t xml:space="preserve">s tendrán como finalidad realizar </w:t>
+      </w:r>
+      <w:r>
+        <w:rPr>
+          <w:rFonts w:ascii="Arial" w:hAnsi="Arial" w:cs="Arial"/>
+          <w:sz w:val="28"/>
+          <w:szCs w:val="28"/>
+        </w:rPr>
+        <w:t>acciones evasivas</w:t>
+      </w:r>
+      <w:r>
+        <w:rPr>
+          <w:rFonts w:ascii="Arial" w:hAnsi="Arial" w:cs="Arial"/>
+          <w:sz w:val="28"/>
+          <w:szCs w:val="28"/>
+        </w:rPr>
+        <w:t xml:space="preserve"> y ataques sorpresa</w:t>
+      </w:r>
+      <w:r>
+        <w:rPr>
+          <w:rFonts w:ascii="Arial" w:hAnsi="Arial" w:cs="Arial"/>
+          <w:sz w:val="28"/>
+          <w:szCs w:val="28"/>
+        </w:rPr>
+        <w:t>.</w:t>
+      </w:r>
+      <w:r>
+        <w:rPr>
+          <w:rFonts w:ascii="Arial" w:hAnsi="Arial" w:cs="Arial"/>
+          <w:sz w:val="28"/>
+          <w:szCs w:val="28"/>
+        </w:rPr>
+        <w:t xml:space="preserve"> </w:t>
+      </w:r>
+      <w:r>
+        <w:rPr>
+          <w:rFonts w:ascii="Arial" w:hAnsi="Arial" w:cs="Arial"/>
+          <w:sz w:val="28"/>
+          <w:szCs w:val="28"/>
+        </w:rPr>
+        <w:t>S</w:t>
+      </w:r>
+      <w:r>
+        <w:rPr>
+          <w:rFonts w:ascii="Arial" w:hAnsi="Arial" w:cs="Arial"/>
+          <w:sz w:val="28"/>
+          <w:szCs w:val="28"/>
+        </w:rPr>
+        <w:t xml:space="preserve">e modelarán de la siguiente manera </w:t>
+      </w:r>
+    </w:p>
+    <w:p>
+      <w:pPr>
+        <w:pStyle w:val="ListParagraph"/>
         <w:numPr>
           <w:ilvl w:val="0"/>
           <w:numId w:val="5"/>
@@ -1964,7 +2040,7 @@
     </w:p>
     <w:p>
       <w:pPr>
-        <w:pStyle w:val="Prrafodelista"/>
+        <w:pStyle w:val="ListParagraph"/>
         <w:numPr>
           <w:ilvl w:val="0"/>
           <w:numId w:val="5"/>
@@ -1996,7 +2072,7 @@
     </w:p>
     <w:p>
       <w:pPr>
-        <w:pStyle w:val="Prrafodelista"/>
+        <w:pStyle w:val="ListParagraph"/>
         <w:numPr>
           <w:ilvl w:val="0"/>
           <w:numId w:val="5"/>
@@ -2015,63 +2091,23 @@
           <w:sz w:val="28"/>
           <w:szCs w:val="28"/>
         </w:rPr>
-        <w:t xml:space="preserve">Movimiento rectilíneo uniformemente acelerado </w:t>
-      </w:r>
-      <w:r>
-        <w:rPr>
-          <w:rFonts w:ascii="Arial" w:hAnsi="Arial" w:cs="Arial"/>
-          <w:sz w:val="28"/>
-          <w:szCs w:val="28"/>
-        </w:rPr>
-        <w:t>(MRUA)</w:t>
-      </w:r>
-      <w:r>
-        <w:rPr>
-          <w:rFonts w:ascii="Arial" w:hAnsi="Arial" w:cs="Arial"/>
-          <w:sz w:val="28"/>
-          <w:szCs w:val="28"/>
-        </w:rPr>
-        <w:t>.</w:t>
-      </w:r>
-    </w:p>
-    <w:p>
-      <w:pPr>
-        <w:pStyle w:val="Prrafodelista"/>
-        <w:numPr>
-          <w:ilvl w:val="0"/>
-          <w:numId w:val="5"/>
-        </w:numPr>
-        <w:jc w:val="both"/>
-        <w:rPr>
-          <w:rFonts w:ascii="Arial" w:hAnsi="Arial" w:cs="Arial"/>
-          <w:sz w:val="28"/>
-          <w:szCs w:val="28"/>
-        </w:rPr>
-      </w:pPr>
-      <w:r>
-        <w:rPr>
-          <w:rFonts w:ascii="Arial" w:hAnsi="Arial" w:cs="Arial"/>
-          <w:b/>
-          <w:sz w:val="28"/>
-          <w:szCs w:val="28"/>
-        </w:rPr>
         <w:t>Movimiento Sinusoidal.</w:t>
       </w:r>
     </w:p>
     <w:p>
       <w:pPr>
-        <w:pStyle w:val="Prrafodelista"/>
-        <w:jc w:val="both"/>
-        <w:rPr>
-          <w:rFonts w:ascii="Arial" w:hAnsi="Arial" w:cs="Arial"/>
-          <w:sz w:val="28"/>
-          <w:szCs w:val="28"/>
-        </w:rPr>
-      </w:pPr>
-    </w:p>
-    <w:p>
-      <w:pPr>
-        <w:pStyle w:val="Prrafodelista"/>
+        <w:pStyle w:val="ListParagraph"/>
+        <w:jc w:val="both"/>
+        <w:rPr>
+          <w:rFonts w:ascii="Arial" w:hAnsi="Arial" w:cs="Arial"/>
+          <w:sz w:val="28"/>
+          <w:szCs w:val="28"/>
+        </w:rPr>
+      </w:pPr>
+    </w:p>
+    <w:p>
+      <w:pPr>
+        <w:pStyle w:val="ListParagraph"/>
         <w:ind w:left="360"/>
         <w:jc w:val="both"/>
         <w:rPr>
@@ -2094,7 +2130,15 @@
           <w:sz w:val="28"/>
           <w:szCs w:val="28"/>
         </w:rPr>
-        <w:t xml:space="preserve"> Además </w:t>
+        <w:t xml:space="preserve"> </w:t>
+      </w:r>
+      <w:r>
+        <w:rPr>
+          <w:rFonts w:ascii="Arial" w:hAnsi="Arial" w:cs="Arial"/>
+          <w:sz w:val="28"/>
+          <w:szCs w:val="28"/>
+        </w:rPr>
+        <w:t xml:space="preserve"> Se contarán con las siguientes habilidades físicas: </w:t>
       </w:r>
     </w:p>
     <w:p>
@@ -2110,7 +2154,7 @@
     </w:p>
     <w:p>
       <w:pPr>
-        <w:pStyle w:val="Prrafodelista"/>
+        <w:pStyle w:val="ListParagraph"/>
         <w:numPr>
           <w:ilvl w:val="0"/>
           <w:numId w:val="4"/>
@@ -2129,6 +2173,7 @@
           <w:sz w:val="28"/>
           <w:szCs w:val="28"/>
         </w:rPr>
+        <w:lastRenderedPageBreak/>
         <w:t>Colisiones:</w:t>
       </w:r>
       <w:r>
@@ -2153,12 +2198,20 @@
           <w:sz w:val="28"/>
           <w:szCs w:val="28"/>
         </w:rPr>
-        <w:t>or choca con uno de los aviones.</w:t>
-      </w:r>
-    </w:p>
-    <w:p>
-      <w:pPr>
-        <w:pStyle w:val="Prrafodelista"/>
+        <w:t>or choca con uno de los aviones</w:t>
+      </w:r>
+      <w:r>
+        <w:rPr>
+          <w:rFonts w:ascii="Arial" w:hAnsi="Arial" w:cs="Arial"/>
+          <w:sz w:val="28"/>
+          <w:szCs w:val="28"/>
+        </w:rPr>
+        <w:t xml:space="preserve"> enemigos.</w:t>
+      </w:r>
+    </w:p>
+    <w:p>
+      <w:pPr>
+        <w:pStyle w:val="ListParagraph"/>
         <w:numPr>
           <w:ilvl w:val="0"/>
           <w:numId w:val="4"/>
@@ -2195,6 +2248,14 @@
         </w:rPr>
         <w:t>.</w:t>
       </w:r>
+      <w:r>
+        <w:rPr>
+          <w:rFonts w:ascii="Arial" w:hAnsi="Arial" w:cs="Arial"/>
+          <w:sz w:val="28"/>
+          <w:szCs w:val="28"/>
+        </w:rPr>
+        <w:t xml:space="preserve"> A diferencia de los aviones y naves enemigas, se contará con una posibilidad de acelerar o no, cambiar de velocidad a gusto. </w:t>
+      </w:r>
     </w:p>
     <w:p>
       <w:pPr>
@@ -2308,12 +2369,20 @@
         <w:jc w:val="both"/>
         <w:rPr>
           <w:rFonts w:ascii="Arial" w:hAnsi="Arial" w:cs="Arial"/>
+          <w:sz w:val="28"/>
+          <w:szCs w:val="28"/>
+        </w:rPr>
+      </w:pPr>
+      <w:r>
+        <w:rPr>
+          <w:rFonts w:ascii="Arial" w:hAnsi="Arial" w:cs="Arial"/>
           <w:b/>
           <w:bCs/>
           <w:sz w:val="28"/>
           <w:szCs w:val="28"/>
         </w:rPr>
-      </w:pPr>
+        <w:t xml:space="preserve">Clase </w:t>
+      </w:r>
       <w:r>
         <w:rPr>
           <w:rFonts w:ascii="Arial" w:hAnsi="Arial" w:cs="Arial"/>
@@ -2322,6 +2391,455 @@
           <w:sz w:val="28"/>
           <w:szCs w:val="28"/>
         </w:rPr>
+        <w:t>mainwindow</w:t>
+      </w:r>
+      <w:r>
+        <w:rPr>
+          <w:rFonts w:ascii="Arial" w:hAnsi="Arial" w:cs="Arial"/>
+          <w:b/>
+          <w:bCs/>
+          <w:sz w:val="28"/>
+          <w:szCs w:val="28"/>
+        </w:rPr>
+        <w:t>:</w:t>
+      </w:r>
+      <w:r>
+        <w:rPr>
+          <w:rFonts w:ascii="Arial" w:hAnsi="Arial" w:cs="Arial"/>
+          <w:b/>
+          <w:bCs/>
+          <w:sz w:val="28"/>
+          <w:szCs w:val="28"/>
+        </w:rPr>
+        <w:t xml:space="preserve"> </w:t>
+      </w:r>
+      <w:r>
+        <w:rPr>
+          <w:rFonts w:ascii="Arial" w:hAnsi="Arial" w:cs="Arial"/>
+          <w:sz w:val="28"/>
+          <w:szCs w:val="28"/>
+        </w:rPr>
+        <w:t xml:space="preserve">Se hace costumbre que la función de entra main sea corta y en este tipo de programas </w:t>
+      </w:r>
+      <w:r>
+        <w:rPr>
+          <w:rFonts w:ascii="Arial" w:hAnsi="Arial" w:cs="Arial"/>
+          <w:sz w:val="28"/>
+          <w:szCs w:val="28"/>
+        </w:rPr>
+        <w:t>aún</w:t>
+      </w:r>
+      <w:r>
+        <w:rPr>
+          <w:rFonts w:ascii="Arial" w:hAnsi="Arial" w:cs="Arial"/>
+          <w:sz w:val="28"/>
+          <w:szCs w:val="28"/>
+        </w:rPr>
+        <w:t xml:space="preserve"> más, tanto así que solo tendrá una función, crear una instancia de la clase mainwindow, </w:t>
+      </w:r>
+      <w:r>
+        <w:rPr>
+          <w:rFonts w:ascii="Arial" w:hAnsi="Arial" w:cs="Arial"/>
+          <w:sz w:val="28"/>
+          <w:szCs w:val="28"/>
+        </w:rPr>
+        <w:t>quizá,</w:t>
+      </w:r>
+      <w:r>
+        <w:rPr>
+          <w:rFonts w:ascii="Arial" w:hAnsi="Arial" w:cs="Arial"/>
+          <w:sz w:val="28"/>
+          <w:szCs w:val="28"/>
+        </w:rPr>
+        <w:t xml:space="preserve"> la clase más importante del juego. La clase mainwindow</w:t>
+      </w:r>
+      <w:r>
+        <w:rPr>
+          <w:rFonts w:ascii="Arial" w:hAnsi="Arial" w:cs="Arial"/>
+          <w:sz w:val="28"/>
+          <w:szCs w:val="28"/>
+        </w:rPr>
+        <w:t xml:space="preserve"> heredará una serie de métodos </w:t>
+      </w:r>
+      <w:r>
+        <w:rPr>
+          <w:rFonts w:ascii="Arial" w:hAnsi="Arial" w:cs="Arial"/>
+          <w:sz w:val="28"/>
+          <w:szCs w:val="28"/>
+        </w:rPr>
+        <w:t xml:space="preserve">de QMainWindow. En otras palabras, en esta clase se gestionará el uso de la interfaz gráfica. </w:t>
+      </w:r>
+    </w:p>
+    <w:p>
+      <w:pPr>
+        <w:jc w:val="both"/>
+        <w:rPr>
+          <w:rFonts w:ascii="Arial" w:hAnsi="Arial" w:cs="Arial"/>
+          <w:sz w:val="28"/>
+          <w:szCs w:val="28"/>
+        </w:rPr>
+      </w:pPr>
+    </w:p>
+    <w:p>
+      <w:pPr>
+        <w:jc w:val="both"/>
+        <w:rPr>
+          <w:rFonts w:ascii="Arial" w:hAnsi="Arial" w:cs="Arial"/>
+          <w:sz w:val="28"/>
+          <w:szCs w:val="28"/>
+        </w:rPr>
+      </w:pPr>
+      <w:r>
+        <w:rPr>
+          <w:rFonts w:ascii="Arial" w:hAnsi="Arial" w:cs="Arial"/>
+          <w:sz w:val="28"/>
+          <w:szCs w:val="28"/>
+        </w:rPr>
+        <w:t xml:space="preserve">Se mencionarán grosso modo los métodos a utilizar de esta clase y una brave explicación acerca de lo que harán y su impacto en el juego. </w:t>
+      </w:r>
+    </w:p>
+    <w:p>
+      <w:pPr>
+        <w:jc w:val="both"/>
+        <w:rPr>
+          <w:rFonts w:ascii="Arial" w:hAnsi="Arial" w:cs="Arial"/>
+          <w:sz w:val="28"/>
+          <w:szCs w:val="28"/>
+        </w:rPr>
+      </w:pPr>
+      <w:r>
+        <w:rPr>
+          <w:rFonts w:ascii="Arial" w:hAnsi="Arial" w:cs="Arial"/>
+          <w:sz w:val="28"/>
+          <w:szCs w:val="28"/>
+        </w:rPr>
+        <w:t xml:space="preserve">Métodos públicos: </w:t>
+      </w:r>
+    </w:p>
+    <w:p>
+      <w:pPr>
+        <w:pStyle w:val="ListParagraph"/>
+        <w:numPr>
+          <w:ilvl w:val="0"/>
+          <w:numId w:val="7"/>
+        </w:numPr>
+        <w:jc w:val="both"/>
+        <w:rPr>
+          <w:rFonts w:ascii="Arial" w:hAnsi="Arial" w:cs="Arial"/>
+          <w:sz w:val="28"/>
+          <w:szCs w:val="28"/>
+        </w:rPr>
+      </w:pPr>
+      <w:r>
+        <w:rPr>
+          <w:rFonts w:ascii="Arial" w:hAnsi="Arial" w:cs="Arial"/>
+          <w:sz w:val="28"/>
+          <w:szCs w:val="28"/>
+        </w:rPr>
+        <w:lastRenderedPageBreak/>
+        <w:t>setMenu()</w:t>
+      </w:r>
+      <w:r>
+        <w:rPr>
+          <w:rFonts w:ascii="Arial" w:hAnsi="Arial" w:cs="Arial"/>
+          <w:sz w:val="28"/>
+          <w:szCs w:val="28"/>
+        </w:rPr>
+        <w:t>: De entrada, será necesario desplegar el menú y las diferentes opciones.</w:t>
+      </w:r>
+    </w:p>
+    <w:p>
+      <w:pPr>
+        <w:pStyle w:val="ListParagraph"/>
+        <w:numPr>
+          <w:ilvl w:val="0"/>
+          <w:numId w:val="7"/>
+        </w:numPr>
+        <w:jc w:val="both"/>
+        <w:rPr>
+          <w:rFonts w:ascii="Arial" w:hAnsi="Arial" w:cs="Arial"/>
+          <w:sz w:val="28"/>
+          <w:szCs w:val="28"/>
+        </w:rPr>
+      </w:pPr>
+      <w:r>
+        <w:rPr>
+          <w:rFonts w:ascii="Arial" w:hAnsi="Arial" w:cs="Arial"/>
+          <w:sz w:val="28"/>
+          <w:szCs w:val="28"/>
+        </w:rPr>
+        <w:t>Guardar_nuevo_jugador()</w:t>
+      </w:r>
+      <w:r>
+        <w:rPr>
+          <w:rFonts w:ascii="Arial" w:hAnsi="Arial" w:cs="Arial"/>
+          <w:sz w:val="28"/>
+          <w:szCs w:val="28"/>
+        </w:rPr>
+        <w:t>: Con el objetivo de registrar y guardar nuevos jugadores.</w:t>
+      </w:r>
+    </w:p>
+    <w:p>
+      <w:pPr>
+        <w:pStyle w:val="ListParagraph"/>
+        <w:numPr>
+          <w:ilvl w:val="0"/>
+          <w:numId w:val="7"/>
+        </w:numPr>
+        <w:jc w:val="both"/>
+        <w:rPr>
+          <w:rFonts w:ascii="Arial" w:hAnsi="Arial" w:cs="Arial"/>
+          <w:sz w:val="28"/>
+          <w:szCs w:val="28"/>
+        </w:rPr>
+      </w:pPr>
+      <w:r>
+        <w:rPr>
+          <w:rFonts w:ascii="Arial" w:hAnsi="Arial" w:cs="Arial"/>
+          <w:sz w:val="28"/>
+          <w:szCs w:val="28"/>
+        </w:rPr>
+        <w:t>Cargar_partida_1jugador()</w:t>
+      </w:r>
+      <w:r>
+        <w:rPr>
+          <w:rFonts w:ascii="Arial" w:hAnsi="Arial" w:cs="Arial"/>
+          <w:sz w:val="28"/>
+          <w:szCs w:val="28"/>
+        </w:rPr>
+        <w:t>: Cargar partidas anteriores y registros.</w:t>
+      </w:r>
+    </w:p>
+    <w:p>
+      <w:pPr>
+        <w:pStyle w:val="ListParagraph"/>
+        <w:numPr>
+          <w:ilvl w:val="0"/>
+          <w:numId w:val="7"/>
+        </w:numPr>
+        <w:jc w:val="both"/>
+        <w:rPr>
+          <w:rFonts w:ascii="Arial" w:hAnsi="Arial" w:cs="Arial"/>
+          <w:sz w:val="28"/>
+          <w:szCs w:val="28"/>
+        </w:rPr>
+      </w:pPr>
+      <w:r>
+        <w:rPr>
+          <w:rFonts w:ascii="Arial" w:hAnsi="Arial" w:cs="Arial"/>
+          <w:sz w:val="28"/>
+          <w:szCs w:val="28"/>
+        </w:rPr>
+        <w:t>nivel_1()</w:t>
+      </w:r>
+      <w:r>
+        <w:rPr>
+          <w:rFonts w:ascii="Arial" w:hAnsi="Arial" w:cs="Arial"/>
+          <w:sz w:val="28"/>
+          <w:szCs w:val="28"/>
+        </w:rPr>
+        <w:t>: Lanzar el nivel de entrada y a partir de este gestionar los siguientes niveles.</w:t>
+      </w:r>
+    </w:p>
+    <w:p>
+      <w:pPr>
+        <w:pStyle w:val="ListParagraph"/>
+        <w:numPr>
+          <w:ilvl w:val="0"/>
+          <w:numId w:val="7"/>
+        </w:numPr>
+        <w:jc w:val="both"/>
+        <w:rPr>
+          <w:rFonts w:ascii="Arial" w:hAnsi="Arial" w:cs="Arial"/>
+          <w:sz w:val="28"/>
+          <w:szCs w:val="28"/>
+        </w:rPr>
+      </w:pPr>
+      <w:r>
+        <w:rPr>
+          <w:rFonts w:ascii="Arial" w:hAnsi="Arial" w:cs="Arial"/>
+          <w:sz w:val="28"/>
+          <w:szCs w:val="28"/>
+        </w:rPr>
+        <w:t>keyPressEvent</w:t>
+      </w:r>
+      <w:r>
+        <w:rPr>
+          <w:rFonts w:ascii="Arial" w:hAnsi="Arial" w:cs="Arial"/>
+          <w:sz w:val="28"/>
+          <w:szCs w:val="28"/>
+        </w:rPr>
+        <w:t>: Esté método se encargar de percibir eventos durante el juego, por ejemplo, tendrá como parámetro las teclas de desplazamiento, de una manera constante.</w:t>
+      </w:r>
+    </w:p>
+    <w:p>
+      <w:pPr>
+        <w:pStyle w:val="ListParagraph"/>
+        <w:numPr>
+          <w:ilvl w:val="0"/>
+          <w:numId w:val="7"/>
+        </w:numPr>
+        <w:jc w:val="both"/>
+        <w:rPr>
+          <w:rFonts w:ascii="Arial" w:hAnsi="Arial" w:cs="Arial"/>
+          <w:sz w:val="28"/>
+          <w:szCs w:val="28"/>
+        </w:rPr>
+      </w:pPr>
+      <w:r>
+        <w:rPr>
+          <w:rFonts w:ascii="Arial" w:hAnsi="Arial" w:cs="Arial"/>
+          <w:sz w:val="28"/>
+          <w:szCs w:val="28"/>
+        </w:rPr>
+        <w:t>Guardar_progerso()</w:t>
+      </w:r>
+      <w:r>
+        <w:rPr>
+          <w:rFonts w:ascii="Arial" w:hAnsi="Arial" w:cs="Arial"/>
+          <w:sz w:val="28"/>
+          <w:szCs w:val="28"/>
+        </w:rPr>
+        <w:t>: Encargado de guardar el proceso del juego.</w:t>
+      </w:r>
+    </w:p>
+    <w:p>
+      <w:pPr>
+        <w:pStyle w:val="ListParagraph"/>
+        <w:numPr>
+          <w:ilvl w:val="0"/>
+          <w:numId w:val="7"/>
+        </w:numPr>
+        <w:jc w:val="both"/>
+        <w:rPr>
+          <w:rFonts w:ascii="Arial" w:hAnsi="Arial" w:cs="Arial"/>
+          <w:sz w:val="28"/>
+          <w:szCs w:val="28"/>
+        </w:rPr>
+      </w:pPr>
+      <w:r>
+        <w:rPr>
+          <w:rFonts w:ascii="Arial" w:hAnsi="Arial" w:cs="Arial"/>
+          <w:sz w:val="28"/>
+          <w:szCs w:val="28"/>
+        </w:rPr>
+        <w:t>void multi_jugador()</w:t>
+      </w:r>
+      <w:r>
+        <w:rPr>
+          <w:rFonts w:ascii="Arial" w:hAnsi="Arial" w:cs="Arial"/>
+          <w:sz w:val="28"/>
+          <w:szCs w:val="28"/>
+        </w:rPr>
+        <w:t>: Una vez se despliegue el menú, tendrá la tarea de tomar las medidas necesarias en caso de que el juego se de entre más de un jugador</w:t>
+      </w:r>
+      <w:r>
+        <w:rPr>
+          <w:rFonts w:ascii="Arial" w:hAnsi="Arial" w:cs="Arial"/>
+          <w:sz w:val="28"/>
+          <w:szCs w:val="28"/>
+        </w:rPr>
+        <w:t>.</w:t>
+      </w:r>
+    </w:p>
+    <w:p>
+      <w:pPr>
+        <w:ind w:left="360"/>
+        <w:jc w:val="both"/>
+        <w:rPr>
+          <w:rFonts w:ascii="Arial" w:hAnsi="Arial" w:cs="Arial"/>
+          <w:sz w:val="28"/>
+          <w:szCs w:val="28"/>
+        </w:rPr>
+      </w:pPr>
+      <w:r>
+        <w:rPr>
+          <w:rFonts w:ascii="Arial" w:hAnsi="Arial" w:cs="Arial"/>
+          <w:sz w:val="28"/>
+          <w:szCs w:val="28"/>
+        </w:rPr>
+        <w:t xml:space="preserve">Métodos privados: </w:t>
+      </w:r>
+    </w:p>
+    <w:p>
+      <w:pPr>
+        <w:ind w:left="360"/>
+        <w:jc w:val="both"/>
+        <w:rPr>
+          <w:rFonts w:ascii="Arial" w:hAnsi="Arial" w:cs="Arial"/>
+          <w:sz w:val="28"/>
+          <w:szCs w:val="28"/>
+        </w:rPr>
+      </w:pPr>
+      <w:r>
+        <w:rPr>
+          <w:rFonts w:ascii="Arial" w:hAnsi="Arial" w:cs="Arial"/>
+          <w:sz w:val="28"/>
+          <w:szCs w:val="28"/>
+        </w:rPr>
+        <w:t>Una serie de punteros eran necesarios para modelas con éxito el juego, estos serán:</w:t>
+      </w:r>
+    </w:p>
+    <w:p>
+      <w:pPr>
+        <w:pStyle w:val="ListParagraph"/>
+        <w:numPr>
+          <w:ilvl w:val="0"/>
+          <w:numId w:val="8"/>
+        </w:numPr>
+        <w:jc w:val="both"/>
+        <w:rPr>
+          <w:rFonts w:ascii="Arial" w:hAnsi="Arial" w:cs="Arial"/>
+          <w:sz w:val="28"/>
+          <w:szCs w:val="28"/>
+        </w:rPr>
+      </w:pPr>
+      <w:r>
+        <w:rPr>
+          <w:rFonts w:ascii="Arial" w:hAnsi="Arial" w:cs="Arial"/>
+          <w:sz w:val="28"/>
+          <w:szCs w:val="28"/>
+        </w:rPr>
+        <w:t>*ui</w:t>
+      </w:r>
+      <w:r>
+        <w:rPr>
+          <w:rFonts w:ascii="Arial" w:hAnsi="Arial" w:cs="Arial"/>
+          <w:sz w:val="28"/>
+          <w:szCs w:val="28"/>
+        </w:rPr>
+        <w:t>: Sera fundamental apuntar a la interfaz de usuario y a partir de allí relacionar una serie de elementos con los botones y demás posibilidades que tiene Qt.</w:t>
+      </w:r>
+    </w:p>
+    <w:p>
+      <w:pPr>
+        <w:jc w:val="both"/>
+        <w:rPr>
+          <w:rFonts w:ascii="Arial" w:hAnsi="Arial" w:cs="Arial"/>
+          <w:sz w:val="28"/>
+          <w:szCs w:val="28"/>
+        </w:rPr>
+      </w:pPr>
+    </w:p>
+    <w:p>
+      <w:pPr>
+        <w:jc w:val="both"/>
+        <w:rPr>
+          <w:rFonts w:ascii="Arial" w:hAnsi="Arial" w:cs="Arial"/>
+          <w:b/>
+          <w:bCs/>
+          <w:sz w:val="28"/>
+          <w:szCs w:val="28"/>
+        </w:rPr>
+      </w:pPr>
+      <w:r>
+        <w:rPr>
+          <w:rFonts w:ascii="Arial" w:hAnsi="Arial" w:cs="Arial"/>
+          <w:b/>
+          <w:bCs/>
+          <w:sz w:val="28"/>
+          <w:szCs w:val="28"/>
+        </w:rPr>
         <w:t>Clase jugador</w:t>
       </w:r>
       <w:r>
@@ -2376,7 +2894,7 @@
     </w:p>
     <w:p>
       <w:pPr>
-        <w:pStyle w:val="Prrafodelista"/>
+        <w:pStyle w:val="ListParagraph"/>
         <w:ind w:left="1080"/>
         <w:jc w:val="both"/>
         <w:rPr>
@@ -2488,7 +3006,7 @@
     </w:p>
     <w:p>
       <w:pPr>
-        <w:pStyle w:val="Prrafodelista"/>
+        <w:pStyle w:val="ListParagraph"/>
         <w:ind w:left="1080"/>
         <w:jc w:val="both"/>
         <w:rPr>
@@ -2597,16 +3115,7 @@
           <w:sz w:val="28"/>
           <w:szCs w:val="28"/>
         </w:rPr>
-        <w:t xml:space="preserve">En dicho objeto se tendrán una serie de atributos públicos y privados que tendrán como finalidad modelar ciertos aspectos, tales como la posición en X y en Y, las velocidades y demás. Además de </w:t>
-      </w:r>
-      <w:r>
-        <w:rPr>
-          <w:rFonts w:ascii="Arial" w:hAnsi="Arial" w:cs="Arial"/>
-          <w:sz w:val="28"/>
-          <w:szCs w:val="28"/>
-        </w:rPr>
-        <w:lastRenderedPageBreak/>
-        <w:t xml:space="preserve">que </w:t>
+        <w:t xml:space="preserve">En dicho objeto se tendrán una serie de atributos públicos y privados que tendrán como finalidad modelar ciertos aspectos, tales como la posición en X y en Y, las velocidades y demás. Además de que </w:t>
       </w:r>
       <w:r>
         <w:rPr>
@@ -2643,7 +3152,7 @@
     </w:p>
     <w:p>
       <w:pPr>
-        <w:pStyle w:val="Prrafodelista"/>
+        <w:pStyle w:val="ListParagraph"/>
         <w:ind w:left="1080"/>
         <w:jc w:val="both"/>
         <w:rPr>
@@ -2710,7 +3219,7 @@
     </w:p>
     <w:p>
       <w:pPr>
-        <w:pStyle w:val="Prrafodelista"/>
+        <w:pStyle w:val="ListParagraph"/>
         <w:ind w:left="1080"/>
         <w:jc w:val="both"/>
         <w:rPr>
@@ -2744,16 +3253,6 @@
     </w:p>
     <w:p>
       <w:pPr>
-        <w:jc w:val="both"/>
-        <w:rPr>
-          <w:rFonts w:ascii="Arial" w:hAnsi="Arial" w:cs="Arial"/>
-          <w:sz w:val="28"/>
-          <w:szCs w:val="28"/>
-        </w:rPr>
-      </w:pPr>
-    </w:p>
-    <w:p>
-      <w:pPr>
         <w:ind w:left="360"/>
         <w:jc w:val="both"/>
         <w:rPr>
@@ -2840,25 +3339,7 @@
           <w:sz w:val="28"/>
           <w:szCs w:val="28"/>
         </w:rPr>
-        <w:t xml:space="preserve"> Por tanto, podrá heredar de la clase jugador su respectiva posición en X y </w:t>
-      </w:r>
-      <w:proofErr w:type="spellStart"/>
-      <w:r>
-        <w:rPr>
-          <w:rFonts w:ascii="Arial" w:hAnsi="Arial" w:cs="Arial"/>
-          <w:sz w:val="28"/>
-          <w:szCs w:val="28"/>
-        </w:rPr>
-        <w:t>Y</w:t>
-      </w:r>
-      <w:proofErr w:type="spellEnd"/>
-      <w:r>
-        <w:rPr>
-          <w:rFonts w:ascii="Arial" w:hAnsi="Arial" w:cs="Arial"/>
-          <w:sz w:val="28"/>
-          <w:szCs w:val="28"/>
-        </w:rPr>
-        <w:t>.</w:t>
+        <w:t xml:space="preserve"> Por tanto, podrá heredar de la clase jugador su respectiva posición en X y Y.</w:t>
       </w:r>
       <w:r>
         <w:rPr>
@@ -2879,7 +3360,7 @@
     </w:p>
     <w:p>
       <w:pPr>
-        <w:pStyle w:val="Prrafodelista"/>
+        <w:pStyle w:val="ListParagraph"/>
         <w:numPr>
           <w:ilvl w:val="0"/>
           <w:numId w:val="6"/>
@@ -3066,6 +3547,7 @@
           <w:sz w:val="28"/>
           <w:szCs w:val="28"/>
         </w:rPr>
+        <w:lastRenderedPageBreak/>
         <w:t xml:space="preserve"> </w:t>
       </w:r>
       <w:r>
@@ -3145,7 +3627,6 @@
           <w:sz w:val="28"/>
           <w:szCs w:val="28"/>
         </w:rPr>
-        <w:lastRenderedPageBreak/>
         <w:t xml:space="preserve">Clase </w:t>
       </w:r>
       <w:r>
@@ -3232,7 +3713,7 @@
     </w:p>
     <w:p>
       <w:pPr>
-        <w:pStyle w:val="Prrafodelista"/>
+        <w:pStyle w:val="ListParagraph"/>
         <w:numPr>
           <w:ilvl w:val="0"/>
           <w:numId w:val="4"/>
@@ -3255,7 +3736,7 @@
     </w:p>
     <w:p>
       <w:pPr>
-        <w:pStyle w:val="Prrafodelista"/>
+        <w:pStyle w:val="ListParagraph"/>
         <w:numPr>
           <w:ilvl w:val="0"/>
           <w:numId w:val="4"/>
@@ -3296,26 +3777,26 @@
     </w:p>
     <w:p>
       <w:pPr>
-        <w:pStyle w:val="Prrafodelista"/>
-        <w:rPr>
-          <w:rFonts w:ascii="Arial" w:hAnsi="Arial" w:cs="Arial"/>
-          <w:sz w:val="28"/>
-          <w:szCs w:val="28"/>
-        </w:rPr>
-      </w:pPr>
-    </w:p>
-    <w:p>
-      <w:pPr>
-        <w:rPr>
-          <w:rFonts w:ascii="Arial" w:hAnsi="Arial" w:cs="Arial"/>
-          <w:sz w:val="28"/>
-          <w:szCs w:val="28"/>
-        </w:rPr>
-      </w:pPr>
-    </w:p>
-    <w:p>
-      <w:pPr>
-        <w:pStyle w:val="Prrafodelista"/>
+        <w:pStyle w:val="ListParagraph"/>
+        <w:rPr>
+          <w:rFonts w:ascii="Arial" w:hAnsi="Arial" w:cs="Arial"/>
+          <w:sz w:val="28"/>
+          <w:szCs w:val="28"/>
+        </w:rPr>
+      </w:pPr>
+    </w:p>
+    <w:p>
+      <w:pPr>
+        <w:rPr>
+          <w:rFonts w:ascii="Arial" w:hAnsi="Arial" w:cs="Arial"/>
+          <w:sz w:val="28"/>
+          <w:szCs w:val="28"/>
+        </w:rPr>
+      </w:pPr>
+    </w:p>
+    <w:p>
+      <w:pPr>
+        <w:pStyle w:val="ListParagraph"/>
       </w:pPr>
     </w:p>
     <w:p>
@@ -3334,7 +3815,7 @@
 </file>
 
 <file path=word/numbering.xml><?xml version="1.0" encoding="utf-8"?>
-<w:numbering xmlns:wpc="http://schemas.microsoft.com/office/word/2010/wordprocessingCanvas" xmlns:cx="http://schemas.microsoft.com/office/drawing/2014/chartex" xmlns:cx1="http://schemas.microsoft.com/office/drawing/2015/9/8/chartex" xmlns:cx2="http://schemas.microsoft.com/office/drawing/2015/10/21/chartex" xmlns:cx3="http://schemas.microsoft.com/office/drawing/2016/5/9/chartex" xmlns:cx4="http://schemas.microsoft.com/office/drawing/2016/5/10/chartex" xmlns:cx5="http://schemas.microsoft.com/office/drawing/2016/5/11/chartex" xmlns:cx6="http://schemas.microsoft.com/office/drawing/2016/5/12/chartex" xmlns:cx7="http://schemas.microsoft.com/office/drawing/2016/5/13/chartex" xmlns:cx8="http://schemas.microsoft.com/office/drawing/2016/5/14/chartex" xmlns:mc="http://schemas.openxmlformats.org/markup-compatibility/2006" xmlns:aink="http://schemas.microsoft.com/office/drawing/2016/ink" xmlns:am3d="http://schemas.microsoft.com/office/drawing/2017/model3d" xmlns:o="urn:schemas-microsoft-com:office:office" xmlns:r="http://schemas.openxmlformats.org/officeDocument/2006/relationships" xmlns:m="http://schemas.openxmlformats.org/officeDocument/2006/math" xmlns:v="urn:schemas-microsoft-com:vml" xmlns:wp14="http://schemas.microsoft.com/office/word/2010/wordprocessingDrawing" xmlns:wp="http://schemas.openxmlformats.org/drawingml/2006/wordprocessingDrawing" xmlns:w10="urn:schemas-microsoft-com:office:word" xmlns:w="http://schemas.openxmlformats.org/wordprocessingml/2006/main" xmlns:w14="http://schemas.microsoft.com/office/word/2010/wordml" xmlns:w15="http://schemas.microsoft.com/office/word/2012/wordml" xmlns:w16cex="http://schemas.microsoft.com/office/word/2018/wordml/cex" xmlns:w16cid="http://schemas.microsoft.com/office/word/2016/wordml/cid" xmlns:w16="http://schemas.microsoft.com/office/word/2018/wordml" xmlns:w16sdtdh="http://schemas.microsoft.com/office/word/2020/wordml/sdtdatahash" xmlns:w16se="http://schemas.microsoft.com/office/word/2015/wordml/symex" xmlns:wpg="http://schemas.microsoft.com/office/word/2010/wordprocessingGroup" xmlns:wpi="http://schemas.microsoft.com/office/word/2010/wordprocessingInk" xmlns:wne="http://schemas.microsoft.com/office/word/2006/wordml" xmlns:wps="http://schemas.microsoft.com/office/word/2010/wordprocessingShape" mc:Ignorable="w14 w15 w16se w16cid w16 w16cex w16sdtdh wp14">
+<w:numbering xmlns:wpc="http://schemas.microsoft.com/office/word/2010/wordprocessingCanvas" xmlns:cx="http://schemas.microsoft.com/office/drawing/2014/chartex" xmlns:cx1="http://schemas.microsoft.com/office/drawing/2015/9/8/chartex" xmlns:cx2="http://schemas.microsoft.com/office/drawing/2015/10/21/chartex" xmlns:cx3="http://schemas.microsoft.com/office/drawing/2016/5/9/chartex" xmlns:cx4="http://schemas.microsoft.com/office/drawing/2016/5/10/chartex" xmlns:cx5="http://schemas.microsoft.com/office/drawing/2016/5/11/chartex" xmlns:cx6="http://schemas.microsoft.com/office/drawing/2016/5/12/chartex" xmlns:cx7="http://schemas.microsoft.com/office/drawing/2016/5/13/chartex" xmlns:cx8="http://schemas.microsoft.com/office/drawing/2016/5/14/chartex" xmlns:mc="http://schemas.openxmlformats.org/markup-compatibility/2006" xmlns:aink="http://schemas.microsoft.com/office/drawing/2016/ink" xmlns:am3d="http://schemas.microsoft.com/office/drawing/2017/model3d" xmlns:o="urn:schemas-microsoft-com:office:office" xmlns:oel="http://schemas.microsoft.com/office/2019/extlst" xmlns:r="http://schemas.openxmlformats.org/officeDocument/2006/relationships" xmlns:m="http://schemas.openxmlformats.org/officeDocument/2006/math" xmlns:v="urn:schemas-microsoft-com:vml" xmlns:wp14="http://schemas.microsoft.com/office/word/2010/wordprocessingDrawing" xmlns:wp="http://schemas.openxmlformats.org/drawingml/2006/wordprocessingDrawing" xmlns:w10="urn:schemas-microsoft-com:office:word" xmlns:w="http://schemas.openxmlformats.org/wordprocessingml/2006/main" xmlns:w14="http://schemas.microsoft.com/office/word/2010/wordml" xmlns:w15="http://schemas.microsoft.com/office/word/2012/wordml" xmlns:w16cex="http://schemas.microsoft.com/office/word/2018/wordml/cex" xmlns:w16cid="http://schemas.microsoft.com/office/word/2016/wordml/cid" xmlns:w16="http://schemas.microsoft.com/office/word/2018/wordml" xmlns:w16du="http://schemas.microsoft.com/office/word/2023/wordml/word16du" xmlns:w16sdtdh="http://schemas.microsoft.com/office/word/2020/wordml/sdtdatahash" xmlns:w16se="http://schemas.microsoft.com/office/word/2015/wordml/symex" xmlns:wpg="http://schemas.microsoft.com/office/word/2010/wordprocessingGroup" xmlns:wpi="http://schemas.microsoft.com/office/word/2010/wordprocessingInk" xmlns:wne="http://schemas.microsoft.com/office/word/2006/wordml" xmlns:wps="http://schemas.microsoft.com/office/word/2010/wordprocessingShape" mc:Ignorable="w14 w15 w16se w16cid w16 w16cex w16sdtdh wp14">
   <w:abstractNum w:abstractNumId="0" w15:restartNumberingAfterBreak="0">
     <w:nsid w:val="0F8F0BFC"/>
     <w:multiLevelType w:val="hybridMultilevel"/>
@@ -3674,6 +4155,119 @@
     </w:lvl>
   </w:abstractNum>
   <w:abstractNum w:abstractNumId="3" w15:restartNumberingAfterBreak="0">
+    <w:nsid w:val="1E850F85"/>
+    <w:multiLevelType w:val="hybridMultilevel"/>
+    <w:tmpl w:val="17EE4E40"/>
+    <w:lvl w:ilvl="0" w:tplc="240A0001">
+      <w:start w:val="1"/>
+      <w:numFmt w:val="bullet"/>
+      <w:lvlText w:val=""/>
+      <w:lvlJc w:val="left"/>
+      <w:pPr>
+        <w:ind w:left="1080" w:hanging="360"/>
+      </w:pPr>
+      <w:rPr>
+        <w:rFonts w:ascii="Symbol" w:hAnsi="Symbol" w:hint="default"/>
+      </w:rPr>
+    </w:lvl>
+    <w:lvl w:ilvl="1" w:tplc="240A0003" w:tentative="1">
+      <w:start w:val="1"/>
+      <w:numFmt w:val="bullet"/>
+      <w:lvlText w:val="o"/>
+      <w:lvlJc w:val="left"/>
+      <w:pPr>
+        <w:ind w:left="1800" w:hanging="360"/>
+      </w:pPr>
+      <w:rPr>
+        <w:rFonts w:ascii="Courier New" w:hAnsi="Courier New" w:cs="Courier New" w:hint="default"/>
+      </w:rPr>
+    </w:lvl>
+    <w:lvl w:ilvl="2" w:tplc="240A0005" w:tentative="1">
+      <w:start w:val="1"/>
+      <w:numFmt w:val="bullet"/>
+      <w:lvlText w:val=""/>
+      <w:lvlJc w:val="left"/>
+      <w:pPr>
+        <w:ind w:left="2520" w:hanging="360"/>
+      </w:pPr>
+      <w:rPr>
+        <w:rFonts w:ascii="Wingdings" w:hAnsi="Wingdings" w:hint="default"/>
+      </w:rPr>
+    </w:lvl>
+    <w:lvl w:ilvl="3" w:tplc="240A0001" w:tentative="1">
+      <w:start w:val="1"/>
+      <w:numFmt w:val="bullet"/>
+      <w:lvlText w:val=""/>
+      <w:lvlJc w:val="left"/>
+      <w:pPr>
+        <w:ind w:left="3240" w:hanging="360"/>
+      </w:pPr>
+      <w:rPr>
+        <w:rFonts w:ascii="Symbol" w:hAnsi="Symbol" w:hint="default"/>
+      </w:rPr>
+    </w:lvl>
+    <w:lvl w:ilvl="4" w:tplc="240A0003" w:tentative="1">
+      <w:start w:val="1"/>
+      <w:numFmt w:val="bullet"/>
+      <w:lvlText w:val="o"/>
+      <w:lvlJc w:val="left"/>
+      <w:pPr>
+        <w:ind w:left="3960" w:hanging="360"/>
+      </w:pPr>
+      <w:rPr>
+        <w:rFonts w:ascii="Courier New" w:hAnsi="Courier New" w:cs="Courier New" w:hint="default"/>
+      </w:rPr>
+    </w:lvl>
+    <w:lvl w:ilvl="5" w:tplc="240A0005" w:tentative="1">
+      <w:start w:val="1"/>
+      <w:numFmt w:val="bullet"/>
+      <w:lvlText w:val=""/>
+      <w:lvlJc w:val="left"/>
+      <w:pPr>
+        <w:ind w:left="4680" w:hanging="360"/>
+      </w:pPr>
+      <w:rPr>
+        <w:rFonts w:ascii="Wingdings" w:hAnsi="Wingdings" w:hint="default"/>
+      </w:rPr>
+    </w:lvl>
+    <w:lvl w:ilvl="6" w:tplc="240A0001" w:tentative="1">
+      <w:start w:val="1"/>
+      <w:numFmt w:val="bullet"/>
+      <w:lvlText w:val=""/>
+      <w:lvlJc w:val="left"/>
+      <w:pPr>
+        <w:ind w:left="5400" w:hanging="360"/>
+      </w:pPr>
+      <w:rPr>
+        <w:rFonts w:ascii="Symbol" w:hAnsi="Symbol" w:hint="default"/>
+      </w:rPr>
+    </w:lvl>
+    <w:lvl w:ilvl="7" w:tplc="240A0003" w:tentative="1">
+      <w:start w:val="1"/>
+      <w:numFmt w:val="bullet"/>
+      <w:lvlText w:val="o"/>
+      <w:lvlJc w:val="left"/>
+      <w:pPr>
+        <w:ind w:left="6120" w:hanging="360"/>
+      </w:pPr>
+      <w:rPr>
+        <w:rFonts w:ascii="Courier New" w:hAnsi="Courier New" w:cs="Courier New" w:hint="default"/>
+      </w:rPr>
+    </w:lvl>
+    <w:lvl w:ilvl="8" w:tplc="240A0005" w:tentative="1">
+      <w:start w:val="1"/>
+      <w:numFmt w:val="bullet"/>
+      <w:lvlText w:val=""/>
+      <w:lvlJc w:val="left"/>
+      <w:pPr>
+        <w:ind w:left="6840" w:hanging="360"/>
+      </w:pPr>
+      <w:rPr>
+        <w:rFonts w:ascii="Wingdings" w:hAnsi="Wingdings" w:hint="default"/>
+      </w:rPr>
+    </w:lvl>
+  </w:abstractNum>
+  <w:abstractNum w:abstractNumId="4" w15:restartNumberingAfterBreak="0">
     <w:nsid w:val="501D2C26"/>
     <w:multiLevelType w:val="hybridMultilevel"/>
     <w:tmpl w:val="F000E854"/>
@@ -3786,7 +4380,120 @@
       </w:rPr>
     </w:lvl>
   </w:abstractNum>
-  <w:abstractNum w:abstractNumId="4" w15:restartNumberingAfterBreak="0">
+  <w:abstractNum w:abstractNumId="5" w15:restartNumberingAfterBreak="0">
+    <w:nsid w:val="535F244A"/>
+    <w:multiLevelType w:val="hybridMultilevel"/>
+    <w:tmpl w:val="DC8800FA"/>
+    <w:lvl w:ilvl="0" w:tplc="240A0001">
+      <w:start w:val="1"/>
+      <w:numFmt w:val="bullet"/>
+      <w:lvlText w:val=""/>
+      <w:lvlJc w:val="left"/>
+      <w:pPr>
+        <w:ind w:left="720" w:hanging="360"/>
+      </w:pPr>
+      <w:rPr>
+        <w:rFonts w:ascii="Symbol" w:hAnsi="Symbol" w:hint="default"/>
+      </w:rPr>
+    </w:lvl>
+    <w:lvl w:ilvl="1" w:tplc="240A0003" w:tentative="1">
+      <w:start w:val="1"/>
+      <w:numFmt w:val="bullet"/>
+      <w:lvlText w:val="o"/>
+      <w:lvlJc w:val="left"/>
+      <w:pPr>
+        <w:ind w:left="1440" w:hanging="360"/>
+      </w:pPr>
+      <w:rPr>
+        <w:rFonts w:ascii="Courier New" w:hAnsi="Courier New" w:cs="Courier New" w:hint="default"/>
+      </w:rPr>
+    </w:lvl>
+    <w:lvl w:ilvl="2" w:tplc="240A0005" w:tentative="1">
+      <w:start w:val="1"/>
+      <w:numFmt w:val="bullet"/>
+      <w:lvlText w:val=""/>
+      <w:lvlJc w:val="left"/>
+      <w:pPr>
+        <w:ind w:left="2160" w:hanging="360"/>
+      </w:pPr>
+      <w:rPr>
+        <w:rFonts w:ascii="Wingdings" w:hAnsi="Wingdings" w:hint="default"/>
+      </w:rPr>
+    </w:lvl>
+    <w:lvl w:ilvl="3" w:tplc="240A0001" w:tentative="1">
+      <w:start w:val="1"/>
+      <w:numFmt w:val="bullet"/>
+      <w:lvlText w:val=""/>
+      <w:lvlJc w:val="left"/>
+      <w:pPr>
+        <w:ind w:left="2880" w:hanging="360"/>
+      </w:pPr>
+      <w:rPr>
+        <w:rFonts w:ascii="Symbol" w:hAnsi="Symbol" w:hint="default"/>
+      </w:rPr>
+    </w:lvl>
+    <w:lvl w:ilvl="4" w:tplc="240A0003" w:tentative="1">
+      <w:start w:val="1"/>
+      <w:numFmt w:val="bullet"/>
+      <w:lvlText w:val="o"/>
+      <w:lvlJc w:val="left"/>
+      <w:pPr>
+        <w:ind w:left="3600" w:hanging="360"/>
+      </w:pPr>
+      <w:rPr>
+        <w:rFonts w:ascii="Courier New" w:hAnsi="Courier New" w:cs="Courier New" w:hint="default"/>
+      </w:rPr>
+    </w:lvl>
+    <w:lvl w:ilvl="5" w:tplc="240A0005" w:tentative="1">
+      <w:start w:val="1"/>
+      <w:numFmt w:val="bullet"/>
+      <w:lvlText w:val=""/>
+      <w:lvlJc w:val="left"/>
+      <w:pPr>
+        <w:ind w:left="4320" w:hanging="360"/>
+      </w:pPr>
+      <w:rPr>
+        <w:rFonts w:ascii="Wingdings" w:hAnsi="Wingdings" w:hint="default"/>
+      </w:rPr>
+    </w:lvl>
+    <w:lvl w:ilvl="6" w:tplc="240A0001" w:tentative="1">
+      <w:start w:val="1"/>
+      <w:numFmt w:val="bullet"/>
+      <w:lvlText w:val=""/>
+      <w:lvlJc w:val="left"/>
+      <w:pPr>
+        <w:ind w:left="5040" w:hanging="360"/>
+      </w:pPr>
+      <w:rPr>
+        <w:rFonts w:ascii="Symbol" w:hAnsi="Symbol" w:hint="default"/>
+      </w:rPr>
+    </w:lvl>
+    <w:lvl w:ilvl="7" w:tplc="240A0003" w:tentative="1">
+      <w:start w:val="1"/>
+      <w:numFmt w:val="bullet"/>
+      <w:lvlText w:val="o"/>
+      <w:lvlJc w:val="left"/>
+      <w:pPr>
+        <w:ind w:left="5760" w:hanging="360"/>
+      </w:pPr>
+      <w:rPr>
+        <w:rFonts w:ascii="Courier New" w:hAnsi="Courier New" w:cs="Courier New" w:hint="default"/>
+      </w:rPr>
+    </w:lvl>
+    <w:lvl w:ilvl="8" w:tplc="240A0005" w:tentative="1">
+      <w:start w:val="1"/>
+      <w:numFmt w:val="bullet"/>
+      <w:lvlText w:val=""/>
+      <w:lvlJc w:val="left"/>
+      <w:pPr>
+        <w:ind w:left="6480" w:hanging="360"/>
+      </w:pPr>
+      <w:rPr>
+        <w:rFonts w:ascii="Wingdings" w:hAnsi="Wingdings" w:hint="default"/>
+      </w:rPr>
+    </w:lvl>
+  </w:abstractNum>
+  <w:abstractNum w:abstractNumId="6" w15:restartNumberingAfterBreak="0">
     <w:nsid w:val="55A6165F"/>
     <w:multiLevelType w:val="hybridMultilevel"/>
     <w:tmpl w:val="32345B86"/>
@@ -3898,7 +4605,7 @@
       </w:rPr>
     </w:lvl>
   </w:abstractNum>
-  <w:abstractNum w:abstractNumId="5" w15:restartNumberingAfterBreak="0">
+  <w:abstractNum w:abstractNumId="7" w15:restartNumberingAfterBreak="0">
     <w:nsid w:val="6B3D56E2"/>
     <w:multiLevelType w:val="hybridMultilevel"/>
     <w:tmpl w:val="C27C840E"/>
@@ -3987,23 +4694,29 @@
       </w:pPr>
     </w:lvl>
   </w:abstractNum>
-  <w:num w:numId="1">
+  <w:num w:numId="1" w16cid:durableId="952399981">
+    <w:abstractNumId w:val="7"/>
+  </w:num>
+  <w:num w:numId="2" w16cid:durableId="1307196828">
+    <w:abstractNumId w:val="0"/>
+  </w:num>
+  <w:num w:numId="3" w16cid:durableId="844900542">
+    <w:abstractNumId w:val="4"/>
+  </w:num>
+  <w:num w:numId="4" w16cid:durableId="1406295627">
+    <w:abstractNumId w:val="1"/>
+  </w:num>
+  <w:num w:numId="5" w16cid:durableId="1168012535">
+    <w:abstractNumId w:val="2"/>
+  </w:num>
+  <w:num w:numId="6" w16cid:durableId="1818298436">
+    <w:abstractNumId w:val="6"/>
+  </w:num>
+  <w:num w:numId="7" w16cid:durableId="497355287">
     <w:abstractNumId w:val="5"/>
   </w:num>
-  <w:num w:numId="2">
-    <w:abstractNumId w:val="0"/>
-  </w:num>
-  <w:num w:numId="3">
+  <w:num w:numId="8" w16cid:durableId="1647473702">
     <w:abstractNumId w:val="3"/>
-  </w:num>
-  <w:num w:numId="4">
-    <w:abstractNumId w:val="1"/>
-  </w:num>
-  <w:num w:numId="5">
-    <w:abstractNumId w:val="2"/>
-  </w:num>
-  <w:num w:numId="6">
-    <w:abstractNumId w:val="4"/>
   </w:num>
 </w:numbering>
 </file>
@@ -4414,13 +5127,13 @@
       <w:lang w:val="es-ES"/>
     </w:rPr>
   </w:style>
-  <w:style w:type="character" w:default="1" w:styleId="Fuentedeprrafopredeter">
+  <w:style w:type="character" w:default="1" w:styleId="DefaultParagraphFont">
     <w:name w:val="Default Paragraph Font"/>
     <w:uiPriority w:val="1"/>
     <w:semiHidden/>
     <w:unhideWhenUsed/>
   </w:style>
-  <w:style w:type="table" w:default="1" w:styleId="Tablanormal">
+  <w:style w:type="table" w:default="1" w:styleId="TableNormal">
     <w:name w:val="Normal Table"/>
     <w:uiPriority w:val="99"/>
     <w:semiHidden/>
@@ -4435,13 +5148,13 @@
       </w:tblCellMar>
     </w:tblPr>
   </w:style>
-  <w:style w:type="numbering" w:default="1" w:styleId="Sinlista">
+  <w:style w:type="numbering" w:default="1" w:styleId="NoList">
     <w:name w:val="No List"/>
     <w:uiPriority w:val="99"/>
     <w:semiHidden/>
     <w:unhideWhenUsed/>
   </w:style>
-  <w:style w:type="paragraph" w:styleId="Prrafodelista">
+  <w:style w:type="paragraph" w:styleId="ListParagraph">
     <w:name w:val="List Paragraph"/>
     <w:basedOn w:val="Normal"/>
     <w:uiPriority w:val="34"/>
@@ -4452,7 +5165,7 @@
       <w:contextualSpacing/>
     </w:pPr>
   </w:style>
-  <w:style w:type="paragraph" w:styleId="Descripcin">
+  <w:style w:type="paragraph" w:styleId="Caption">
     <w:name w:val="caption"/>
     <w:basedOn w:val="Normal"/>
     <w:next w:val="Normal"/>

</xml_diff>

<commit_message>
Se actualizó el documento guía
</commit_message>
<xml_diff>
--- a/Ideación del proyecto final.docx
+++ b/Ideación del proyecto final.docx
@@ -45,7 +45,27 @@
           <w:sz w:val="28"/>
           <w:szCs w:val="28"/>
         </w:rPr>
-        <w:t>ArmagHEADon</w:t>
+        <w:t>ArmagHEAD</w:t>
+      </w:r>
+      <w:r>
+        <w:rPr>
+          <w:rFonts w:ascii="Arial" w:hAnsi="Arial" w:cs="Arial"/>
+          <w:b/>
+          <w:bCs/>
+          <w:sz w:val="28"/>
+          <w:szCs w:val="28"/>
+        </w:rPr>
+        <w:t>d</w:t>
+      </w:r>
+      <w:r>
+        <w:rPr>
+          <w:rFonts w:ascii="Arial" w:hAnsi="Arial" w:cs="Arial"/>
+          <w:b/>
+          <w:bCs/>
+          <w:sz w:val="28"/>
+          <w:szCs w:val="28"/>
+        </w:rPr>
+        <w:t>on</w:t>
       </w:r>
       <w:proofErr w:type="spellEnd"/>
     </w:p>

</xml_diff>